<commit_message>
2 I2C instead of SPI
</commit_message>
<xml_diff>
--- a/Specs et architecture/Specs and architecture V0.docx
+++ b/Specs et architecture/Specs and architecture V0.docx
@@ -1,6 +1,6 @@
 
 <file path=word/document.xml><?xml version="1.0" encoding="utf-8"?>
-<w:document xmlns:wpc="http://schemas.microsoft.com/office/word/2010/wordprocessingCanvas" xmlns:cx="http://schemas.microsoft.com/office/drawing/2014/chartex" xmlns:cx1="http://schemas.microsoft.com/office/drawing/2015/9/8/chartex" xmlns:mc="http://schemas.openxmlformats.org/markup-compatibility/2006" xmlns:o="urn:schemas-microsoft-com:office:office" xmlns:r="http://schemas.openxmlformats.org/officeDocument/2006/relationships" xmlns:m="http://schemas.openxmlformats.org/officeDocument/2006/math" xmlns:v="urn:schemas-microsoft-com:vml" xmlns:wp14="http://schemas.microsoft.com/office/word/2010/wordprocessingDrawing" xmlns:wp="http://schemas.openxmlformats.org/drawingml/2006/wordprocessingDrawing" xmlns:w10="urn:schemas-microsoft-com:office:word" xmlns:w="http://schemas.openxmlformats.org/wordprocessingml/2006/main" xmlns:w14="http://schemas.microsoft.com/office/word/2010/wordml" xmlns:w15="http://schemas.microsoft.com/office/word/2012/wordml" xmlns:w16se="http://schemas.microsoft.com/office/word/2015/wordml/symex" xmlns:wpg="http://schemas.microsoft.com/office/word/2010/wordprocessingGroup" xmlns:wpi="http://schemas.microsoft.com/office/word/2010/wordprocessingInk" xmlns:wne="http://schemas.microsoft.com/office/word/2006/wordml" xmlns:wps="http://schemas.microsoft.com/office/word/2010/wordprocessingShape" mc:Ignorable="w14 w15 w16se wp14">
+<w:document xmlns:wpc="http://schemas.microsoft.com/office/word/2010/wordprocessingCanvas" xmlns:cx="http://schemas.microsoft.com/office/drawing/2014/chartex" xmlns:cx1="http://schemas.microsoft.com/office/drawing/2015/9/8/chartex" xmlns:cx2="http://schemas.microsoft.com/office/drawing/2015/10/21/chartex" xmlns:cx3="http://schemas.microsoft.com/office/drawing/2016/5/9/chartex" xmlns:cx4="http://schemas.microsoft.com/office/drawing/2016/5/10/chartex" xmlns:cx5="http://schemas.microsoft.com/office/drawing/2016/5/11/chartex" xmlns:cx6="http://schemas.microsoft.com/office/drawing/2016/5/12/chartex" xmlns:cx7="http://schemas.microsoft.com/office/drawing/2016/5/13/chartex" xmlns:cx8="http://schemas.microsoft.com/office/drawing/2016/5/14/chartex" xmlns:mc="http://schemas.openxmlformats.org/markup-compatibility/2006" xmlns:aink="http://schemas.microsoft.com/office/drawing/2016/ink" xmlns:am3d="http://schemas.microsoft.com/office/drawing/2017/model3d" xmlns:o="urn:schemas-microsoft-com:office:office" xmlns:r="http://schemas.openxmlformats.org/officeDocument/2006/relationships" xmlns:m="http://schemas.openxmlformats.org/officeDocument/2006/math" xmlns:v="urn:schemas-microsoft-com:vml" xmlns:wp14="http://schemas.microsoft.com/office/word/2010/wordprocessingDrawing" xmlns:wp="http://schemas.openxmlformats.org/drawingml/2006/wordprocessingDrawing" xmlns:w10="urn:schemas-microsoft-com:office:word" xmlns:w="http://schemas.openxmlformats.org/wordprocessingml/2006/main" xmlns:w14="http://schemas.microsoft.com/office/word/2010/wordml" xmlns:w15="http://schemas.microsoft.com/office/word/2012/wordml" xmlns:w16cid="http://schemas.microsoft.com/office/word/2016/wordml/cid" xmlns:w16se="http://schemas.microsoft.com/office/word/2015/wordml/symex" xmlns:wpg="http://schemas.microsoft.com/office/word/2010/wordprocessingGroup" xmlns:wpi="http://schemas.microsoft.com/office/word/2010/wordprocessingInk" xmlns:wne="http://schemas.microsoft.com/office/word/2006/wordml" xmlns:wps="http://schemas.microsoft.com/office/word/2010/wordprocessingShape" mc:Ignorable="w14 w15 w16se w16cid wp14">
   <w:body>
     <w:p>
       <w:pPr>
@@ -37,8 +37,10 @@
           <w:szCs w:val="24"/>
           <w:lang w:val="en-US" w:eastAsia="fr-FR"/>
         </w:rPr>
-        <w:t>7</w:t>
-      </w:r>
+        <w:t>8</w:t>
+      </w:r>
+      <w:bookmarkStart w:id="0" w:name="_GoBack"/>
+      <w:bookmarkEnd w:id="0"/>
     </w:p>
     <w:p>
       <w:pPr>
@@ -95,7 +97,17 @@
           <w:szCs w:val="24"/>
           <w:lang w:val="en-US" w:eastAsia="fr-FR"/>
         </w:rPr>
-        <w:t>Dimensions intér</w:t>
+        <w:t xml:space="preserve">Dimensions </w:t>
+      </w:r>
+      <w:proofErr w:type="spellStart"/>
+      <w:r>
+        <w:rPr>
+          <w:rFonts w:ascii="Arial" w:eastAsia="Times New Roman" w:hAnsi="Arial" w:cs="Arial"/>
+          <w:sz w:val="24"/>
+          <w:szCs w:val="24"/>
+          <w:lang w:val="en-US" w:eastAsia="fr-FR"/>
+        </w:rPr>
+        <w:t>intér</w:t>
       </w:r>
       <w:r>
         <w:rPr>
@@ -113,7 +125,17 @@
           <w:szCs w:val="24"/>
           <w:lang w:val="en-US" w:eastAsia="fr-FR"/>
         </w:rPr>
-        <w:t>eures chassis = 53 x 85</w:t>
+        <w:t>eures</w:t>
+      </w:r>
+      <w:proofErr w:type="spellEnd"/>
+      <w:r>
+        <w:rPr>
+          <w:rFonts w:ascii="Arial" w:eastAsia="Times New Roman" w:hAnsi="Arial" w:cs="Arial"/>
+          <w:sz w:val="24"/>
+          <w:szCs w:val="24"/>
+          <w:lang w:val="en-US" w:eastAsia="fr-FR"/>
+        </w:rPr>
+        <w:t xml:space="preserve"> chassis = 53 x 85</w:t>
       </w:r>
     </w:p>
     <w:p>
@@ -135,7 +157,47 @@
           <w:szCs w:val="24"/>
           <w:lang w:val="en-US" w:eastAsia="fr-FR"/>
         </w:rPr>
-        <w:t>H axe roue avant = 9cm</w:t>
+        <w:t xml:space="preserve">H axe </w:t>
+      </w:r>
+      <w:proofErr w:type="spellStart"/>
+      <w:r>
+        <w:rPr>
+          <w:rFonts w:ascii="Arial" w:eastAsia="Times New Roman" w:hAnsi="Arial" w:cs="Arial"/>
+          <w:sz w:val="24"/>
+          <w:szCs w:val="24"/>
+          <w:lang w:val="en-US" w:eastAsia="fr-FR"/>
+        </w:rPr>
+        <w:t>roue</w:t>
+      </w:r>
+      <w:proofErr w:type="spellEnd"/>
+      <w:r>
+        <w:rPr>
+          <w:rFonts w:ascii="Arial" w:eastAsia="Times New Roman" w:hAnsi="Arial" w:cs="Arial"/>
+          <w:sz w:val="24"/>
+          <w:szCs w:val="24"/>
+          <w:lang w:val="en-US" w:eastAsia="fr-FR"/>
+        </w:rPr>
+        <w:t xml:space="preserve"> </w:t>
+      </w:r>
+      <w:proofErr w:type="spellStart"/>
+      <w:r>
+        <w:rPr>
+          <w:rFonts w:ascii="Arial" w:eastAsia="Times New Roman" w:hAnsi="Arial" w:cs="Arial"/>
+          <w:sz w:val="24"/>
+          <w:szCs w:val="24"/>
+          <w:lang w:val="en-US" w:eastAsia="fr-FR"/>
+        </w:rPr>
+        <w:t>avant</w:t>
+      </w:r>
+      <w:proofErr w:type="spellEnd"/>
+      <w:r>
+        <w:rPr>
+          <w:rFonts w:ascii="Arial" w:eastAsia="Times New Roman" w:hAnsi="Arial" w:cs="Arial"/>
+          <w:sz w:val="24"/>
+          <w:szCs w:val="24"/>
+          <w:lang w:val="en-US" w:eastAsia="fr-FR"/>
+        </w:rPr>
+        <w:t xml:space="preserve"> = 9cm</w:t>
       </w:r>
     </w:p>
     <w:p>
@@ -157,7 +219,47 @@
           <w:szCs w:val="24"/>
           <w:lang w:val="en-US" w:eastAsia="fr-FR"/>
         </w:rPr>
-        <w:t>H axe roue arrière = 12cm</w:t>
+        <w:t xml:space="preserve">H axe </w:t>
+      </w:r>
+      <w:proofErr w:type="spellStart"/>
+      <w:r>
+        <w:rPr>
+          <w:rFonts w:ascii="Arial" w:eastAsia="Times New Roman" w:hAnsi="Arial" w:cs="Arial"/>
+          <w:sz w:val="24"/>
+          <w:szCs w:val="24"/>
+          <w:lang w:val="en-US" w:eastAsia="fr-FR"/>
+        </w:rPr>
+        <w:t>roue</w:t>
+      </w:r>
+      <w:proofErr w:type="spellEnd"/>
+      <w:r>
+        <w:rPr>
+          <w:rFonts w:ascii="Arial" w:eastAsia="Times New Roman" w:hAnsi="Arial" w:cs="Arial"/>
+          <w:sz w:val="24"/>
+          <w:szCs w:val="24"/>
+          <w:lang w:val="en-US" w:eastAsia="fr-FR"/>
+        </w:rPr>
+        <w:t xml:space="preserve"> </w:t>
+      </w:r>
+      <w:proofErr w:type="spellStart"/>
+      <w:r>
+        <w:rPr>
+          <w:rFonts w:ascii="Arial" w:eastAsia="Times New Roman" w:hAnsi="Arial" w:cs="Arial"/>
+          <w:sz w:val="24"/>
+          <w:szCs w:val="24"/>
+          <w:lang w:val="en-US" w:eastAsia="fr-FR"/>
+        </w:rPr>
+        <w:t>arrière</w:t>
+      </w:r>
+      <w:proofErr w:type="spellEnd"/>
+      <w:r>
+        <w:rPr>
+          <w:rFonts w:ascii="Arial" w:eastAsia="Times New Roman" w:hAnsi="Arial" w:cs="Arial"/>
+          <w:sz w:val="24"/>
+          <w:szCs w:val="24"/>
+          <w:lang w:val="en-US" w:eastAsia="fr-FR"/>
+        </w:rPr>
+        <w:t xml:space="preserve"> = 12cm</w:t>
       </w:r>
     </w:p>
     <w:p>
@@ -179,8 +281,19 @@
           <w:szCs w:val="24"/>
           <w:lang w:val="en-US" w:eastAsia="fr-FR"/>
         </w:rPr>
-        <w:t>Chassis OK sauf</w:t>
-      </w:r>
+        <w:t xml:space="preserve">Chassis OK </w:t>
+      </w:r>
+      <w:proofErr w:type="spellStart"/>
+      <w:r>
+        <w:rPr>
+          <w:rFonts w:ascii="Arial" w:eastAsia="Times New Roman" w:hAnsi="Arial" w:cs="Arial"/>
+          <w:sz w:val="24"/>
+          <w:szCs w:val="24"/>
+          <w:lang w:val="en-US" w:eastAsia="fr-FR"/>
+        </w:rPr>
+        <w:t>sauf</w:t>
+      </w:r>
+      <w:proofErr w:type="spellEnd"/>
     </w:p>
     <w:p>
       <w:pPr>
@@ -238,7 +351,27 @@
           <w:szCs w:val="24"/>
           <w:lang w:eastAsia="fr-FR"/>
         </w:rPr>
-        <w:t>Remplacer roues alus par roulements aciers</w:t>
+        <w:t xml:space="preserve">Remplacer roues </w:t>
+      </w:r>
+      <w:proofErr w:type="spellStart"/>
+      <w:r>
+        <w:rPr>
+          <w:rFonts w:ascii="Arial" w:eastAsia="Times New Roman" w:hAnsi="Arial" w:cs="Arial"/>
+          <w:sz w:val="24"/>
+          <w:szCs w:val="24"/>
+          <w:lang w:eastAsia="fr-FR"/>
+        </w:rPr>
+        <w:t>alus</w:t>
+      </w:r>
+      <w:proofErr w:type="spellEnd"/>
+      <w:r>
+        <w:rPr>
+          <w:rFonts w:ascii="Arial" w:eastAsia="Times New Roman" w:hAnsi="Arial" w:cs="Arial"/>
+          <w:sz w:val="24"/>
+          <w:szCs w:val="24"/>
+          <w:lang w:eastAsia="fr-FR"/>
+        </w:rPr>
+        <w:t xml:space="preserve"> par roulements aciers</w:t>
       </w:r>
       <w:r>
         <w:rPr>
@@ -330,6 +463,26 @@
         </w:rPr>
         <w:t xml:space="preserve"> avec 3 entretoises 4D15+12D12+4D15</w:t>
       </w:r>
+      <w:r>
+        <w:rPr>
+          <w:rFonts w:ascii="Arial" w:eastAsia="Times New Roman" w:hAnsi="Arial" w:cs="Arial"/>
+          <w:sz w:val="24"/>
+          <w:szCs w:val="24"/>
+          <w:lang w:eastAsia="fr-FR"/>
+        </w:rPr>
+        <w:t xml:space="preserve"> - </w:t>
+      </w:r>
+      <w:proofErr w:type="spellStart"/>
+      <w:r>
+        <w:rPr>
+          <w:rFonts w:ascii="Arial" w:eastAsia="Times New Roman" w:hAnsi="Arial" w:cs="Arial"/>
+          <w:sz w:val="24"/>
+          <w:szCs w:val="24"/>
+          <w:lang w:eastAsia="fr-FR"/>
+        </w:rPr>
+        <w:t>done</w:t>
+      </w:r>
+      <w:proofErr w:type="spellEnd"/>
     </w:p>
     <w:p>
       <w:pPr>
@@ -443,7 +596,106 @@
           <w:szCs w:val="24"/>
           <w:lang w:val="en-US" w:eastAsia="fr-FR"/>
         </w:rPr>
-        <w:t xml:space="preserve"> – SPI bus to TP, ES and BC</w:t>
+        <w:t xml:space="preserve"> – </w:t>
+      </w:r>
+      <w:r>
+        <w:rPr>
+          <w:rFonts w:ascii="Arial" w:eastAsia="Times New Roman" w:hAnsi="Arial" w:cs="Arial"/>
+          <w:sz w:val="24"/>
+          <w:szCs w:val="24"/>
+          <w:lang w:val="en-US" w:eastAsia="fr-FR"/>
+        </w:rPr>
+        <w:t>I2C</w:t>
+      </w:r>
+      <w:r>
+        <w:rPr>
+          <w:rFonts w:ascii="Arial" w:eastAsia="Times New Roman" w:hAnsi="Arial" w:cs="Arial"/>
+          <w:sz w:val="24"/>
+          <w:szCs w:val="24"/>
+          <w:lang w:val="en-US" w:eastAsia="fr-FR"/>
+        </w:rPr>
+        <w:t xml:space="preserve"> bus to TP</w:t>
+      </w:r>
+      <w:r>
+        <w:rPr>
+          <w:rFonts w:ascii="Arial" w:eastAsia="Times New Roman" w:hAnsi="Arial" w:cs="Arial"/>
+          <w:sz w:val="24"/>
+          <w:szCs w:val="24"/>
+          <w:lang w:val="en-US" w:eastAsia="fr-FR"/>
+        </w:rPr>
+        <w:t xml:space="preserve"> (</w:t>
+      </w:r>
+      <w:r>
+        <w:rPr>
+          <w:rFonts w:ascii="Arial" w:eastAsia="Times New Roman" w:hAnsi="Arial" w:cs="Arial"/>
+          <w:sz w:val="24"/>
+          <w:szCs w:val="24"/>
+          <w:lang w:val="en-US" w:eastAsia="fr-FR"/>
+        </w:rPr>
+        <w:t>Traction and Position</w:t>
+      </w:r>
+      <w:r>
+        <w:rPr>
+          <w:rFonts w:ascii="Arial" w:eastAsia="Times New Roman" w:hAnsi="Arial" w:cs="Arial"/>
+          <w:sz w:val="24"/>
+          <w:szCs w:val="24"/>
+          <w:lang w:val="en-US" w:eastAsia="fr-FR"/>
+        </w:rPr>
+        <w:t>)</w:t>
+      </w:r>
+      <w:r>
+        <w:rPr>
+          <w:rFonts w:ascii="Arial" w:eastAsia="Times New Roman" w:hAnsi="Arial" w:cs="Arial"/>
+          <w:sz w:val="24"/>
+          <w:szCs w:val="24"/>
+          <w:lang w:val="en-US" w:eastAsia="fr-FR"/>
+        </w:rPr>
+        <w:t>, ES</w:t>
+      </w:r>
+      <w:r>
+        <w:rPr>
+          <w:rFonts w:ascii="Arial" w:eastAsia="Times New Roman" w:hAnsi="Arial" w:cs="Arial"/>
+          <w:sz w:val="24"/>
+          <w:szCs w:val="24"/>
+          <w:lang w:val="en-US" w:eastAsia="fr-FR"/>
+        </w:rPr>
+        <w:t xml:space="preserve"> (</w:t>
+      </w:r>
+      <w:r>
+        <w:rPr>
+          <w:rFonts w:ascii="Arial" w:eastAsia="Times New Roman" w:hAnsi="Arial" w:cs="Arial"/>
+          <w:sz w:val="24"/>
+          <w:szCs w:val="24"/>
+          <w:lang w:val="en-US" w:eastAsia="fr-FR"/>
+        </w:rPr>
+        <w:t>Environment</w:t>
+      </w:r>
+      <w:r>
+        <w:rPr>
+          <w:rFonts w:ascii="Arial" w:eastAsia="Times New Roman" w:hAnsi="Arial" w:cs="Arial"/>
+          <w:sz w:val="24"/>
+          <w:szCs w:val="24"/>
+          <w:lang w:val="en-US" w:eastAsia="fr-FR"/>
+        </w:rPr>
+        <w:t xml:space="preserve"> Sensors)</w:t>
+      </w:r>
+      <w:r>
+        <w:rPr>
+          <w:rFonts w:ascii="Arial" w:eastAsia="Times New Roman" w:hAnsi="Arial" w:cs="Arial"/>
+          <w:sz w:val="24"/>
+          <w:szCs w:val="24"/>
+          <w:lang w:val="en-US" w:eastAsia="fr-FR"/>
+        </w:rPr>
+        <w:t xml:space="preserve"> and BC</w:t>
+      </w:r>
+      <w:r>
+        <w:rPr>
+          <w:rFonts w:ascii="Arial" w:eastAsia="Times New Roman" w:hAnsi="Arial" w:cs="Arial"/>
+          <w:sz w:val="24"/>
+          <w:szCs w:val="24"/>
+          <w:lang w:val="en-US" w:eastAsia="fr-FR"/>
+        </w:rPr>
+        <w:t xml:space="preserve"> (Battery Control)</w:t>
       </w:r>
     </w:p>
     <w:p>
@@ -477,7 +729,27 @@
           <w:szCs w:val="24"/>
           <w:lang w:val="en-US" w:eastAsia="fr-FR"/>
         </w:rPr>
-        <w:t xml:space="preserve"> connection with wifi </w:t>
+        <w:t xml:space="preserve"> connection with </w:t>
+      </w:r>
+      <w:proofErr w:type="spellStart"/>
+      <w:r>
+        <w:rPr>
+          <w:rFonts w:ascii="Arial" w:eastAsia="Times New Roman" w:hAnsi="Arial" w:cs="Arial"/>
+          <w:sz w:val="24"/>
+          <w:szCs w:val="24"/>
+          <w:lang w:val="en-US" w:eastAsia="fr-FR"/>
+        </w:rPr>
+        <w:t>wifi</w:t>
+      </w:r>
+      <w:proofErr w:type="spellEnd"/>
+      <w:r>
+        <w:rPr>
+          <w:rFonts w:ascii="Arial" w:eastAsia="Times New Roman" w:hAnsi="Arial" w:cs="Arial"/>
+          <w:sz w:val="24"/>
+          <w:szCs w:val="24"/>
+          <w:lang w:val="en-US" w:eastAsia="fr-FR"/>
+        </w:rPr>
+        <w:t xml:space="preserve"> </w:t>
       </w:r>
       <w:r>
         <w:rPr>
@@ -520,43 +792,25 @@
           <w:szCs w:val="24"/>
           <w:lang w:val="en-US" w:eastAsia="fr-FR"/>
         </w:rPr>
-        <w:t>Traction and position control board (Arduino or T</w:t>
-      </w:r>
-      <w:r>
-        <w:rPr>
-          <w:rFonts w:ascii="Arial" w:eastAsia="Times New Roman" w:hAnsi="Arial" w:cs="Arial"/>
-          <w:sz w:val="24"/>
-          <w:szCs w:val="24"/>
-          <w:lang w:val="en-US" w:eastAsia="fr-FR"/>
-        </w:rPr>
-        <w:t>ee</w:t>
-      </w:r>
-      <w:r>
-        <w:rPr>
-          <w:rFonts w:ascii="Arial" w:eastAsia="Times New Roman" w:hAnsi="Arial" w:cs="Arial"/>
-          <w:sz w:val="24"/>
-          <w:szCs w:val="24"/>
-          <w:lang w:val="en-US" w:eastAsia="fr-FR"/>
-        </w:rPr>
-        <w:t>n</w:t>
-      </w:r>
-      <w:r>
-        <w:rPr>
-          <w:rFonts w:ascii="Arial" w:eastAsia="Times New Roman" w:hAnsi="Arial" w:cs="Arial"/>
-          <w:sz w:val="24"/>
-          <w:szCs w:val="24"/>
-          <w:lang w:val="en-US" w:eastAsia="fr-FR"/>
-        </w:rPr>
-        <w:t>s</w:t>
-      </w:r>
-      <w:r>
-        <w:rPr>
-          <w:rFonts w:ascii="Arial" w:eastAsia="Times New Roman" w:hAnsi="Arial" w:cs="Arial"/>
-          <w:sz w:val="24"/>
-          <w:szCs w:val="24"/>
-          <w:lang w:val="en-US" w:eastAsia="fr-FR"/>
-        </w:rPr>
-        <w:t>y 3.2)</w:t>
+        <w:t xml:space="preserve">Traction and position control board (Arduino </w:t>
+      </w:r>
+      <w:r>
+        <w:rPr>
+          <w:rFonts w:ascii="Arial" w:eastAsia="Times New Roman" w:hAnsi="Arial" w:cs="Arial"/>
+          <w:sz w:val="24"/>
+          <w:szCs w:val="24"/>
+          <w:lang w:val="en-US" w:eastAsia="fr-FR"/>
+        </w:rPr>
+        <w:t>Due 3v3</w:t>
+      </w:r>
+      <w:r>
+        <w:rPr>
+          <w:rFonts w:ascii="Arial" w:eastAsia="Times New Roman" w:hAnsi="Arial" w:cs="Arial"/>
+          <w:sz w:val="24"/>
+          <w:szCs w:val="24"/>
+          <w:lang w:val="en-US" w:eastAsia="fr-FR"/>
+        </w:rPr>
+        <w:t>)</w:t>
       </w:r>
       <w:r>
         <w:rPr>
@@ -592,6 +846,15 @@
         </w:rPr>
         <w:t>Compass</w:t>
       </w:r>
+      <w:r>
+        <w:rPr>
+          <w:rFonts w:ascii="Arial" w:eastAsia="Times New Roman" w:hAnsi="Arial" w:cs="Arial"/>
+          <w:sz w:val="24"/>
+          <w:szCs w:val="24"/>
+          <w:lang w:val="en-US" w:eastAsia="fr-FR"/>
+        </w:rPr>
+        <w:t xml:space="preserve"> (I2C 3v3)</w:t>
+      </w:r>
     </w:p>
     <w:p>
       <w:pPr>
@@ -617,6 +880,35 @@
         </w:rPr>
         <w:t>GPS</w:t>
       </w:r>
+      <w:r>
+        <w:rPr>
+          <w:rFonts w:ascii="Arial" w:eastAsia="Times New Roman" w:hAnsi="Arial" w:cs="Arial"/>
+          <w:sz w:val="24"/>
+          <w:szCs w:val="24"/>
+          <w:lang w:val="en-US" w:eastAsia="fr-FR"/>
+        </w:rPr>
+        <w:t xml:space="preserve"> (</w:t>
+      </w:r>
+      <w:proofErr w:type="spellStart"/>
+      <w:r>
+        <w:rPr>
+          <w:rFonts w:ascii="Arial" w:eastAsia="Times New Roman" w:hAnsi="Arial" w:cs="Arial"/>
+          <w:sz w:val="24"/>
+          <w:szCs w:val="24"/>
+          <w:lang w:val="en-US" w:eastAsia="fr-FR"/>
+        </w:rPr>
+        <w:t>tbd</w:t>
+      </w:r>
+      <w:proofErr w:type="spellEnd"/>
+      <w:r>
+        <w:rPr>
+          <w:rFonts w:ascii="Arial" w:eastAsia="Times New Roman" w:hAnsi="Arial" w:cs="Arial"/>
+          <w:sz w:val="24"/>
+          <w:szCs w:val="24"/>
+          <w:lang w:val="en-US" w:eastAsia="fr-FR"/>
+        </w:rPr>
+        <w:t>)</w:t>
+      </w:r>
     </w:p>
     <w:p>
       <w:pPr>
@@ -640,7 +932,34 @@
           <w:szCs w:val="24"/>
           <w:lang w:val="en-US" w:eastAsia="fr-FR"/>
         </w:rPr>
-        <w:t>Decoders</w:t>
+        <w:t>Decoder</w:t>
+      </w:r>
+      <w:r>
+        <w:rPr>
+          <w:rFonts w:ascii="Arial" w:eastAsia="Times New Roman" w:hAnsi="Arial" w:cs="Arial"/>
+          <w:sz w:val="24"/>
+          <w:szCs w:val="24"/>
+          <w:lang w:val="en-US" w:eastAsia="fr-FR"/>
+        </w:rPr>
+        <w:t>s board (Arduino MEGA 2560 5V</w:t>
+      </w:r>
+      <w:r>
+        <w:rPr>
+          <w:rFonts w:ascii="Arial" w:eastAsia="Times New Roman" w:hAnsi="Arial" w:cs="Arial"/>
+          <w:sz w:val="24"/>
+          <w:szCs w:val="24"/>
+          <w:lang w:val="en-US" w:eastAsia="fr-FR"/>
+        </w:rPr>
+        <w:t xml:space="preserve"> + level shifter I2C friendly</w:t>
+      </w:r>
+      <w:r>
+        <w:rPr>
+          <w:rFonts w:ascii="Arial" w:eastAsia="Times New Roman" w:hAnsi="Arial" w:cs="Arial"/>
+          <w:sz w:val="24"/>
+          <w:szCs w:val="24"/>
+          <w:lang w:val="en-US" w:eastAsia="fr-FR"/>
+        </w:rPr>
+        <w:t>)</w:t>
       </w:r>
     </w:p>
     <w:p>
@@ -667,6 +986,15 @@
         </w:rPr>
         <w:t>Motor drivers</w:t>
       </w:r>
+      <w:r>
+        <w:rPr>
+          <w:rFonts w:ascii="Arial" w:eastAsia="Times New Roman" w:hAnsi="Arial" w:cs="Arial"/>
+          <w:sz w:val="24"/>
+          <w:szCs w:val="24"/>
+          <w:lang w:val="en-US" w:eastAsia="fr-FR"/>
+        </w:rPr>
+        <w:t xml:space="preserve"> (GPIO direct)</w:t>
+      </w:r>
     </w:p>
     <w:p>
       <w:pPr>
@@ -699,7 +1027,45 @@
           <w:szCs w:val="24"/>
           <w:lang w:val="en-US" w:eastAsia="fr-FR"/>
         </w:rPr>
-        <w:t xml:space="preserve"> (Arduino)</w:t>
+        <w:t xml:space="preserve"> (Arduino</w:t>
+      </w:r>
+      <w:r>
+        <w:rPr>
+          <w:rFonts w:ascii="Arial" w:eastAsia="Times New Roman" w:hAnsi="Arial" w:cs="Arial"/>
+          <w:sz w:val="24"/>
+          <w:szCs w:val="24"/>
+          <w:lang w:val="en-US" w:eastAsia="fr-FR"/>
+        </w:rPr>
+        <w:t xml:space="preserve"> 3v3</w:t>
+      </w:r>
+      <w:r>
+        <w:rPr>
+          <w:rFonts w:ascii="Arial" w:eastAsia="Times New Roman" w:hAnsi="Arial" w:cs="Arial"/>
+          <w:sz w:val="24"/>
+          <w:szCs w:val="24"/>
+          <w:lang w:val="en-US" w:eastAsia="fr-FR"/>
+        </w:rPr>
+        <w:t xml:space="preserve">, </w:t>
+      </w:r>
+      <w:proofErr w:type="spellStart"/>
+      <w:r>
+        <w:rPr>
+          <w:rFonts w:ascii="Arial" w:eastAsia="Times New Roman" w:hAnsi="Arial" w:cs="Arial"/>
+          <w:sz w:val="24"/>
+          <w:szCs w:val="24"/>
+          <w:lang w:val="en-US" w:eastAsia="fr-FR"/>
+        </w:rPr>
+        <w:t>tbd</w:t>
+      </w:r>
+      <w:proofErr w:type="spellEnd"/>
+      <w:r>
+        <w:rPr>
+          <w:rFonts w:ascii="Arial" w:eastAsia="Times New Roman" w:hAnsi="Arial" w:cs="Arial"/>
+          <w:sz w:val="24"/>
+          <w:szCs w:val="24"/>
+          <w:lang w:val="en-US" w:eastAsia="fr-FR"/>
+        </w:rPr>
+        <w:t>)</w:t>
       </w:r>
       <w:r>
         <w:rPr>
@@ -792,7 +1158,27 @@
           <w:szCs w:val="24"/>
           <w:lang w:val="en-US" w:eastAsia="fr-FR"/>
         </w:rPr>
-        <w:t xml:space="preserve"> (tbd)</w:t>
+        <w:t xml:space="preserve"> (</w:t>
+      </w:r>
+      <w:proofErr w:type="spellStart"/>
+      <w:r>
+        <w:rPr>
+          <w:rFonts w:ascii="Arial" w:eastAsia="Times New Roman" w:hAnsi="Arial" w:cs="Arial"/>
+          <w:sz w:val="24"/>
+          <w:szCs w:val="24"/>
+          <w:lang w:val="en-US" w:eastAsia="fr-FR"/>
+        </w:rPr>
+        <w:t>tbd</w:t>
+      </w:r>
+      <w:proofErr w:type="spellEnd"/>
+      <w:r>
+        <w:rPr>
+          <w:rFonts w:ascii="Arial" w:eastAsia="Times New Roman" w:hAnsi="Arial" w:cs="Arial"/>
+          <w:sz w:val="24"/>
+          <w:szCs w:val="24"/>
+          <w:lang w:val="en-US" w:eastAsia="fr-FR"/>
+        </w:rPr>
+        <w:t>)</w:t>
       </w:r>
     </w:p>
     <w:p>
@@ -1034,7 +1420,47 @@
           <w:szCs w:val="24"/>
           <w:lang w:eastAsia="fr-FR"/>
         </w:rPr>
-        <w:t>MU6 - Drives environment sensors (SPI 2)</w:t>
+        <w:t xml:space="preserve">MU6 - Drives </w:t>
+      </w:r>
+      <w:proofErr w:type="spellStart"/>
+      <w:r>
+        <w:rPr>
+          <w:rFonts w:ascii="Arial" w:eastAsia="Times New Roman" w:hAnsi="Arial" w:cs="Arial"/>
+          <w:sz w:val="24"/>
+          <w:szCs w:val="24"/>
+          <w:lang w:eastAsia="fr-FR"/>
+        </w:rPr>
+        <w:t>environment</w:t>
+      </w:r>
+      <w:proofErr w:type="spellEnd"/>
+      <w:r>
+        <w:rPr>
+          <w:rFonts w:ascii="Arial" w:eastAsia="Times New Roman" w:hAnsi="Arial" w:cs="Arial"/>
+          <w:sz w:val="24"/>
+          <w:szCs w:val="24"/>
+          <w:lang w:eastAsia="fr-FR"/>
+        </w:rPr>
+        <w:t xml:space="preserve"> </w:t>
+      </w:r>
+      <w:proofErr w:type="spellStart"/>
+      <w:r>
+        <w:rPr>
+          <w:rFonts w:ascii="Arial" w:eastAsia="Times New Roman" w:hAnsi="Arial" w:cs="Arial"/>
+          <w:sz w:val="24"/>
+          <w:szCs w:val="24"/>
+          <w:lang w:eastAsia="fr-FR"/>
+        </w:rPr>
+        <w:t>sensors</w:t>
+      </w:r>
+      <w:proofErr w:type="spellEnd"/>
+      <w:r>
+        <w:rPr>
+          <w:rFonts w:ascii="Arial" w:eastAsia="Times New Roman" w:hAnsi="Arial" w:cs="Arial"/>
+          <w:sz w:val="24"/>
+          <w:szCs w:val="24"/>
+          <w:lang w:eastAsia="fr-FR"/>
+        </w:rPr>
+        <w:t xml:space="preserve"> (SPI 2)</w:t>
       </w:r>
     </w:p>
     <w:p>
@@ -1059,6 +1485,7 @@
           <w:szCs w:val="24"/>
           <w:lang w:val="en-US" w:eastAsia="fr-FR"/>
         </w:rPr>
+        <w:lastRenderedPageBreak/>
         <w:t>MU7 – Drives Battery control board (SPI 3</w:t>
       </w:r>
       <w:r>
@@ -1321,7 +1748,38 @@
           <w:szCs w:val="24"/>
           <w:lang w:val="en-US" w:eastAsia="fr-FR"/>
         </w:rPr>
-        <w:t>“type”:”segment/turn”, “distance”:1.0, “speed”:100, / “target_heading”:180}</w:t>
+        <w:t>“</w:t>
+      </w:r>
+      <w:proofErr w:type="spellStart"/>
+      <w:r>
+        <w:rPr>
+          <w:rFonts w:ascii="Arial" w:eastAsia="Times New Roman" w:hAnsi="Arial" w:cs="Arial"/>
+          <w:sz w:val="24"/>
+          <w:szCs w:val="24"/>
+          <w:lang w:val="en-US" w:eastAsia="fr-FR"/>
+        </w:rPr>
+        <w:t>type”</w:t>
+      </w:r>
+      <w:proofErr w:type="gramStart"/>
+      <w:r>
+        <w:rPr>
+          <w:rFonts w:ascii="Arial" w:eastAsia="Times New Roman" w:hAnsi="Arial" w:cs="Arial"/>
+          <w:sz w:val="24"/>
+          <w:szCs w:val="24"/>
+          <w:lang w:val="en-US" w:eastAsia="fr-FR"/>
+        </w:rPr>
+        <w:t>:”segment</w:t>
+      </w:r>
+      <w:proofErr w:type="spellEnd"/>
+      <w:proofErr w:type="gramEnd"/>
+      <w:r>
+        <w:rPr>
+          <w:rFonts w:ascii="Arial" w:eastAsia="Times New Roman" w:hAnsi="Arial" w:cs="Arial"/>
+          <w:sz w:val="24"/>
+          <w:szCs w:val="24"/>
+          <w:lang w:val="en-US" w:eastAsia="fr-FR"/>
+        </w:rPr>
+        <w:t>/turn”, “distance”:1.0, “speed”:100, / “target_heading”:180}</w:t>
       </w:r>
     </w:p>
     <w:p>
@@ -1348,7 +1806,7 @@
         </w:rPr>
         <w:t xml:space="preserve">TP2 – </w:t>
       </w:r>
-      <w:bookmarkStart w:id="0" w:name="_Hlk525667763"/>
+      <w:bookmarkStart w:id="1" w:name="_Hlk525667763"/>
       <w:r>
         <w:rPr>
           <w:rFonts w:ascii="Arial" w:eastAsia="Times New Roman" w:hAnsi="Arial" w:cs="Arial"/>
@@ -1358,7 +1816,7 @@
         </w:rPr>
         <w:t>calculate PWM x4 to execute order and set them</w:t>
       </w:r>
-      <w:bookmarkEnd w:id="0"/>
+      <w:bookmarkEnd w:id="1"/>
     </w:p>
     <w:p>
       <w:pPr>
@@ -1671,7 +2129,49 @@
           <w:szCs w:val="24"/>
           <w:lang w:val="en-US" w:eastAsia="fr-FR"/>
         </w:rPr>
-        <w:t>status (position (x,y), heading, speedL, speed R)</w:t>
+        <w:t>status (position (</w:t>
+      </w:r>
+      <w:proofErr w:type="spellStart"/>
+      <w:proofErr w:type="gramStart"/>
+      <w:r>
+        <w:rPr>
+          <w:rFonts w:ascii="Arial" w:eastAsia="Times New Roman" w:hAnsi="Arial" w:cs="Arial"/>
+          <w:sz w:val="24"/>
+          <w:szCs w:val="24"/>
+          <w:lang w:val="en-US" w:eastAsia="fr-FR"/>
+        </w:rPr>
+        <w:t>x,y</w:t>
+      </w:r>
+      <w:proofErr w:type="spellEnd"/>
+      <w:proofErr w:type="gramEnd"/>
+      <w:r>
+        <w:rPr>
+          <w:rFonts w:ascii="Arial" w:eastAsia="Times New Roman" w:hAnsi="Arial" w:cs="Arial"/>
+          <w:sz w:val="24"/>
+          <w:szCs w:val="24"/>
+          <w:lang w:val="en-US" w:eastAsia="fr-FR"/>
+        </w:rPr>
+        <w:t xml:space="preserve">), heading, </w:t>
+      </w:r>
+      <w:proofErr w:type="spellStart"/>
+      <w:r>
+        <w:rPr>
+          <w:rFonts w:ascii="Arial" w:eastAsia="Times New Roman" w:hAnsi="Arial" w:cs="Arial"/>
+          <w:sz w:val="24"/>
+          <w:szCs w:val="24"/>
+          <w:lang w:val="en-US" w:eastAsia="fr-FR"/>
+        </w:rPr>
+        <w:t>speedL</w:t>
+      </w:r>
+      <w:proofErr w:type="spellEnd"/>
+      <w:r>
+        <w:rPr>
+          <w:rFonts w:ascii="Arial" w:eastAsia="Times New Roman" w:hAnsi="Arial" w:cs="Arial"/>
+          <w:sz w:val="24"/>
+          <w:szCs w:val="24"/>
+          <w:lang w:val="en-US" w:eastAsia="fr-FR"/>
+        </w:rPr>
+        <w:t>, speed R)</w:t>
       </w:r>
       <w:r>
         <w:rPr>
@@ -1770,7 +2270,27 @@
           <w:szCs w:val="24"/>
           <w:lang w:val="en-US" w:eastAsia="fr-FR"/>
         </w:rPr>
-        <w:t>Interrupt overhead = 2,93micros before + 2,18micros after = 5,1125microsec in total + interrupt instructions time (ATmega 328 16Mhz)</w:t>
+        <w:t>Interrupt overhead = 2,93micros before + 2,18micros after = 5,1125microsec in total + interrupt instructions time (</w:t>
+      </w:r>
+      <w:proofErr w:type="spellStart"/>
+      <w:r>
+        <w:rPr>
+          <w:rFonts w:ascii="Arial" w:eastAsia="Times New Roman" w:hAnsi="Arial" w:cs="Arial"/>
+          <w:sz w:val="24"/>
+          <w:szCs w:val="24"/>
+          <w:lang w:val="en-US" w:eastAsia="fr-FR"/>
+        </w:rPr>
+        <w:t>ATmega</w:t>
+      </w:r>
+      <w:proofErr w:type="spellEnd"/>
+      <w:r>
+        <w:rPr>
+          <w:rFonts w:ascii="Arial" w:eastAsia="Times New Roman" w:hAnsi="Arial" w:cs="Arial"/>
+          <w:sz w:val="24"/>
+          <w:szCs w:val="24"/>
+          <w:lang w:val="en-US" w:eastAsia="fr-FR"/>
+        </w:rPr>
+        <w:t xml:space="preserve"> 328 16Mhz)</w:t>
       </w:r>
       <w:r>
         <w:rPr>
@@ -1907,14 +2427,25 @@
         </w:rPr>
         <w:t xml:space="preserve">5 </w:t>
       </w:r>
-      <w:r>
-        <w:rPr>
-          <w:rFonts w:ascii="Arial" w:eastAsia="Times New Roman" w:hAnsi="Arial" w:cs="Arial"/>
-          <w:sz w:val="24"/>
-          <w:szCs w:val="24"/>
-          <w:lang w:val="en-US" w:eastAsia="fr-FR"/>
-        </w:rPr>
-        <w:t>miliseconds per second</w:t>
+      <w:proofErr w:type="spellStart"/>
+      <w:r>
+        <w:rPr>
+          <w:rFonts w:ascii="Arial" w:eastAsia="Times New Roman" w:hAnsi="Arial" w:cs="Arial"/>
+          <w:sz w:val="24"/>
+          <w:szCs w:val="24"/>
+          <w:lang w:val="en-US" w:eastAsia="fr-FR"/>
+        </w:rPr>
+        <w:t>miliseconds</w:t>
+      </w:r>
+      <w:proofErr w:type="spellEnd"/>
+      <w:r>
+        <w:rPr>
+          <w:rFonts w:ascii="Arial" w:eastAsia="Times New Roman" w:hAnsi="Arial" w:cs="Arial"/>
+          <w:sz w:val="24"/>
+          <w:szCs w:val="24"/>
+          <w:lang w:val="en-US" w:eastAsia="fr-FR"/>
+        </w:rPr>
+        <w:t xml:space="preserve"> per second</w:t>
       </w:r>
       <w:r>
         <w:rPr>
@@ -1932,8 +2463,19 @@
           <w:szCs w:val="24"/>
           <w:lang w:val="en-US" w:eastAsia="fr-FR"/>
         </w:rPr>
-        <w:t>. Sounds OK !</w:t>
-      </w:r>
+        <w:t xml:space="preserve">. Sounds </w:t>
+      </w:r>
+      <w:proofErr w:type="gramStart"/>
+      <w:r>
+        <w:rPr>
+          <w:rFonts w:ascii="Arial" w:eastAsia="Times New Roman" w:hAnsi="Arial" w:cs="Arial"/>
+          <w:sz w:val="24"/>
+          <w:szCs w:val="24"/>
+          <w:lang w:val="en-US" w:eastAsia="fr-FR"/>
+        </w:rPr>
+        <w:t>OK !</w:t>
+      </w:r>
+      <w:proofErr w:type="gramEnd"/>
     </w:p>
     <w:p>
       <w:pPr>
@@ -2096,14 +2638,25 @@
           <w:lang w:val="en-US" w:eastAsia="fr-FR"/>
         </w:rPr>
       </w:pPr>
-      <w:r>
-        <w:rPr>
-          <w:rFonts w:ascii="Arial" w:eastAsia="Times New Roman" w:hAnsi="Arial" w:cs="Arial"/>
-          <w:sz w:val="24"/>
-          <w:szCs w:val="24"/>
-          <w:lang w:val="en-US" w:eastAsia="fr-FR"/>
-        </w:rPr>
-        <w:t xml:space="preserve">Leadtimewise, I2C to be executed between </w:t>
+      <w:proofErr w:type="spellStart"/>
+      <w:r>
+        <w:rPr>
+          <w:rFonts w:ascii="Arial" w:eastAsia="Times New Roman" w:hAnsi="Arial" w:cs="Arial"/>
+          <w:sz w:val="24"/>
+          <w:szCs w:val="24"/>
+          <w:lang w:val="en-US" w:eastAsia="fr-FR"/>
+        </w:rPr>
+        <w:t>Leadtimewise</w:t>
+      </w:r>
+      <w:proofErr w:type="spellEnd"/>
+      <w:r>
+        <w:rPr>
+          <w:rFonts w:ascii="Arial" w:eastAsia="Times New Roman" w:hAnsi="Arial" w:cs="Arial"/>
+          <w:sz w:val="24"/>
+          <w:szCs w:val="24"/>
+          <w:lang w:val="en-US" w:eastAsia="fr-FR"/>
+        </w:rPr>
+        <w:t xml:space="preserve">, I2C to be executed between </w:t>
       </w:r>
       <w:r>
         <w:rPr>
@@ -2285,7 +2838,27 @@
           <w:szCs w:val="24"/>
           <w:lang w:val="en-US" w:eastAsia="fr-FR"/>
         </w:rPr>
-        <w:t xml:space="preserve"> Need to confirm the queeing of interrupt will not delay I2C call for ever + latching is ok</w:t>
+        <w:t xml:space="preserve"> Need to confirm the </w:t>
+      </w:r>
+      <w:proofErr w:type="spellStart"/>
+      <w:r>
+        <w:rPr>
+          <w:rFonts w:ascii="Arial" w:eastAsia="Times New Roman" w:hAnsi="Arial" w:cs="Arial"/>
+          <w:sz w:val="24"/>
+          <w:szCs w:val="24"/>
+          <w:lang w:val="en-US" w:eastAsia="fr-FR"/>
+        </w:rPr>
+        <w:t>queeing</w:t>
+      </w:r>
+      <w:proofErr w:type="spellEnd"/>
+      <w:r>
+        <w:rPr>
+          <w:rFonts w:ascii="Arial" w:eastAsia="Times New Roman" w:hAnsi="Arial" w:cs="Arial"/>
+          <w:sz w:val="24"/>
+          <w:szCs w:val="24"/>
+          <w:lang w:val="en-US" w:eastAsia="fr-FR"/>
+        </w:rPr>
+        <w:t xml:space="preserve"> of interrupt will not delay I2C call for ever + latching is ok</w:t>
       </w:r>
     </w:p>
     <w:p>
@@ -2310,7 +2883,27 @@
           <w:szCs w:val="24"/>
           <w:lang w:val="en-US" w:eastAsia="fr-FR"/>
         </w:rPr>
-        <w:t>D2 – count / decount based on direction</w:t>
+        <w:t xml:space="preserve">D2 – count / </w:t>
+      </w:r>
+      <w:proofErr w:type="spellStart"/>
+      <w:r>
+        <w:rPr>
+          <w:rFonts w:ascii="Arial" w:eastAsia="Times New Roman" w:hAnsi="Arial" w:cs="Arial"/>
+          <w:sz w:val="24"/>
+          <w:szCs w:val="24"/>
+          <w:lang w:val="en-US" w:eastAsia="fr-FR"/>
+        </w:rPr>
+        <w:t>decount</w:t>
+      </w:r>
+      <w:proofErr w:type="spellEnd"/>
+      <w:r>
+        <w:rPr>
+          <w:rFonts w:ascii="Arial" w:eastAsia="Times New Roman" w:hAnsi="Arial" w:cs="Arial"/>
+          <w:sz w:val="24"/>
+          <w:szCs w:val="24"/>
+          <w:lang w:val="en-US" w:eastAsia="fr-FR"/>
+        </w:rPr>
+        <w:t xml:space="preserve"> based on direction</w:t>
       </w:r>
     </w:p>
     <w:p>
@@ -2332,7 +2925,47 @@
           <w:szCs w:val="24"/>
           <w:lang w:val="en-US" w:eastAsia="fr-FR"/>
         </w:rPr>
-        <w:t>Interrupt on encoderA (raising, falling), check encoderB for level and increment/decrement</w:t>
+        <w:t xml:space="preserve">Interrupt on </w:t>
+      </w:r>
+      <w:proofErr w:type="spellStart"/>
+      <w:r>
+        <w:rPr>
+          <w:rFonts w:ascii="Arial" w:eastAsia="Times New Roman" w:hAnsi="Arial" w:cs="Arial"/>
+          <w:sz w:val="24"/>
+          <w:szCs w:val="24"/>
+          <w:lang w:val="en-US" w:eastAsia="fr-FR"/>
+        </w:rPr>
+        <w:t>encoderA</w:t>
+      </w:r>
+      <w:proofErr w:type="spellEnd"/>
+      <w:r>
+        <w:rPr>
+          <w:rFonts w:ascii="Arial" w:eastAsia="Times New Roman" w:hAnsi="Arial" w:cs="Arial"/>
+          <w:sz w:val="24"/>
+          <w:szCs w:val="24"/>
+          <w:lang w:val="en-US" w:eastAsia="fr-FR"/>
+        </w:rPr>
+        <w:t xml:space="preserve"> (raising, falling), check </w:t>
+      </w:r>
+      <w:proofErr w:type="spellStart"/>
+      <w:r>
+        <w:rPr>
+          <w:rFonts w:ascii="Arial" w:eastAsia="Times New Roman" w:hAnsi="Arial" w:cs="Arial"/>
+          <w:sz w:val="24"/>
+          <w:szCs w:val="24"/>
+          <w:lang w:val="en-US" w:eastAsia="fr-FR"/>
+        </w:rPr>
+        <w:t>encoderB</w:t>
+      </w:r>
+      <w:proofErr w:type="spellEnd"/>
+      <w:r>
+        <w:rPr>
+          <w:rFonts w:ascii="Arial" w:eastAsia="Times New Roman" w:hAnsi="Arial" w:cs="Arial"/>
+          <w:sz w:val="24"/>
+          <w:szCs w:val="24"/>
+          <w:lang w:val="en-US" w:eastAsia="fr-FR"/>
+        </w:rPr>
+        <w:t xml:space="preserve"> for level and increment/decrement</w:t>
       </w:r>
     </w:p>
     <w:p>
@@ -2571,6 +3204,7 @@
           <w:lang w:val="en-US" w:eastAsia="fr-FR"/>
         </w:rPr>
       </w:pPr>
+      <w:proofErr w:type="spellStart"/>
       <w:r>
         <w:rPr>
           <w:rFonts w:ascii="Arial" w:eastAsia="Times New Roman" w:hAnsi="Arial" w:cs="Arial"/>
@@ -2580,6 +3214,7 @@
         </w:rPr>
         <w:t>tbd</w:t>
       </w:r>
+      <w:proofErr w:type="spellEnd"/>
     </w:p>
     <w:p>
       <w:pPr>
@@ -2749,6 +3384,7 @@
           <w:lang w:val="en-US" w:eastAsia="fr-FR"/>
         </w:rPr>
       </w:pPr>
+      <w:proofErr w:type="spellStart"/>
       <w:r>
         <w:rPr>
           <w:rFonts w:ascii="Arial" w:eastAsia="Times New Roman" w:hAnsi="Arial" w:cs="Arial"/>
@@ -2758,6 +3394,7 @@
         </w:rPr>
         <w:t>tbd</w:t>
       </w:r>
+      <w:proofErr w:type="spellEnd"/>
     </w:p>
     <w:p>
       <w:pPr>
@@ -2858,7 +3495,27 @@
           <w:szCs w:val="24"/>
           <w:lang w:eastAsia="fr-FR"/>
         </w:rPr>
-        <w:t>MU1 - Webserver for HMI</w:t>
+        <w:t xml:space="preserve">MU1 - </w:t>
+      </w:r>
+      <w:proofErr w:type="spellStart"/>
+      <w:r>
+        <w:rPr>
+          <w:rFonts w:ascii="Arial" w:eastAsia="Times New Roman" w:hAnsi="Arial" w:cs="Arial"/>
+          <w:sz w:val="24"/>
+          <w:szCs w:val="24"/>
+          <w:lang w:eastAsia="fr-FR"/>
+        </w:rPr>
+        <w:t>Webserver</w:t>
+      </w:r>
+      <w:proofErr w:type="spellEnd"/>
+      <w:r>
+        <w:rPr>
+          <w:rFonts w:ascii="Arial" w:eastAsia="Times New Roman" w:hAnsi="Arial" w:cs="Arial"/>
+          <w:sz w:val="24"/>
+          <w:szCs w:val="24"/>
+          <w:lang w:eastAsia="fr-FR"/>
+        </w:rPr>
+        <w:t xml:space="preserve"> for HMI</w:t>
       </w:r>
     </w:p>
     <w:p>
@@ -2910,14 +3567,25 @@
           <w:lang w:eastAsia="fr-FR"/>
         </w:rPr>
       </w:pPr>
-      <w:r>
-        <w:rPr>
-          <w:rFonts w:ascii="Arial" w:eastAsia="Times New Roman" w:hAnsi="Arial" w:cs="Arial"/>
-          <w:sz w:val="24"/>
-          <w:szCs w:val="24"/>
-          <w:lang w:eastAsia="fr-FR"/>
-        </w:rPr>
-        <w:t>Status block</w:t>
+      <w:proofErr w:type="spellStart"/>
+      <w:r>
+        <w:rPr>
+          <w:rFonts w:ascii="Arial" w:eastAsia="Times New Roman" w:hAnsi="Arial" w:cs="Arial"/>
+          <w:sz w:val="24"/>
+          <w:szCs w:val="24"/>
+          <w:lang w:eastAsia="fr-FR"/>
+        </w:rPr>
+        <w:t>Status</w:t>
+      </w:r>
+      <w:proofErr w:type="spellEnd"/>
+      <w:r>
+        <w:rPr>
+          <w:rFonts w:ascii="Arial" w:eastAsia="Times New Roman" w:hAnsi="Arial" w:cs="Arial"/>
+          <w:sz w:val="24"/>
+          <w:szCs w:val="24"/>
+          <w:lang w:eastAsia="fr-FR"/>
+        </w:rPr>
+        <w:t xml:space="preserve"> block</w:t>
       </w:r>
     </w:p>
     <w:p>
@@ -2935,14 +3603,25 @@
           <w:lang w:eastAsia="fr-FR"/>
         </w:rPr>
       </w:pPr>
-      <w:r>
-        <w:rPr>
-          <w:rFonts w:ascii="Arial" w:eastAsia="Times New Roman" w:hAnsi="Arial" w:cs="Arial"/>
-          <w:sz w:val="24"/>
-          <w:szCs w:val="24"/>
-          <w:lang w:eastAsia="fr-FR"/>
-        </w:rPr>
-        <w:t>state of ICE engine</w:t>
+      <w:proofErr w:type="gramStart"/>
+      <w:r>
+        <w:rPr>
+          <w:rFonts w:ascii="Arial" w:eastAsia="Times New Roman" w:hAnsi="Arial" w:cs="Arial"/>
+          <w:sz w:val="24"/>
+          <w:szCs w:val="24"/>
+          <w:lang w:eastAsia="fr-FR"/>
+        </w:rPr>
+        <w:t>state</w:t>
+      </w:r>
+      <w:proofErr w:type="gramEnd"/>
+      <w:r>
+        <w:rPr>
+          <w:rFonts w:ascii="Arial" w:eastAsia="Times New Roman" w:hAnsi="Arial" w:cs="Arial"/>
+          <w:sz w:val="24"/>
+          <w:szCs w:val="24"/>
+          <w:lang w:eastAsia="fr-FR"/>
+        </w:rPr>
+        <w:t xml:space="preserve"> of ICE engine</w:t>
       </w:r>
     </w:p>
     <w:p>
@@ -2967,8 +3646,19 @@
           <w:szCs w:val="24"/>
           <w:lang w:eastAsia="fr-FR"/>
         </w:rPr>
-        <w:t>Battery level</w:t>
-      </w:r>
+        <w:t xml:space="preserve">Battery </w:t>
+      </w:r>
+      <w:proofErr w:type="spellStart"/>
+      <w:r>
+        <w:rPr>
+          <w:rFonts w:ascii="Arial" w:eastAsia="Times New Roman" w:hAnsi="Arial" w:cs="Arial"/>
+          <w:sz w:val="24"/>
+          <w:szCs w:val="24"/>
+          <w:lang w:eastAsia="fr-FR"/>
+        </w:rPr>
+        <w:t>level</w:t>
+      </w:r>
+      <w:proofErr w:type="spellEnd"/>
     </w:p>
     <w:p>
       <w:pPr>
@@ -2992,7 +3682,47 @@
           <w:szCs w:val="24"/>
           <w:lang w:eastAsia="fr-FR"/>
         </w:rPr>
-        <w:t>Position X,Y (P2 position on a map)</w:t>
+        <w:t xml:space="preserve">Position </w:t>
+      </w:r>
+      <w:proofErr w:type="gramStart"/>
+      <w:r>
+        <w:rPr>
+          <w:rFonts w:ascii="Arial" w:eastAsia="Times New Roman" w:hAnsi="Arial" w:cs="Arial"/>
+          <w:sz w:val="24"/>
+          <w:szCs w:val="24"/>
+          <w:lang w:eastAsia="fr-FR"/>
+        </w:rPr>
+        <w:t>X,Y</w:t>
+      </w:r>
+      <w:proofErr w:type="gramEnd"/>
+      <w:r>
+        <w:rPr>
+          <w:rFonts w:ascii="Arial" w:eastAsia="Times New Roman" w:hAnsi="Arial" w:cs="Arial"/>
+          <w:sz w:val="24"/>
+          <w:szCs w:val="24"/>
+          <w:lang w:eastAsia="fr-FR"/>
+        </w:rPr>
+        <w:t xml:space="preserve"> (P2 position on a </w:t>
+      </w:r>
+      <w:proofErr w:type="spellStart"/>
+      <w:r>
+        <w:rPr>
+          <w:rFonts w:ascii="Arial" w:eastAsia="Times New Roman" w:hAnsi="Arial" w:cs="Arial"/>
+          <w:sz w:val="24"/>
+          <w:szCs w:val="24"/>
+          <w:lang w:eastAsia="fr-FR"/>
+        </w:rPr>
+        <w:t>map</w:t>
+      </w:r>
+      <w:proofErr w:type="spellEnd"/>
+      <w:r>
+        <w:rPr>
+          <w:rFonts w:ascii="Arial" w:eastAsia="Times New Roman" w:hAnsi="Arial" w:cs="Arial"/>
+          <w:sz w:val="24"/>
+          <w:szCs w:val="24"/>
+          <w:lang w:eastAsia="fr-FR"/>
+        </w:rPr>
+        <w:t>)</w:t>
       </w:r>
     </w:p>
     <w:p>
@@ -3010,6 +3740,7 @@
           <w:lang w:eastAsia="fr-FR"/>
         </w:rPr>
       </w:pPr>
+      <w:proofErr w:type="spellStart"/>
       <w:r>
         <w:rPr>
           <w:rFonts w:ascii="Arial" w:eastAsia="Times New Roman" w:hAnsi="Arial" w:cs="Arial"/>
@@ -3019,6 +3750,7 @@
         </w:rPr>
         <w:t>Heading</w:t>
       </w:r>
+      <w:proofErr w:type="spellEnd"/>
     </w:p>
     <w:p>
       <w:pPr>
@@ -3086,14 +3818,25 @@
           <w:lang w:eastAsia="fr-FR"/>
         </w:rPr>
       </w:pPr>
-      <w:r>
-        <w:rPr>
-          <w:rFonts w:ascii="Arial" w:eastAsia="Times New Roman" w:hAnsi="Arial" w:cs="Arial"/>
-          <w:sz w:val="24"/>
-          <w:szCs w:val="24"/>
-          <w:lang w:eastAsia="fr-FR"/>
-        </w:rPr>
-        <w:t>Errors &amp; warnings messages</w:t>
+      <w:proofErr w:type="spellStart"/>
+      <w:r>
+        <w:rPr>
+          <w:rFonts w:ascii="Arial" w:eastAsia="Times New Roman" w:hAnsi="Arial" w:cs="Arial"/>
+          <w:sz w:val="24"/>
+          <w:szCs w:val="24"/>
+          <w:lang w:eastAsia="fr-FR"/>
+        </w:rPr>
+        <w:t>Errors</w:t>
+      </w:r>
+      <w:proofErr w:type="spellEnd"/>
+      <w:r>
+        <w:rPr>
+          <w:rFonts w:ascii="Arial" w:eastAsia="Times New Roman" w:hAnsi="Arial" w:cs="Arial"/>
+          <w:sz w:val="24"/>
+          <w:szCs w:val="24"/>
+          <w:lang w:eastAsia="fr-FR"/>
+        </w:rPr>
+        <w:t xml:space="preserve"> &amp; warnings messages</w:t>
       </w:r>
     </w:p>
     <w:p>
@@ -3118,7 +3861,27 @@
           <w:szCs w:val="24"/>
           <w:lang w:eastAsia="fr-FR"/>
         </w:rPr>
-        <w:t>File load block</w:t>
+        <w:t xml:space="preserve">File </w:t>
+      </w:r>
+      <w:proofErr w:type="spellStart"/>
+      <w:r>
+        <w:rPr>
+          <w:rFonts w:ascii="Arial" w:eastAsia="Times New Roman" w:hAnsi="Arial" w:cs="Arial"/>
+          <w:sz w:val="24"/>
+          <w:szCs w:val="24"/>
+          <w:lang w:eastAsia="fr-FR"/>
+        </w:rPr>
+        <w:t>load</w:t>
+      </w:r>
+      <w:proofErr w:type="spellEnd"/>
+      <w:r>
+        <w:rPr>
+          <w:rFonts w:ascii="Arial" w:eastAsia="Times New Roman" w:hAnsi="Arial" w:cs="Arial"/>
+          <w:sz w:val="24"/>
+          <w:szCs w:val="24"/>
+          <w:lang w:eastAsia="fr-FR"/>
+        </w:rPr>
+        <w:t xml:space="preserve"> block</w:t>
       </w:r>
     </w:p>
     <w:p>
@@ -3324,8 +4087,19 @@
           <w:szCs w:val="24"/>
           <w:lang w:eastAsia="fr-FR"/>
         </w:rPr>
-        <w:t>Start / pause / resume</w:t>
-      </w:r>
+        <w:t xml:space="preserve">Start / pause / </w:t>
+      </w:r>
+      <w:proofErr w:type="spellStart"/>
+      <w:r>
+        <w:rPr>
+          <w:rFonts w:ascii="Arial" w:eastAsia="Times New Roman" w:hAnsi="Arial" w:cs="Arial"/>
+          <w:sz w:val="24"/>
+          <w:szCs w:val="24"/>
+          <w:lang w:eastAsia="fr-FR"/>
+        </w:rPr>
+        <w:t>resume</w:t>
+      </w:r>
+      <w:proofErr w:type="spellEnd"/>
     </w:p>
     <w:p>
       <w:pPr>
@@ -3358,8 +4132,19 @@
           <w:szCs w:val="24"/>
           <w:lang w:eastAsia="fr-FR"/>
         </w:rPr>
-        <w:t xml:space="preserve"> - button</w:t>
-      </w:r>
+        <w:t xml:space="preserve"> - </w:t>
+      </w:r>
+      <w:proofErr w:type="spellStart"/>
+      <w:r>
+        <w:rPr>
+          <w:rFonts w:ascii="Arial" w:eastAsia="Times New Roman" w:hAnsi="Arial" w:cs="Arial"/>
+          <w:sz w:val="24"/>
+          <w:szCs w:val="24"/>
+          <w:lang w:eastAsia="fr-FR"/>
+        </w:rPr>
+        <w:t>button</w:t>
+      </w:r>
+      <w:proofErr w:type="spellEnd"/>
     </w:p>
     <w:p>
       <w:pPr>
@@ -3451,8 +4236,19 @@
           <w:szCs w:val="24"/>
           <w:lang w:eastAsia="fr-FR"/>
         </w:rPr>
-        <w:t xml:space="preserve"> - button</w:t>
-      </w:r>
+        <w:t xml:space="preserve"> - </w:t>
+      </w:r>
+      <w:proofErr w:type="spellStart"/>
+      <w:r>
+        <w:rPr>
+          <w:rFonts w:ascii="Arial" w:eastAsia="Times New Roman" w:hAnsi="Arial" w:cs="Arial"/>
+          <w:sz w:val="24"/>
+          <w:szCs w:val="24"/>
+          <w:lang w:eastAsia="fr-FR"/>
+        </w:rPr>
+        <w:t>button</w:t>
+      </w:r>
+      <w:proofErr w:type="spellEnd"/>
     </w:p>
     <w:p>
       <w:pPr>
@@ -3469,14 +4265,25 @@
           <w:lang w:eastAsia="fr-FR"/>
         </w:rPr>
       </w:pPr>
-      <w:r>
-        <w:rPr>
-          <w:rFonts w:ascii="Arial" w:eastAsia="Times New Roman" w:hAnsi="Arial" w:cs="Arial"/>
-          <w:sz w:val="24"/>
-          <w:szCs w:val="24"/>
-          <w:lang w:eastAsia="fr-FR"/>
-        </w:rPr>
-        <w:t xml:space="preserve">Adjust </w:t>
+      <w:proofErr w:type="spellStart"/>
+      <w:r>
+        <w:rPr>
+          <w:rFonts w:ascii="Arial" w:eastAsia="Times New Roman" w:hAnsi="Arial" w:cs="Arial"/>
+          <w:sz w:val="24"/>
+          <w:szCs w:val="24"/>
+          <w:lang w:eastAsia="fr-FR"/>
+        </w:rPr>
+        <w:t>Adjust</w:t>
+      </w:r>
+      <w:proofErr w:type="spellEnd"/>
+      <w:r>
+        <w:rPr>
+          <w:rFonts w:ascii="Arial" w:eastAsia="Times New Roman" w:hAnsi="Arial" w:cs="Arial"/>
+          <w:sz w:val="24"/>
+          <w:szCs w:val="24"/>
+          <w:lang w:eastAsia="fr-FR"/>
+        </w:rPr>
+        <w:t xml:space="preserve"> </w:t>
       </w:r>
       <w:r>
         <w:rPr>
@@ -3580,7 +4387,27 @@
           <w:szCs w:val="24"/>
           <w:lang w:eastAsia="fr-FR"/>
         </w:rPr>
-        <w:t>Store way point</w:t>
+        <w:t xml:space="preserve">Store </w:t>
+      </w:r>
+      <w:proofErr w:type="spellStart"/>
+      <w:r>
+        <w:rPr>
+          <w:rFonts w:ascii="Arial" w:eastAsia="Times New Roman" w:hAnsi="Arial" w:cs="Arial"/>
+          <w:sz w:val="24"/>
+          <w:szCs w:val="24"/>
+          <w:lang w:eastAsia="fr-FR"/>
+        </w:rPr>
+        <w:t>way</w:t>
+      </w:r>
+      <w:proofErr w:type="spellEnd"/>
+      <w:r>
+        <w:rPr>
+          <w:rFonts w:ascii="Arial" w:eastAsia="Times New Roman" w:hAnsi="Arial" w:cs="Arial"/>
+          <w:sz w:val="24"/>
+          <w:szCs w:val="24"/>
+          <w:lang w:eastAsia="fr-FR"/>
+        </w:rPr>
+        <w:t xml:space="preserve"> point</w:t>
       </w:r>
     </w:p>
     <w:p>
@@ -3598,14 +4425,25 @@
           <w:lang w:eastAsia="fr-FR"/>
         </w:rPr>
       </w:pPr>
-      <w:r>
-        <w:rPr>
-          <w:rFonts w:ascii="Arial" w:eastAsia="Times New Roman" w:hAnsi="Arial" w:cs="Arial"/>
-          <w:sz w:val="24"/>
-          <w:szCs w:val="24"/>
-          <w:lang w:eastAsia="fr-FR"/>
-        </w:rPr>
-        <w:t>Tbc - Stop ICE engine</w:t>
+      <w:proofErr w:type="spellStart"/>
+      <w:r>
+        <w:rPr>
+          <w:rFonts w:ascii="Arial" w:eastAsia="Times New Roman" w:hAnsi="Arial" w:cs="Arial"/>
+          <w:sz w:val="24"/>
+          <w:szCs w:val="24"/>
+          <w:lang w:eastAsia="fr-FR"/>
+        </w:rPr>
+        <w:t>Tbc</w:t>
+      </w:r>
+      <w:proofErr w:type="spellEnd"/>
+      <w:r>
+        <w:rPr>
+          <w:rFonts w:ascii="Arial" w:eastAsia="Times New Roman" w:hAnsi="Arial" w:cs="Arial"/>
+          <w:sz w:val="24"/>
+          <w:szCs w:val="24"/>
+          <w:lang w:eastAsia="fr-FR"/>
+        </w:rPr>
+        <w:t xml:space="preserve"> - Stop ICE engine</w:t>
       </w:r>
     </w:p>
     <w:p>
@@ -3623,15 +4461,57 @@
           <w:lang w:eastAsia="fr-FR"/>
         </w:rPr>
       </w:pPr>
-      <w:r>
-        <w:rPr>
-          <w:rFonts w:ascii="Arial" w:eastAsia="Times New Roman" w:hAnsi="Arial" w:cs="Arial"/>
-          <w:sz w:val="24"/>
-          <w:szCs w:val="24"/>
-          <w:lang w:eastAsia="fr-FR"/>
-        </w:rPr>
-        <w:t>Waypoints / mown_area upload</w:t>
-      </w:r>
+      <w:proofErr w:type="spellStart"/>
+      <w:r>
+        <w:rPr>
+          <w:rFonts w:ascii="Arial" w:eastAsia="Times New Roman" w:hAnsi="Arial" w:cs="Arial"/>
+          <w:sz w:val="24"/>
+          <w:szCs w:val="24"/>
+          <w:lang w:eastAsia="fr-FR"/>
+        </w:rPr>
+        <w:t>Waypoints</w:t>
+      </w:r>
+      <w:proofErr w:type="spellEnd"/>
+      <w:r>
+        <w:rPr>
+          <w:rFonts w:ascii="Arial" w:eastAsia="Times New Roman" w:hAnsi="Arial" w:cs="Arial"/>
+          <w:sz w:val="24"/>
+          <w:szCs w:val="24"/>
+          <w:lang w:eastAsia="fr-FR"/>
+        </w:rPr>
+        <w:t xml:space="preserve"> / </w:t>
+      </w:r>
+      <w:proofErr w:type="spellStart"/>
+      <w:r>
+        <w:rPr>
+          <w:rFonts w:ascii="Arial" w:eastAsia="Times New Roman" w:hAnsi="Arial" w:cs="Arial"/>
+          <w:sz w:val="24"/>
+          <w:szCs w:val="24"/>
+          <w:lang w:eastAsia="fr-FR"/>
+        </w:rPr>
+        <w:t>mown_area</w:t>
+      </w:r>
+      <w:proofErr w:type="spellEnd"/>
+      <w:r>
+        <w:rPr>
+          <w:rFonts w:ascii="Arial" w:eastAsia="Times New Roman" w:hAnsi="Arial" w:cs="Arial"/>
+          <w:sz w:val="24"/>
+          <w:szCs w:val="24"/>
+          <w:lang w:eastAsia="fr-FR"/>
+        </w:rPr>
+        <w:t xml:space="preserve"> </w:t>
+      </w:r>
+      <w:proofErr w:type="spellStart"/>
+      <w:r>
+        <w:rPr>
+          <w:rFonts w:ascii="Arial" w:eastAsia="Times New Roman" w:hAnsi="Arial" w:cs="Arial"/>
+          <w:sz w:val="24"/>
+          <w:szCs w:val="24"/>
+          <w:lang w:eastAsia="fr-FR"/>
+        </w:rPr>
+        <w:t>upload</w:t>
+      </w:r>
+      <w:proofErr w:type="spellEnd"/>
       <w:r>
         <w:rPr>
           <w:rFonts w:ascii="Arial" w:eastAsia="Times New Roman" w:hAnsi="Arial" w:cs="Arial"/>
@@ -3732,7 +4612,17 @@
           <w:szCs w:val="24"/>
           <w:lang w:eastAsia="fr-FR"/>
         </w:rPr>
-        <w:t>Active w</w:t>
+        <w:t xml:space="preserve">Active </w:t>
+      </w:r>
+      <w:proofErr w:type="spellStart"/>
+      <w:r>
+        <w:rPr>
+          <w:rFonts w:ascii="Arial" w:eastAsia="Times New Roman" w:hAnsi="Arial" w:cs="Arial"/>
+          <w:sz w:val="24"/>
+          <w:szCs w:val="24"/>
+          <w:lang w:eastAsia="fr-FR"/>
+        </w:rPr>
+        <w:t>w</w:t>
       </w:r>
       <w:r>
         <w:rPr>
@@ -3743,6 +4633,7 @@
         </w:rPr>
         <w:t>aypoints</w:t>
       </w:r>
+      <w:proofErr w:type="spellEnd"/>
       <w:r>
         <w:rPr>
           <w:rFonts w:ascii="Arial" w:eastAsia="Times New Roman" w:hAnsi="Arial" w:cs="Arial"/>
@@ -3759,8 +4650,19 @@
           <w:szCs w:val="24"/>
           <w:lang w:eastAsia="fr-FR"/>
         </w:rPr>
-        <w:t>area selection</w:t>
-      </w:r>
+        <w:t xml:space="preserve">area </w:t>
+      </w:r>
+      <w:proofErr w:type="spellStart"/>
+      <w:r>
+        <w:rPr>
+          <w:rFonts w:ascii="Arial" w:eastAsia="Times New Roman" w:hAnsi="Arial" w:cs="Arial"/>
+          <w:sz w:val="24"/>
+          <w:szCs w:val="24"/>
+          <w:lang w:eastAsia="fr-FR"/>
+        </w:rPr>
+        <w:t>selection</w:t>
+      </w:r>
+      <w:proofErr w:type="spellEnd"/>
     </w:p>
     <w:p>
       <w:pPr>
@@ -3811,14 +4713,27 @@
           <w:lang w:eastAsia="fr-FR"/>
         </w:rPr>
       </w:pPr>
-      <w:r>
-        <w:rPr>
-          <w:rFonts w:ascii="Arial" w:eastAsia="Times New Roman" w:hAnsi="Arial" w:cs="Arial"/>
-          <w:sz w:val="24"/>
-          <w:szCs w:val="24"/>
-          <w:lang w:eastAsia="fr-FR"/>
-        </w:rPr>
-        <w:t>make active</w:t>
+      <w:proofErr w:type="spellStart"/>
+      <w:proofErr w:type="gramStart"/>
+      <w:r>
+        <w:rPr>
+          <w:rFonts w:ascii="Arial" w:eastAsia="Times New Roman" w:hAnsi="Arial" w:cs="Arial"/>
+          <w:sz w:val="24"/>
+          <w:szCs w:val="24"/>
+          <w:lang w:eastAsia="fr-FR"/>
+        </w:rPr>
+        <w:t>make</w:t>
+      </w:r>
+      <w:proofErr w:type="spellEnd"/>
+      <w:proofErr w:type="gramEnd"/>
+      <w:r>
+        <w:rPr>
+          <w:rFonts w:ascii="Arial" w:eastAsia="Times New Roman" w:hAnsi="Arial" w:cs="Arial"/>
+          <w:sz w:val="24"/>
+          <w:szCs w:val="24"/>
+          <w:lang w:eastAsia="fr-FR"/>
+        </w:rPr>
+        <w:t xml:space="preserve"> active</w:t>
       </w:r>
     </w:p>
     <w:p>
@@ -3886,8 +4801,59 @@
           <w:szCs w:val="24"/>
           <w:lang w:eastAsia="fr-FR"/>
         </w:rPr>
-        <w:t>MU3 - Maintain status database</w:t>
-      </w:r>
+        <w:t xml:space="preserve">MU3 - </w:t>
+      </w:r>
+      <w:proofErr w:type="spellStart"/>
+      <w:r>
+        <w:rPr>
+          <w:rFonts w:ascii="Arial" w:eastAsia="Times New Roman" w:hAnsi="Arial" w:cs="Arial"/>
+          <w:sz w:val="24"/>
+          <w:szCs w:val="24"/>
+          <w:lang w:eastAsia="fr-FR"/>
+        </w:rPr>
+        <w:t>Maintain</w:t>
+      </w:r>
+      <w:proofErr w:type="spellEnd"/>
+      <w:r>
+        <w:rPr>
+          <w:rFonts w:ascii="Arial" w:eastAsia="Times New Roman" w:hAnsi="Arial" w:cs="Arial"/>
+          <w:sz w:val="24"/>
+          <w:szCs w:val="24"/>
+          <w:lang w:eastAsia="fr-FR"/>
+        </w:rPr>
+        <w:t xml:space="preserve"> </w:t>
+      </w:r>
+      <w:proofErr w:type="spellStart"/>
+      <w:r>
+        <w:rPr>
+          <w:rFonts w:ascii="Arial" w:eastAsia="Times New Roman" w:hAnsi="Arial" w:cs="Arial"/>
+          <w:sz w:val="24"/>
+          <w:szCs w:val="24"/>
+          <w:lang w:eastAsia="fr-FR"/>
+        </w:rPr>
+        <w:t>status</w:t>
+      </w:r>
+      <w:proofErr w:type="spellEnd"/>
+      <w:r>
+        <w:rPr>
+          <w:rFonts w:ascii="Arial" w:eastAsia="Times New Roman" w:hAnsi="Arial" w:cs="Arial"/>
+          <w:sz w:val="24"/>
+          <w:szCs w:val="24"/>
+          <w:lang w:eastAsia="fr-FR"/>
+        </w:rPr>
+        <w:t xml:space="preserve"> </w:t>
+      </w:r>
+      <w:proofErr w:type="spellStart"/>
+      <w:r>
+        <w:rPr>
+          <w:rFonts w:ascii="Arial" w:eastAsia="Times New Roman" w:hAnsi="Arial" w:cs="Arial"/>
+          <w:sz w:val="24"/>
+          <w:szCs w:val="24"/>
+          <w:lang w:eastAsia="fr-FR"/>
+        </w:rPr>
+        <w:t>database</w:t>
+      </w:r>
+      <w:proofErr w:type="spellEnd"/>
     </w:p>
     <w:p>
       <w:pPr>
@@ -3955,8 +4921,8 @@
         </w:rPr>
         <w:t xml:space="preserve"> </w:t>
       </w:r>
-      <w:bookmarkStart w:id="1" w:name="OLE_LINK1"/>
-      <w:bookmarkStart w:id="2" w:name="OLE_LINK2"/>
+      <w:bookmarkStart w:id="2" w:name="OLE_LINK1"/>
+      <w:bookmarkStart w:id="3" w:name="OLE_LINK2"/>
       <w:r>
         <w:rPr>
           <w:rFonts w:ascii="Arial" w:eastAsia="Times New Roman" w:hAnsi="Arial" w:cs="Arial"/>
@@ -3973,10 +4939,30 @@
           <w:szCs w:val="24"/>
           <w:lang w:val="en-US" w:eastAsia="fr-FR"/>
         </w:rPr>
-        <w:t>load sql database</w:t>
-      </w:r>
-      <w:bookmarkEnd w:id="1"/>
+        <w:t xml:space="preserve">load </w:t>
+      </w:r>
+      <w:proofErr w:type="spellStart"/>
+      <w:r>
+        <w:rPr>
+          <w:rFonts w:ascii="Arial" w:eastAsia="Times New Roman" w:hAnsi="Arial" w:cs="Arial"/>
+          <w:sz w:val="24"/>
+          <w:szCs w:val="24"/>
+          <w:lang w:val="en-US" w:eastAsia="fr-FR"/>
+        </w:rPr>
+        <w:t>sql</w:t>
+      </w:r>
+      <w:proofErr w:type="spellEnd"/>
+      <w:r>
+        <w:rPr>
+          <w:rFonts w:ascii="Arial" w:eastAsia="Times New Roman" w:hAnsi="Arial" w:cs="Arial"/>
+          <w:sz w:val="24"/>
+          <w:szCs w:val="24"/>
+          <w:lang w:val="en-US" w:eastAsia="fr-FR"/>
+        </w:rPr>
+        <w:t xml:space="preserve"> database</w:t>
+      </w:r>
       <w:bookmarkEnd w:id="2"/>
+      <w:bookmarkEnd w:id="3"/>
       <w:r>
         <w:rPr>
           <w:rFonts w:ascii="Arial" w:eastAsia="Times New Roman" w:hAnsi="Arial" w:cs="Arial"/>
@@ -4006,7 +4992,27 @@
           <w:szCs w:val="24"/>
           <w:lang w:val="en-US" w:eastAsia="fr-FR"/>
         </w:rPr>
-        <w:t>x, y, heading, PWML, PWMR, calculated speedx, calculated speedy</w:t>
+        <w:t xml:space="preserve">x, y, heading, PWML, PWMR, calculated </w:t>
+      </w:r>
+      <w:proofErr w:type="spellStart"/>
+      <w:r>
+        <w:rPr>
+          <w:rFonts w:ascii="Arial" w:eastAsia="Times New Roman" w:hAnsi="Arial" w:cs="Arial"/>
+          <w:sz w:val="24"/>
+          <w:szCs w:val="24"/>
+          <w:lang w:val="en-US" w:eastAsia="fr-FR"/>
+        </w:rPr>
+        <w:t>speedx</w:t>
+      </w:r>
+      <w:proofErr w:type="spellEnd"/>
+      <w:r>
+        <w:rPr>
+          <w:rFonts w:ascii="Arial" w:eastAsia="Times New Roman" w:hAnsi="Arial" w:cs="Arial"/>
+          <w:sz w:val="24"/>
+          <w:szCs w:val="24"/>
+          <w:lang w:val="en-US" w:eastAsia="fr-FR"/>
+        </w:rPr>
+        <w:t>, calculated speedy</w:t>
       </w:r>
     </w:p>
     <w:p>
@@ -4082,7 +5088,27 @@
           <w:szCs w:val="24"/>
           <w:lang w:val="en-US" w:eastAsia="fr-FR"/>
         </w:rPr>
-        <w:t>load sql database</w:t>
+        <w:t xml:space="preserve">load </w:t>
+      </w:r>
+      <w:proofErr w:type="spellStart"/>
+      <w:r>
+        <w:rPr>
+          <w:rFonts w:ascii="Arial" w:eastAsia="Times New Roman" w:hAnsi="Arial" w:cs="Arial"/>
+          <w:sz w:val="24"/>
+          <w:szCs w:val="24"/>
+          <w:lang w:val="en-US" w:eastAsia="fr-FR"/>
+        </w:rPr>
+        <w:t>sql</w:t>
+      </w:r>
+      <w:proofErr w:type="spellEnd"/>
+      <w:r>
+        <w:rPr>
+          <w:rFonts w:ascii="Arial" w:eastAsia="Times New Roman" w:hAnsi="Arial" w:cs="Arial"/>
+          <w:sz w:val="24"/>
+          <w:szCs w:val="24"/>
+          <w:lang w:val="en-US" w:eastAsia="fr-FR"/>
+        </w:rPr>
+        <w:t xml:space="preserve"> database</w:t>
       </w:r>
       <w:r>
         <w:rPr>
@@ -4386,7 +5412,27 @@
           <w:szCs w:val="24"/>
           <w:lang w:val="en-US" w:eastAsia="fr-FR"/>
         </w:rPr>
-        <w:t>{{“type”:”waypoints”},{“name”:“toto”},{“status”:”valid/invalid/unknown”}}</w:t>
+        <w:t>{{“type”</w:t>
+      </w:r>
+      <w:proofErr w:type="gramStart"/>
+      <w:r>
+        <w:rPr>
+          <w:rFonts w:ascii="Arial" w:eastAsia="Times New Roman" w:hAnsi="Arial" w:cs="Arial"/>
+          <w:sz w:val="24"/>
+          <w:szCs w:val="24"/>
+          <w:lang w:val="en-US" w:eastAsia="fr-FR"/>
+        </w:rPr>
+        <w:t>:”waypoints</w:t>
+      </w:r>
+      <w:proofErr w:type="gramEnd"/>
+      <w:r>
+        <w:rPr>
+          <w:rFonts w:ascii="Arial" w:eastAsia="Times New Roman" w:hAnsi="Arial" w:cs="Arial"/>
+          <w:sz w:val="24"/>
+          <w:szCs w:val="24"/>
+          <w:lang w:val="en-US" w:eastAsia="fr-FR"/>
+        </w:rPr>
+        <w:t>”},{“name”:“toto”},{“status”:”valid/invalid/unknown”}}</w:t>
       </w:r>
     </w:p>
     <w:p>
@@ -4407,7 +5453,29 @@
           <w:szCs w:val="24"/>
           <w:lang w:val="en-US" w:eastAsia="fr-FR"/>
         </w:rPr>
-        <w:t>{{x,y},</w:t>
+        <w:t>{{</w:t>
+      </w:r>
+      <w:proofErr w:type="spellStart"/>
+      <w:proofErr w:type="gramStart"/>
+      <w:r>
+        <w:rPr>
+          <w:rFonts w:ascii="Arial" w:eastAsia="Times New Roman" w:hAnsi="Arial" w:cs="Arial"/>
+          <w:sz w:val="24"/>
+          <w:szCs w:val="24"/>
+          <w:lang w:val="en-US" w:eastAsia="fr-FR"/>
+        </w:rPr>
+        <w:t>x,y</w:t>
+      </w:r>
+      <w:proofErr w:type="spellEnd"/>
+      <w:proofErr w:type="gramEnd"/>
+      <w:r>
+        <w:rPr>
+          <w:rFonts w:ascii="Arial" w:eastAsia="Times New Roman" w:hAnsi="Arial" w:cs="Arial"/>
+          <w:sz w:val="24"/>
+          <w:szCs w:val="24"/>
+          <w:lang w:val="en-US" w:eastAsia="fr-FR"/>
+        </w:rPr>
+        <w:t>},</w:t>
       </w:r>
     </w:p>
     <w:p>
@@ -4449,7 +5517,29 @@
           <w:szCs w:val="24"/>
           <w:lang w:val="en-US" w:eastAsia="fr-FR"/>
         </w:rPr>
-        <w:t>{x,y}}</w:t>
+        <w:t>{</w:t>
+      </w:r>
+      <w:proofErr w:type="spellStart"/>
+      <w:proofErr w:type="gramStart"/>
+      <w:r>
+        <w:rPr>
+          <w:rFonts w:ascii="Arial" w:eastAsia="Times New Roman" w:hAnsi="Arial" w:cs="Arial"/>
+          <w:sz w:val="24"/>
+          <w:szCs w:val="24"/>
+          <w:lang w:val="en-US" w:eastAsia="fr-FR"/>
+        </w:rPr>
+        <w:t>x,y</w:t>
+      </w:r>
+      <w:proofErr w:type="spellEnd"/>
+      <w:proofErr w:type="gramEnd"/>
+      <w:r>
+        <w:rPr>
+          <w:rFonts w:ascii="Arial" w:eastAsia="Times New Roman" w:hAnsi="Arial" w:cs="Arial"/>
+          <w:sz w:val="24"/>
+          <w:szCs w:val="24"/>
+          <w:lang w:val="en-US" w:eastAsia="fr-FR"/>
+        </w:rPr>
+        <w:t>}}</w:t>
       </w:r>
     </w:p>
     <w:p>
@@ -4542,14 +5632,25 @@
           <w:lang w:val="en-US" w:eastAsia="fr-FR"/>
         </w:rPr>
       </w:pPr>
-      <w:r>
-        <w:rPr>
-          <w:rFonts w:ascii="Arial" w:eastAsia="Times New Roman" w:hAnsi="Arial" w:cs="Arial"/>
-          <w:sz w:val="24"/>
-          <w:szCs w:val="24"/>
-          <w:lang w:val="en-US" w:eastAsia="fr-FR"/>
-        </w:rPr>
-        <w:t>Current_block = next crossed block</w:t>
+      <w:proofErr w:type="spellStart"/>
+      <w:r>
+        <w:rPr>
+          <w:rFonts w:ascii="Arial" w:eastAsia="Times New Roman" w:hAnsi="Arial" w:cs="Arial"/>
+          <w:sz w:val="24"/>
+          <w:szCs w:val="24"/>
+          <w:lang w:val="en-US" w:eastAsia="fr-FR"/>
+        </w:rPr>
+        <w:t>Current_block</w:t>
+      </w:r>
+      <w:proofErr w:type="spellEnd"/>
+      <w:r>
+        <w:rPr>
+          <w:rFonts w:ascii="Arial" w:eastAsia="Times New Roman" w:hAnsi="Arial" w:cs="Arial"/>
+          <w:sz w:val="24"/>
+          <w:szCs w:val="24"/>
+          <w:lang w:val="en-US" w:eastAsia="fr-FR"/>
+        </w:rPr>
+        <w:t xml:space="preserve"> = next crossed block</w:t>
       </w:r>
     </w:p>
     <w:p>
@@ -4599,7 +5700,107 @@
           <w:szCs w:val="24"/>
           <w:lang w:val="en-US" w:eastAsia="fr-FR"/>
         </w:rPr>
-        <w:t xml:space="preserve">If ok Segi_end = current_block else Segi_end =  last_block </w:t>
+        <w:t xml:space="preserve">If ok </w:t>
+      </w:r>
+      <w:proofErr w:type="spellStart"/>
+      <w:r>
+        <w:rPr>
+          <w:rFonts w:ascii="Arial" w:eastAsia="Times New Roman" w:hAnsi="Arial" w:cs="Arial"/>
+          <w:sz w:val="24"/>
+          <w:szCs w:val="24"/>
+          <w:lang w:val="en-US" w:eastAsia="fr-FR"/>
+        </w:rPr>
+        <w:t>Segi_end</w:t>
+      </w:r>
+      <w:proofErr w:type="spellEnd"/>
+      <w:r>
+        <w:rPr>
+          <w:rFonts w:ascii="Arial" w:eastAsia="Times New Roman" w:hAnsi="Arial" w:cs="Arial"/>
+          <w:sz w:val="24"/>
+          <w:szCs w:val="24"/>
+          <w:lang w:val="en-US" w:eastAsia="fr-FR"/>
+        </w:rPr>
+        <w:t xml:space="preserve"> = </w:t>
+      </w:r>
+      <w:proofErr w:type="spellStart"/>
+      <w:r>
+        <w:rPr>
+          <w:rFonts w:ascii="Arial" w:eastAsia="Times New Roman" w:hAnsi="Arial" w:cs="Arial"/>
+          <w:sz w:val="24"/>
+          <w:szCs w:val="24"/>
+          <w:lang w:val="en-US" w:eastAsia="fr-FR"/>
+        </w:rPr>
+        <w:t>current_block</w:t>
+      </w:r>
+      <w:proofErr w:type="spellEnd"/>
+      <w:r>
+        <w:rPr>
+          <w:rFonts w:ascii="Arial" w:eastAsia="Times New Roman" w:hAnsi="Arial" w:cs="Arial"/>
+          <w:sz w:val="24"/>
+          <w:szCs w:val="24"/>
+          <w:lang w:val="en-US" w:eastAsia="fr-FR"/>
+        </w:rPr>
+        <w:t xml:space="preserve"> else </w:t>
+      </w:r>
+      <w:proofErr w:type="spellStart"/>
+      <w:r>
+        <w:rPr>
+          <w:rFonts w:ascii="Arial" w:eastAsia="Times New Roman" w:hAnsi="Arial" w:cs="Arial"/>
+          <w:sz w:val="24"/>
+          <w:szCs w:val="24"/>
+          <w:lang w:val="en-US" w:eastAsia="fr-FR"/>
+        </w:rPr>
+        <w:t>Segi_end</w:t>
+      </w:r>
+      <w:proofErr w:type="spellEnd"/>
+      <w:r>
+        <w:rPr>
+          <w:rFonts w:ascii="Arial" w:eastAsia="Times New Roman" w:hAnsi="Arial" w:cs="Arial"/>
+          <w:sz w:val="24"/>
+          <w:szCs w:val="24"/>
+          <w:lang w:val="en-US" w:eastAsia="fr-FR"/>
+        </w:rPr>
+        <w:t xml:space="preserve"> </w:t>
+      </w:r>
+      <w:proofErr w:type="gramStart"/>
+      <w:r>
+        <w:rPr>
+          <w:rFonts w:ascii="Arial" w:eastAsia="Times New Roman" w:hAnsi="Arial" w:cs="Arial"/>
+          <w:sz w:val="24"/>
+          <w:szCs w:val="24"/>
+          <w:lang w:val="en-US" w:eastAsia="fr-FR"/>
+        </w:rPr>
+        <w:t xml:space="preserve">=  </w:t>
+      </w:r>
+      <w:proofErr w:type="spellStart"/>
+      <w:r>
+        <w:rPr>
+          <w:rFonts w:ascii="Arial" w:eastAsia="Times New Roman" w:hAnsi="Arial" w:cs="Arial"/>
+          <w:sz w:val="24"/>
+          <w:szCs w:val="24"/>
+          <w:lang w:val="en-US" w:eastAsia="fr-FR"/>
+        </w:rPr>
+        <w:t>last</w:t>
+      </w:r>
+      <w:proofErr w:type="gramEnd"/>
+      <w:r>
+        <w:rPr>
+          <w:rFonts w:ascii="Arial" w:eastAsia="Times New Roman" w:hAnsi="Arial" w:cs="Arial"/>
+          <w:sz w:val="24"/>
+          <w:szCs w:val="24"/>
+          <w:lang w:val="en-US" w:eastAsia="fr-FR"/>
+        </w:rPr>
+        <w:t>_block</w:t>
+      </w:r>
+      <w:proofErr w:type="spellEnd"/>
+      <w:r>
+        <w:rPr>
+          <w:rFonts w:ascii="Arial" w:eastAsia="Times New Roman" w:hAnsi="Arial" w:cs="Arial"/>
+          <w:sz w:val="24"/>
+          <w:szCs w:val="24"/>
+          <w:lang w:val="en-US" w:eastAsia="fr-FR"/>
+        </w:rPr>
+        <w:t xml:space="preserve"> </w:t>
       </w:r>
     </w:p>
     <w:p>
@@ -4765,8 +5966,19 @@
           <w:szCs w:val="24"/>
           <w:lang w:val="en-US" w:eastAsia="fr-FR"/>
         </w:rPr>
-        <w:t>load mown_area</w:t>
-      </w:r>
+        <w:t xml:space="preserve">load </w:t>
+      </w:r>
+      <w:proofErr w:type="spellStart"/>
+      <w:r>
+        <w:rPr>
+          <w:rFonts w:ascii="Arial" w:eastAsia="Times New Roman" w:hAnsi="Arial" w:cs="Arial"/>
+          <w:sz w:val="24"/>
+          <w:szCs w:val="24"/>
+          <w:lang w:val="en-US" w:eastAsia="fr-FR"/>
+        </w:rPr>
+        <w:t>mown_area</w:t>
+      </w:r>
+      <w:proofErr w:type="spellEnd"/>
     </w:p>
     <w:p>
       <w:pPr>
@@ -4779,14 +5991,25 @@
           <w:lang w:val="en-US" w:eastAsia="fr-FR"/>
         </w:rPr>
       </w:pPr>
-      <w:r>
-        <w:rPr>
-          <w:rFonts w:ascii="Arial" w:eastAsia="Times New Roman" w:hAnsi="Arial" w:cs="Arial"/>
-          <w:sz w:val="24"/>
-          <w:szCs w:val="24"/>
-          <w:lang w:val="en-US" w:eastAsia="fr-FR"/>
-        </w:rPr>
-        <w:t>Mown_area file structure</w:t>
+      <w:proofErr w:type="spellStart"/>
+      <w:r>
+        <w:rPr>
+          <w:rFonts w:ascii="Arial" w:eastAsia="Times New Roman" w:hAnsi="Arial" w:cs="Arial"/>
+          <w:sz w:val="24"/>
+          <w:szCs w:val="24"/>
+          <w:lang w:val="en-US" w:eastAsia="fr-FR"/>
+        </w:rPr>
+        <w:t>Mown_area</w:t>
+      </w:r>
+      <w:proofErr w:type="spellEnd"/>
+      <w:r>
+        <w:rPr>
+          <w:rFonts w:ascii="Arial" w:eastAsia="Times New Roman" w:hAnsi="Arial" w:cs="Arial"/>
+          <w:sz w:val="24"/>
+          <w:szCs w:val="24"/>
+          <w:lang w:val="en-US" w:eastAsia="fr-FR"/>
+        </w:rPr>
+        <w:t xml:space="preserve"> file structure</w:t>
       </w:r>
     </w:p>
     <w:p>
@@ -4807,7 +6030,27 @@
           <w:szCs w:val="24"/>
           <w:lang w:val="en-US" w:eastAsia="fr-FR"/>
         </w:rPr>
-        <w:t>{{“type”:”area”},{“name”:“toto”},{“status”:”valid/invalid/unknown”}}</w:t>
+        <w:t>{{“type”</w:t>
+      </w:r>
+      <w:proofErr w:type="gramStart"/>
+      <w:r>
+        <w:rPr>
+          <w:rFonts w:ascii="Arial" w:eastAsia="Times New Roman" w:hAnsi="Arial" w:cs="Arial"/>
+          <w:sz w:val="24"/>
+          <w:szCs w:val="24"/>
+          <w:lang w:val="en-US" w:eastAsia="fr-FR"/>
+        </w:rPr>
+        <w:t>:”area</w:t>
+      </w:r>
+      <w:proofErr w:type="gramEnd"/>
+      <w:r>
+        <w:rPr>
+          <w:rFonts w:ascii="Arial" w:eastAsia="Times New Roman" w:hAnsi="Arial" w:cs="Arial"/>
+          <w:sz w:val="24"/>
+          <w:szCs w:val="24"/>
+          <w:lang w:val="en-US" w:eastAsia="fr-FR"/>
+        </w:rPr>
+        <w:t>”},{“name”:“toto”},{“status”:”valid/invalid/unknown”}}</w:t>
       </w:r>
     </w:p>
     <w:p>
@@ -4828,7 +6071,29 @@
           <w:szCs w:val="24"/>
           <w:lang w:val="en-US" w:eastAsia="fr-FR"/>
         </w:rPr>
-        <w:t>{{x,y},</w:t>
+        <w:t>{{</w:t>
+      </w:r>
+      <w:proofErr w:type="spellStart"/>
+      <w:proofErr w:type="gramStart"/>
+      <w:r>
+        <w:rPr>
+          <w:rFonts w:ascii="Arial" w:eastAsia="Times New Roman" w:hAnsi="Arial" w:cs="Arial"/>
+          <w:sz w:val="24"/>
+          <w:szCs w:val="24"/>
+          <w:lang w:val="en-US" w:eastAsia="fr-FR"/>
+        </w:rPr>
+        <w:t>x,y</w:t>
+      </w:r>
+      <w:proofErr w:type="spellEnd"/>
+      <w:proofErr w:type="gramEnd"/>
+      <w:r>
+        <w:rPr>
+          <w:rFonts w:ascii="Arial" w:eastAsia="Times New Roman" w:hAnsi="Arial" w:cs="Arial"/>
+          <w:sz w:val="24"/>
+          <w:szCs w:val="24"/>
+          <w:lang w:val="en-US" w:eastAsia="fr-FR"/>
+        </w:rPr>
+        <w:t>},</w:t>
       </w:r>
     </w:p>
     <w:p>
@@ -4870,7 +6135,29 @@
           <w:szCs w:val="24"/>
           <w:lang w:val="en-US" w:eastAsia="fr-FR"/>
         </w:rPr>
-        <w:t>{x,y}}</w:t>
+        <w:t>{</w:t>
+      </w:r>
+      <w:proofErr w:type="spellStart"/>
+      <w:proofErr w:type="gramStart"/>
+      <w:r>
+        <w:rPr>
+          <w:rFonts w:ascii="Arial" w:eastAsia="Times New Roman" w:hAnsi="Arial" w:cs="Arial"/>
+          <w:sz w:val="24"/>
+          <w:szCs w:val="24"/>
+          <w:lang w:val="en-US" w:eastAsia="fr-FR"/>
+        </w:rPr>
+        <w:t>x,y</w:t>
+      </w:r>
+      <w:proofErr w:type="spellEnd"/>
+      <w:proofErr w:type="gramEnd"/>
+      <w:r>
+        <w:rPr>
+          <w:rFonts w:ascii="Arial" w:eastAsia="Times New Roman" w:hAnsi="Arial" w:cs="Arial"/>
+          <w:sz w:val="24"/>
+          <w:szCs w:val="24"/>
+          <w:lang w:val="en-US" w:eastAsia="fr-FR"/>
+        </w:rPr>
+        <w:t>}}</w:t>
       </w:r>
     </w:p>
     <w:p>
@@ -4906,7 +6193,17 @@
           <w:szCs w:val="24"/>
           <w:lang w:val="en-US" w:eastAsia="fr-FR"/>
         </w:rPr>
-        <w:t>head towards mow</w:t>
+        <w:t xml:space="preserve">head towards </w:t>
+      </w:r>
+      <w:proofErr w:type="spellStart"/>
+      <w:r>
+        <w:rPr>
+          <w:rFonts w:ascii="Arial" w:eastAsia="Times New Roman" w:hAnsi="Arial" w:cs="Arial"/>
+          <w:sz w:val="24"/>
+          <w:szCs w:val="24"/>
+          <w:lang w:val="en-US" w:eastAsia="fr-FR"/>
+        </w:rPr>
+        <w:t>mow</w:t>
       </w:r>
       <w:r>
         <w:rPr>
@@ -4926,6 +6223,7 @@
         </w:rPr>
         <w:t>_area</w:t>
       </w:r>
+      <w:proofErr w:type="spellEnd"/>
     </w:p>
     <w:p>
       <w:pPr>
@@ -4949,7 +6247,27 @@
           <w:szCs w:val="24"/>
           <w:lang w:val="en-US" w:eastAsia="fr-FR"/>
         </w:rPr>
-        <w:t>Find closest point of mowed_area as waypoint 1</w:t>
+        <w:t xml:space="preserve">Find closest point of </w:t>
+      </w:r>
+      <w:proofErr w:type="spellStart"/>
+      <w:r>
+        <w:rPr>
+          <w:rFonts w:ascii="Arial" w:eastAsia="Times New Roman" w:hAnsi="Arial" w:cs="Arial"/>
+          <w:sz w:val="24"/>
+          <w:szCs w:val="24"/>
+          <w:lang w:val="en-US" w:eastAsia="fr-FR"/>
+        </w:rPr>
+        <w:t>mowed_area</w:t>
+      </w:r>
+      <w:proofErr w:type="spellEnd"/>
+      <w:r>
+        <w:rPr>
+          <w:rFonts w:ascii="Arial" w:eastAsia="Times New Roman" w:hAnsi="Arial" w:cs="Arial"/>
+          <w:sz w:val="24"/>
+          <w:szCs w:val="24"/>
+          <w:lang w:val="en-US" w:eastAsia="fr-FR"/>
+        </w:rPr>
+        <w:t xml:space="preserve"> as waypoint 1</w:t>
       </w:r>
     </w:p>
     <w:p>
@@ -4992,15 +6310,37 @@
           <w:lang w:val="en-US" w:eastAsia="fr-FR"/>
         </w:rPr>
       </w:pPr>
-      <w:r>
-        <w:rPr>
-          <w:rFonts w:ascii="Arial" w:eastAsia="Times New Roman" w:hAnsi="Arial" w:cs="Arial"/>
-          <w:sz w:val="24"/>
-          <w:szCs w:val="24"/>
-          <w:lang w:val="en-US" w:eastAsia="fr-FR"/>
-        </w:rPr>
-        <w:t>Enter into mowed_area</w:t>
-      </w:r>
+      <w:proofErr w:type="gramStart"/>
+      <w:r>
+        <w:rPr>
+          <w:rFonts w:ascii="Arial" w:eastAsia="Times New Roman" w:hAnsi="Arial" w:cs="Arial"/>
+          <w:sz w:val="24"/>
+          <w:szCs w:val="24"/>
+          <w:lang w:val="en-US" w:eastAsia="fr-FR"/>
+        </w:rPr>
+        <w:t>Enter into</w:t>
+      </w:r>
+      <w:proofErr w:type="gramEnd"/>
+      <w:r>
+        <w:rPr>
+          <w:rFonts w:ascii="Arial" w:eastAsia="Times New Roman" w:hAnsi="Arial" w:cs="Arial"/>
+          <w:sz w:val="24"/>
+          <w:szCs w:val="24"/>
+          <w:lang w:val="en-US" w:eastAsia="fr-FR"/>
+        </w:rPr>
+        <w:t xml:space="preserve"> </w:t>
+      </w:r>
+      <w:proofErr w:type="spellStart"/>
+      <w:r>
+        <w:rPr>
+          <w:rFonts w:ascii="Arial" w:eastAsia="Times New Roman" w:hAnsi="Arial" w:cs="Arial"/>
+          <w:sz w:val="24"/>
+          <w:szCs w:val="24"/>
+          <w:lang w:val="en-US" w:eastAsia="fr-FR"/>
+        </w:rPr>
+        <w:t>mowed_area</w:t>
+      </w:r>
+      <w:proofErr w:type="spellEnd"/>
     </w:p>
     <w:p>
       <w:pPr>
@@ -5144,7 +6484,27 @@
           <w:szCs w:val="24"/>
           <w:lang w:val="en-US" w:eastAsia="fr-FR"/>
         </w:rPr>
-        <w:t>Generate random heading with heuristic based on maximum number of unmowed blocks</w:t>
+        <w:t xml:space="preserve">Generate random heading with heuristic based on maximum number of </w:t>
+      </w:r>
+      <w:proofErr w:type="spellStart"/>
+      <w:r>
+        <w:rPr>
+          <w:rFonts w:ascii="Arial" w:eastAsia="Times New Roman" w:hAnsi="Arial" w:cs="Arial"/>
+          <w:sz w:val="24"/>
+          <w:szCs w:val="24"/>
+          <w:lang w:val="en-US" w:eastAsia="fr-FR"/>
+        </w:rPr>
+        <w:t>unmowed</w:t>
+      </w:r>
+      <w:proofErr w:type="spellEnd"/>
+      <w:r>
+        <w:rPr>
+          <w:rFonts w:ascii="Arial" w:eastAsia="Times New Roman" w:hAnsi="Arial" w:cs="Arial"/>
+          <w:sz w:val="24"/>
+          <w:szCs w:val="24"/>
+          <w:lang w:val="en-US" w:eastAsia="fr-FR"/>
+        </w:rPr>
+        <w:t xml:space="preserve"> blocks</w:t>
       </w:r>
     </w:p>
     <w:p>
@@ -5169,7 +6529,27 @@
           <w:szCs w:val="24"/>
           <w:lang w:val="en-US" w:eastAsia="fr-FR"/>
         </w:rPr>
-        <w:t>Calculate waypoint as intersection of heading and mowed_area border</w:t>
+        <w:t xml:space="preserve">Calculate waypoint as intersection of heading and </w:t>
+      </w:r>
+      <w:proofErr w:type="spellStart"/>
+      <w:r>
+        <w:rPr>
+          <w:rFonts w:ascii="Arial" w:eastAsia="Times New Roman" w:hAnsi="Arial" w:cs="Arial"/>
+          <w:sz w:val="24"/>
+          <w:szCs w:val="24"/>
+          <w:lang w:val="en-US" w:eastAsia="fr-FR"/>
+        </w:rPr>
+        <w:t>mowed_area</w:t>
+      </w:r>
+      <w:proofErr w:type="spellEnd"/>
+      <w:r>
+        <w:rPr>
+          <w:rFonts w:ascii="Arial" w:eastAsia="Times New Roman" w:hAnsi="Arial" w:cs="Arial"/>
+          <w:sz w:val="24"/>
+          <w:szCs w:val="24"/>
+          <w:lang w:val="en-US" w:eastAsia="fr-FR"/>
+        </w:rPr>
+        <w:t xml:space="preserve"> border</w:t>
       </w:r>
     </w:p>
     <w:p>
@@ -5220,8 +6600,19 @@
           <w:lang w:val="en-US" w:eastAsia="fr-FR"/>
         </w:rPr>
         <w:lastRenderedPageBreak/>
-        <w:t>Turn by random heading generated based on heurisitic</w:t>
-      </w:r>
+        <w:t xml:space="preserve">Turn by random heading generated based on </w:t>
+      </w:r>
+      <w:proofErr w:type="spellStart"/>
+      <w:r>
+        <w:rPr>
+          <w:rFonts w:ascii="Arial" w:eastAsia="Times New Roman" w:hAnsi="Arial" w:cs="Arial"/>
+          <w:sz w:val="24"/>
+          <w:szCs w:val="24"/>
+          <w:lang w:val="en-US" w:eastAsia="fr-FR"/>
+        </w:rPr>
+        <w:t>heurisitic</w:t>
+      </w:r>
+      <w:proofErr w:type="spellEnd"/>
     </w:p>
     <w:p>
       <w:pPr>
@@ -5466,7 +6857,27 @@
           <w:szCs w:val="24"/>
           <w:lang w:eastAsia="fr-FR"/>
         </w:rPr>
-        <w:t xml:space="preserve"> sensors (SPI 2)</w:t>
+        <w:t xml:space="preserve"> </w:t>
+      </w:r>
+      <w:proofErr w:type="spellStart"/>
+      <w:r>
+        <w:rPr>
+          <w:rFonts w:ascii="Arial" w:eastAsia="Times New Roman" w:hAnsi="Arial" w:cs="Arial"/>
+          <w:sz w:val="24"/>
+          <w:szCs w:val="24"/>
+          <w:lang w:eastAsia="fr-FR"/>
+        </w:rPr>
+        <w:t>sensors</w:t>
+      </w:r>
+      <w:proofErr w:type="spellEnd"/>
+      <w:r>
+        <w:rPr>
+          <w:rFonts w:ascii="Arial" w:eastAsia="Times New Roman" w:hAnsi="Arial" w:cs="Arial"/>
+          <w:sz w:val="24"/>
+          <w:szCs w:val="24"/>
+          <w:lang w:eastAsia="fr-FR"/>
+        </w:rPr>
+        <w:t xml:space="preserve"> (SPI 2)</w:t>
       </w:r>
       <w:r>
         <w:rPr>
@@ -5569,7 +6980,38 @@
           <w:szCs w:val="24"/>
           <w:lang w:val="en-US" w:eastAsia="fr-FR"/>
         </w:rPr>
-        <w:t>{“type”:”segment/turn”, “distance”:1.0, “speed”:100, / “target_heading”:180}</w:t>
+        <w:t>{“</w:t>
+      </w:r>
+      <w:proofErr w:type="spellStart"/>
+      <w:r>
+        <w:rPr>
+          <w:rFonts w:ascii="Arial" w:eastAsia="Times New Roman" w:hAnsi="Arial" w:cs="Arial"/>
+          <w:sz w:val="24"/>
+          <w:szCs w:val="24"/>
+          <w:lang w:val="en-US" w:eastAsia="fr-FR"/>
+        </w:rPr>
+        <w:t>type”</w:t>
+      </w:r>
+      <w:proofErr w:type="gramStart"/>
+      <w:r>
+        <w:rPr>
+          <w:rFonts w:ascii="Arial" w:eastAsia="Times New Roman" w:hAnsi="Arial" w:cs="Arial"/>
+          <w:sz w:val="24"/>
+          <w:szCs w:val="24"/>
+          <w:lang w:val="en-US" w:eastAsia="fr-FR"/>
+        </w:rPr>
+        <w:t>:”segment</w:t>
+      </w:r>
+      <w:proofErr w:type="spellEnd"/>
+      <w:proofErr w:type="gramEnd"/>
+      <w:r>
+        <w:rPr>
+          <w:rFonts w:ascii="Arial" w:eastAsia="Times New Roman" w:hAnsi="Arial" w:cs="Arial"/>
+          <w:sz w:val="24"/>
+          <w:szCs w:val="24"/>
+          <w:lang w:val="en-US" w:eastAsia="fr-FR"/>
+        </w:rPr>
+        <w:t>/turn”, “distance”:1.0, “speed”:100, / “target_heading”:180}</w:t>
       </w:r>
     </w:p>
     <w:p>
@@ -5616,7 +7058,27 @@
           <w:szCs w:val="24"/>
           <w:lang w:val="en-US" w:eastAsia="fr-FR"/>
         </w:rPr>
-        <w:t>If (order[“type”]=”segment”)</w:t>
+        <w:t>If (order[“type</w:t>
+      </w:r>
+      <w:proofErr w:type="gramStart"/>
+      <w:r>
+        <w:rPr>
+          <w:rFonts w:ascii="Arial" w:eastAsia="Times New Roman" w:hAnsi="Arial" w:cs="Arial"/>
+          <w:sz w:val="24"/>
+          <w:szCs w:val="24"/>
+          <w:lang w:val="en-US" w:eastAsia="fr-FR"/>
+        </w:rPr>
+        <w:t>”]=</w:t>
+      </w:r>
+      <w:proofErr w:type="gramEnd"/>
+      <w:r>
+        <w:rPr>
+          <w:rFonts w:ascii="Arial" w:eastAsia="Times New Roman" w:hAnsi="Arial" w:cs="Arial"/>
+          <w:sz w:val="24"/>
+          <w:szCs w:val="24"/>
+          <w:lang w:val="en-US" w:eastAsia="fr-FR"/>
+        </w:rPr>
+        <w:t>”segment”)</w:t>
       </w:r>
       <w:r>
         <w:rPr>
@@ -5656,7 +7118,27 @@
           <w:szCs w:val="24"/>
           <w:lang w:val="en-US" w:eastAsia="fr-FR"/>
         </w:rPr>
-        <w:t>TO DO add a learning process because straingth line maybe different from equal to 100</w:t>
+        <w:t xml:space="preserve">TO DO add a learning process because </w:t>
+      </w:r>
+      <w:proofErr w:type="spellStart"/>
+      <w:r>
+        <w:rPr>
+          <w:rFonts w:ascii="Arial" w:eastAsia="Times New Roman" w:hAnsi="Arial" w:cs="Arial"/>
+          <w:sz w:val="24"/>
+          <w:szCs w:val="24"/>
+          <w:lang w:val="en-US" w:eastAsia="fr-FR"/>
+        </w:rPr>
+        <w:t>straingth</w:t>
+      </w:r>
+      <w:proofErr w:type="spellEnd"/>
+      <w:r>
+        <w:rPr>
+          <w:rFonts w:ascii="Arial" w:eastAsia="Times New Roman" w:hAnsi="Arial" w:cs="Arial"/>
+          <w:sz w:val="24"/>
+          <w:szCs w:val="24"/>
+          <w:lang w:val="en-US" w:eastAsia="fr-FR"/>
+        </w:rPr>
+        <w:t xml:space="preserve"> line maybe different from equal to 100</w:t>
       </w:r>
     </w:p>
     <w:p>
@@ -5678,7 +7160,27 @@
           <w:szCs w:val="24"/>
           <w:lang w:val="en-US" w:eastAsia="fr-FR"/>
         </w:rPr>
-        <w:t>If (order[“type”]=”</w:t>
+        <w:t>If (order[“type</w:t>
+      </w:r>
+      <w:proofErr w:type="gramStart"/>
+      <w:r>
+        <w:rPr>
+          <w:rFonts w:ascii="Arial" w:eastAsia="Times New Roman" w:hAnsi="Arial" w:cs="Arial"/>
+          <w:sz w:val="24"/>
+          <w:szCs w:val="24"/>
+          <w:lang w:val="en-US" w:eastAsia="fr-FR"/>
+        </w:rPr>
+        <w:t>”]=</w:t>
+      </w:r>
+      <w:proofErr w:type="gramEnd"/>
+      <w:r>
+        <w:rPr>
+          <w:rFonts w:ascii="Arial" w:eastAsia="Times New Roman" w:hAnsi="Arial" w:cs="Arial"/>
+          <w:sz w:val="24"/>
+          <w:szCs w:val="24"/>
+          <w:lang w:val="en-US" w:eastAsia="fr-FR"/>
+        </w:rPr>
+        <w:t>”</w:t>
       </w:r>
       <w:r>
         <w:rPr>
@@ -5714,7 +7216,47 @@
           <w:szCs w:val="24"/>
           <w:lang w:val="en-US" w:eastAsia="fr-FR"/>
         </w:rPr>
-        <w:t>Set right_pwm=50 &amp; right_pwm=-50</w:t>
+        <w:t xml:space="preserve">Set </w:t>
+      </w:r>
+      <w:proofErr w:type="spellStart"/>
+      <w:r>
+        <w:rPr>
+          <w:rFonts w:ascii="Arial" w:eastAsia="Times New Roman" w:hAnsi="Arial" w:cs="Arial"/>
+          <w:sz w:val="24"/>
+          <w:szCs w:val="24"/>
+          <w:lang w:val="en-US" w:eastAsia="fr-FR"/>
+        </w:rPr>
+        <w:t>right_pwm</w:t>
+      </w:r>
+      <w:proofErr w:type="spellEnd"/>
+      <w:r>
+        <w:rPr>
+          <w:rFonts w:ascii="Arial" w:eastAsia="Times New Roman" w:hAnsi="Arial" w:cs="Arial"/>
+          <w:sz w:val="24"/>
+          <w:szCs w:val="24"/>
+          <w:lang w:val="en-US" w:eastAsia="fr-FR"/>
+        </w:rPr>
+        <w:t xml:space="preserve">=50 &amp; </w:t>
+      </w:r>
+      <w:proofErr w:type="spellStart"/>
+      <w:r>
+        <w:rPr>
+          <w:rFonts w:ascii="Arial" w:eastAsia="Times New Roman" w:hAnsi="Arial" w:cs="Arial"/>
+          <w:sz w:val="24"/>
+          <w:szCs w:val="24"/>
+          <w:lang w:val="en-US" w:eastAsia="fr-FR"/>
+        </w:rPr>
+        <w:t>right_pwm</w:t>
+      </w:r>
+      <w:proofErr w:type="spellEnd"/>
+      <w:r>
+        <w:rPr>
+          <w:rFonts w:ascii="Arial" w:eastAsia="Times New Roman" w:hAnsi="Arial" w:cs="Arial"/>
+          <w:sz w:val="24"/>
+          <w:szCs w:val="24"/>
+          <w:lang w:val="en-US" w:eastAsia="fr-FR"/>
+        </w:rPr>
+        <w:t>=-50</w:t>
       </w:r>
     </w:p>
     <w:p>
@@ -5761,7 +7303,27 @@
           <w:szCs w:val="24"/>
           <w:lang w:val="en-US" w:eastAsia="fr-FR"/>
         </w:rPr>
-        <w:t>Timer interrupt retrieve EC data (#ticks x4  since last latch)</w:t>
+        <w:t>Timer interrupt retrieve EC data (#ticks x</w:t>
+      </w:r>
+      <w:proofErr w:type="gramStart"/>
+      <w:r>
+        <w:rPr>
+          <w:rFonts w:ascii="Arial" w:eastAsia="Times New Roman" w:hAnsi="Arial" w:cs="Arial"/>
+          <w:sz w:val="24"/>
+          <w:szCs w:val="24"/>
+          <w:lang w:val="en-US" w:eastAsia="fr-FR"/>
+        </w:rPr>
+        <w:t>4  since</w:t>
+      </w:r>
+      <w:proofErr w:type="gramEnd"/>
+      <w:r>
+        <w:rPr>
+          <w:rFonts w:ascii="Arial" w:eastAsia="Times New Roman" w:hAnsi="Arial" w:cs="Arial"/>
+          <w:sz w:val="24"/>
+          <w:szCs w:val="24"/>
+          <w:lang w:val="en-US" w:eastAsia="fr-FR"/>
+        </w:rPr>
+        <w:t xml:space="preserve"> last latch)</w:t>
       </w:r>
     </w:p>
     <w:p>
@@ -5842,8 +7404,19 @@
           <w:szCs w:val="24"/>
           <w:lang w:val="en-US" w:eastAsia="fr-FR"/>
         </w:rPr>
-        <w:t xml:space="preserve"> - tbd</w:t>
-      </w:r>
+        <w:t xml:space="preserve"> - </w:t>
+      </w:r>
+      <w:proofErr w:type="spellStart"/>
+      <w:r>
+        <w:rPr>
+          <w:rFonts w:ascii="Arial" w:eastAsia="Times New Roman" w:hAnsi="Arial" w:cs="Arial"/>
+          <w:sz w:val="24"/>
+          <w:szCs w:val="24"/>
+          <w:lang w:val="en-US" w:eastAsia="fr-FR"/>
+        </w:rPr>
+        <w:t>tbd</w:t>
+      </w:r>
+      <w:proofErr w:type="spellEnd"/>
     </w:p>
     <w:p>
       <w:pPr>
@@ -6268,7 +7841,27 @@
           <w:szCs w:val="24"/>
           <w:lang w:val="en-US" w:eastAsia="fr-FR"/>
         </w:rPr>
-        <w:t>If yes : report segment completed</w:t>
+        <w:t xml:space="preserve">If </w:t>
+      </w:r>
+      <w:proofErr w:type="gramStart"/>
+      <w:r>
+        <w:rPr>
+          <w:rFonts w:ascii="Arial" w:eastAsia="Times New Roman" w:hAnsi="Arial" w:cs="Arial"/>
+          <w:sz w:val="24"/>
+          <w:szCs w:val="24"/>
+          <w:lang w:val="en-US" w:eastAsia="fr-FR"/>
+        </w:rPr>
+        <w:t>yes :</w:t>
+      </w:r>
+      <w:proofErr w:type="gramEnd"/>
+      <w:r>
+        <w:rPr>
+          <w:rFonts w:ascii="Arial" w:eastAsia="Times New Roman" w:hAnsi="Arial" w:cs="Arial"/>
+          <w:sz w:val="24"/>
+          <w:szCs w:val="24"/>
+          <w:lang w:val="en-US" w:eastAsia="fr-FR"/>
+        </w:rPr>
+        <w:t xml:space="preserve"> report segment completed</w:t>
       </w:r>
     </w:p>
     <w:p>
@@ -6363,15 +7956,28 @@
         </w:rPr>
         <w:t xml:space="preserve">max (current gap; </w:t>
       </w:r>
-      <w:r>
-        <w:rPr>
-          <w:rFonts w:ascii="Arial" w:eastAsia="Times New Roman" w:hAnsi="Arial" w:cs="Arial"/>
-          <w:sz w:val="24"/>
-          <w:szCs w:val="24"/>
-          <w:lang w:val="en-US" w:eastAsia="fr-FR"/>
-        </w:rPr>
-        <w:t>abs(sumof</w:t>
-      </w:r>
+      <w:proofErr w:type="gramStart"/>
+      <w:r>
+        <w:rPr>
+          <w:rFonts w:ascii="Arial" w:eastAsia="Times New Roman" w:hAnsi="Arial" w:cs="Arial"/>
+          <w:sz w:val="24"/>
+          <w:szCs w:val="24"/>
+          <w:lang w:val="en-US" w:eastAsia="fr-FR"/>
+        </w:rPr>
+        <w:t>abs(</w:t>
+      </w:r>
+      <w:proofErr w:type="spellStart"/>
+      <w:proofErr w:type="gramEnd"/>
+      <w:r>
+        <w:rPr>
+          <w:rFonts w:ascii="Arial" w:eastAsia="Times New Roman" w:hAnsi="Arial" w:cs="Arial"/>
+          <w:sz w:val="24"/>
+          <w:szCs w:val="24"/>
+          <w:lang w:val="en-US" w:eastAsia="fr-FR"/>
+        </w:rPr>
+        <w:t>sumof</w:t>
+      </w:r>
+      <w:proofErr w:type="spellEnd"/>
       <w:r>
         <w:rPr>
           <w:rFonts w:ascii="Arial" w:eastAsia="Times New Roman" w:hAnsi="Arial" w:cs="Arial"/>
@@ -6458,7 +8064,27 @@
           <w:szCs w:val="24"/>
           <w:lang w:val="en-US" w:eastAsia="fr-FR"/>
         </w:rPr>
-        <w:t xml:space="preserve"> (function of the gap tbd)</w:t>
+        <w:t xml:space="preserve"> (function of the gap </w:t>
+      </w:r>
+      <w:proofErr w:type="spellStart"/>
+      <w:r>
+        <w:rPr>
+          <w:rFonts w:ascii="Arial" w:eastAsia="Times New Roman" w:hAnsi="Arial" w:cs="Arial"/>
+          <w:sz w:val="24"/>
+          <w:szCs w:val="24"/>
+          <w:lang w:val="en-US" w:eastAsia="fr-FR"/>
+        </w:rPr>
+        <w:t>tbd</w:t>
+      </w:r>
+      <w:proofErr w:type="spellEnd"/>
+      <w:r>
+        <w:rPr>
+          <w:rFonts w:ascii="Arial" w:eastAsia="Times New Roman" w:hAnsi="Arial" w:cs="Arial"/>
+          <w:sz w:val="24"/>
+          <w:szCs w:val="24"/>
+          <w:lang w:val="en-US" w:eastAsia="fr-FR"/>
+        </w:rPr>
+        <w:t>)</w:t>
       </w:r>
     </w:p>
     <w:p>
@@ -6544,7 +8170,38 @@
           <w:szCs w:val="24"/>
           <w:lang w:val="en-US" w:eastAsia="fr-FR"/>
         </w:rPr>
-        <w:t>if sumof(current gap and previous gap)</w:t>
+        <w:t xml:space="preserve">if </w:t>
+      </w:r>
+      <w:proofErr w:type="spellStart"/>
+      <w:proofErr w:type="gramStart"/>
+      <w:r>
+        <w:rPr>
+          <w:rFonts w:ascii="Arial" w:eastAsia="Times New Roman" w:hAnsi="Arial" w:cs="Arial"/>
+          <w:sz w:val="24"/>
+          <w:szCs w:val="24"/>
+          <w:lang w:val="en-US" w:eastAsia="fr-FR"/>
+        </w:rPr>
+        <w:t>sumof</w:t>
+      </w:r>
+      <w:proofErr w:type="spellEnd"/>
+      <w:r>
+        <w:rPr>
+          <w:rFonts w:ascii="Arial" w:eastAsia="Times New Roman" w:hAnsi="Arial" w:cs="Arial"/>
+          <w:sz w:val="24"/>
+          <w:szCs w:val="24"/>
+          <w:lang w:val="en-US" w:eastAsia="fr-FR"/>
+        </w:rPr>
+        <w:t>(</w:t>
+      </w:r>
+      <w:proofErr w:type="gramEnd"/>
+      <w:r>
+        <w:rPr>
+          <w:rFonts w:ascii="Arial" w:eastAsia="Times New Roman" w:hAnsi="Arial" w:cs="Arial"/>
+          <w:sz w:val="24"/>
+          <w:szCs w:val="24"/>
+          <w:lang w:val="en-US" w:eastAsia="fr-FR"/>
+        </w:rPr>
+        <w:t>current gap and previous gap)</w:t>
       </w:r>
       <w:r>
         <w:rPr>
@@ -6696,7 +8353,27 @@
           <w:szCs w:val="24"/>
           <w:lang w:val="en-US" w:eastAsia="fr-FR"/>
         </w:rPr>
-        <w:t xml:space="preserve"> front rear and abs(sum(current gap – previous gap) &lt;=1</w:t>
+        <w:t xml:space="preserve"> front rear and </w:t>
+      </w:r>
+      <w:proofErr w:type="gramStart"/>
+      <w:r>
+        <w:rPr>
+          <w:rFonts w:ascii="Arial" w:eastAsia="Times New Roman" w:hAnsi="Arial" w:cs="Arial"/>
+          <w:sz w:val="24"/>
+          <w:szCs w:val="24"/>
+          <w:lang w:val="en-US" w:eastAsia="fr-FR"/>
+        </w:rPr>
+        <w:t>abs(</w:t>
+      </w:r>
+      <w:proofErr w:type="gramEnd"/>
+      <w:r>
+        <w:rPr>
+          <w:rFonts w:ascii="Arial" w:eastAsia="Times New Roman" w:hAnsi="Arial" w:cs="Arial"/>
+          <w:sz w:val="24"/>
+          <w:szCs w:val="24"/>
+          <w:lang w:val="en-US" w:eastAsia="fr-FR"/>
+        </w:rPr>
+        <w:t>sum(current gap – previous gap) &lt;=1</w:t>
       </w:r>
       <w:r>
         <w:rPr>
@@ -6773,15 +8450,37 @@
           <w:lang w:val="en-US" w:eastAsia="fr-FR"/>
         </w:rPr>
       </w:pPr>
-      <w:r>
-        <w:rPr>
-          <w:rFonts w:ascii="Arial" w:eastAsia="Times New Roman" w:hAnsi="Arial" w:cs="Arial"/>
-          <w:sz w:val="24"/>
-          <w:szCs w:val="24"/>
-          <w:lang w:val="en-US" w:eastAsia="fr-FR"/>
-        </w:rPr>
-        <w:t>Former_gap=current_gap</w:t>
-      </w:r>
+      <w:proofErr w:type="spellStart"/>
+      <w:r>
+        <w:rPr>
+          <w:rFonts w:ascii="Arial" w:eastAsia="Times New Roman" w:hAnsi="Arial" w:cs="Arial"/>
+          <w:sz w:val="24"/>
+          <w:szCs w:val="24"/>
+          <w:lang w:val="en-US" w:eastAsia="fr-FR"/>
+        </w:rPr>
+        <w:t>Former_gap</w:t>
+      </w:r>
+      <w:proofErr w:type="spellEnd"/>
+      <w:r>
+        <w:rPr>
+          <w:rFonts w:ascii="Arial" w:eastAsia="Times New Roman" w:hAnsi="Arial" w:cs="Arial"/>
+          <w:sz w:val="24"/>
+          <w:szCs w:val="24"/>
+          <w:lang w:val="en-US" w:eastAsia="fr-FR"/>
+        </w:rPr>
+        <w:t>=</w:t>
+      </w:r>
+      <w:proofErr w:type="spellStart"/>
+      <w:r>
+        <w:rPr>
+          <w:rFonts w:ascii="Arial" w:eastAsia="Times New Roman" w:hAnsi="Arial" w:cs="Arial"/>
+          <w:sz w:val="24"/>
+          <w:szCs w:val="24"/>
+          <w:lang w:val="en-US" w:eastAsia="fr-FR"/>
+        </w:rPr>
+        <w:t>current_gap</w:t>
+      </w:r>
+      <w:proofErr w:type="spellEnd"/>
     </w:p>
     <w:p>
       <w:pPr>
@@ -6828,16 +8527,116 @@
           <w:szCs w:val="24"/>
           <w:lang w:eastAsia="fr-FR"/>
         </w:rPr>
-        <w:t xml:space="preserve">Pour un chassis de </w:t>
-      </w:r>
-      <w:r>
-        <w:rPr>
-          <w:rFonts w:ascii="Arial" w:eastAsia="Times New Roman" w:hAnsi="Arial" w:cs="Arial"/>
-          <w:sz w:val="24"/>
-          <w:szCs w:val="24"/>
-          <w:lang w:eastAsia="fr-FR"/>
-        </w:rPr>
-        <w:t>60 x 90, circonférence cercle circonscrit = 3,4m =&gt; vitesse de rotation ~ 52°/seconde =&gt; roation à faire mi-vitesse soit 26°/s soit avec une fréquence de 5hz sur le compas une resolution de l’ordre de 5,2° qui est 2x la precision du compas.</w:t>
+        <w:t xml:space="preserve">Pour un </w:t>
+      </w:r>
+      <w:proofErr w:type="spellStart"/>
+      <w:r>
+        <w:rPr>
+          <w:rFonts w:ascii="Arial" w:eastAsia="Times New Roman" w:hAnsi="Arial" w:cs="Arial"/>
+          <w:sz w:val="24"/>
+          <w:szCs w:val="24"/>
+          <w:lang w:eastAsia="fr-FR"/>
+        </w:rPr>
+        <w:t>chassis</w:t>
+      </w:r>
+      <w:proofErr w:type="spellEnd"/>
+      <w:r>
+        <w:rPr>
+          <w:rFonts w:ascii="Arial" w:eastAsia="Times New Roman" w:hAnsi="Arial" w:cs="Arial"/>
+          <w:sz w:val="24"/>
+          <w:szCs w:val="24"/>
+          <w:lang w:eastAsia="fr-FR"/>
+        </w:rPr>
+        <w:t xml:space="preserve"> de </w:t>
+      </w:r>
+      <w:r>
+        <w:rPr>
+          <w:rFonts w:ascii="Arial" w:eastAsia="Times New Roman" w:hAnsi="Arial" w:cs="Arial"/>
+          <w:sz w:val="24"/>
+          <w:szCs w:val="24"/>
+          <w:lang w:eastAsia="fr-FR"/>
+        </w:rPr>
+        <w:t xml:space="preserve">60 x 90, circonférence cercle circonscrit = 3,4m =&gt; vitesse de rotation ~ 52°/seconde =&gt; </w:t>
+      </w:r>
+      <w:proofErr w:type="spellStart"/>
+      <w:r>
+        <w:rPr>
+          <w:rFonts w:ascii="Arial" w:eastAsia="Times New Roman" w:hAnsi="Arial" w:cs="Arial"/>
+          <w:sz w:val="24"/>
+          <w:szCs w:val="24"/>
+          <w:lang w:eastAsia="fr-FR"/>
+        </w:rPr>
+        <w:t>roation</w:t>
+      </w:r>
+      <w:proofErr w:type="spellEnd"/>
+      <w:r>
+        <w:rPr>
+          <w:rFonts w:ascii="Arial" w:eastAsia="Times New Roman" w:hAnsi="Arial" w:cs="Arial"/>
+          <w:sz w:val="24"/>
+          <w:szCs w:val="24"/>
+          <w:lang w:eastAsia="fr-FR"/>
+        </w:rPr>
+        <w:t xml:space="preserve"> à faire </w:t>
+      </w:r>
+      <w:proofErr w:type="spellStart"/>
+      <w:r>
+        <w:rPr>
+          <w:rFonts w:ascii="Arial" w:eastAsia="Times New Roman" w:hAnsi="Arial" w:cs="Arial"/>
+          <w:sz w:val="24"/>
+          <w:szCs w:val="24"/>
+          <w:lang w:eastAsia="fr-FR"/>
+        </w:rPr>
+        <w:t>mi-vitesse</w:t>
+      </w:r>
+      <w:proofErr w:type="spellEnd"/>
+      <w:r>
+        <w:rPr>
+          <w:rFonts w:ascii="Arial" w:eastAsia="Times New Roman" w:hAnsi="Arial" w:cs="Arial"/>
+          <w:sz w:val="24"/>
+          <w:szCs w:val="24"/>
+          <w:lang w:eastAsia="fr-FR"/>
+        </w:rPr>
+        <w:t xml:space="preserve"> soit 26°/s soit avec une fréquence de 5hz sur le compas une </w:t>
+      </w:r>
+      <w:proofErr w:type="spellStart"/>
+      <w:r>
+        <w:rPr>
+          <w:rFonts w:ascii="Arial" w:eastAsia="Times New Roman" w:hAnsi="Arial" w:cs="Arial"/>
+          <w:sz w:val="24"/>
+          <w:szCs w:val="24"/>
+          <w:lang w:eastAsia="fr-FR"/>
+        </w:rPr>
+        <w:t>resolution</w:t>
+      </w:r>
+      <w:proofErr w:type="spellEnd"/>
+      <w:r>
+        <w:rPr>
+          <w:rFonts w:ascii="Arial" w:eastAsia="Times New Roman" w:hAnsi="Arial" w:cs="Arial"/>
+          <w:sz w:val="24"/>
+          <w:szCs w:val="24"/>
+          <w:lang w:eastAsia="fr-FR"/>
+        </w:rPr>
+        <w:t xml:space="preserve"> de l’ordre de 5,2° qui est 2x la </w:t>
+      </w:r>
+      <w:proofErr w:type="spellStart"/>
+      <w:r>
+        <w:rPr>
+          <w:rFonts w:ascii="Arial" w:eastAsia="Times New Roman" w:hAnsi="Arial" w:cs="Arial"/>
+          <w:sz w:val="24"/>
+          <w:szCs w:val="24"/>
+          <w:lang w:eastAsia="fr-FR"/>
+        </w:rPr>
+        <w:t>precision</w:t>
+      </w:r>
+      <w:proofErr w:type="spellEnd"/>
+      <w:r>
+        <w:rPr>
+          <w:rFonts w:ascii="Arial" w:eastAsia="Times New Roman" w:hAnsi="Arial" w:cs="Arial"/>
+          <w:sz w:val="24"/>
+          <w:szCs w:val="24"/>
+          <w:lang w:eastAsia="fr-FR"/>
+        </w:rPr>
+        <w:t xml:space="preserve"> du compas.</w:t>
       </w:r>
     </w:p>
     <w:p>
@@ -6863,14 +8662,56 @@
         </w:rPr>
         <w:t xml:space="preserve">Check if </w:t>
       </w:r>
-      <w:r>
-        <w:rPr>
-          <w:rFonts w:ascii="Arial" w:eastAsia="Times New Roman" w:hAnsi="Arial" w:cs="Arial"/>
-          <w:sz w:val="24"/>
-          <w:szCs w:val="24"/>
-          <w:lang w:val="en-US" w:eastAsia="fr-FR"/>
-        </w:rPr>
-        <w:t>abs(current_heading - target_heading) &lt; 10° then PWM=25%</w:t>
+      <w:proofErr w:type="gramStart"/>
+      <w:r>
+        <w:rPr>
+          <w:rFonts w:ascii="Arial" w:eastAsia="Times New Roman" w:hAnsi="Arial" w:cs="Arial"/>
+          <w:sz w:val="24"/>
+          <w:szCs w:val="24"/>
+          <w:lang w:val="en-US" w:eastAsia="fr-FR"/>
+        </w:rPr>
+        <w:t>abs(</w:t>
+      </w:r>
+      <w:proofErr w:type="spellStart"/>
+      <w:proofErr w:type="gramEnd"/>
+      <w:r>
+        <w:rPr>
+          <w:rFonts w:ascii="Arial" w:eastAsia="Times New Roman" w:hAnsi="Arial" w:cs="Arial"/>
+          <w:sz w:val="24"/>
+          <w:szCs w:val="24"/>
+          <w:lang w:val="en-US" w:eastAsia="fr-FR"/>
+        </w:rPr>
+        <w:t>current_heading</w:t>
+      </w:r>
+      <w:proofErr w:type="spellEnd"/>
+      <w:r>
+        <w:rPr>
+          <w:rFonts w:ascii="Arial" w:eastAsia="Times New Roman" w:hAnsi="Arial" w:cs="Arial"/>
+          <w:sz w:val="24"/>
+          <w:szCs w:val="24"/>
+          <w:lang w:val="en-US" w:eastAsia="fr-FR"/>
+        </w:rPr>
+        <w:t xml:space="preserve"> - </w:t>
+      </w:r>
+      <w:proofErr w:type="spellStart"/>
+      <w:r>
+        <w:rPr>
+          <w:rFonts w:ascii="Arial" w:eastAsia="Times New Roman" w:hAnsi="Arial" w:cs="Arial"/>
+          <w:sz w:val="24"/>
+          <w:szCs w:val="24"/>
+          <w:lang w:val="en-US" w:eastAsia="fr-FR"/>
+        </w:rPr>
+        <w:t>target_heading</w:t>
+      </w:r>
+      <w:proofErr w:type="spellEnd"/>
+      <w:r>
+        <w:rPr>
+          <w:rFonts w:ascii="Arial" w:eastAsia="Times New Roman" w:hAnsi="Arial" w:cs="Arial"/>
+          <w:sz w:val="24"/>
+          <w:szCs w:val="24"/>
+          <w:lang w:val="en-US" w:eastAsia="fr-FR"/>
+        </w:rPr>
+        <w:t>) &lt; 10° then PWM=25%</w:t>
       </w:r>
     </w:p>
     <w:p>
@@ -6895,7 +8736,49 @@
           <w:szCs w:val="24"/>
           <w:lang w:val="en-US" w:eastAsia="fr-FR"/>
         </w:rPr>
-        <w:t>TP7 – feedback actual status (position (x,y), heading, speedL, speed R) to MU (SPI) = 1s</w:t>
+        <w:t>TP7 – feedback actual status (position (</w:t>
+      </w:r>
+      <w:proofErr w:type="spellStart"/>
+      <w:proofErr w:type="gramStart"/>
+      <w:r>
+        <w:rPr>
+          <w:rFonts w:ascii="Arial" w:eastAsia="Times New Roman" w:hAnsi="Arial" w:cs="Arial"/>
+          <w:sz w:val="24"/>
+          <w:szCs w:val="24"/>
+          <w:lang w:val="en-US" w:eastAsia="fr-FR"/>
+        </w:rPr>
+        <w:t>x,y</w:t>
+      </w:r>
+      <w:proofErr w:type="spellEnd"/>
+      <w:proofErr w:type="gramEnd"/>
+      <w:r>
+        <w:rPr>
+          <w:rFonts w:ascii="Arial" w:eastAsia="Times New Roman" w:hAnsi="Arial" w:cs="Arial"/>
+          <w:sz w:val="24"/>
+          <w:szCs w:val="24"/>
+          <w:lang w:val="en-US" w:eastAsia="fr-FR"/>
+        </w:rPr>
+        <w:t xml:space="preserve">), heading, </w:t>
+      </w:r>
+      <w:proofErr w:type="spellStart"/>
+      <w:r>
+        <w:rPr>
+          <w:rFonts w:ascii="Arial" w:eastAsia="Times New Roman" w:hAnsi="Arial" w:cs="Arial"/>
+          <w:sz w:val="24"/>
+          <w:szCs w:val="24"/>
+          <w:lang w:val="en-US" w:eastAsia="fr-FR"/>
+        </w:rPr>
+        <w:t>speedL</w:t>
+      </w:r>
+      <w:proofErr w:type="spellEnd"/>
+      <w:r>
+        <w:rPr>
+          <w:rFonts w:ascii="Arial" w:eastAsia="Times New Roman" w:hAnsi="Arial" w:cs="Arial"/>
+          <w:sz w:val="24"/>
+          <w:szCs w:val="24"/>
+          <w:lang w:val="en-US" w:eastAsia="fr-FR"/>
+        </w:rPr>
+        <w:t>, speed R) to MU (SPI) = 1s</w:t>
       </w:r>
     </w:p>
     <w:p>
@@ -6929,7 +8812,49 @@
           <w:szCs w:val="24"/>
           <w:lang w:val="en-US" w:eastAsia="fr-FR"/>
         </w:rPr>
-        <w:t xml:space="preserve"> - position (x,y), heading, speedL, speed R</w:t>
+        <w:t xml:space="preserve"> - position (</w:t>
+      </w:r>
+      <w:proofErr w:type="spellStart"/>
+      <w:proofErr w:type="gramStart"/>
+      <w:r>
+        <w:rPr>
+          <w:rFonts w:ascii="Arial" w:eastAsia="Times New Roman" w:hAnsi="Arial" w:cs="Arial"/>
+          <w:sz w:val="24"/>
+          <w:szCs w:val="24"/>
+          <w:lang w:val="en-US" w:eastAsia="fr-FR"/>
+        </w:rPr>
+        <w:t>x,y</w:t>
+      </w:r>
+      <w:proofErr w:type="spellEnd"/>
+      <w:proofErr w:type="gramEnd"/>
+      <w:r>
+        <w:rPr>
+          <w:rFonts w:ascii="Arial" w:eastAsia="Times New Roman" w:hAnsi="Arial" w:cs="Arial"/>
+          <w:sz w:val="24"/>
+          <w:szCs w:val="24"/>
+          <w:lang w:val="en-US" w:eastAsia="fr-FR"/>
+        </w:rPr>
+        <w:t xml:space="preserve">), heading, </w:t>
+      </w:r>
+      <w:proofErr w:type="spellStart"/>
+      <w:r>
+        <w:rPr>
+          <w:rFonts w:ascii="Arial" w:eastAsia="Times New Roman" w:hAnsi="Arial" w:cs="Arial"/>
+          <w:sz w:val="24"/>
+          <w:szCs w:val="24"/>
+          <w:lang w:val="en-US" w:eastAsia="fr-FR"/>
+        </w:rPr>
+        <w:t>speedL</w:t>
+      </w:r>
+      <w:proofErr w:type="spellEnd"/>
+      <w:r>
+        <w:rPr>
+          <w:rFonts w:ascii="Arial" w:eastAsia="Times New Roman" w:hAnsi="Arial" w:cs="Arial"/>
+          <w:sz w:val="24"/>
+          <w:szCs w:val="24"/>
+          <w:lang w:val="en-US" w:eastAsia="fr-FR"/>
+        </w:rPr>
+        <w:t>, speed R</w:t>
       </w:r>
     </w:p>
     <w:p>
@@ -7253,7 +9178,29 @@
           <w:szCs w:val="24"/>
           <w:lang w:val="en-US" w:eastAsia="fr-FR"/>
         </w:rPr>
-        <w:t xml:space="preserve">x, y, speedx, speedy, </w:t>
+        <w:t xml:space="preserve">x, y, </w:t>
+      </w:r>
+      <w:proofErr w:type="spellStart"/>
+      <w:r>
+        <w:rPr>
+          <w:rFonts w:ascii="Arial" w:eastAsia="Times New Roman" w:hAnsi="Arial" w:cs="Arial"/>
+          <w:color w:val="222222"/>
+          <w:sz w:val="24"/>
+          <w:szCs w:val="24"/>
+          <w:lang w:val="en-US" w:eastAsia="fr-FR"/>
+        </w:rPr>
+        <w:t>speedx</w:t>
+      </w:r>
+      <w:proofErr w:type="spellEnd"/>
+      <w:r>
+        <w:rPr>
+          <w:rFonts w:ascii="Arial" w:eastAsia="Times New Roman" w:hAnsi="Arial" w:cs="Arial"/>
+          <w:color w:val="222222"/>
+          <w:sz w:val="24"/>
+          <w:szCs w:val="24"/>
+          <w:lang w:val="en-US" w:eastAsia="fr-FR"/>
+        </w:rPr>
+        <w:t xml:space="preserve">, speedy, </w:t>
       </w:r>
       <w:r>
         <w:rPr>
@@ -7274,6 +9221,7 @@
         </w:rPr>
         <w:t xml:space="preserve">, </w:t>
       </w:r>
+      <w:proofErr w:type="spellStart"/>
       <w:r>
         <w:rPr>
           <w:rFonts w:ascii="Arial" w:eastAsia="Times New Roman" w:hAnsi="Arial" w:cs="Arial"/>
@@ -7282,17 +9230,50 @@
           <w:szCs w:val="24"/>
           <w:lang w:val="en-US" w:eastAsia="fr-FR"/>
         </w:rPr>
-        <w:t xml:space="preserve">ice_status, </w:t>
-      </w:r>
-      <w:r>
-        <w:rPr>
-          <w:rFonts w:ascii="Arial" w:eastAsia="Times New Roman" w:hAnsi="Arial" w:cs="Arial"/>
-          <w:sz w:val="24"/>
-          <w:szCs w:val="24"/>
-          <w:lang w:val="en-US" w:eastAsia="fr-FR"/>
-        </w:rPr>
-        <w:t>battery_level, traction_power</w:t>
-      </w:r>
+        <w:t>ice_status</w:t>
+      </w:r>
+      <w:proofErr w:type="spellEnd"/>
+      <w:r>
+        <w:rPr>
+          <w:rFonts w:ascii="Arial" w:eastAsia="Times New Roman" w:hAnsi="Arial" w:cs="Arial"/>
+          <w:color w:val="222222"/>
+          <w:sz w:val="24"/>
+          <w:szCs w:val="24"/>
+          <w:lang w:val="en-US" w:eastAsia="fr-FR"/>
+        </w:rPr>
+        <w:t xml:space="preserve">, </w:t>
+      </w:r>
+      <w:proofErr w:type="spellStart"/>
+      <w:r>
+        <w:rPr>
+          <w:rFonts w:ascii="Arial" w:eastAsia="Times New Roman" w:hAnsi="Arial" w:cs="Arial"/>
+          <w:sz w:val="24"/>
+          <w:szCs w:val="24"/>
+          <w:lang w:val="en-US" w:eastAsia="fr-FR"/>
+        </w:rPr>
+        <w:t>battery_level</w:t>
+      </w:r>
+      <w:proofErr w:type="spellEnd"/>
+      <w:r>
+        <w:rPr>
+          <w:rFonts w:ascii="Arial" w:eastAsia="Times New Roman" w:hAnsi="Arial" w:cs="Arial"/>
+          <w:sz w:val="24"/>
+          <w:szCs w:val="24"/>
+          <w:lang w:val="en-US" w:eastAsia="fr-FR"/>
+        </w:rPr>
+        <w:t xml:space="preserve">, </w:t>
+      </w:r>
+      <w:proofErr w:type="spellStart"/>
+      <w:r>
+        <w:rPr>
+          <w:rFonts w:ascii="Arial" w:eastAsia="Times New Roman" w:hAnsi="Arial" w:cs="Arial"/>
+          <w:sz w:val="24"/>
+          <w:szCs w:val="24"/>
+          <w:lang w:val="en-US" w:eastAsia="fr-FR"/>
+        </w:rPr>
+        <w:t>traction_power</w:t>
+      </w:r>
+      <w:proofErr w:type="spellEnd"/>
       <w:r>
         <w:rPr>
           <w:rFonts w:ascii="Arial" w:eastAsia="Times New Roman" w:hAnsi="Arial" w:cs="Arial"/>
@@ -7343,6 +9324,7 @@
           <w:lang w:val="en-US" w:eastAsia="fr-FR"/>
         </w:rPr>
       </w:pPr>
+      <w:proofErr w:type="spellStart"/>
       <w:r>
         <w:rPr>
           <w:rFonts w:ascii="Arial" w:eastAsia="Times New Roman" w:hAnsi="Arial" w:cs="Arial"/>
@@ -7379,6 +9361,7 @@
         </w:rPr>
         <w:t>status</w:t>
       </w:r>
+      <w:proofErr w:type="spellEnd"/>
     </w:p>
     <w:p>
       <w:pPr>
@@ -7395,6 +9378,7 @@
           <w:lang w:val="en-US" w:eastAsia="fr-FR"/>
         </w:rPr>
       </w:pPr>
+      <w:proofErr w:type="spellStart"/>
       <w:r>
         <w:rPr>
           <w:rFonts w:ascii="Arial" w:eastAsia="Times New Roman" w:hAnsi="Arial" w:cs="Arial"/>
@@ -7404,6 +9388,7 @@
         </w:rPr>
         <w:t>get_status</w:t>
       </w:r>
+      <w:proofErr w:type="spellEnd"/>
     </w:p>
     <w:p>
       <w:pPr>
@@ -7420,6 +9405,7 @@
           <w:lang w:val="en-US" w:eastAsia="fr-FR"/>
         </w:rPr>
       </w:pPr>
+      <w:proofErr w:type="spellStart"/>
       <w:r>
         <w:rPr>
           <w:rFonts w:ascii="Arial" w:eastAsia="Times New Roman" w:hAnsi="Arial" w:cs="Arial"/>
@@ -7429,6 +9415,7 @@
         </w:rPr>
         <w:t>save_status</w:t>
       </w:r>
+      <w:proofErr w:type="spellEnd"/>
     </w:p>
     <w:p>
       <w:pPr>
@@ -7445,6 +9432,7 @@
           <w:lang w:val="en-US" w:eastAsia="fr-FR"/>
         </w:rPr>
       </w:pPr>
+      <w:proofErr w:type="spellStart"/>
       <w:r>
         <w:rPr>
           <w:rFonts w:ascii="Arial" w:eastAsia="Times New Roman" w:hAnsi="Arial" w:cs="Arial"/>
@@ -7461,7 +9449,17 @@
           <w:szCs w:val="24"/>
           <w:lang w:val="en-US" w:eastAsia="fr-FR"/>
         </w:rPr>
-        <w:t>et_routing – question to clarify how to pass it</w:t>
+        <w:t>et_routing</w:t>
+      </w:r>
+      <w:proofErr w:type="spellEnd"/>
+      <w:r>
+        <w:rPr>
+          <w:rFonts w:ascii="Arial" w:eastAsia="Times New Roman" w:hAnsi="Arial" w:cs="Arial"/>
+          <w:sz w:val="24"/>
+          <w:szCs w:val="24"/>
+          <w:lang w:val="en-US" w:eastAsia="fr-FR"/>
+        </w:rPr>
+        <w:t xml:space="preserve"> – question to clarify how to pass it</w:t>
       </w:r>
     </w:p>
     <w:p>
@@ -7481,6 +9479,7 @@
           <w:lang w:val="en-US" w:eastAsia="fr-FR"/>
         </w:rPr>
       </w:pPr>
+      <w:proofErr w:type="spellStart"/>
       <w:r>
         <w:rPr>
           <w:rFonts w:ascii="Arial" w:eastAsia="Times New Roman" w:hAnsi="Arial" w:cs="Arial"/>
@@ -7489,7 +9488,40 @@
           <w:szCs w:val="24"/>
           <w:lang w:val="en-US" w:eastAsia="fr-FR"/>
         </w:rPr>
-        <w:t>emergency_stop()</w:t>
+        <w:t>emergency_</w:t>
+      </w:r>
+      <w:proofErr w:type="gramStart"/>
+      <w:r>
+        <w:rPr>
+          <w:rFonts w:ascii="Arial" w:eastAsia="Times New Roman" w:hAnsi="Arial" w:cs="Arial"/>
+          <w:color w:val="222222"/>
+          <w:sz w:val="24"/>
+          <w:szCs w:val="24"/>
+          <w:lang w:val="en-US" w:eastAsia="fr-FR"/>
+        </w:rPr>
+        <w:t>stop</w:t>
+      </w:r>
+      <w:proofErr w:type="spellEnd"/>
+      <w:r>
+        <w:rPr>
+          <w:rFonts w:ascii="Arial" w:eastAsia="Times New Roman" w:hAnsi="Arial" w:cs="Arial"/>
+          <w:color w:val="222222"/>
+          <w:sz w:val="24"/>
+          <w:szCs w:val="24"/>
+          <w:lang w:val="en-US" w:eastAsia="fr-FR"/>
+        </w:rPr>
+        <w:t>(</w:t>
+      </w:r>
+      <w:proofErr w:type="gramEnd"/>
+      <w:r>
+        <w:rPr>
+          <w:rFonts w:ascii="Arial" w:eastAsia="Times New Roman" w:hAnsi="Arial" w:cs="Arial"/>
+          <w:color w:val="222222"/>
+          <w:sz w:val="24"/>
+          <w:szCs w:val="24"/>
+          <w:lang w:val="en-US" w:eastAsia="fr-FR"/>
+        </w:rPr>
+        <w:t>)</w:t>
       </w:r>
     </w:p>
     <w:p>
@@ -7509,6 +9541,7 @@
           <w:lang w:val="en-US" w:eastAsia="fr-FR"/>
         </w:rPr>
       </w:pPr>
+      <w:proofErr w:type="spellStart"/>
       <w:r>
         <w:rPr>
           <w:rFonts w:ascii="Arial" w:eastAsia="Times New Roman" w:hAnsi="Arial" w:cs="Arial"/>
@@ -7517,7 +9550,40 @@
           <w:szCs w:val="24"/>
           <w:lang w:val="en-US" w:eastAsia="fr-FR"/>
         </w:rPr>
-        <w:t>set_speed()</w:t>
+        <w:t>set_</w:t>
+      </w:r>
+      <w:proofErr w:type="gramStart"/>
+      <w:r>
+        <w:rPr>
+          <w:rFonts w:ascii="Arial" w:eastAsia="Times New Roman" w:hAnsi="Arial" w:cs="Arial"/>
+          <w:color w:val="222222"/>
+          <w:sz w:val="24"/>
+          <w:szCs w:val="24"/>
+          <w:lang w:val="en-US" w:eastAsia="fr-FR"/>
+        </w:rPr>
+        <w:t>speed</w:t>
+      </w:r>
+      <w:proofErr w:type="spellEnd"/>
+      <w:r>
+        <w:rPr>
+          <w:rFonts w:ascii="Arial" w:eastAsia="Times New Roman" w:hAnsi="Arial" w:cs="Arial"/>
+          <w:color w:val="222222"/>
+          <w:sz w:val="24"/>
+          <w:szCs w:val="24"/>
+          <w:lang w:val="en-US" w:eastAsia="fr-FR"/>
+        </w:rPr>
+        <w:t>(</w:t>
+      </w:r>
+      <w:proofErr w:type="gramEnd"/>
+      <w:r>
+        <w:rPr>
+          <w:rFonts w:ascii="Arial" w:eastAsia="Times New Roman" w:hAnsi="Arial" w:cs="Arial"/>
+          <w:color w:val="222222"/>
+          <w:sz w:val="24"/>
+          <w:szCs w:val="24"/>
+          <w:lang w:val="en-US" w:eastAsia="fr-FR"/>
+        </w:rPr>
+        <w:t>)</w:t>
       </w:r>
     </w:p>
     <w:p>
@@ -7555,6 +9621,7 @@
         </w:rPr>
         <w:t xml:space="preserve"> (</w:t>
       </w:r>
+      <w:proofErr w:type="spellStart"/>
       <w:r>
         <w:rPr>
           <w:rFonts w:ascii="Arial" w:eastAsia="Times New Roman" w:hAnsi="Arial" w:cs="Arial"/>
@@ -7563,8 +9630,9 @@
           <w:szCs w:val="24"/>
           <w:lang w:val="en-US" w:eastAsia="fr-FR"/>
         </w:rPr>
-        <w:t>manual_forward(meters), manual_backward(meters), manual_turn_right(degrees)</w:t>
-      </w:r>
+        <w:t>manual_forward</w:t>
+      </w:r>
+      <w:proofErr w:type="spellEnd"/>
       <w:r>
         <w:rPr>
           <w:rFonts w:ascii="Arial" w:eastAsia="Times New Roman" w:hAnsi="Arial" w:cs="Arial"/>
@@ -7573,8 +9641,63 @@
           <w:szCs w:val="24"/>
           <w:lang w:val="en-US" w:eastAsia="fr-FR"/>
         </w:rPr>
+        <w:t xml:space="preserve">(meters), </w:t>
+      </w:r>
+      <w:proofErr w:type="spellStart"/>
+      <w:r>
+        <w:rPr>
+          <w:rFonts w:ascii="Arial" w:eastAsia="Times New Roman" w:hAnsi="Arial" w:cs="Arial"/>
+          <w:color w:val="222222"/>
+          <w:sz w:val="24"/>
+          <w:szCs w:val="24"/>
+          <w:lang w:val="en-US" w:eastAsia="fr-FR"/>
+        </w:rPr>
+        <w:t>manual_backward</w:t>
+      </w:r>
+      <w:proofErr w:type="spellEnd"/>
+      <w:r>
+        <w:rPr>
+          <w:rFonts w:ascii="Arial" w:eastAsia="Times New Roman" w:hAnsi="Arial" w:cs="Arial"/>
+          <w:color w:val="222222"/>
+          <w:sz w:val="24"/>
+          <w:szCs w:val="24"/>
+          <w:lang w:val="en-US" w:eastAsia="fr-FR"/>
+        </w:rPr>
+        <w:t xml:space="preserve">(meters), </w:t>
+      </w:r>
+      <w:proofErr w:type="spellStart"/>
+      <w:r>
+        <w:rPr>
+          <w:rFonts w:ascii="Arial" w:eastAsia="Times New Roman" w:hAnsi="Arial" w:cs="Arial"/>
+          <w:color w:val="222222"/>
+          <w:sz w:val="24"/>
+          <w:szCs w:val="24"/>
+          <w:lang w:val="en-US" w:eastAsia="fr-FR"/>
+        </w:rPr>
+        <w:t>manual_turn_right</w:t>
+      </w:r>
+      <w:proofErr w:type="spellEnd"/>
+      <w:r>
+        <w:rPr>
+          <w:rFonts w:ascii="Arial" w:eastAsia="Times New Roman" w:hAnsi="Arial" w:cs="Arial"/>
+          <w:color w:val="222222"/>
+          <w:sz w:val="24"/>
+          <w:szCs w:val="24"/>
+          <w:lang w:val="en-US" w:eastAsia="fr-FR"/>
+        </w:rPr>
+        <w:t>(degrees)</w:t>
+      </w:r>
+      <w:r>
+        <w:rPr>
+          <w:rFonts w:ascii="Arial" w:eastAsia="Times New Roman" w:hAnsi="Arial" w:cs="Arial"/>
+          <w:color w:val="222222"/>
+          <w:sz w:val="24"/>
+          <w:szCs w:val="24"/>
+          <w:lang w:val="en-US" w:eastAsia="fr-FR"/>
+        </w:rPr>
         <w:t xml:space="preserve">, </w:t>
       </w:r>
+      <w:proofErr w:type="spellStart"/>
       <w:r>
         <w:rPr>
           <w:rFonts w:ascii="Arial" w:eastAsia="Times New Roman" w:hAnsi="Arial" w:cs="Arial"/>
@@ -7583,8 +9706,9 @@
           <w:szCs w:val="24"/>
           <w:lang w:val="en-US" w:eastAsia="fr-FR"/>
         </w:rPr>
-        <w:t>manual_turn_left(degrees)</w:t>
-      </w:r>
+        <w:t>manual_turn_left</w:t>
+      </w:r>
+      <w:proofErr w:type="spellEnd"/>
       <w:r>
         <w:rPr>
           <w:rFonts w:ascii="Arial" w:eastAsia="Times New Roman" w:hAnsi="Arial" w:cs="Arial"/>
@@ -7593,8 +9717,19 @@
           <w:szCs w:val="24"/>
           <w:lang w:val="en-US" w:eastAsia="fr-FR"/>
         </w:rPr>
+        <w:t>(degrees)</w:t>
+      </w:r>
+      <w:r>
+        <w:rPr>
+          <w:rFonts w:ascii="Arial" w:eastAsia="Times New Roman" w:hAnsi="Arial" w:cs="Arial"/>
+          <w:color w:val="222222"/>
+          <w:sz w:val="24"/>
+          <w:szCs w:val="24"/>
+          <w:lang w:val="en-US" w:eastAsia="fr-FR"/>
+        </w:rPr>
         <w:t xml:space="preserve">, </w:t>
       </w:r>
+      <w:proofErr w:type="spellStart"/>
       <w:r>
         <w:rPr>
           <w:rFonts w:ascii="Arial" w:eastAsia="Times New Roman" w:hAnsi="Arial" w:cs="Arial"/>
@@ -7603,8 +9738,9 @@
           <w:szCs w:val="24"/>
           <w:lang w:val="en-US" w:eastAsia="fr-FR"/>
         </w:rPr>
-        <w:t>set_speed()</w:t>
-      </w:r>
+        <w:t>set_</w:t>
+      </w:r>
+      <w:proofErr w:type="gramStart"/>
       <w:r>
         <w:rPr>
           <w:rFonts w:ascii="Arial" w:eastAsia="Times New Roman" w:hAnsi="Arial" w:cs="Arial"/>
@@ -7613,8 +9749,40 @@
           <w:szCs w:val="24"/>
           <w:lang w:val="en-US" w:eastAsia="fr-FR"/>
         </w:rPr>
+        <w:t>speed</w:t>
+      </w:r>
+      <w:proofErr w:type="spellEnd"/>
+      <w:r>
+        <w:rPr>
+          <w:rFonts w:ascii="Arial" w:eastAsia="Times New Roman" w:hAnsi="Arial" w:cs="Arial"/>
+          <w:color w:val="222222"/>
+          <w:sz w:val="24"/>
+          <w:szCs w:val="24"/>
+          <w:lang w:val="en-US" w:eastAsia="fr-FR"/>
+        </w:rPr>
+        <w:t>(</w:t>
+      </w:r>
+      <w:proofErr w:type="gramEnd"/>
+      <w:r>
+        <w:rPr>
+          <w:rFonts w:ascii="Arial" w:eastAsia="Times New Roman" w:hAnsi="Arial" w:cs="Arial"/>
+          <w:color w:val="222222"/>
+          <w:sz w:val="24"/>
+          <w:szCs w:val="24"/>
+          <w:lang w:val="en-US" w:eastAsia="fr-FR"/>
+        </w:rPr>
         <w:t>)</w:t>
       </w:r>
+      <w:r>
+        <w:rPr>
+          <w:rFonts w:ascii="Arial" w:eastAsia="Times New Roman" w:hAnsi="Arial" w:cs="Arial"/>
+          <w:color w:val="222222"/>
+          <w:sz w:val="24"/>
+          <w:szCs w:val="24"/>
+          <w:lang w:val="en-US" w:eastAsia="fr-FR"/>
+        </w:rPr>
+        <w:t>)</w:t>
+      </w:r>
     </w:p>
     <w:p>
       <w:pPr>
@@ -7688,7 +9856,27 @@
           <w:szCs w:val="24"/>
           <w:lang w:val="en-US" w:eastAsia="fr-FR"/>
         </w:rPr>
-        <w:t xml:space="preserve">Methods: check, save, load_from_disk, </w:t>
+        <w:t xml:space="preserve">Methods: check, save, </w:t>
+      </w:r>
+      <w:proofErr w:type="spellStart"/>
+      <w:r>
+        <w:rPr>
+          <w:rFonts w:ascii="Arial" w:eastAsia="Times New Roman" w:hAnsi="Arial" w:cs="Arial"/>
+          <w:sz w:val="24"/>
+          <w:szCs w:val="24"/>
+          <w:lang w:val="en-US" w:eastAsia="fr-FR"/>
+        </w:rPr>
+        <w:t>load_from_disk</w:t>
+      </w:r>
+      <w:proofErr w:type="spellEnd"/>
+      <w:r>
+        <w:rPr>
+          <w:rFonts w:ascii="Arial" w:eastAsia="Times New Roman" w:hAnsi="Arial" w:cs="Arial"/>
+          <w:sz w:val="24"/>
+          <w:szCs w:val="24"/>
+          <w:lang w:val="en-US" w:eastAsia="fr-FR"/>
+        </w:rPr>
+        <w:t xml:space="preserve">, </w:t>
       </w:r>
     </w:p>
     <w:p>
@@ -7808,6 +9996,8 @@
         </w:rPr>
         <w:t xml:space="preserve">Class </w:t>
       </w:r>
+      <w:proofErr w:type="spellStart"/>
+      <w:proofErr w:type="gramStart"/>
       <w:r>
         <w:rPr>
           <w:rFonts w:ascii="Arial" w:eastAsia="Times New Roman" w:hAnsi="Arial" w:cs="Arial"/>
@@ -7816,7 +10006,29 @@
           <w:szCs w:val="24"/>
           <w:lang w:eastAsia="fr-FR"/>
         </w:rPr>
-        <w:t>Routing()</w:t>
+        <w:t>Routing</w:t>
+      </w:r>
+      <w:proofErr w:type="spellEnd"/>
+      <w:r>
+        <w:rPr>
+          <w:rFonts w:ascii="Arial" w:eastAsia="Times New Roman" w:hAnsi="Arial" w:cs="Arial"/>
+          <w:color w:val="222222"/>
+          <w:sz w:val="24"/>
+          <w:szCs w:val="24"/>
+          <w:lang w:eastAsia="fr-FR"/>
+        </w:rPr>
+        <w:t>(</w:t>
+      </w:r>
+      <w:proofErr w:type="gramEnd"/>
+      <w:r>
+        <w:rPr>
+          <w:rFonts w:ascii="Arial" w:eastAsia="Times New Roman" w:hAnsi="Arial" w:cs="Arial"/>
+          <w:color w:val="222222"/>
+          <w:sz w:val="24"/>
+          <w:szCs w:val="24"/>
+          <w:lang w:eastAsia="fr-FR"/>
+        </w:rPr>
+        <w:t>)</w:t>
       </w:r>
     </w:p>
     <w:p>
@@ -7836,6 +10048,7 @@
           <w:lang w:eastAsia="fr-FR"/>
         </w:rPr>
       </w:pPr>
+      <w:proofErr w:type="gramStart"/>
       <w:r>
         <w:rPr>
           <w:rFonts w:ascii="Arial" w:eastAsia="Times New Roman" w:hAnsi="Arial" w:cs="Arial"/>
@@ -7846,6 +10059,7 @@
         </w:rPr>
         <w:t>datas</w:t>
       </w:r>
+      <w:proofErr w:type="gramEnd"/>
     </w:p>
     <w:p>
       <w:pPr>
@@ -7883,10 +10097,19 @@
           <w:szCs w:val="24"/>
           <w:lang w:val="en-US" w:eastAsia="fr-FR"/>
         </w:rPr>
-        <w:t>, next_step</w:t>
-      </w:r>
-      <w:bookmarkStart w:id="3" w:name="_GoBack"/>
-      <w:bookmarkEnd w:id="3"/>
+        <w:t xml:space="preserve">, </w:t>
+      </w:r>
+      <w:proofErr w:type="spellStart"/>
+      <w:r>
+        <w:rPr>
+          <w:rFonts w:ascii="Arial" w:eastAsia="Times New Roman" w:hAnsi="Arial" w:cs="Arial"/>
+          <w:sz w:val="24"/>
+          <w:szCs w:val="24"/>
+          <w:lang w:val="en-US" w:eastAsia="fr-FR"/>
+        </w:rPr>
+        <w:t>next_step</w:t>
+      </w:r>
+      <w:proofErr w:type="spellEnd"/>
     </w:p>
     <w:p>
       <w:pPr>
@@ -7905,6 +10128,8 @@
           <w:lang w:eastAsia="fr-FR"/>
         </w:rPr>
       </w:pPr>
+      <w:proofErr w:type="spellStart"/>
+      <w:proofErr w:type="gramStart"/>
       <w:r>
         <w:rPr>
           <w:rFonts w:ascii="Arial" w:eastAsia="Times New Roman" w:hAnsi="Arial" w:cs="Arial"/>
@@ -7915,6 +10140,8 @@
         </w:rPr>
         <w:t>functions</w:t>
       </w:r>
+      <w:proofErr w:type="spellEnd"/>
+      <w:proofErr w:type="gramEnd"/>
     </w:p>
     <w:p>
       <w:pPr>
@@ -7949,7 +10176,29 @@
           <w:szCs w:val="24"/>
           <w:lang w:val="en-US" w:eastAsia="fr-FR"/>
         </w:rPr>
-        <w:t>Class GPS()</w:t>
+        <w:t xml:space="preserve">Class </w:t>
+      </w:r>
+      <w:proofErr w:type="gramStart"/>
+      <w:r>
+        <w:rPr>
+          <w:rFonts w:ascii="Arial" w:eastAsia="Times New Roman" w:hAnsi="Arial" w:cs="Arial"/>
+          <w:color w:val="222222"/>
+          <w:sz w:val="24"/>
+          <w:szCs w:val="24"/>
+          <w:lang w:val="en-US" w:eastAsia="fr-FR"/>
+        </w:rPr>
+        <w:t>GPS(</w:t>
+      </w:r>
+      <w:proofErr w:type="gramEnd"/>
+      <w:r>
+        <w:rPr>
+          <w:rFonts w:ascii="Arial" w:eastAsia="Times New Roman" w:hAnsi="Arial" w:cs="Arial"/>
+          <w:color w:val="222222"/>
+          <w:sz w:val="24"/>
+          <w:szCs w:val="24"/>
+          <w:lang w:val="en-US" w:eastAsia="fr-FR"/>
+        </w:rPr>
+        <w:t>)</w:t>
       </w:r>
     </w:p>
     <w:p>
@@ -8108,7 +10357,29 @@
           <w:szCs w:val="24"/>
           <w:lang w:val="en-US" w:eastAsia="fr-FR"/>
         </w:rPr>
-        <w:t>mower=Mower()</w:t>
+        <w:t>mower=</w:t>
+      </w:r>
+      <w:proofErr w:type="gramStart"/>
+      <w:r>
+        <w:rPr>
+          <w:rFonts w:ascii="Arial" w:eastAsia="Times New Roman" w:hAnsi="Arial" w:cs="Arial"/>
+          <w:color w:val="222222"/>
+          <w:sz w:val="24"/>
+          <w:szCs w:val="24"/>
+          <w:lang w:val="en-US" w:eastAsia="fr-FR"/>
+        </w:rPr>
+        <w:t>Mower(</w:t>
+      </w:r>
+      <w:proofErr w:type="gramEnd"/>
+      <w:r>
+        <w:rPr>
+          <w:rFonts w:ascii="Arial" w:eastAsia="Times New Roman" w:hAnsi="Arial" w:cs="Arial"/>
+          <w:color w:val="222222"/>
+          <w:sz w:val="24"/>
+          <w:szCs w:val="24"/>
+          <w:lang w:val="en-US" w:eastAsia="fr-FR"/>
+        </w:rPr>
+        <w:t>)</w:t>
       </w:r>
     </w:p>
     <w:p>
@@ -8131,8 +10402,20 @@
           <w:szCs w:val="24"/>
           <w:lang w:val="en-US" w:eastAsia="fr-FR"/>
         </w:rPr>
-        <w:t xml:space="preserve">    while routing is not set :</w:t>
-      </w:r>
+        <w:t xml:space="preserve">    while routing is not </w:t>
+      </w:r>
+      <w:proofErr w:type="gramStart"/>
+      <w:r>
+        <w:rPr>
+          <w:rFonts w:ascii="Arial" w:eastAsia="Times New Roman" w:hAnsi="Arial" w:cs="Arial"/>
+          <w:color w:val="222222"/>
+          <w:sz w:val="24"/>
+          <w:szCs w:val="24"/>
+          <w:lang w:val="en-US" w:eastAsia="fr-FR"/>
+        </w:rPr>
+        <w:t>set :</w:t>
+      </w:r>
+      <w:proofErr w:type="gramEnd"/>
     </w:p>
     <w:p>
       <w:pPr>
@@ -8177,7 +10460,41 @@
           <w:szCs w:val="24"/>
           <w:lang w:val="en-US" w:eastAsia="fr-FR"/>
         </w:rPr>
-        <w:t xml:space="preserve">    mower.create_routing()</w:t>
+        <w:t xml:space="preserve">    </w:t>
+      </w:r>
+      <w:proofErr w:type="spellStart"/>
+      <w:proofErr w:type="gramStart"/>
+      <w:r>
+        <w:rPr>
+          <w:rFonts w:ascii="Arial" w:eastAsia="Times New Roman" w:hAnsi="Arial" w:cs="Arial"/>
+          <w:color w:val="222222"/>
+          <w:sz w:val="24"/>
+          <w:szCs w:val="24"/>
+          <w:lang w:val="en-US" w:eastAsia="fr-FR"/>
+        </w:rPr>
+        <w:t>mower.create</w:t>
+      </w:r>
+      <w:proofErr w:type="gramEnd"/>
+      <w:r>
+        <w:rPr>
+          <w:rFonts w:ascii="Arial" w:eastAsia="Times New Roman" w:hAnsi="Arial" w:cs="Arial"/>
+          <w:color w:val="222222"/>
+          <w:sz w:val="24"/>
+          <w:szCs w:val="24"/>
+          <w:lang w:val="en-US" w:eastAsia="fr-FR"/>
+        </w:rPr>
+        <w:t>_routing</w:t>
+      </w:r>
+      <w:proofErr w:type="spellEnd"/>
+      <w:r>
+        <w:rPr>
+          <w:rFonts w:ascii="Arial" w:eastAsia="Times New Roman" w:hAnsi="Arial" w:cs="Arial"/>
+          <w:color w:val="222222"/>
+          <w:sz w:val="24"/>
+          <w:szCs w:val="24"/>
+          <w:lang w:val="en-US" w:eastAsia="fr-FR"/>
+        </w:rPr>
+        <w:t>()</w:t>
       </w:r>
     </w:p>
     <w:p>
@@ -8238,6 +10555,7 @@
         </w:rPr>
         <w:t xml:space="preserve">    </w:t>
       </w:r>
+      <w:proofErr w:type="spellStart"/>
       <w:r>
         <w:rPr>
           <w:rFonts w:ascii="Arial" w:eastAsia="Times New Roman" w:hAnsi="Arial" w:cs="Arial"/>
@@ -8246,7 +10564,40 @@
           <w:szCs w:val="24"/>
           <w:lang w:val="en-US" w:eastAsia="fr-FR"/>
         </w:rPr>
-        <w:t>mower.get_info()</w:t>
+        <w:t>mower.get_</w:t>
+      </w:r>
+      <w:proofErr w:type="gramStart"/>
+      <w:r>
+        <w:rPr>
+          <w:rFonts w:ascii="Arial" w:eastAsia="Times New Roman" w:hAnsi="Arial" w:cs="Arial"/>
+          <w:color w:val="222222"/>
+          <w:sz w:val="24"/>
+          <w:szCs w:val="24"/>
+          <w:lang w:val="en-US" w:eastAsia="fr-FR"/>
+        </w:rPr>
+        <w:t>info</w:t>
+      </w:r>
+      <w:proofErr w:type="spellEnd"/>
+      <w:r>
+        <w:rPr>
+          <w:rFonts w:ascii="Arial" w:eastAsia="Times New Roman" w:hAnsi="Arial" w:cs="Arial"/>
+          <w:color w:val="222222"/>
+          <w:sz w:val="24"/>
+          <w:szCs w:val="24"/>
+          <w:lang w:val="en-US" w:eastAsia="fr-FR"/>
+        </w:rPr>
+        <w:t>(</w:t>
+      </w:r>
+      <w:proofErr w:type="gramEnd"/>
+      <w:r>
+        <w:rPr>
+          <w:rFonts w:ascii="Arial" w:eastAsia="Times New Roman" w:hAnsi="Arial" w:cs="Arial"/>
+          <w:color w:val="222222"/>
+          <w:sz w:val="24"/>
+          <w:szCs w:val="24"/>
+          <w:lang w:val="en-US" w:eastAsia="fr-FR"/>
+        </w:rPr>
+        <w:t>)</w:t>
       </w:r>
     </w:p>
     <w:p>
@@ -8344,6 +10695,8 @@
         </w:rPr>
         <w:t xml:space="preserve">    </w:t>
       </w:r>
+      <w:proofErr w:type="spellStart"/>
+      <w:proofErr w:type="gramStart"/>
       <w:r>
         <w:rPr>
           <w:rFonts w:ascii="Arial" w:eastAsia="Times New Roman" w:hAnsi="Arial" w:cs="Arial"/>
@@ -8352,7 +10705,29 @@
           <w:szCs w:val="24"/>
           <w:lang w:val="en-US" w:eastAsia="fr-FR"/>
         </w:rPr>
-        <w:t>mower.calculate_next_step()</w:t>
+        <w:t>mower.calculate</w:t>
+      </w:r>
+      <w:proofErr w:type="gramEnd"/>
+      <w:r>
+        <w:rPr>
+          <w:rFonts w:ascii="Arial" w:eastAsia="Times New Roman" w:hAnsi="Arial" w:cs="Arial"/>
+          <w:color w:val="222222"/>
+          <w:sz w:val="24"/>
+          <w:szCs w:val="24"/>
+          <w:lang w:val="en-US" w:eastAsia="fr-FR"/>
+        </w:rPr>
+        <w:t>_next_step</w:t>
+      </w:r>
+      <w:proofErr w:type="spellEnd"/>
+      <w:r>
+        <w:rPr>
+          <w:rFonts w:ascii="Arial" w:eastAsia="Times New Roman" w:hAnsi="Arial" w:cs="Arial"/>
+          <w:color w:val="222222"/>
+          <w:sz w:val="24"/>
+          <w:szCs w:val="24"/>
+          <w:lang w:val="en-US" w:eastAsia="fr-FR"/>
+        </w:rPr>
+        <w:t>()</w:t>
       </w:r>
     </w:p>
     <w:p>
@@ -8377,6 +10752,8 @@
         </w:rPr>
         <w:t xml:space="preserve">    </w:t>
       </w:r>
+      <w:proofErr w:type="spellStart"/>
+      <w:proofErr w:type="gramStart"/>
       <w:r>
         <w:rPr>
           <w:rFonts w:ascii="Arial" w:eastAsia="Times New Roman" w:hAnsi="Arial" w:cs="Arial"/>
@@ -8385,7 +10762,19 @@
           <w:szCs w:val="24"/>
           <w:lang w:val="en-US" w:eastAsia="fr-FR"/>
         </w:rPr>
-        <w:t>mower.execute()</w:t>
+        <w:t>mower.execute</w:t>
+      </w:r>
+      <w:proofErr w:type="spellEnd"/>
+      <w:proofErr w:type="gramEnd"/>
+      <w:r>
+        <w:rPr>
+          <w:rFonts w:ascii="Arial" w:eastAsia="Times New Roman" w:hAnsi="Arial" w:cs="Arial"/>
+          <w:color w:val="222222"/>
+          <w:sz w:val="24"/>
+          <w:szCs w:val="24"/>
+          <w:lang w:val="en-US" w:eastAsia="fr-FR"/>
+        </w:rPr>
+        <w:t>()</w:t>
       </w:r>
     </w:p>
     <w:p>
@@ -8480,8 +10869,20 @@
           <w:szCs w:val="24"/>
           <w:lang w:val="en-US" w:eastAsia="fr-FR"/>
         </w:rPr>
-        <w:t>Robot connects to wifi</w:t>
-      </w:r>
+        <w:t xml:space="preserve">Robot connects to </w:t>
+      </w:r>
+      <w:proofErr w:type="spellStart"/>
+      <w:r>
+        <w:rPr>
+          <w:rFonts w:ascii="Arial" w:eastAsia="Times New Roman" w:hAnsi="Arial" w:cs="Arial"/>
+          <w:color w:val="222222"/>
+          <w:sz w:val="24"/>
+          <w:szCs w:val="24"/>
+          <w:lang w:val="en-US" w:eastAsia="fr-FR"/>
+        </w:rPr>
+        <w:t>wifi</w:t>
+      </w:r>
+      <w:proofErr w:type="spellEnd"/>
     </w:p>
     <w:p>
       <w:pPr>
@@ -8527,7 +10928,7 @@
 </file>
 
 <file path=word/endnotes.xml><?xml version="1.0" encoding="utf-8"?>
-<w:endnotes xmlns:wpc="http://schemas.microsoft.com/office/word/2010/wordprocessingCanvas" xmlns:cx="http://schemas.microsoft.com/office/drawing/2014/chartex" xmlns:cx1="http://schemas.microsoft.com/office/drawing/2015/9/8/chartex" xmlns:mc="http://schemas.openxmlformats.org/markup-compatibility/2006" xmlns:o="urn:schemas-microsoft-com:office:office" xmlns:r="http://schemas.openxmlformats.org/officeDocument/2006/relationships" xmlns:m="http://schemas.openxmlformats.org/officeDocument/2006/math" xmlns:v="urn:schemas-microsoft-com:vml" xmlns:wp14="http://schemas.microsoft.com/office/word/2010/wordprocessingDrawing" xmlns:wp="http://schemas.openxmlformats.org/drawingml/2006/wordprocessingDrawing" xmlns:w10="urn:schemas-microsoft-com:office:word" xmlns:w="http://schemas.openxmlformats.org/wordprocessingml/2006/main" xmlns:w14="http://schemas.microsoft.com/office/word/2010/wordml" xmlns:w15="http://schemas.microsoft.com/office/word/2012/wordml" xmlns:w16se="http://schemas.microsoft.com/office/word/2015/wordml/symex" xmlns:wpg="http://schemas.microsoft.com/office/word/2010/wordprocessingGroup" xmlns:wpi="http://schemas.microsoft.com/office/word/2010/wordprocessingInk" xmlns:wne="http://schemas.microsoft.com/office/word/2006/wordml" xmlns:wps="http://schemas.microsoft.com/office/word/2010/wordprocessingShape" mc:Ignorable="w14 w15 w16se wp14">
+<w:endnotes xmlns:wpc="http://schemas.microsoft.com/office/word/2010/wordprocessingCanvas" xmlns:cx="http://schemas.microsoft.com/office/drawing/2014/chartex" xmlns:cx1="http://schemas.microsoft.com/office/drawing/2015/9/8/chartex" xmlns:cx2="http://schemas.microsoft.com/office/drawing/2015/10/21/chartex" xmlns:cx3="http://schemas.microsoft.com/office/drawing/2016/5/9/chartex" xmlns:cx4="http://schemas.microsoft.com/office/drawing/2016/5/10/chartex" xmlns:cx5="http://schemas.microsoft.com/office/drawing/2016/5/11/chartex" xmlns:cx6="http://schemas.microsoft.com/office/drawing/2016/5/12/chartex" xmlns:cx7="http://schemas.microsoft.com/office/drawing/2016/5/13/chartex" xmlns:cx8="http://schemas.microsoft.com/office/drawing/2016/5/14/chartex" xmlns:mc="http://schemas.openxmlformats.org/markup-compatibility/2006" xmlns:aink="http://schemas.microsoft.com/office/drawing/2016/ink" xmlns:am3d="http://schemas.microsoft.com/office/drawing/2017/model3d" xmlns:o="urn:schemas-microsoft-com:office:office" xmlns:r="http://schemas.openxmlformats.org/officeDocument/2006/relationships" xmlns:m="http://schemas.openxmlformats.org/officeDocument/2006/math" xmlns:v="urn:schemas-microsoft-com:vml" xmlns:wp14="http://schemas.microsoft.com/office/word/2010/wordprocessingDrawing" xmlns:wp="http://schemas.openxmlformats.org/drawingml/2006/wordprocessingDrawing" xmlns:w10="urn:schemas-microsoft-com:office:word" xmlns:w="http://schemas.openxmlformats.org/wordprocessingml/2006/main" xmlns:w14="http://schemas.microsoft.com/office/word/2010/wordml" xmlns:w15="http://schemas.microsoft.com/office/word/2012/wordml" xmlns:w16cid="http://schemas.microsoft.com/office/word/2016/wordml/cid" xmlns:w16se="http://schemas.microsoft.com/office/word/2015/wordml/symex" xmlns:wpg="http://schemas.microsoft.com/office/word/2010/wordprocessingGroup" xmlns:wpi="http://schemas.microsoft.com/office/word/2010/wordprocessingInk" xmlns:wne="http://schemas.microsoft.com/office/word/2006/wordml" xmlns:wps="http://schemas.microsoft.com/office/word/2010/wordprocessingShape" mc:Ignorable="w14 w15 w16se w16cid wp14">
   <w:endnote w:type="separator" w:id="-1">
     <w:p>
       <w:pPr>
@@ -8552,7 +10953,7 @@
 </file>
 
 <file path=word/footnotes.xml><?xml version="1.0" encoding="utf-8"?>
-<w:footnotes xmlns:wpc="http://schemas.microsoft.com/office/word/2010/wordprocessingCanvas" xmlns:cx="http://schemas.microsoft.com/office/drawing/2014/chartex" xmlns:cx1="http://schemas.microsoft.com/office/drawing/2015/9/8/chartex" xmlns:mc="http://schemas.openxmlformats.org/markup-compatibility/2006" xmlns:o="urn:schemas-microsoft-com:office:office" xmlns:r="http://schemas.openxmlformats.org/officeDocument/2006/relationships" xmlns:m="http://schemas.openxmlformats.org/officeDocument/2006/math" xmlns:v="urn:schemas-microsoft-com:vml" xmlns:wp14="http://schemas.microsoft.com/office/word/2010/wordprocessingDrawing" xmlns:wp="http://schemas.openxmlformats.org/drawingml/2006/wordprocessingDrawing" xmlns:w10="urn:schemas-microsoft-com:office:word" xmlns:w="http://schemas.openxmlformats.org/wordprocessingml/2006/main" xmlns:w14="http://schemas.microsoft.com/office/word/2010/wordml" xmlns:w15="http://schemas.microsoft.com/office/word/2012/wordml" xmlns:w16se="http://schemas.microsoft.com/office/word/2015/wordml/symex" xmlns:wpg="http://schemas.microsoft.com/office/word/2010/wordprocessingGroup" xmlns:wpi="http://schemas.microsoft.com/office/word/2010/wordprocessingInk" xmlns:wne="http://schemas.microsoft.com/office/word/2006/wordml" xmlns:wps="http://schemas.microsoft.com/office/word/2010/wordprocessingShape" mc:Ignorable="w14 w15 w16se wp14">
+<w:footnotes xmlns:wpc="http://schemas.microsoft.com/office/word/2010/wordprocessingCanvas" xmlns:cx="http://schemas.microsoft.com/office/drawing/2014/chartex" xmlns:cx1="http://schemas.microsoft.com/office/drawing/2015/9/8/chartex" xmlns:cx2="http://schemas.microsoft.com/office/drawing/2015/10/21/chartex" xmlns:cx3="http://schemas.microsoft.com/office/drawing/2016/5/9/chartex" xmlns:cx4="http://schemas.microsoft.com/office/drawing/2016/5/10/chartex" xmlns:cx5="http://schemas.microsoft.com/office/drawing/2016/5/11/chartex" xmlns:cx6="http://schemas.microsoft.com/office/drawing/2016/5/12/chartex" xmlns:cx7="http://schemas.microsoft.com/office/drawing/2016/5/13/chartex" xmlns:cx8="http://schemas.microsoft.com/office/drawing/2016/5/14/chartex" xmlns:mc="http://schemas.openxmlformats.org/markup-compatibility/2006" xmlns:aink="http://schemas.microsoft.com/office/drawing/2016/ink" xmlns:am3d="http://schemas.microsoft.com/office/drawing/2017/model3d" xmlns:o="urn:schemas-microsoft-com:office:office" xmlns:r="http://schemas.openxmlformats.org/officeDocument/2006/relationships" xmlns:m="http://schemas.openxmlformats.org/officeDocument/2006/math" xmlns:v="urn:schemas-microsoft-com:vml" xmlns:wp14="http://schemas.microsoft.com/office/word/2010/wordprocessingDrawing" xmlns:wp="http://schemas.openxmlformats.org/drawingml/2006/wordprocessingDrawing" xmlns:w10="urn:schemas-microsoft-com:office:word" xmlns:w="http://schemas.openxmlformats.org/wordprocessingml/2006/main" xmlns:w14="http://schemas.microsoft.com/office/word/2010/wordml" xmlns:w15="http://schemas.microsoft.com/office/word/2012/wordml" xmlns:w16cid="http://schemas.microsoft.com/office/word/2016/wordml/cid" xmlns:w16se="http://schemas.microsoft.com/office/word/2015/wordml/symex" xmlns:wpg="http://schemas.microsoft.com/office/word/2010/wordprocessingGroup" xmlns:wpi="http://schemas.microsoft.com/office/word/2010/wordprocessingInk" xmlns:wne="http://schemas.microsoft.com/office/word/2006/wordml" xmlns:wps="http://schemas.microsoft.com/office/word/2010/wordprocessingShape" mc:Ignorable="w14 w15 w16se w16cid wp14">
   <w:footnote w:type="separator" w:id="-1">
     <w:p>
       <w:pPr>
@@ -8577,7 +10978,7 @@
 </file>
 
 <file path=word/numbering.xml><?xml version="1.0" encoding="utf-8"?>
-<w:numbering xmlns:wpc="http://schemas.microsoft.com/office/word/2010/wordprocessingCanvas" xmlns:cx="http://schemas.microsoft.com/office/drawing/2014/chartex" xmlns:cx1="http://schemas.microsoft.com/office/drawing/2015/9/8/chartex" xmlns:mc="http://schemas.openxmlformats.org/markup-compatibility/2006" xmlns:o="urn:schemas-microsoft-com:office:office" xmlns:r="http://schemas.openxmlformats.org/officeDocument/2006/relationships" xmlns:m="http://schemas.openxmlformats.org/officeDocument/2006/math" xmlns:v="urn:schemas-microsoft-com:vml" xmlns:wp14="http://schemas.microsoft.com/office/word/2010/wordprocessingDrawing" xmlns:wp="http://schemas.openxmlformats.org/drawingml/2006/wordprocessingDrawing" xmlns:w10="urn:schemas-microsoft-com:office:word" xmlns:w="http://schemas.openxmlformats.org/wordprocessingml/2006/main" xmlns:w14="http://schemas.microsoft.com/office/word/2010/wordml" xmlns:w15="http://schemas.microsoft.com/office/word/2012/wordml" xmlns:w16se="http://schemas.microsoft.com/office/word/2015/wordml/symex" xmlns:wpg="http://schemas.microsoft.com/office/word/2010/wordprocessingGroup" xmlns:wpi="http://schemas.microsoft.com/office/word/2010/wordprocessingInk" xmlns:wne="http://schemas.microsoft.com/office/word/2006/wordml" xmlns:wps="http://schemas.microsoft.com/office/word/2010/wordprocessingShape" mc:Ignorable="w14 w15 w16se wp14">
+<w:numbering xmlns:wpc="http://schemas.microsoft.com/office/word/2010/wordprocessingCanvas" xmlns:cx="http://schemas.microsoft.com/office/drawing/2014/chartex" xmlns:cx1="http://schemas.microsoft.com/office/drawing/2015/9/8/chartex" xmlns:cx2="http://schemas.microsoft.com/office/drawing/2015/10/21/chartex" xmlns:cx3="http://schemas.microsoft.com/office/drawing/2016/5/9/chartex" xmlns:cx4="http://schemas.microsoft.com/office/drawing/2016/5/10/chartex" xmlns:cx5="http://schemas.microsoft.com/office/drawing/2016/5/11/chartex" xmlns:cx6="http://schemas.microsoft.com/office/drawing/2016/5/12/chartex" xmlns:cx7="http://schemas.microsoft.com/office/drawing/2016/5/13/chartex" xmlns:cx8="http://schemas.microsoft.com/office/drawing/2016/5/14/chartex" xmlns:mc="http://schemas.openxmlformats.org/markup-compatibility/2006" xmlns:aink="http://schemas.microsoft.com/office/drawing/2016/ink" xmlns:am3d="http://schemas.microsoft.com/office/drawing/2017/model3d" xmlns:o="urn:schemas-microsoft-com:office:office" xmlns:r="http://schemas.openxmlformats.org/officeDocument/2006/relationships" xmlns:m="http://schemas.openxmlformats.org/officeDocument/2006/math" xmlns:v="urn:schemas-microsoft-com:vml" xmlns:wp14="http://schemas.microsoft.com/office/word/2010/wordprocessingDrawing" xmlns:wp="http://schemas.openxmlformats.org/drawingml/2006/wordprocessingDrawing" xmlns:w10="urn:schemas-microsoft-com:office:word" xmlns:w="http://schemas.openxmlformats.org/wordprocessingml/2006/main" xmlns:w14="http://schemas.microsoft.com/office/word/2010/wordml" xmlns:w15="http://schemas.microsoft.com/office/word/2012/wordml" xmlns:w16cid="http://schemas.microsoft.com/office/word/2016/wordml/cid" xmlns:w16se="http://schemas.microsoft.com/office/word/2015/wordml/symex" xmlns:wpg="http://schemas.microsoft.com/office/word/2010/wordprocessingGroup" xmlns:wpi="http://schemas.microsoft.com/office/word/2010/wordprocessingInk" xmlns:wne="http://schemas.microsoft.com/office/word/2006/wordml" xmlns:wps="http://schemas.microsoft.com/office/word/2010/wordprocessingShape" mc:Ignorable="w14 w15 w16se w16cid wp14">
   <w:abstractNum w:abstractNumId="0" w15:restartNumberingAfterBreak="0">
     <w:nsid w:val="0818377B"/>
     <w:multiLevelType w:val="hybridMultilevel"/>
@@ -9435,7 +11836,7 @@
 </file>
 
 <file path=word/styles.xml><?xml version="1.0" encoding="utf-8"?>
-<w:styles xmlns:mc="http://schemas.openxmlformats.org/markup-compatibility/2006" xmlns:r="http://schemas.openxmlformats.org/officeDocument/2006/relationships" xmlns:w="http://schemas.openxmlformats.org/wordprocessingml/2006/main" xmlns:w14="http://schemas.microsoft.com/office/word/2010/wordml" xmlns:w15="http://schemas.microsoft.com/office/word/2012/wordml" xmlns:w16se="http://schemas.microsoft.com/office/word/2015/wordml/symex" mc:Ignorable="w14 w15 w16se">
+<w:styles xmlns:mc="http://schemas.openxmlformats.org/markup-compatibility/2006" xmlns:r="http://schemas.openxmlformats.org/officeDocument/2006/relationships" xmlns:w="http://schemas.openxmlformats.org/wordprocessingml/2006/main" xmlns:w14="http://schemas.microsoft.com/office/word/2010/wordml" xmlns:w15="http://schemas.microsoft.com/office/word/2012/wordml" xmlns:w16cid="http://schemas.microsoft.com/office/word/2016/wordml/cid" xmlns:w16se="http://schemas.microsoft.com/office/word/2015/wordml/symex" mc:Ignorable="w14 w15 w16se w16cid">
   <w:docDefaults>
     <w:rPrDefault>
       <w:rPr>
@@ -9451,7 +11852,7 @@
       </w:pPr>
     </w:pPrDefault>
   </w:docDefaults>
-  <w:latentStyles w:defLockedState="0" w:defUIPriority="99" w:defSemiHidden="0" w:defUnhideWhenUsed="0" w:defQFormat="0" w:count="371">
+  <w:latentStyles w:defLockedState="0" w:defUIPriority="99" w:defSemiHidden="0" w:defUnhideWhenUsed="0" w:defQFormat="0" w:count="375">
     <w:lsdException w:name="Normal" w:uiPriority="0" w:qFormat="1"/>
     <w:lsdException w:name="heading 1" w:uiPriority="9" w:qFormat="1"/>
     <w:lsdException w:name="heading 2" w:semiHidden="1" w:uiPriority="9" w:unhideWhenUsed="1" w:qFormat="1"/>
@@ -9557,7 +11958,6 @@
     <w:lsdException w:name="HTML Sample" w:semiHidden="1" w:unhideWhenUsed="1"/>
     <w:lsdException w:name="HTML Typewriter" w:semiHidden="1" w:unhideWhenUsed="1"/>
     <w:lsdException w:name="HTML Variable" w:semiHidden="1" w:unhideWhenUsed="1"/>
-    <w:lsdException w:name="Normal Table" w:semiHidden="1" w:unhideWhenUsed="1"/>
     <w:lsdException w:name="annotation subject" w:semiHidden="1" w:unhideWhenUsed="1"/>
     <w:lsdException w:name="No List" w:semiHidden="1" w:unhideWhenUsed="1"/>
     <w:lsdException w:name="Outline List 1" w:semiHidden="1" w:unhideWhenUsed="1"/>
@@ -9601,10 +12001,8 @@
     <w:lsdException w:name="Table Elegant" w:semiHidden="1" w:unhideWhenUsed="1"/>
     <w:lsdException w:name="Table Professional" w:semiHidden="1" w:unhideWhenUsed="1"/>
     <w:lsdException w:name="Table Subtle 1" w:semiHidden="1" w:unhideWhenUsed="1"/>
-    <w:lsdException w:name="Table Subtle 2" w:semiHidden="1" w:unhideWhenUsed="1"/>
     <w:lsdException w:name="Table Web 1" w:semiHidden="1" w:unhideWhenUsed="1"/>
     <w:lsdException w:name="Table Web 2" w:semiHidden="1" w:unhideWhenUsed="1"/>
-    <w:lsdException w:name="Table Web 3" w:semiHidden="1" w:unhideWhenUsed="1"/>
     <w:lsdException w:name="Balloon Text" w:semiHidden="1" w:unhideWhenUsed="1"/>
     <w:lsdException w:name="Table Grid" w:uiPriority="39"/>
     <w:lsdException w:name="Table Theme" w:semiHidden="1" w:unhideWhenUsed="1"/>
@@ -9823,6 +12221,10 @@
     <w:lsdException w:name="List Table 5 Dark Accent 6" w:uiPriority="50"/>
     <w:lsdException w:name="List Table 6 Colorful Accent 6" w:uiPriority="51"/>
     <w:lsdException w:name="List Table 7 Colorful Accent 6" w:uiPriority="52"/>
+    <w:lsdException w:name="Mention" w:semiHidden="1" w:unhideWhenUsed="1"/>
+    <w:lsdException w:name="Smart Hyperlink" w:semiHidden="1" w:unhideWhenUsed="1"/>
+    <w:lsdException w:name="Hashtag" w:semiHidden="1" w:unhideWhenUsed="1"/>
+    <w:lsdException w:name="Unresolved Mention" w:semiHidden="1" w:unhideWhenUsed="1"/>
   </w:latentStyles>
   <w:style w:type="paragraph" w:default="1" w:styleId="Normal">
     <w:name w:val="Normal"/>

</xml_diff>

<commit_message>
Added I2C to main_board back end
</commit_message>
<xml_diff>
--- a/Specs et architecture/Specs and architecture V0.docx
+++ b/Specs et architecture/Specs and architecture V0.docx
@@ -1,6 +1,6 @@
 
 <file path=word/document.xml><?xml version="1.0" encoding="utf-8"?>
-<w:document xmlns:wpc="http://schemas.microsoft.com/office/word/2010/wordprocessingCanvas" xmlns:cx="http://schemas.microsoft.com/office/drawing/2014/chartex" xmlns:cx1="http://schemas.microsoft.com/office/drawing/2015/9/8/chartex" xmlns:mc="http://schemas.openxmlformats.org/markup-compatibility/2006" xmlns:o="urn:schemas-microsoft-com:office:office" xmlns:r="http://schemas.openxmlformats.org/officeDocument/2006/relationships" xmlns:m="http://schemas.openxmlformats.org/officeDocument/2006/math" xmlns:v="urn:schemas-microsoft-com:vml" xmlns:wp14="http://schemas.microsoft.com/office/word/2010/wordprocessingDrawing" xmlns:wp="http://schemas.openxmlformats.org/drawingml/2006/wordprocessingDrawing" xmlns:w10="urn:schemas-microsoft-com:office:word" xmlns:w="http://schemas.openxmlformats.org/wordprocessingml/2006/main" xmlns:w14="http://schemas.microsoft.com/office/word/2010/wordml" xmlns:w15="http://schemas.microsoft.com/office/word/2012/wordml" xmlns:w16se="http://schemas.microsoft.com/office/word/2015/wordml/symex" xmlns:wpg="http://schemas.microsoft.com/office/word/2010/wordprocessingGroup" xmlns:wpi="http://schemas.microsoft.com/office/word/2010/wordprocessingInk" xmlns:wne="http://schemas.microsoft.com/office/word/2006/wordml" xmlns:wps="http://schemas.microsoft.com/office/word/2010/wordprocessingShape" mc:Ignorable="w14 w15 w16se wp14">
+<w:document xmlns:wpc="http://schemas.microsoft.com/office/word/2010/wordprocessingCanvas" xmlns:cx="http://schemas.microsoft.com/office/drawing/2014/chartex" xmlns:cx1="http://schemas.microsoft.com/office/drawing/2015/9/8/chartex" xmlns:cx2="http://schemas.microsoft.com/office/drawing/2015/10/21/chartex" xmlns:cx3="http://schemas.microsoft.com/office/drawing/2016/5/9/chartex" xmlns:cx4="http://schemas.microsoft.com/office/drawing/2016/5/10/chartex" xmlns:cx5="http://schemas.microsoft.com/office/drawing/2016/5/11/chartex" xmlns:cx6="http://schemas.microsoft.com/office/drawing/2016/5/12/chartex" xmlns:cx7="http://schemas.microsoft.com/office/drawing/2016/5/13/chartex" xmlns:cx8="http://schemas.microsoft.com/office/drawing/2016/5/14/chartex" xmlns:mc="http://schemas.openxmlformats.org/markup-compatibility/2006" xmlns:aink="http://schemas.microsoft.com/office/drawing/2016/ink" xmlns:am3d="http://schemas.microsoft.com/office/drawing/2017/model3d" xmlns:o="urn:schemas-microsoft-com:office:office" xmlns:r="http://schemas.openxmlformats.org/officeDocument/2006/relationships" xmlns:m="http://schemas.openxmlformats.org/officeDocument/2006/math" xmlns:v="urn:schemas-microsoft-com:vml" xmlns:wp14="http://schemas.microsoft.com/office/word/2010/wordprocessingDrawing" xmlns:wp="http://schemas.openxmlformats.org/drawingml/2006/wordprocessingDrawing" xmlns:w10="urn:schemas-microsoft-com:office:word" xmlns:w="http://schemas.openxmlformats.org/wordprocessingml/2006/main" xmlns:w14="http://schemas.microsoft.com/office/word/2010/wordml" xmlns:w15="http://schemas.microsoft.com/office/word/2012/wordml" xmlns:w16cid="http://schemas.microsoft.com/office/word/2016/wordml/cid" xmlns:w16se="http://schemas.microsoft.com/office/word/2015/wordml/symex" xmlns:wpg="http://schemas.microsoft.com/office/word/2010/wordprocessingGroup" xmlns:wpi="http://schemas.microsoft.com/office/word/2010/wordprocessingInk" xmlns:wne="http://schemas.microsoft.com/office/word/2006/wordml" xmlns:wps="http://schemas.microsoft.com/office/word/2010/wordprocessingShape" mc:Ignorable="w14 w15 w16se w16cid wp14">
   <w:body>
     <w:p>
       <w:pPr>
@@ -37,8 +37,10 @@
           <w:szCs w:val="24"/>
           <w:lang w:val="en-US" w:eastAsia="fr-FR"/>
         </w:rPr>
-        <w:t>8</w:t>
-      </w:r>
+        <w:t>9</w:t>
+      </w:r>
+      <w:bookmarkStart w:id="0" w:name="_GoBack"/>
+      <w:bookmarkEnd w:id="0"/>
     </w:p>
     <w:p>
       <w:pPr>
@@ -1565,7 +1567,7 @@
         </w:rPr>
         <w:t xml:space="preserve">TP2 – </w:t>
       </w:r>
-      <w:bookmarkStart w:id="0" w:name="_Hlk525667763"/>
+      <w:bookmarkStart w:id="1" w:name="_Hlk525667763"/>
       <w:r>
         <w:rPr>
           <w:rFonts w:ascii="Arial" w:eastAsia="Times New Roman" w:hAnsi="Arial" w:cs="Arial"/>
@@ -1575,7 +1577,7 @@
         </w:rPr>
         <w:t>calculate PWM x4 to execute order and set them</w:t>
       </w:r>
-      <w:bookmarkEnd w:id="0"/>
+      <w:bookmarkEnd w:id="1"/>
     </w:p>
     <w:p>
       <w:pPr>
@@ -1793,16 +1795,7 @@
           <w:szCs w:val="24"/>
           <w:lang w:val="en-US" w:eastAsia="fr-FR"/>
         </w:rPr>
-        <w:t>(I2C-2)</w:t>
-      </w:r>
-      <w:r>
-        <w:rPr>
-          <w:rFonts w:ascii="Arial" w:eastAsia="Times New Roman" w:hAnsi="Arial" w:cs="Arial"/>
-          <w:sz w:val="24"/>
-          <w:szCs w:val="24"/>
-          <w:lang w:val="en-US" w:eastAsia="fr-FR"/>
-        </w:rPr>
-        <w:t xml:space="preserve"> </w:t>
+        <w:t xml:space="preserve">(I2C-2) </w:t>
       </w:r>
       <w:r>
         <w:rPr>
@@ -4225,8 +4218,8 @@
         </w:rPr>
         <w:t xml:space="preserve"> </w:t>
       </w:r>
-      <w:bookmarkStart w:id="1" w:name="OLE_LINK1"/>
-      <w:bookmarkStart w:id="2" w:name="OLE_LINK2"/>
+      <w:bookmarkStart w:id="2" w:name="OLE_LINK1"/>
+      <w:bookmarkStart w:id="3" w:name="OLE_LINK2"/>
       <w:r>
         <w:rPr>
           <w:rFonts w:ascii="Arial" w:eastAsia="Times New Roman" w:hAnsi="Arial" w:cs="Arial"/>
@@ -4245,8 +4238,8 @@
         </w:rPr>
         <w:t>load sql database</w:t>
       </w:r>
-      <w:bookmarkEnd w:id="1"/>
       <w:bookmarkEnd w:id="2"/>
+      <w:bookmarkEnd w:id="3"/>
       <w:r>
         <w:rPr>
           <w:rFonts w:ascii="Arial" w:eastAsia="Times New Roman" w:hAnsi="Arial" w:cs="Arial"/>
@@ -9052,16 +9045,7 @@
                 <w:szCs w:val="24"/>
                 <w:lang w:val="en-US" w:eastAsia="fr-FR"/>
               </w:rPr>
-              <w:t>m</w:t>
-            </w:r>
-            <w:r>
-              <w:rPr>
-                <w:rFonts w:ascii="Arial" w:eastAsia="Times New Roman" w:hAnsi="Arial" w:cs="Arial"/>
-                <w:sz w:val="24"/>
-                <w:szCs w:val="24"/>
-                <w:lang w:val="en-US" w:eastAsia="fr-FR"/>
-              </w:rPr>
-              <w:t>m</w:t>
+              <w:t>mm</w:t>
             </w:r>
           </w:p>
         </w:tc>
@@ -9245,16 +9229,7 @@
                 <w:szCs w:val="24"/>
                 <w:lang w:val="en-US" w:eastAsia="fr-FR"/>
               </w:rPr>
-              <w:t>m</w:t>
-            </w:r>
-            <w:r>
-              <w:rPr>
-                <w:rFonts w:ascii="Arial" w:eastAsia="Times New Roman" w:hAnsi="Arial" w:cs="Arial"/>
-                <w:sz w:val="24"/>
-                <w:szCs w:val="24"/>
-                <w:lang w:val="en-US" w:eastAsia="fr-FR"/>
-              </w:rPr>
-              <w:t>m</w:t>
+              <w:t>mm</w:t>
             </w:r>
           </w:p>
         </w:tc>
@@ -10715,8 +10690,6 @@
                 <w:lang w:val="en-US" w:eastAsia="fr-FR"/>
               </w:rPr>
             </w:pPr>
-            <w:bookmarkStart w:id="3" w:name="_GoBack"/>
-            <w:bookmarkEnd w:id="3"/>
           </w:p>
         </w:tc>
         <w:tc>
@@ -13344,7 +13317,7 @@
 </file>
 
 <file path=word/endnotes.xml><?xml version="1.0" encoding="utf-8"?>
-<w:endnotes xmlns:wpc="http://schemas.microsoft.com/office/word/2010/wordprocessingCanvas" xmlns:cx="http://schemas.microsoft.com/office/drawing/2014/chartex" xmlns:cx1="http://schemas.microsoft.com/office/drawing/2015/9/8/chartex" xmlns:mc="http://schemas.openxmlformats.org/markup-compatibility/2006" xmlns:o="urn:schemas-microsoft-com:office:office" xmlns:r="http://schemas.openxmlformats.org/officeDocument/2006/relationships" xmlns:m="http://schemas.openxmlformats.org/officeDocument/2006/math" xmlns:v="urn:schemas-microsoft-com:vml" xmlns:wp14="http://schemas.microsoft.com/office/word/2010/wordprocessingDrawing" xmlns:wp="http://schemas.openxmlformats.org/drawingml/2006/wordprocessingDrawing" xmlns:w10="urn:schemas-microsoft-com:office:word" xmlns:w="http://schemas.openxmlformats.org/wordprocessingml/2006/main" xmlns:w14="http://schemas.microsoft.com/office/word/2010/wordml" xmlns:w15="http://schemas.microsoft.com/office/word/2012/wordml" xmlns:w16se="http://schemas.microsoft.com/office/word/2015/wordml/symex" xmlns:wpg="http://schemas.microsoft.com/office/word/2010/wordprocessingGroup" xmlns:wpi="http://schemas.microsoft.com/office/word/2010/wordprocessingInk" xmlns:wne="http://schemas.microsoft.com/office/word/2006/wordml" xmlns:wps="http://schemas.microsoft.com/office/word/2010/wordprocessingShape" mc:Ignorable="w14 w15 w16se wp14">
+<w:endnotes xmlns:wpc="http://schemas.microsoft.com/office/word/2010/wordprocessingCanvas" xmlns:cx="http://schemas.microsoft.com/office/drawing/2014/chartex" xmlns:cx1="http://schemas.microsoft.com/office/drawing/2015/9/8/chartex" xmlns:cx2="http://schemas.microsoft.com/office/drawing/2015/10/21/chartex" xmlns:cx3="http://schemas.microsoft.com/office/drawing/2016/5/9/chartex" xmlns:cx4="http://schemas.microsoft.com/office/drawing/2016/5/10/chartex" xmlns:cx5="http://schemas.microsoft.com/office/drawing/2016/5/11/chartex" xmlns:cx6="http://schemas.microsoft.com/office/drawing/2016/5/12/chartex" xmlns:cx7="http://schemas.microsoft.com/office/drawing/2016/5/13/chartex" xmlns:cx8="http://schemas.microsoft.com/office/drawing/2016/5/14/chartex" xmlns:mc="http://schemas.openxmlformats.org/markup-compatibility/2006" xmlns:aink="http://schemas.microsoft.com/office/drawing/2016/ink" xmlns:am3d="http://schemas.microsoft.com/office/drawing/2017/model3d" xmlns:o="urn:schemas-microsoft-com:office:office" xmlns:r="http://schemas.openxmlformats.org/officeDocument/2006/relationships" xmlns:m="http://schemas.openxmlformats.org/officeDocument/2006/math" xmlns:v="urn:schemas-microsoft-com:vml" xmlns:wp14="http://schemas.microsoft.com/office/word/2010/wordprocessingDrawing" xmlns:wp="http://schemas.openxmlformats.org/drawingml/2006/wordprocessingDrawing" xmlns:w10="urn:schemas-microsoft-com:office:word" xmlns:w="http://schemas.openxmlformats.org/wordprocessingml/2006/main" xmlns:w14="http://schemas.microsoft.com/office/word/2010/wordml" xmlns:w15="http://schemas.microsoft.com/office/word/2012/wordml" xmlns:w16cid="http://schemas.microsoft.com/office/word/2016/wordml/cid" xmlns:w16se="http://schemas.microsoft.com/office/word/2015/wordml/symex" xmlns:wpg="http://schemas.microsoft.com/office/word/2010/wordprocessingGroup" xmlns:wpi="http://schemas.microsoft.com/office/word/2010/wordprocessingInk" xmlns:wne="http://schemas.microsoft.com/office/word/2006/wordml" xmlns:wps="http://schemas.microsoft.com/office/word/2010/wordprocessingShape" mc:Ignorable="w14 w15 w16se w16cid wp14">
   <w:endnote w:type="separator" w:id="-1">
     <w:p>
       <w:pPr>
@@ -13369,7 +13342,7 @@
 </file>
 
 <file path=word/footnotes.xml><?xml version="1.0" encoding="utf-8"?>
-<w:footnotes xmlns:wpc="http://schemas.microsoft.com/office/word/2010/wordprocessingCanvas" xmlns:cx="http://schemas.microsoft.com/office/drawing/2014/chartex" xmlns:cx1="http://schemas.microsoft.com/office/drawing/2015/9/8/chartex" xmlns:mc="http://schemas.openxmlformats.org/markup-compatibility/2006" xmlns:o="urn:schemas-microsoft-com:office:office" xmlns:r="http://schemas.openxmlformats.org/officeDocument/2006/relationships" xmlns:m="http://schemas.openxmlformats.org/officeDocument/2006/math" xmlns:v="urn:schemas-microsoft-com:vml" xmlns:wp14="http://schemas.microsoft.com/office/word/2010/wordprocessingDrawing" xmlns:wp="http://schemas.openxmlformats.org/drawingml/2006/wordprocessingDrawing" xmlns:w10="urn:schemas-microsoft-com:office:word" xmlns:w="http://schemas.openxmlformats.org/wordprocessingml/2006/main" xmlns:w14="http://schemas.microsoft.com/office/word/2010/wordml" xmlns:w15="http://schemas.microsoft.com/office/word/2012/wordml" xmlns:w16se="http://schemas.microsoft.com/office/word/2015/wordml/symex" xmlns:wpg="http://schemas.microsoft.com/office/word/2010/wordprocessingGroup" xmlns:wpi="http://schemas.microsoft.com/office/word/2010/wordprocessingInk" xmlns:wne="http://schemas.microsoft.com/office/word/2006/wordml" xmlns:wps="http://schemas.microsoft.com/office/word/2010/wordprocessingShape" mc:Ignorable="w14 w15 w16se wp14">
+<w:footnotes xmlns:wpc="http://schemas.microsoft.com/office/word/2010/wordprocessingCanvas" xmlns:cx="http://schemas.microsoft.com/office/drawing/2014/chartex" xmlns:cx1="http://schemas.microsoft.com/office/drawing/2015/9/8/chartex" xmlns:cx2="http://schemas.microsoft.com/office/drawing/2015/10/21/chartex" xmlns:cx3="http://schemas.microsoft.com/office/drawing/2016/5/9/chartex" xmlns:cx4="http://schemas.microsoft.com/office/drawing/2016/5/10/chartex" xmlns:cx5="http://schemas.microsoft.com/office/drawing/2016/5/11/chartex" xmlns:cx6="http://schemas.microsoft.com/office/drawing/2016/5/12/chartex" xmlns:cx7="http://schemas.microsoft.com/office/drawing/2016/5/13/chartex" xmlns:cx8="http://schemas.microsoft.com/office/drawing/2016/5/14/chartex" xmlns:mc="http://schemas.openxmlformats.org/markup-compatibility/2006" xmlns:aink="http://schemas.microsoft.com/office/drawing/2016/ink" xmlns:am3d="http://schemas.microsoft.com/office/drawing/2017/model3d" xmlns:o="urn:schemas-microsoft-com:office:office" xmlns:r="http://schemas.openxmlformats.org/officeDocument/2006/relationships" xmlns:m="http://schemas.openxmlformats.org/officeDocument/2006/math" xmlns:v="urn:schemas-microsoft-com:vml" xmlns:wp14="http://schemas.microsoft.com/office/word/2010/wordprocessingDrawing" xmlns:wp="http://schemas.openxmlformats.org/drawingml/2006/wordprocessingDrawing" xmlns:w10="urn:schemas-microsoft-com:office:word" xmlns:w="http://schemas.openxmlformats.org/wordprocessingml/2006/main" xmlns:w14="http://schemas.microsoft.com/office/word/2010/wordml" xmlns:w15="http://schemas.microsoft.com/office/word/2012/wordml" xmlns:w16cid="http://schemas.microsoft.com/office/word/2016/wordml/cid" xmlns:w16se="http://schemas.microsoft.com/office/word/2015/wordml/symex" xmlns:wpg="http://schemas.microsoft.com/office/word/2010/wordprocessingGroup" xmlns:wpi="http://schemas.microsoft.com/office/word/2010/wordprocessingInk" xmlns:wne="http://schemas.microsoft.com/office/word/2006/wordml" xmlns:wps="http://schemas.microsoft.com/office/word/2010/wordprocessingShape" mc:Ignorable="w14 w15 w16se w16cid wp14">
   <w:footnote w:type="separator" w:id="-1">
     <w:p>
       <w:pPr>
@@ -13394,7 +13367,7 @@
 </file>
 
 <file path=word/numbering.xml><?xml version="1.0" encoding="utf-8"?>
-<w:numbering xmlns:wpc="http://schemas.microsoft.com/office/word/2010/wordprocessingCanvas" xmlns:cx="http://schemas.microsoft.com/office/drawing/2014/chartex" xmlns:cx1="http://schemas.microsoft.com/office/drawing/2015/9/8/chartex" xmlns:mc="http://schemas.openxmlformats.org/markup-compatibility/2006" xmlns:o="urn:schemas-microsoft-com:office:office" xmlns:r="http://schemas.openxmlformats.org/officeDocument/2006/relationships" xmlns:m="http://schemas.openxmlformats.org/officeDocument/2006/math" xmlns:v="urn:schemas-microsoft-com:vml" xmlns:wp14="http://schemas.microsoft.com/office/word/2010/wordprocessingDrawing" xmlns:wp="http://schemas.openxmlformats.org/drawingml/2006/wordprocessingDrawing" xmlns:w10="urn:schemas-microsoft-com:office:word" xmlns:w="http://schemas.openxmlformats.org/wordprocessingml/2006/main" xmlns:w14="http://schemas.microsoft.com/office/word/2010/wordml" xmlns:w15="http://schemas.microsoft.com/office/word/2012/wordml" xmlns:w16se="http://schemas.microsoft.com/office/word/2015/wordml/symex" xmlns:wpg="http://schemas.microsoft.com/office/word/2010/wordprocessingGroup" xmlns:wpi="http://schemas.microsoft.com/office/word/2010/wordprocessingInk" xmlns:wne="http://schemas.microsoft.com/office/word/2006/wordml" xmlns:wps="http://schemas.microsoft.com/office/word/2010/wordprocessingShape" mc:Ignorable="w14 w15 w16se wp14">
+<w:numbering xmlns:wpc="http://schemas.microsoft.com/office/word/2010/wordprocessingCanvas" xmlns:cx="http://schemas.microsoft.com/office/drawing/2014/chartex" xmlns:cx1="http://schemas.microsoft.com/office/drawing/2015/9/8/chartex" xmlns:cx2="http://schemas.microsoft.com/office/drawing/2015/10/21/chartex" xmlns:cx3="http://schemas.microsoft.com/office/drawing/2016/5/9/chartex" xmlns:cx4="http://schemas.microsoft.com/office/drawing/2016/5/10/chartex" xmlns:cx5="http://schemas.microsoft.com/office/drawing/2016/5/11/chartex" xmlns:cx6="http://schemas.microsoft.com/office/drawing/2016/5/12/chartex" xmlns:cx7="http://schemas.microsoft.com/office/drawing/2016/5/13/chartex" xmlns:cx8="http://schemas.microsoft.com/office/drawing/2016/5/14/chartex" xmlns:mc="http://schemas.openxmlformats.org/markup-compatibility/2006" xmlns:aink="http://schemas.microsoft.com/office/drawing/2016/ink" xmlns:am3d="http://schemas.microsoft.com/office/drawing/2017/model3d" xmlns:o="urn:schemas-microsoft-com:office:office" xmlns:r="http://schemas.openxmlformats.org/officeDocument/2006/relationships" xmlns:m="http://schemas.openxmlformats.org/officeDocument/2006/math" xmlns:v="urn:schemas-microsoft-com:vml" xmlns:wp14="http://schemas.microsoft.com/office/word/2010/wordprocessingDrawing" xmlns:wp="http://schemas.openxmlformats.org/drawingml/2006/wordprocessingDrawing" xmlns:w10="urn:schemas-microsoft-com:office:word" xmlns:w="http://schemas.openxmlformats.org/wordprocessingml/2006/main" xmlns:w14="http://schemas.microsoft.com/office/word/2010/wordml" xmlns:w15="http://schemas.microsoft.com/office/word/2012/wordml" xmlns:w16cid="http://schemas.microsoft.com/office/word/2016/wordml/cid" xmlns:w16se="http://schemas.microsoft.com/office/word/2015/wordml/symex" xmlns:wpg="http://schemas.microsoft.com/office/word/2010/wordprocessingGroup" xmlns:wpi="http://schemas.microsoft.com/office/word/2010/wordprocessingInk" xmlns:wne="http://schemas.microsoft.com/office/word/2006/wordml" xmlns:wps="http://schemas.microsoft.com/office/word/2010/wordprocessingShape" mc:Ignorable="w14 w15 w16se w16cid wp14">
   <w:abstractNum w:abstractNumId="0" w15:restartNumberingAfterBreak="0">
     <w:nsid w:val="0818377B"/>
     <w:multiLevelType w:val="hybridMultilevel"/>
@@ -14253,7 +14226,7 @@
 </file>
 
 <file path=word/styles.xml><?xml version="1.0" encoding="utf-8"?>
-<w:styles xmlns:mc="http://schemas.openxmlformats.org/markup-compatibility/2006" xmlns:r="http://schemas.openxmlformats.org/officeDocument/2006/relationships" xmlns:w="http://schemas.openxmlformats.org/wordprocessingml/2006/main" xmlns:w14="http://schemas.microsoft.com/office/word/2010/wordml" xmlns:w15="http://schemas.microsoft.com/office/word/2012/wordml" xmlns:w16se="http://schemas.microsoft.com/office/word/2015/wordml/symex" mc:Ignorable="w14 w15 w16se">
+<w:styles xmlns:mc="http://schemas.openxmlformats.org/markup-compatibility/2006" xmlns:r="http://schemas.openxmlformats.org/officeDocument/2006/relationships" xmlns:w="http://schemas.openxmlformats.org/wordprocessingml/2006/main" xmlns:w14="http://schemas.microsoft.com/office/word/2010/wordml" xmlns:w15="http://schemas.microsoft.com/office/word/2012/wordml" xmlns:w16cid="http://schemas.microsoft.com/office/word/2016/wordml/cid" xmlns:w16se="http://schemas.microsoft.com/office/word/2015/wordml/symex" mc:Ignorable="w14 w15 w16se w16cid">
   <w:docDefaults>
     <w:rPrDefault>
       <w:rPr>
@@ -14269,7 +14242,7 @@
       </w:pPr>
     </w:pPrDefault>
   </w:docDefaults>
-  <w:latentStyles w:defLockedState="0" w:defUIPriority="99" w:defSemiHidden="0" w:defUnhideWhenUsed="0" w:defQFormat="0" w:count="371">
+  <w:latentStyles w:defLockedState="0" w:defUIPriority="99" w:defSemiHidden="0" w:defUnhideWhenUsed="0" w:defQFormat="0" w:count="375">
     <w:lsdException w:name="Normal" w:uiPriority="0" w:qFormat="1"/>
     <w:lsdException w:name="heading 1" w:uiPriority="9" w:qFormat="1"/>
     <w:lsdException w:name="heading 2" w:semiHidden="1" w:uiPriority="9" w:unhideWhenUsed="1" w:qFormat="1"/>
@@ -14375,7 +14348,6 @@
     <w:lsdException w:name="HTML Sample" w:semiHidden="1" w:unhideWhenUsed="1"/>
     <w:lsdException w:name="HTML Typewriter" w:semiHidden="1" w:unhideWhenUsed="1"/>
     <w:lsdException w:name="HTML Variable" w:semiHidden="1" w:unhideWhenUsed="1"/>
-    <w:lsdException w:name="Normal Table" w:semiHidden="1" w:unhideWhenUsed="1"/>
     <w:lsdException w:name="annotation subject" w:semiHidden="1" w:unhideWhenUsed="1"/>
     <w:lsdException w:name="No List" w:semiHidden="1" w:unhideWhenUsed="1"/>
     <w:lsdException w:name="Outline List 1" w:semiHidden="1" w:unhideWhenUsed="1"/>
@@ -14419,10 +14391,8 @@
     <w:lsdException w:name="Table Elegant" w:semiHidden="1" w:unhideWhenUsed="1"/>
     <w:lsdException w:name="Table Professional" w:semiHidden="1" w:unhideWhenUsed="1"/>
     <w:lsdException w:name="Table Subtle 1" w:semiHidden="1" w:unhideWhenUsed="1"/>
-    <w:lsdException w:name="Table Subtle 2" w:semiHidden="1" w:unhideWhenUsed="1"/>
     <w:lsdException w:name="Table Web 1" w:semiHidden="1" w:unhideWhenUsed="1"/>
     <w:lsdException w:name="Table Web 2" w:semiHidden="1" w:unhideWhenUsed="1"/>
-    <w:lsdException w:name="Table Web 3" w:semiHidden="1" w:unhideWhenUsed="1"/>
     <w:lsdException w:name="Balloon Text" w:semiHidden="1" w:unhideWhenUsed="1"/>
     <w:lsdException w:name="Table Grid" w:uiPriority="39"/>
     <w:lsdException w:name="Table Theme" w:semiHidden="1" w:unhideWhenUsed="1"/>
@@ -14641,6 +14611,10 @@
     <w:lsdException w:name="List Table 5 Dark Accent 6" w:uiPriority="50"/>
     <w:lsdException w:name="List Table 6 Colorful Accent 6" w:uiPriority="51"/>
     <w:lsdException w:name="List Table 7 Colorful Accent 6" w:uiPriority="52"/>
+    <w:lsdException w:name="Mention" w:semiHidden="1" w:unhideWhenUsed="1"/>
+    <w:lsdException w:name="Smart Hyperlink" w:semiHidden="1" w:unhideWhenUsed="1"/>
+    <w:lsdException w:name="Hashtag" w:semiHidden="1" w:unhideWhenUsed="1"/>
+    <w:lsdException w:name="Unresolved Mention" w:semiHidden="1" w:unhideWhenUsed="1"/>
   </w:latentStyles>
   <w:style w:type="paragraph" w:default="1" w:styleId="Normal">
     <w:name w:val="Normal"/>

</xml_diff>

<commit_message>
Creation board TP-main & update specs
</commit_message>
<xml_diff>
--- a/Specs et architecture/Specs and architecture V0.docx
+++ b/Specs et architecture/Specs and architecture V0.docx
@@ -2634,34 +2634,7 @@
           <w:szCs w:val="24"/>
           <w:lang w:val="en-US" w:eastAsia="fr-FR"/>
         </w:rPr>
-        <w:t xml:space="preserve">external interrupts </w:t>
-      </w:r>
-      <w:r>
-        <w:rPr>
-          <w:rFonts w:ascii="Arial" w:eastAsia="Times New Roman" w:hAnsi="Arial" w:cs="Arial"/>
-          <w:sz w:val="24"/>
-          <w:szCs w:val="24"/>
-          <w:lang w:val="en-US" w:eastAsia="fr-FR"/>
-        </w:rPr>
-        <w:t xml:space="preserve">likely </w:t>
-      </w:r>
-      <w:r>
-        <w:rPr>
-          <w:rFonts w:ascii="Arial" w:eastAsia="Times New Roman" w:hAnsi="Arial" w:cs="Arial"/>
-          <w:sz w:val="24"/>
-          <w:szCs w:val="24"/>
-          <w:lang w:val="en-US" w:eastAsia="fr-FR"/>
-        </w:rPr>
-        <w:t>to be delayed</w:t>
-      </w:r>
-      <w:r>
-        <w:rPr>
-          <w:rFonts w:ascii="Arial" w:eastAsia="Times New Roman" w:hAnsi="Arial" w:cs="Arial"/>
-          <w:sz w:val="24"/>
-          <w:szCs w:val="24"/>
-          <w:lang w:val="en-US" w:eastAsia="fr-FR"/>
-        </w:rPr>
-        <w:t xml:space="preserve"> during </w:t>
+        <w:t xml:space="preserve">external interrupts likely to be delayed during </w:t>
       </w:r>
       <w:r>
         <w:rPr>
@@ -2982,8 +2955,6 @@
         </w:rPr>
         <w:t xml:space="preserve"> every 0.1s</w:t>
       </w:r>
-      <w:bookmarkStart w:id="1" w:name="_GoBack"/>
-      <w:bookmarkEnd w:id="1"/>
     </w:p>
     <w:p>
       <w:pPr>
@@ -4406,8 +4377,8 @@
         </w:rPr>
         <w:t xml:space="preserve"> </w:t>
       </w:r>
-      <w:bookmarkStart w:id="2" w:name="OLE_LINK1"/>
-      <w:bookmarkStart w:id="3" w:name="OLE_LINK2"/>
+      <w:bookmarkStart w:id="1" w:name="OLE_LINK1"/>
+      <w:bookmarkStart w:id="2" w:name="OLE_LINK2"/>
       <w:r>
         <w:rPr>
           <w:rFonts w:ascii="Arial" w:eastAsia="Times New Roman" w:hAnsi="Arial" w:cs="Arial"/>
@@ -4426,8 +4397,8 @@
         </w:rPr>
         <w:t>load sql database</w:t>
       </w:r>
+      <w:bookmarkEnd w:id="1"/>
       <w:bookmarkEnd w:id="2"/>
-      <w:bookmarkEnd w:id="3"/>
       <w:r>
         <w:rPr>
           <w:rFonts w:ascii="Arial" w:eastAsia="Times New Roman" w:hAnsi="Arial" w:cs="Arial"/>
@@ -6400,25 +6371,7 @@
           <w:szCs w:val="24"/>
           <w:lang w:val="en-US" w:eastAsia="fr-FR"/>
         </w:rPr>
-        <w:t>Algo</w:t>
-      </w:r>
-      <w:r>
-        <w:rPr>
-          <w:rFonts w:ascii="Arial" w:eastAsia="Times New Roman" w:hAnsi="Arial" w:cs="Arial"/>
-          <w:sz w:val="24"/>
-          <w:szCs w:val="24"/>
-          <w:lang w:val="en-US" w:eastAsia="fr-FR"/>
-        </w:rPr>
-        <w:t xml:space="preserve"> – option 1</w:t>
-      </w:r>
-      <w:r>
-        <w:rPr>
-          <w:rFonts w:ascii="Arial" w:eastAsia="Times New Roman" w:hAnsi="Arial" w:cs="Arial"/>
-          <w:sz w:val="24"/>
-          <w:szCs w:val="24"/>
-          <w:lang w:val="en-US" w:eastAsia="fr-FR"/>
-        </w:rPr>
-        <w:t>:</w:t>
+        <w:t>Algo:</w:t>
       </w:r>
     </w:p>
     <w:p>
@@ -6436,8 +6389,8 @@
           <w:lang w:val="en-US" w:eastAsia="fr-FR"/>
         </w:rPr>
       </w:pPr>
-      <w:bookmarkStart w:id="4" w:name="OLE_LINK3"/>
-      <w:bookmarkStart w:id="5" w:name="OLE_LINK4"/>
+      <w:bookmarkStart w:id="3" w:name="OLE_LINK3"/>
+      <w:bookmarkStart w:id="4" w:name="OLE_LINK4"/>
       <w:r>
         <w:rPr>
           <w:rFonts w:ascii="Arial" w:eastAsia="Times New Roman" w:hAnsi="Arial" w:cs="Arial"/>
@@ -6448,8 +6401,8 @@
         <w:t>Receives I2C read instruction</w:t>
       </w:r>
     </w:p>
+    <w:bookmarkEnd w:id="3"/>
     <w:bookmarkEnd w:id="4"/>
-    <w:bookmarkEnd w:id="5"/>
     <w:p>
       <w:pPr>
         <w:pStyle w:val="Paragraphedeliste"/>
@@ -6580,41 +6533,297 @@
     <w:p>
       <w:pPr>
         <w:pStyle w:val="Paragraphedeliste"/>
-        <w:spacing w:after="0" w:line="392" w:lineRule="atLeast"/>
-        <w:ind w:left="1152"/>
-        <w:rPr>
-          <w:rFonts w:ascii="Arial" w:eastAsia="Times New Roman" w:hAnsi="Arial" w:cs="Arial"/>
-          <w:sz w:val="24"/>
-          <w:szCs w:val="24"/>
-          <w:lang w:val="en-US" w:eastAsia="fr-FR"/>
-        </w:rPr>
-      </w:pPr>
-      <w:r>
-        <w:rPr>
-          <w:rFonts w:ascii="Arial" w:eastAsia="Times New Roman" w:hAnsi="Arial" w:cs="Arial"/>
-          <w:sz w:val="24"/>
-          <w:szCs w:val="24"/>
-          <w:lang w:val="en-US" w:eastAsia="fr-FR"/>
-        </w:rPr>
-        <w:t xml:space="preserve">Algo – option </w:t>
-      </w:r>
-      <w:r>
-        <w:rPr>
-          <w:rFonts w:ascii="Arial" w:eastAsia="Times New Roman" w:hAnsi="Arial" w:cs="Arial"/>
-          <w:sz w:val="24"/>
-          <w:szCs w:val="24"/>
-          <w:lang w:val="en-US" w:eastAsia="fr-FR"/>
-        </w:rPr>
-        <w:t>2</w:t>
-      </w:r>
-      <w:r>
-        <w:rPr>
-          <w:rFonts w:ascii="Arial" w:eastAsia="Times New Roman" w:hAnsi="Arial" w:cs="Arial"/>
-          <w:sz w:val="24"/>
-          <w:szCs w:val="24"/>
-          <w:lang w:val="en-US" w:eastAsia="fr-FR"/>
-        </w:rPr>
-        <w:t>:</w:t>
+        <w:numPr>
+          <w:ilvl w:val="2"/>
+          <w:numId w:val="4"/>
+        </w:numPr>
+        <w:spacing w:after="0" w:line="392" w:lineRule="atLeast"/>
+        <w:rPr>
+          <w:rFonts w:ascii="Arial" w:eastAsia="Times New Roman" w:hAnsi="Arial" w:cs="Arial"/>
+          <w:sz w:val="24"/>
+          <w:szCs w:val="24"/>
+          <w:lang w:val="en-US" w:eastAsia="fr-FR"/>
+        </w:rPr>
+      </w:pPr>
+      <w:r>
+        <w:rPr>
+          <w:rFonts w:ascii="Arial" w:eastAsia="Times New Roman" w:hAnsi="Arial" w:cs="Arial"/>
+          <w:sz w:val="24"/>
+          <w:szCs w:val="24"/>
+          <w:lang w:val="en-US" w:eastAsia="fr-FR"/>
+        </w:rPr>
+        <w:t>TP4 – poll compass (I2C slave) = 0,1s</w:t>
+      </w:r>
+    </w:p>
+    <w:p>
+      <w:pPr>
+        <w:pStyle w:val="Paragraphedeliste"/>
+        <w:spacing w:after="0" w:line="392" w:lineRule="atLeast"/>
+        <w:ind w:left="1224"/>
+        <w:rPr>
+          <w:rFonts w:ascii="Arial" w:eastAsia="Times New Roman" w:hAnsi="Arial" w:cs="Arial"/>
+          <w:sz w:val="24"/>
+          <w:szCs w:val="24"/>
+          <w:lang w:val="en-US" w:eastAsia="fr-FR"/>
+        </w:rPr>
+      </w:pPr>
+      <w:r>
+        <w:rPr>
+          <w:rFonts w:ascii="Arial" w:eastAsia="Times New Roman" w:hAnsi="Arial" w:cs="Arial"/>
+          <w:sz w:val="24"/>
+          <w:szCs w:val="24"/>
+          <w:lang w:val="en-US" w:eastAsia="fr-FR"/>
+        </w:rPr>
+        <w:t xml:space="preserve">I2C read duration = </w:t>
+      </w:r>
+      <w:r>
+        <w:rPr>
+          <w:rFonts w:ascii="Arial" w:eastAsia="Times New Roman" w:hAnsi="Arial" w:cs="Arial"/>
+          <w:sz w:val="24"/>
+          <w:szCs w:val="24"/>
+          <w:lang w:val="en-US" w:eastAsia="fr-FR"/>
+        </w:rPr>
+        <w:t xml:space="preserve">1 </w:t>
+      </w:r>
+      <w:r>
+        <w:rPr>
+          <w:rFonts w:ascii="Arial" w:eastAsia="Times New Roman" w:hAnsi="Arial" w:cs="Arial"/>
+          <w:sz w:val="24"/>
+          <w:szCs w:val="24"/>
+          <w:lang w:val="en-US" w:eastAsia="fr-FR"/>
+        </w:rPr>
+        <w:t>ms</w:t>
+      </w:r>
+    </w:p>
+    <w:p>
+      <w:pPr>
+        <w:pStyle w:val="Paragraphedeliste"/>
+        <w:spacing w:after="0" w:line="392" w:lineRule="atLeast"/>
+        <w:ind w:left="1224"/>
+        <w:rPr>
+          <w:rFonts w:ascii="Arial" w:eastAsia="Times New Roman" w:hAnsi="Arial" w:cs="Arial"/>
+          <w:sz w:val="24"/>
+          <w:szCs w:val="24"/>
+          <w:lang w:val="en-US" w:eastAsia="fr-FR"/>
+        </w:rPr>
+      </w:pPr>
+      <w:r>
+        <w:rPr>
+          <w:rFonts w:ascii="Arial" w:eastAsia="Times New Roman" w:hAnsi="Arial" w:cs="Arial"/>
+          <w:sz w:val="24"/>
+          <w:szCs w:val="24"/>
+          <w:lang w:val="en-US" w:eastAsia="fr-FR"/>
+        </w:rPr>
+        <w:lastRenderedPageBreak/>
+        <w:t>Timer interrupt retrieve compass data = current heading</w:t>
+      </w:r>
+    </w:p>
+    <w:p>
+      <w:pPr>
+        <w:pStyle w:val="Paragraphedeliste"/>
+        <w:numPr>
+          <w:ilvl w:val="2"/>
+          <w:numId w:val="4"/>
+        </w:numPr>
+        <w:spacing w:after="0" w:line="392" w:lineRule="atLeast"/>
+        <w:rPr>
+          <w:rFonts w:ascii="Arial" w:eastAsia="Times New Roman" w:hAnsi="Arial" w:cs="Arial"/>
+          <w:sz w:val="24"/>
+          <w:szCs w:val="24"/>
+          <w:lang w:val="en-US" w:eastAsia="fr-FR"/>
+        </w:rPr>
+      </w:pPr>
+      <w:r>
+        <w:rPr>
+          <w:rFonts w:ascii="Arial" w:eastAsia="Times New Roman" w:hAnsi="Arial" w:cs="Arial"/>
+          <w:sz w:val="24"/>
+          <w:szCs w:val="24"/>
+          <w:lang w:val="en-US" w:eastAsia="fr-FR"/>
+        </w:rPr>
+        <w:t>TP5 – poll GPS</w:t>
+      </w:r>
+      <w:r>
+        <w:rPr>
+          <w:rFonts w:ascii="Arial" w:eastAsia="Times New Roman" w:hAnsi="Arial" w:cs="Arial"/>
+          <w:sz w:val="24"/>
+          <w:szCs w:val="24"/>
+          <w:lang w:val="en-US" w:eastAsia="fr-FR"/>
+        </w:rPr>
+        <w:t xml:space="preserve"> - tbd</w:t>
+      </w:r>
+    </w:p>
+    <w:p>
+      <w:pPr>
+        <w:pStyle w:val="Paragraphedeliste"/>
+        <w:numPr>
+          <w:ilvl w:val="2"/>
+          <w:numId w:val="4"/>
+        </w:numPr>
+        <w:spacing w:after="0" w:line="392" w:lineRule="atLeast"/>
+        <w:rPr>
+          <w:rFonts w:ascii="Arial" w:eastAsia="Times New Roman" w:hAnsi="Arial" w:cs="Arial"/>
+          <w:sz w:val="24"/>
+          <w:szCs w:val="24"/>
+          <w:lang w:val="en-US" w:eastAsia="fr-FR"/>
+        </w:rPr>
+      </w:pPr>
+      <w:r>
+        <w:rPr>
+          <w:rFonts w:ascii="Arial" w:eastAsia="Times New Roman" w:hAnsi="Arial" w:cs="Arial"/>
+          <w:sz w:val="24"/>
+          <w:szCs w:val="24"/>
+          <w:lang w:val="en-US" w:eastAsia="fr-FR"/>
+        </w:rPr>
+        <w:t>TP6 – ad</w:t>
+      </w:r>
+      <w:r>
+        <w:rPr>
+          <w:rFonts w:ascii="Arial" w:eastAsia="Times New Roman" w:hAnsi="Arial" w:cs="Arial"/>
+          <w:sz w:val="24"/>
+          <w:szCs w:val="24"/>
+          <w:lang w:val="en-US" w:eastAsia="fr-FR"/>
+        </w:rPr>
+        <w:t>just PWM to deliver order</w:t>
+      </w:r>
+    </w:p>
+    <w:p>
+      <w:pPr>
+        <w:pStyle w:val="Paragraphedeliste"/>
+        <w:numPr>
+          <w:ilvl w:val="0"/>
+          <w:numId w:val="6"/>
+        </w:numPr>
+        <w:spacing w:after="0" w:line="392" w:lineRule="atLeast"/>
+        <w:rPr>
+          <w:rFonts w:ascii="Arial" w:eastAsia="Times New Roman" w:hAnsi="Arial" w:cs="Arial"/>
+          <w:sz w:val="24"/>
+          <w:szCs w:val="24"/>
+          <w:lang w:val="en-US" w:eastAsia="fr-FR"/>
+        </w:rPr>
+      </w:pPr>
+      <w:r>
+        <w:rPr>
+          <w:rFonts w:ascii="Arial" w:eastAsia="Times New Roman" w:hAnsi="Arial" w:cs="Arial"/>
+          <w:sz w:val="24"/>
+          <w:szCs w:val="24"/>
+          <w:lang w:val="en-US" w:eastAsia="fr-FR"/>
+        </w:rPr>
+        <w:t xml:space="preserve">Execute after TP 4 </w:t>
+      </w:r>
+      <w:r>
+        <w:rPr>
+          <w:rFonts w:ascii="Arial" w:eastAsia="Times New Roman" w:hAnsi="Arial" w:cs="Arial"/>
+          <w:sz w:val="24"/>
+          <w:szCs w:val="24"/>
+          <w:lang w:val="en-US" w:eastAsia="fr-FR"/>
+        </w:rPr>
+        <w:t xml:space="preserve">or TP 5 </w:t>
+      </w:r>
+      <w:r>
+        <w:rPr>
+          <w:rFonts w:ascii="Arial" w:eastAsia="Times New Roman" w:hAnsi="Arial" w:cs="Arial"/>
+          <w:sz w:val="24"/>
+          <w:szCs w:val="24"/>
+          <w:lang w:val="en-US" w:eastAsia="fr-FR"/>
+        </w:rPr>
+        <w:t>(</w:t>
+      </w:r>
+      <w:r>
+        <w:rPr>
+          <w:rFonts w:ascii="Arial" w:eastAsia="Times New Roman" w:hAnsi="Arial" w:cs="Arial"/>
+          <w:sz w:val="24"/>
+          <w:szCs w:val="24"/>
+          <w:lang w:val="en-US" w:eastAsia="fr-FR"/>
+        </w:rPr>
+        <w:t xml:space="preserve">Encoder ticks </w:t>
+      </w:r>
+      <w:r>
+        <w:rPr>
+          <w:rFonts w:ascii="Arial" w:eastAsia="Times New Roman" w:hAnsi="Arial" w:cs="Arial"/>
+          <w:sz w:val="24"/>
+          <w:szCs w:val="24"/>
+          <w:lang w:val="en-US" w:eastAsia="fr-FR"/>
+        </w:rPr>
+        <w:t xml:space="preserve">and compass </w:t>
+      </w:r>
+      <w:r>
+        <w:rPr>
+          <w:rFonts w:ascii="Arial" w:eastAsia="Times New Roman" w:hAnsi="Arial" w:cs="Arial"/>
+          <w:sz w:val="24"/>
+          <w:szCs w:val="24"/>
+          <w:lang w:val="en-US" w:eastAsia="fr-FR"/>
+        </w:rPr>
+        <w:t>available every 0,1s</w:t>
+      </w:r>
+      <w:r>
+        <w:rPr>
+          <w:rFonts w:ascii="Arial" w:eastAsia="Times New Roman" w:hAnsi="Arial" w:cs="Arial"/>
+          <w:sz w:val="24"/>
+          <w:szCs w:val="24"/>
+          <w:lang w:val="en-US" w:eastAsia="fr-FR"/>
+        </w:rPr>
+        <w:t>)</w:t>
+      </w:r>
+    </w:p>
+    <w:p>
+      <w:pPr>
+        <w:pStyle w:val="Paragraphedeliste"/>
+        <w:numPr>
+          <w:ilvl w:val="0"/>
+          <w:numId w:val="6"/>
+        </w:numPr>
+        <w:spacing w:after="0" w:line="392" w:lineRule="atLeast"/>
+        <w:rPr>
+          <w:rFonts w:ascii="Arial" w:eastAsia="Times New Roman" w:hAnsi="Arial" w:cs="Arial"/>
+          <w:sz w:val="24"/>
+          <w:szCs w:val="24"/>
+          <w:lang w:val="en-US" w:eastAsia="fr-FR"/>
+        </w:rPr>
+      </w:pPr>
+      <w:r>
+        <w:rPr>
+          <w:rFonts w:ascii="Arial" w:eastAsia="Times New Roman" w:hAnsi="Arial" w:cs="Arial"/>
+          <w:sz w:val="24"/>
+          <w:szCs w:val="24"/>
+          <w:lang w:val="en-US" w:eastAsia="fr-FR"/>
+        </w:rPr>
+        <w:t xml:space="preserve">Check if segment is completed (distance </w:t>
+      </w:r>
+      <w:r>
+        <w:rPr>
+          <w:rFonts w:ascii="Arial" w:eastAsia="Times New Roman" w:hAnsi="Arial" w:cs="Arial"/>
+          <w:sz w:val="24"/>
+          <w:szCs w:val="24"/>
+          <w:lang w:val="en-US" w:eastAsia="fr-FR"/>
+        </w:rPr>
+        <w:t xml:space="preserve">&lt; 2,5 cm </w:t>
+      </w:r>
+      <w:r>
+        <w:rPr>
+          <w:rFonts w:ascii="Arial" w:eastAsia="Times New Roman" w:hAnsi="Arial" w:cs="Arial"/>
+          <w:sz w:val="24"/>
+          <w:szCs w:val="24"/>
+          <w:lang w:val="en-US" w:eastAsia="fr-FR"/>
+        </w:rPr>
+        <w:t>or heading</w:t>
+      </w:r>
+      <w:r>
+        <w:rPr>
+          <w:rFonts w:ascii="Arial" w:eastAsia="Times New Roman" w:hAnsi="Arial" w:cs="Arial"/>
+          <w:sz w:val="24"/>
+          <w:szCs w:val="24"/>
+          <w:lang w:val="en-US" w:eastAsia="fr-FR"/>
+        </w:rPr>
+        <w:t xml:space="preserve"> &lt;2°</w:t>
+      </w:r>
+      <w:r>
+        <w:rPr>
+          <w:rFonts w:ascii="Arial" w:eastAsia="Times New Roman" w:hAnsi="Arial" w:cs="Arial"/>
+          <w:sz w:val="24"/>
+          <w:szCs w:val="24"/>
+          <w:lang w:val="en-US" w:eastAsia="fr-FR"/>
+        </w:rPr>
+        <w:t>):</w:t>
       </w:r>
     </w:p>
     <w:p>
@@ -6639,43 +6848,7 @@
           <w:szCs w:val="24"/>
           <w:lang w:val="en-US" w:eastAsia="fr-FR"/>
         </w:rPr>
-        <w:t>On time interrupt</w:t>
-      </w:r>
-      <w:r>
-        <w:rPr>
-          <w:rFonts w:ascii="Arial" w:eastAsia="Times New Roman" w:hAnsi="Arial" w:cs="Arial"/>
-          <w:sz w:val="24"/>
-          <w:szCs w:val="24"/>
-          <w:lang w:val="en-US" w:eastAsia="fr-FR"/>
-        </w:rPr>
-        <w:t xml:space="preserve"> </w:t>
-      </w:r>
-      <w:r>
-        <w:rPr>
-          <w:rFonts w:ascii="Arial" w:eastAsia="Times New Roman" w:hAnsi="Arial" w:cs="Arial"/>
-          <w:sz w:val="24"/>
-          <w:szCs w:val="24"/>
-          <w:lang w:val="en-US" w:eastAsia="fr-FR"/>
-        </w:rPr>
-        <w:t>(</w:t>
-      </w:r>
-      <w:r>
-        <w:rPr>
-          <w:rFonts w:ascii="Arial" w:eastAsia="Times New Roman" w:hAnsi="Arial" w:cs="Arial"/>
-          <w:sz w:val="24"/>
-          <w:szCs w:val="24"/>
-          <w:lang w:val="en-US" w:eastAsia="fr-FR"/>
-        </w:rPr>
-        <w:t>0,05s</w:t>
-      </w:r>
-      <w:r>
-        <w:rPr>
-          <w:rFonts w:ascii="Arial" w:eastAsia="Times New Roman" w:hAnsi="Arial" w:cs="Arial"/>
-          <w:sz w:val="24"/>
-          <w:szCs w:val="24"/>
-          <w:lang w:val="en-US" w:eastAsia="fr-FR"/>
-        </w:rPr>
-        <w:t>?)</w:t>
+        <w:t>Reset counters</w:t>
       </w:r>
     </w:p>
     <w:p>
@@ -6700,8 +6873,16 @@
           <w:szCs w:val="24"/>
           <w:lang w:val="en-US" w:eastAsia="fr-FR"/>
         </w:rPr>
-        <w:lastRenderedPageBreak/>
-        <w:t>Copy ticks counters x4</w:t>
+        <w:t>Check go ahead received</w:t>
+      </w:r>
+      <w:r>
+        <w:rPr>
+          <w:rFonts w:ascii="Arial" w:eastAsia="Times New Roman" w:hAnsi="Arial" w:cs="Arial"/>
+          <w:sz w:val="24"/>
+          <w:szCs w:val="24"/>
+          <w:lang w:val="en-US" w:eastAsia="fr-FR"/>
+        </w:rPr>
+        <w:t xml:space="preserve"> from MU</w:t>
       </w:r>
     </w:p>
     <w:p>
@@ -6726,7 +6907,149 @@
           <w:szCs w:val="24"/>
           <w:lang w:val="en-US" w:eastAsia="fr-FR"/>
         </w:rPr>
-        <w:t>Read millis time</w:t>
+        <w:t xml:space="preserve">Start </w:t>
+      </w:r>
+      <w:r>
+        <w:rPr>
+          <w:rFonts w:ascii="Arial" w:eastAsia="Times New Roman" w:hAnsi="Arial" w:cs="Arial"/>
+          <w:sz w:val="24"/>
+          <w:szCs w:val="24"/>
+          <w:lang w:val="en-US" w:eastAsia="fr-FR"/>
+        </w:rPr>
+        <w:t>next</w:t>
+      </w:r>
+      <w:r>
+        <w:rPr>
+          <w:rFonts w:ascii="Arial" w:eastAsia="Times New Roman" w:hAnsi="Arial" w:cs="Arial"/>
+          <w:sz w:val="24"/>
+          <w:szCs w:val="24"/>
+          <w:lang w:val="en-US" w:eastAsia="fr-FR"/>
+        </w:rPr>
+        <w:t xml:space="preserve"> segment</w:t>
+      </w:r>
+    </w:p>
+    <w:p>
+      <w:pPr>
+        <w:pStyle w:val="Paragraphedeliste"/>
+        <w:numPr>
+          <w:ilvl w:val="0"/>
+          <w:numId w:val="6"/>
+        </w:numPr>
+        <w:spacing w:after="0" w:line="392" w:lineRule="atLeast"/>
+        <w:rPr>
+          <w:rFonts w:ascii="Arial" w:eastAsia="Times New Roman" w:hAnsi="Arial" w:cs="Arial"/>
+          <w:sz w:val="24"/>
+          <w:szCs w:val="24"/>
+          <w:lang w:val="en-US" w:eastAsia="fr-FR"/>
+        </w:rPr>
+      </w:pPr>
+      <w:r>
+        <w:rPr>
+          <w:rFonts w:ascii="Arial" w:eastAsia="Times New Roman" w:hAnsi="Arial" w:cs="Arial"/>
+          <w:sz w:val="24"/>
+          <w:szCs w:val="24"/>
+          <w:lang w:val="en-US" w:eastAsia="fr-FR"/>
+        </w:rPr>
+        <w:t xml:space="preserve">Check if segment </w:t>
+      </w:r>
+      <w:r>
+        <w:rPr>
+          <w:rFonts w:ascii="Arial" w:eastAsia="Times New Roman" w:hAnsi="Arial" w:cs="Arial"/>
+          <w:sz w:val="24"/>
+          <w:szCs w:val="24"/>
+          <w:lang w:val="en-US" w:eastAsia="fr-FR"/>
+        </w:rPr>
+        <w:t xml:space="preserve">is expected to be </w:t>
+      </w:r>
+      <w:r>
+        <w:rPr>
+          <w:rFonts w:ascii="Arial" w:eastAsia="Times New Roman" w:hAnsi="Arial" w:cs="Arial"/>
+          <w:sz w:val="24"/>
+          <w:szCs w:val="24"/>
+          <w:lang w:val="en-US" w:eastAsia="fr-FR"/>
+        </w:rPr>
+        <w:t xml:space="preserve">completed </w:t>
+      </w:r>
+      <w:r>
+        <w:rPr>
+          <w:rFonts w:ascii="Arial" w:eastAsia="Times New Roman" w:hAnsi="Arial" w:cs="Arial"/>
+          <w:sz w:val="24"/>
+          <w:szCs w:val="24"/>
+          <w:lang w:val="en-US" w:eastAsia="fr-FR"/>
+        </w:rPr>
+        <w:t xml:space="preserve">in next iteration </w:t>
+      </w:r>
+      <w:r>
+        <w:rPr>
+          <w:rFonts w:ascii="Arial" w:eastAsia="Times New Roman" w:hAnsi="Arial" w:cs="Arial"/>
+          <w:sz w:val="24"/>
+          <w:szCs w:val="24"/>
+          <w:lang w:val="en-US" w:eastAsia="fr-FR"/>
+        </w:rPr>
+        <w:t xml:space="preserve">(distance </w:t>
+      </w:r>
+      <w:r>
+        <w:rPr>
+          <w:rFonts w:ascii="Arial" w:eastAsia="Times New Roman" w:hAnsi="Arial" w:cs="Arial"/>
+          <w:sz w:val="24"/>
+          <w:szCs w:val="24"/>
+          <w:lang w:val="en-US" w:eastAsia="fr-FR"/>
+        </w:rPr>
+        <w:t xml:space="preserve">&lt; PWM * </w:t>
+      </w:r>
+      <w:r>
+        <w:rPr>
+          <w:rFonts w:ascii="Arial" w:eastAsia="Times New Roman" w:hAnsi="Arial" w:cs="Arial"/>
+          <w:sz w:val="24"/>
+          <w:szCs w:val="24"/>
+          <w:lang w:val="en-US" w:eastAsia="fr-FR"/>
+        </w:rPr>
+        <w:t>5</w:t>
+      </w:r>
+      <w:r>
+        <w:rPr>
+          <w:rFonts w:ascii="Arial" w:eastAsia="Times New Roman" w:hAnsi="Arial" w:cs="Arial"/>
+          <w:sz w:val="24"/>
+          <w:szCs w:val="24"/>
+          <w:lang w:val="en-US" w:eastAsia="fr-FR"/>
+        </w:rPr>
+        <w:t xml:space="preserve"> </w:t>
+      </w:r>
+      <w:r>
+        <w:rPr>
+          <w:rFonts w:ascii="Arial" w:eastAsia="Times New Roman" w:hAnsi="Arial" w:cs="Arial"/>
+          <w:sz w:val="24"/>
+          <w:szCs w:val="24"/>
+          <w:lang w:val="en-US" w:eastAsia="fr-FR"/>
+        </w:rPr>
+        <w:t xml:space="preserve">cm </w:t>
+      </w:r>
+      <w:r>
+        <w:rPr>
+          <w:rFonts w:ascii="Arial" w:eastAsia="Times New Roman" w:hAnsi="Arial" w:cs="Arial"/>
+          <w:sz w:val="24"/>
+          <w:szCs w:val="24"/>
+          <w:lang w:val="en-US" w:eastAsia="fr-FR"/>
+        </w:rPr>
+        <w:t>or heading</w:t>
+      </w:r>
+      <w:r>
+        <w:rPr>
+          <w:rFonts w:ascii="Arial" w:eastAsia="Times New Roman" w:hAnsi="Arial" w:cs="Arial"/>
+          <w:sz w:val="24"/>
+          <w:szCs w:val="24"/>
+          <w:lang w:val="en-US" w:eastAsia="fr-FR"/>
+        </w:rPr>
+        <w:t xml:space="preserve"> &lt; 5°</w:t>
+      </w:r>
+      <w:r>
+        <w:rPr>
+          <w:rFonts w:ascii="Arial" w:eastAsia="Times New Roman" w:hAnsi="Arial" w:cs="Arial"/>
+          <w:sz w:val="24"/>
+          <w:szCs w:val="24"/>
+          <w:lang w:val="en-US" w:eastAsia="fr-FR"/>
+        </w:rPr>
+        <w:t>):</w:t>
       </w:r>
     </w:p>
     <w:p>
@@ -6751,7 +7074,7 @@
           <w:szCs w:val="24"/>
           <w:lang w:val="en-US" w:eastAsia="fr-FR"/>
         </w:rPr>
-        <w:t>Calculate delta ticks, delta millis</w:t>
+        <w:t>If yes : report segment completed</w:t>
       </w:r>
     </w:p>
     <w:p>
@@ -6776,7 +7099,41 @@
           <w:szCs w:val="24"/>
           <w:lang w:val="en-US" w:eastAsia="fr-FR"/>
         </w:rPr>
-        <w:t>Receives I2C read instruction</w:t>
+        <w:t>Set PWM to 50% of current *4</w:t>
+      </w:r>
+    </w:p>
+    <w:p>
+      <w:pPr>
+        <w:pStyle w:val="Paragraphedeliste"/>
+        <w:numPr>
+          <w:ilvl w:val="0"/>
+          <w:numId w:val="6"/>
+        </w:numPr>
+        <w:spacing w:after="0" w:line="392" w:lineRule="atLeast"/>
+        <w:rPr>
+          <w:rFonts w:ascii="Arial" w:eastAsia="Times New Roman" w:hAnsi="Arial" w:cs="Arial"/>
+          <w:sz w:val="24"/>
+          <w:szCs w:val="24"/>
+          <w:lang w:val="en-US" w:eastAsia="fr-FR"/>
+        </w:rPr>
+      </w:pPr>
+      <w:r>
+        <w:rPr>
+          <w:rFonts w:ascii="Arial" w:eastAsia="Times New Roman" w:hAnsi="Arial" w:cs="Arial"/>
+          <w:sz w:val="24"/>
+          <w:szCs w:val="24"/>
+          <w:lang w:val="en-US" w:eastAsia="fr-FR"/>
+        </w:rPr>
+        <w:t>Straight line management</w:t>
+      </w:r>
+      <w:r>
+        <w:rPr>
+          <w:rFonts w:ascii="Arial" w:eastAsia="Times New Roman" w:hAnsi="Arial" w:cs="Arial"/>
+          <w:sz w:val="24"/>
+          <w:szCs w:val="24"/>
+          <w:lang w:val="en-US" w:eastAsia="fr-FR"/>
+        </w:rPr>
+        <w:t xml:space="preserve"> (forward and backward)</w:t>
       </w:r>
     </w:p>
     <w:p>
@@ -6801,20 +7158,537 @@
           <w:szCs w:val="24"/>
           <w:lang w:val="en-US" w:eastAsia="fr-FR"/>
         </w:rPr>
-        <w:t>Send 5 bytes to I2C bus</w:t>
-      </w:r>
-    </w:p>
-    <w:p>
-      <w:pPr>
-        <w:spacing w:after="0" w:line="392" w:lineRule="atLeast"/>
-        <w:ind w:left="1512"/>
-        <w:rPr>
-          <w:rFonts w:ascii="Arial" w:eastAsia="Times New Roman" w:hAnsi="Arial" w:cs="Arial"/>
-          <w:sz w:val="24"/>
-          <w:szCs w:val="24"/>
-          <w:lang w:val="en-US" w:eastAsia="fr-FR"/>
-        </w:rPr>
-      </w:pPr>
+        <w:t xml:space="preserve">If </w:t>
+      </w:r>
+      <w:r>
+        <w:rPr>
+          <w:rFonts w:ascii="Arial" w:eastAsia="Times New Roman" w:hAnsi="Arial" w:cs="Arial"/>
+          <w:sz w:val="24"/>
+          <w:szCs w:val="24"/>
+          <w:lang w:val="en-US" w:eastAsia="fr-FR"/>
+        </w:rPr>
+        <w:t xml:space="preserve">max (current gap; </w:t>
+      </w:r>
+      <w:r>
+        <w:rPr>
+          <w:rFonts w:ascii="Arial" w:eastAsia="Times New Roman" w:hAnsi="Arial" w:cs="Arial"/>
+          <w:sz w:val="24"/>
+          <w:szCs w:val="24"/>
+          <w:lang w:val="en-US" w:eastAsia="fr-FR"/>
+        </w:rPr>
+        <w:t>abs(sumof</w:t>
+      </w:r>
+      <w:r>
+        <w:rPr>
+          <w:rFonts w:ascii="Arial" w:eastAsia="Times New Roman" w:hAnsi="Arial" w:cs="Arial"/>
+          <w:sz w:val="24"/>
+          <w:szCs w:val="24"/>
+          <w:lang w:val="en-US" w:eastAsia="fr-FR"/>
+        </w:rPr>
+        <w:t>(current gap and previous gap)</w:t>
+      </w:r>
+      <w:r>
+        <w:rPr>
+          <w:rFonts w:ascii="Arial" w:eastAsia="Times New Roman" w:hAnsi="Arial" w:cs="Arial"/>
+          <w:sz w:val="24"/>
+          <w:szCs w:val="24"/>
+          <w:lang w:val="en-US" w:eastAsia="fr-FR"/>
+        </w:rPr>
+        <w:t>)</w:t>
+      </w:r>
+      <w:r>
+        <w:rPr>
+          <w:rFonts w:ascii="Arial" w:eastAsia="Times New Roman" w:hAnsi="Arial" w:cs="Arial"/>
+          <w:sz w:val="24"/>
+          <w:szCs w:val="24"/>
+          <w:lang w:val="en-US" w:eastAsia="fr-FR"/>
+        </w:rPr>
+        <w:t>)</w:t>
+      </w:r>
+      <w:r>
+        <w:rPr>
+          <w:rFonts w:ascii="Arial" w:eastAsia="Times New Roman" w:hAnsi="Arial" w:cs="Arial"/>
+          <w:sz w:val="24"/>
+          <w:szCs w:val="24"/>
+          <w:lang w:val="en-US" w:eastAsia="fr-FR"/>
+        </w:rPr>
+        <w:t xml:space="preserve"> between slow</w:t>
+      </w:r>
+      <w:bookmarkStart w:id="5" w:name="_GoBack"/>
+      <w:bookmarkEnd w:id="5"/>
+      <w:r>
+        <w:rPr>
+          <w:rFonts w:ascii="Arial" w:eastAsia="Times New Roman" w:hAnsi="Arial" w:cs="Arial"/>
+          <w:sz w:val="24"/>
+          <w:szCs w:val="24"/>
+          <w:lang w:val="en-US" w:eastAsia="fr-FR"/>
+        </w:rPr>
+        <w:t>est left and slowest right &gt;= 2 ticks (6%</w:t>
+      </w:r>
+      <w:r>
+        <w:rPr>
+          <w:rFonts w:ascii="Arial" w:eastAsia="Times New Roman" w:hAnsi="Arial" w:cs="Arial"/>
+          <w:sz w:val="24"/>
+          <w:szCs w:val="24"/>
+          <w:lang w:val="en-US" w:eastAsia="fr-FR"/>
+        </w:rPr>
+        <w:t xml:space="preserve"> deviation</w:t>
+      </w:r>
+      <w:r>
+        <w:rPr>
+          <w:rFonts w:ascii="Arial" w:eastAsia="Times New Roman" w:hAnsi="Arial" w:cs="Arial"/>
+          <w:sz w:val="24"/>
+          <w:szCs w:val="24"/>
+          <w:lang w:val="en-US" w:eastAsia="fr-FR"/>
+        </w:rPr>
+        <w:t>):</w:t>
+      </w:r>
+    </w:p>
+    <w:p>
+      <w:pPr>
+        <w:pStyle w:val="Paragraphedeliste"/>
+        <w:numPr>
+          <w:ilvl w:val="2"/>
+          <w:numId w:val="6"/>
+        </w:numPr>
+        <w:spacing w:after="0" w:line="392" w:lineRule="atLeast"/>
+        <w:rPr>
+          <w:rFonts w:ascii="Arial" w:eastAsia="Times New Roman" w:hAnsi="Arial" w:cs="Arial"/>
+          <w:sz w:val="24"/>
+          <w:szCs w:val="24"/>
+          <w:lang w:val="en-US" w:eastAsia="fr-FR"/>
+        </w:rPr>
+      </w:pPr>
+      <w:r>
+        <w:rPr>
+          <w:rFonts w:ascii="Arial" w:eastAsia="Times New Roman" w:hAnsi="Arial" w:cs="Arial"/>
+          <w:sz w:val="24"/>
+          <w:szCs w:val="24"/>
+          <w:lang w:val="en-US" w:eastAsia="fr-FR"/>
+        </w:rPr>
+        <w:t>slowdown fastest side</w:t>
+      </w:r>
+      <w:r>
+        <w:rPr>
+          <w:rFonts w:ascii="Arial" w:eastAsia="Times New Roman" w:hAnsi="Arial" w:cs="Arial"/>
+          <w:sz w:val="24"/>
+          <w:szCs w:val="24"/>
+          <w:lang w:val="en-US" w:eastAsia="fr-FR"/>
+        </w:rPr>
+        <w:t xml:space="preserve"> (function of the gap tbd)</w:t>
+      </w:r>
+    </w:p>
+    <w:p>
+      <w:pPr>
+        <w:pStyle w:val="Paragraphedeliste"/>
+        <w:numPr>
+          <w:ilvl w:val="2"/>
+          <w:numId w:val="6"/>
+        </w:numPr>
+        <w:spacing w:after="0" w:line="392" w:lineRule="atLeast"/>
+        <w:rPr>
+          <w:rFonts w:ascii="Arial" w:eastAsia="Times New Roman" w:hAnsi="Arial" w:cs="Arial"/>
+          <w:sz w:val="24"/>
+          <w:szCs w:val="24"/>
+          <w:lang w:val="en-US" w:eastAsia="fr-FR"/>
+        </w:rPr>
+      </w:pPr>
+      <w:r>
+        <w:rPr>
+          <w:rFonts w:ascii="Arial" w:eastAsia="Times New Roman" w:hAnsi="Arial" w:cs="Arial"/>
+          <w:sz w:val="24"/>
+          <w:szCs w:val="24"/>
+          <w:lang w:val="en-US" w:eastAsia="fr-FR"/>
+        </w:rPr>
+        <w:t xml:space="preserve">Reset </w:t>
+      </w:r>
+      <w:r>
+        <w:rPr>
+          <w:rFonts w:ascii="Arial" w:eastAsia="Times New Roman" w:hAnsi="Arial" w:cs="Arial"/>
+          <w:sz w:val="24"/>
+          <w:szCs w:val="24"/>
+          <w:lang w:val="en-US" w:eastAsia="fr-FR"/>
+        </w:rPr>
+        <w:t xml:space="preserve">current </w:t>
+      </w:r>
+      <w:r>
+        <w:rPr>
+          <w:rFonts w:ascii="Arial" w:eastAsia="Times New Roman" w:hAnsi="Arial" w:cs="Arial"/>
+          <w:sz w:val="24"/>
+          <w:szCs w:val="24"/>
+          <w:lang w:val="en-US" w:eastAsia="fr-FR"/>
+        </w:rPr>
+        <w:t>gap</w:t>
+      </w:r>
+      <w:r>
+        <w:rPr>
+          <w:rFonts w:ascii="Arial" w:eastAsia="Times New Roman" w:hAnsi="Arial" w:cs="Arial"/>
+          <w:sz w:val="24"/>
+          <w:szCs w:val="24"/>
+          <w:lang w:val="en-US" w:eastAsia="fr-FR"/>
+        </w:rPr>
+        <w:t xml:space="preserve"> #fixed so do not carry forward</w:t>
+      </w:r>
+    </w:p>
+    <w:p>
+      <w:pPr>
+        <w:pStyle w:val="Paragraphedeliste"/>
+        <w:numPr>
+          <w:ilvl w:val="1"/>
+          <w:numId w:val="6"/>
+        </w:numPr>
+        <w:spacing w:after="0" w:line="392" w:lineRule="atLeast"/>
+        <w:rPr>
+          <w:rFonts w:ascii="Arial" w:eastAsia="Times New Roman" w:hAnsi="Arial" w:cs="Arial"/>
+          <w:sz w:val="24"/>
+          <w:szCs w:val="24"/>
+          <w:lang w:val="en-US" w:eastAsia="fr-FR"/>
+        </w:rPr>
+      </w:pPr>
+      <w:r>
+        <w:rPr>
+          <w:rFonts w:ascii="Arial" w:eastAsia="Times New Roman" w:hAnsi="Arial" w:cs="Arial"/>
+          <w:sz w:val="24"/>
+          <w:szCs w:val="24"/>
+          <w:lang w:val="en-US" w:eastAsia="fr-FR"/>
+        </w:rPr>
+        <w:t xml:space="preserve">Else </w:t>
+      </w:r>
+      <w:r>
+        <w:rPr>
+          <w:rFonts w:ascii="Arial" w:eastAsia="Times New Roman" w:hAnsi="Arial" w:cs="Arial"/>
+          <w:sz w:val="24"/>
+          <w:szCs w:val="24"/>
+          <w:lang w:val="en-US" w:eastAsia="fr-FR"/>
+        </w:rPr>
+        <w:t>if sumof(current gap and previous gap)</w:t>
+      </w:r>
+      <w:r>
+        <w:rPr>
+          <w:rFonts w:ascii="Arial" w:eastAsia="Times New Roman" w:hAnsi="Arial" w:cs="Arial"/>
+          <w:sz w:val="24"/>
+          <w:szCs w:val="24"/>
+          <w:lang w:val="en-US" w:eastAsia="fr-FR"/>
+        </w:rPr>
+        <w:t>=0</w:t>
+      </w:r>
+      <w:r>
+        <w:rPr>
+          <w:rFonts w:ascii="Arial" w:eastAsia="Times New Roman" w:hAnsi="Arial" w:cs="Arial"/>
+          <w:sz w:val="24"/>
+          <w:szCs w:val="24"/>
+          <w:lang w:val="en-US" w:eastAsia="fr-FR"/>
+        </w:rPr>
+        <w:t xml:space="preserve"> :</w:t>
+      </w:r>
+    </w:p>
+    <w:p>
+      <w:pPr>
+        <w:pStyle w:val="Paragraphedeliste"/>
+        <w:numPr>
+          <w:ilvl w:val="2"/>
+          <w:numId w:val="6"/>
+        </w:numPr>
+        <w:spacing w:after="0" w:line="392" w:lineRule="atLeast"/>
+        <w:rPr>
+          <w:rFonts w:ascii="Arial" w:eastAsia="Times New Roman" w:hAnsi="Arial" w:cs="Arial"/>
+          <w:sz w:val="24"/>
+          <w:szCs w:val="24"/>
+          <w:lang w:val="en-US" w:eastAsia="fr-FR"/>
+        </w:rPr>
+      </w:pPr>
+      <w:r>
+        <w:rPr>
+          <w:rFonts w:ascii="Arial" w:eastAsia="Times New Roman" w:hAnsi="Arial" w:cs="Arial"/>
+          <w:sz w:val="24"/>
+          <w:szCs w:val="24"/>
+          <w:lang w:val="en-US" w:eastAsia="fr-FR"/>
+        </w:rPr>
+        <w:t>Reset current gap #current and previous cancel out =&gt; do not carry forward</w:t>
+      </w:r>
+    </w:p>
+    <w:p>
+      <w:pPr>
+        <w:pStyle w:val="Paragraphedeliste"/>
+        <w:numPr>
+          <w:ilvl w:val="1"/>
+          <w:numId w:val="6"/>
+        </w:numPr>
+        <w:spacing w:after="0" w:line="392" w:lineRule="atLeast"/>
+        <w:rPr>
+          <w:rFonts w:ascii="Arial" w:eastAsia="Times New Roman" w:hAnsi="Arial" w:cs="Arial"/>
+          <w:sz w:val="24"/>
+          <w:szCs w:val="24"/>
+          <w:lang w:val="en-US" w:eastAsia="fr-FR"/>
+        </w:rPr>
+      </w:pPr>
+      <w:r>
+        <w:rPr>
+          <w:rFonts w:ascii="Arial" w:eastAsia="Times New Roman" w:hAnsi="Arial" w:cs="Arial"/>
+          <w:sz w:val="24"/>
+          <w:szCs w:val="24"/>
+          <w:lang w:val="en-US" w:eastAsia="fr-FR"/>
+        </w:rPr>
+        <w:t>If gap between front and rear</w:t>
+      </w:r>
+    </w:p>
+    <w:p>
+      <w:pPr>
+        <w:pStyle w:val="Paragraphedeliste"/>
+        <w:numPr>
+          <w:ilvl w:val="2"/>
+          <w:numId w:val="6"/>
+        </w:numPr>
+        <w:rPr>
+          <w:rFonts w:ascii="Arial" w:eastAsia="Times New Roman" w:hAnsi="Arial" w:cs="Arial"/>
+          <w:sz w:val="24"/>
+          <w:szCs w:val="24"/>
+          <w:lang w:val="en-US" w:eastAsia="fr-FR"/>
+        </w:rPr>
+      </w:pPr>
+      <w:r>
+        <w:rPr>
+          <w:rFonts w:ascii="Arial" w:eastAsia="Times New Roman" w:hAnsi="Arial" w:cs="Arial"/>
+          <w:sz w:val="24"/>
+          <w:szCs w:val="24"/>
+          <w:lang w:val="en-US" w:eastAsia="fr-FR"/>
+        </w:rPr>
+        <w:t>Slowdown slipping wheel to slowest wheel of the corresponding</w:t>
+      </w:r>
+      <w:r>
+        <w:rPr>
+          <w:rFonts w:ascii="Arial" w:eastAsia="Times New Roman" w:hAnsi="Arial" w:cs="Arial"/>
+          <w:sz w:val="24"/>
+          <w:szCs w:val="24"/>
+          <w:lang w:val="en-US" w:eastAsia="fr-FR"/>
+        </w:rPr>
+        <w:t>/both</w:t>
+      </w:r>
+      <w:r>
+        <w:rPr>
+          <w:rFonts w:ascii="Arial" w:eastAsia="Times New Roman" w:hAnsi="Arial" w:cs="Arial"/>
+          <w:sz w:val="24"/>
+          <w:szCs w:val="24"/>
+          <w:lang w:val="en-US" w:eastAsia="fr-FR"/>
+        </w:rPr>
+        <w:t xml:space="preserve"> side</w:t>
+      </w:r>
+      <w:r>
+        <w:rPr>
+          <w:rFonts w:ascii="Arial" w:eastAsia="Times New Roman" w:hAnsi="Arial" w:cs="Arial"/>
+          <w:sz w:val="24"/>
+          <w:szCs w:val="24"/>
+          <w:lang w:val="en-US" w:eastAsia="fr-FR"/>
+        </w:rPr>
+        <w:t>(s)</w:t>
+      </w:r>
+    </w:p>
+    <w:p>
+      <w:pPr>
+        <w:pStyle w:val="Paragraphedeliste"/>
+        <w:numPr>
+          <w:ilvl w:val="1"/>
+          <w:numId w:val="6"/>
+        </w:numPr>
+        <w:rPr>
+          <w:rFonts w:ascii="Arial" w:eastAsia="Times New Roman" w:hAnsi="Arial" w:cs="Arial"/>
+          <w:sz w:val="24"/>
+          <w:szCs w:val="24"/>
+          <w:lang w:val="en-US" w:eastAsia="fr-FR"/>
+        </w:rPr>
+      </w:pPr>
+      <w:r>
+        <w:rPr>
+          <w:rFonts w:ascii="Arial" w:eastAsia="Times New Roman" w:hAnsi="Arial" w:cs="Arial"/>
+          <w:sz w:val="24"/>
+          <w:szCs w:val="24"/>
+          <w:lang w:val="en-US" w:eastAsia="fr-FR"/>
+        </w:rPr>
+        <w:t>If no gap</w:t>
+      </w:r>
+      <w:r>
+        <w:rPr>
+          <w:rFonts w:ascii="Arial" w:eastAsia="Times New Roman" w:hAnsi="Arial" w:cs="Arial"/>
+          <w:sz w:val="24"/>
+          <w:szCs w:val="24"/>
+          <w:lang w:val="en-US" w:eastAsia="fr-FR"/>
+        </w:rPr>
+        <w:t xml:space="preserve"> front rear and abs(sum(current gap – previous gap) &lt;=1</w:t>
+      </w:r>
+      <w:r>
+        <w:rPr>
+          <w:rFonts w:ascii="Arial" w:eastAsia="Times New Roman" w:hAnsi="Arial" w:cs="Arial"/>
+          <w:sz w:val="24"/>
+          <w:szCs w:val="24"/>
+          <w:lang w:val="en-US" w:eastAsia="fr-FR"/>
+        </w:rPr>
+        <w:t>:</w:t>
+      </w:r>
+    </w:p>
+    <w:p>
+      <w:pPr>
+        <w:pStyle w:val="Paragraphedeliste"/>
+        <w:numPr>
+          <w:ilvl w:val="2"/>
+          <w:numId w:val="6"/>
+        </w:numPr>
+        <w:rPr>
+          <w:rFonts w:ascii="Arial" w:eastAsia="Times New Roman" w:hAnsi="Arial" w:cs="Arial"/>
+          <w:sz w:val="24"/>
+          <w:szCs w:val="24"/>
+          <w:lang w:val="en-US" w:eastAsia="fr-FR"/>
+        </w:rPr>
+      </w:pPr>
+      <w:r>
+        <w:rPr>
+          <w:rFonts w:ascii="Arial" w:eastAsia="Times New Roman" w:hAnsi="Arial" w:cs="Arial"/>
+          <w:sz w:val="24"/>
+          <w:szCs w:val="24"/>
+          <w:lang w:val="en-US" w:eastAsia="fr-FR"/>
+        </w:rPr>
+        <w:t xml:space="preserve">Increase </w:t>
+      </w:r>
+      <w:r>
+        <w:rPr>
+          <w:rFonts w:ascii="Arial" w:eastAsia="Times New Roman" w:hAnsi="Arial" w:cs="Arial"/>
+          <w:sz w:val="24"/>
+          <w:szCs w:val="24"/>
+          <w:lang w:val="en-US" w:eastAsia="fr-FR"/>
+        </w:rPr>
+        <w:t xml:space="preserve">speed </w:t>
+      </w:r>
+      <w:r>
+        <w:rPr>
+          <w:rFonts w:ascii="Arial" w:eastAsia="Times New Roman" w:hAnsi="Arial" w:cs="Arial"/>
+          <w:sz w:val="24"/>
+          <w:szCs w:val="24"/>
+          <w:lang w:val="en-US" w:eastAsia="fr-FR"/>
+        </w:rPr>
+        <w:t>by 10%</w:t>
+      </w:r>
+      <w:r>
+        <w:rPr>
+          <w:rFonts w:ascii="Arial" w:eastAsia="Times New Roman" w:hAnsi="Arial" w:cs="Arial"/>
+          <w:sz w:val="24"/>
+          <w:szCs w:val="24"/>
+          <w:lang w:val="en-US" w:eastAsia="fr-FR"/>
+        </w:rPr>
+        <w:t xml:space="preserve"> on all</w:t>
+      </w:r>
+    </w:p>
+    <w:p>
+      <w:pPr>
+        <w:pStyle w:val="Paragraphedeliste"/>
+        <w:numPr>
+          <w:ilvl w:val="1"/>
+          <w:numId w:val="6"/>
+        </w:numPr>
+        <w:rPr>
+          <w:rFonts w:ascii="Arial" w:eastAsia="Times New Roman" w:hAnsi="Arial" w:cs="Arial"/>
+          <w:sz w:val="24"/>
+          <w:szCs w:val="24"/>
+          <w:lang w:val="en-US" w:eastAsia="fr-FR"/>
+        </w:rPr>
+      </w:pPr>
+      <w:r>
+        <w:rPr>
+          <w:rFonts w:ascii="Arial" w:eastAsia="Times New Roman" w:hAnsi="Arial" w:cs="Arial"/>
+          <w:sz w:val="24"/>
+          <w:szCs w:val="24"/>
+          <w:lang w:val="en-US" w:eastAsia="fr-FR"/>
+        </w:rPr>
+        <w:t>Former_gap=current_gap</w:t>
+      </w:r>
+    </w:p>
+    <w:p>
+      <w:pPr>
+        <w:pStyle w:val="Paragraphedeliste"/>
+        <w:numPr>
+          <w:ilvl w:val="0"/>
+          <w:numId w:val="6"/>
+        </w:numPr>
+        <w:rPr>
+          <w:rFonts w:ascii="Arial" w:eastAsia="Times New Roman" w:hAnsi="Arial" w:cs="Arial"/>
+          <w:sz w:val="24"/>
+          <w:szCs w:val="24"/>
+          <w:lang w:val="en-US" w:eastAsia="fr-FR"/>
+        </w:rPr>
+      </w:pPr>
+      <w:r>
+        <w:rPr>
+          <w:rFonts w:ascii="Arial" w:eastAsia="Times New Roman" w:hAnsi="Arial" w:cs="Arial"/>
+          <w:sz w:val="24"/>
+          <w:szCs w:val="24"/>
+          <w:lang w:val="en-US" w:eastAsia="fr-FR"/>
+        </w:rPr>
+        <w:t>Rotation management</w:t>
+      </w:r>
+    </w:p>
+    <w:p>
+      <w:pPr>
+        <w:pStyle w:val="Paragraphedeliste"/>
+        <w:numPr>
+          <w:ilvl w:val="1"/>
+          <w:numId w:val="6"/>
+        </w:numPr>
+        <w:rPr>
+          <w:rFonts w:ascii="Arial" w:eastAsia="Times New Roman" w:hAnsi="Arial" w:cs="Arial"/>
+          <w:sz w:val="24"/>
+          <w:szCs w:val="24"/>
+          <w:lang w:eastAsia="fr-FR"/>
+        </w:rPr>
+      </w:pPr>
+      <w:r>
+        <w:rPr>
+          <w:rFonts w:ascii="Arial" w:eastAsia="Times New Roman" w:hAnsi="Arial" w:cs="Arial"/>
+          <w:sz w:val="24"/>
+          <w:szCs w:val="24"/>
+          <w:lang w:eastAsia="fr-FR"/>
+        </w:rPr>
+        <w:t xml:space="preserve">Pour un chassis de </w:t>
+      </w:r>
+      <w:r>
+        <w:rPr>
+          <w:rFonts w:ascii="Arial" w:eastAsia="Times New Roman" w:hAnsi="Arial" w:cs="Arial"/>
+          <w:sz w:val="24"/>
+          <w:szCs w:val="24"/>
+          <w:lang w:eastAsia="fr-FR"/>
+        </w:rPr>
+        <w:t>60 x 90, circonférence cercle circonscrit = 3,4m =&gt; vitesse de rotation ~ 52°/seconde =&gt; roation à faire mi-vitesse soit 26°/s soit avec une fréquence de 5hz sur le compas une resolution de l’ordre de 5,2° qui est 2x la precision du compas.</w:t>
+      </w:r>
+    </w:p>
+    <w:p>
+      <w:pPr>
+        <w:pStyle w:val="Paragraphedeliste"/>
+        <w:numPr>
+          <w:ilvl w:val="1"/>
+          <w:numId w:val="6"/>
+        </w:numPr>
+        <w:rPr>
+          <w:rFonts w:ascii="Arial" w:eastAsia="Times New Roman" w:hAnsi="Arial" w:cs="Arial"/>
+          <w:sz w:val="24"/>
+          <w:szCs w:val="24"/>
+          <w:lang w:val="en-US" w:eastAsia="fr-FR"/>
+        </w:rPr>
+      </w:pPr>
+      <w:r>
+        <w:rPr>
+          <w:rFonts w:ascii="Arial" w:eastAsia="Times New Roman" w:hAnsi="Arial" w:cs="Arial"/>
+          <w:sz w:val="24"/>
+          <w:szCs w:val="24"/>
+          <w:lang w:val="en-US" w:eastAsia="fr-FR"/>
+        </w:rPr>
+        <w:t xml:space="preserve">Check if </w:t>
+      </w:r>
+      <w:r>
+        <w:rPr>
+          <w:rFonts w:ascii="Arial" w:eastAsia="Times New Roman" w:hAnsi="Arial" w:cs="Arial"/>
+          <w:sz w:val="24"/>
+          <w:szCs w:val="24"/>
+          <w:lang w:val="en-US" w:eastAsia="fr-FR"/>
+        </w:rPr>
+        <w:t>abs(current_heading - target_heading) &lt; 10° then PWM=25%</w:t>
+      </w:r>
     </w:p>
     <w:p>
       <w:pPr>
@@ -6838,137 +7712,61 @@
           <w:szCs w:val="24"/>
           <w:lang w:val="en-US" w:eastAsia="fr-FR"/>
         </w:rPr>
-        <w:t>TP4 – poll compass (I2C slave) = 0,1s</w:t>
-      </w:r>
-    </w:p>
-    <w:p>
-      <w:pPr>
-        <w:pStyle w:val="Paragraphedeliste"/>
-        <w:spacing w:after="0" w:line="392" w:lineRule="atLeast"/>
-        <w:ind w:left="1224"/>
-        <w:rPr>
-          <w:rFonts w:ascii="Arial" w:eastAsia="Times New Roman" w:hAnsi="Arial" w:cs="Arial"/>
-          <w:sz w:val="24"/>
-          <w:szCs w:val="24"/>
-          <w:lang w:val="en-US" w:eastAsia="fr-FR"/>
-        </w:rPr>
-      </w:pPr>
-      <w:r>
-        <w:rPr>
-          <w:rFonts w:ascii="Arial" w:eastAsia="Times New Roman" w:hAnsi="Arial" w:cs="Arial"/>
-          <w:sz w:val="24"/>
-          <w:szCs w:val="24"/>
-          <w:lang w:val="en-US" w:eastAsia="fr-FR"/>
-        </w:rPr>
-        <w:t xml:space="preserve">I2C read duration = </w:t>
-      </w:r>
-      <w:r>
-        <w:rPr>
-          <w:rFonts w:ascii="Arial" w:eastAsia="Times New Roman" w:hAnsi="Arial" w:cs="Arial"/>
-          <w:sz w:val="24"/>
-          <w:szCs w:val="24"/>
-          <w:lang w:val="en-US" w:eastAsia="fr-FR"/>
-        </w:rPr>
-        <w:t xml:space="preserve">1 </w:t>
-      </w:r>
-      <w:r>
-        <w:rPr>
-          <w:rFonts w:ascii="Arial" w:eastAsia="Times New Roman" w:hAnsi="Arial" w:cs="Arial"/>
-          <w:sz w:val="24"/>
-          <w:szCs w:val="24"/>
-          <w:lang w:val="en-US" w:eastAsia="fr-FR"/>
-        </w:rPr>
-        <w:t>ms</w:t>
-      </w:r>
-    </w:p>
-    <w:p>
-      <w:pPr>
-        <w:pStyle w:val="Paragraphedeliste"/>
-        <w:spacing w:after="0" w:line="392" w:lineRule="atLeast"/>
-        <w:ind w:left="1224"/>
-        <w:rPr>
-          <w:rFonts w:ascii="Arial" w:eastAsia="Times New Roman" w:hAnsi="Arial" w:cs="Arial"/>
-          <w:sz w:val="24"/>
-          <w:szCs w:val="24"/>
-          <w:lang w:val="en-US" w:eastAsia="fr-FR"/>
-        </w:rPr>
-      </w:pPr>
-      <w:r>
-        <w:rPr>
-          <w:rFonts w:ascii="Arial" w:eastAsia="Times New Roman" w:hAnsi="Arial" w:cs="Arial"/>
-          <w:sz w:val="24"/>
-          <w:szCs w:val="24"/>
-          <w:lang w:val="en-US" w:eastAsia="fr-FR"/>
-        </w:rPr>
-        <w:t>Timer interrupt retrieve compass data = current heading</w:t>
-      </w:r>
-    </w:p>
-    <w:p>
-      <w:pPr>
-        <w:pStyle w:val="Paragraphedeliste"/>
-        <w:numPr>
-          <w:ilvl w:val="2"/>
-          <w:numId w:val="4"/>
-        </w:numPr>
-        <w:spacing w:after="0" w:line="392" w:lineRule="atLeast"/>
-        <w:rPr>
-          <w:rFonts w:ascii="Arial" w:eastAsia="Times New Roman" w:hAnsi="Arial" w:cs="Arial"/>
-          <w:sz w:val="24"/>
-          <w:szCs w:val="24"/>
-          <w:lang w:val="en-US" w:eastAsia="fr-FR"/>
-        </w:rPr>
-      </w:pPr>
-      <w:r>
-        <w:rPr>
-          <w:rFonts w:ascii="Arial" w:eastAsia="Times New Roman" w:hAnsi="Arial" w:cs="Arial"/>
-          <w:sz w:val="24"/>
-          <w:szCs w:val="24"/>
-          <w:lang w:val="en-US" w:eastAsia="fr-FR"/>
-        </w:rPr>
-        <w:t>TP5 – poll GPS</w:t>
-      </w:r>
-      <w:r>
-        <w:rPr>
-          <w:rFonts w:ascii="Arial" w:eastAsia="Times New Roman" w:hAnsi="Arial" w:cs="Arial"/>
-          <w:sz w:val="24"/>
-          <w:szCs w:val="24"/>
-          <w:lang w:val="en-US" w:eastAsia="fr-FR"/>
-        </w:rPr>
-        <w:t xml:space="preserve"> - tbd</w:t>
-      </w:r>
-    </w:p>
-    <w:p>
-      <w:pPr>
-        <w:pStyle w:val="Paragraphedeliste"/>
-        <w:numPr>
-          <w:ilvl w:val="2"/>
-          <w:numId w:val="4"/>
-        </w:numPr>
-        <w:spacing w:after="0" w:line="392" w:lineRule="atLeast"/>
-        <w:rPr>
-          <w:rFonts w:ascii="Arial" w:eastAsia="Times New Roman" w:hAnsi="Arial" w:cs="Arial"/>
-          <w:sz w:val="24"/>
-          <w:szCs w:val="24"/>
-          <w:lang w:val="en-US" w:eastAsia="fr-FR"/>
-        </w:rPr>
-      </w:pPr>
-      <w:r>
-        <w:rPr>
-          <w:rFonts w:ascii="Arial" w:eastAsia="Times New Roman" w:hAnsi="Arial" w:cs="Arial"/>
-          <w:sz w:val="24"/>
-          <w:szCs w:val="24"/>
-          <w:lang w:val="en-US" w:eastAsia="fr-FR"/>
-        </w:rPr>
-        <w:t>TP6 – ad</w:t>
-      </w:r>
-      <w:r>
-        <w:rPr>
-          <w:rFonts w:ascii="Arial" w:eastAsia="Times New Roman" w:hAnsi="Arial" w:cs="Arial"/>
-          <w:sz w:val="24"/>
-          <w:szCs w:val="24"/>
-          <w:lang w:val="en-US" w:eastAsia="fr-FR"/>
-        </w:rPr>
-        <w:t>just PWM to deliver order</w:t>
+        <w:t xml:space="preserve">TP7 – feedback actual status (position (x,y), heading, </w:t>
+      </w:r>
+      <w:r>
+        <w:rPr>
+          <w:rFonts w:ascii="Arial" w:eastAsia="Times New Roman" w:hAnsi="Arial" w:cs="Arial"/>
+          <w:sz w:val="24"/>
+          <w:szCs w:val="24"/>
+          <w:lang w:val="en-US" w:eastAsia="fr-FR"/>
+        </w:rPr>
+        <w:t>teta_point</w:t>
+      </w:r>
+      <w:r>
+        <w:rPr>
+          <w:rFonts w:ascii="Arial" w:eastAsia="Times New Roman" w:hAnsi="Arial" w:cs="Arial"/>
+          <w:sz w:val="24"/>
+          <w:szCs w:val="24"/>
+          <w:lang w:val="en-US" w:eastAsia="fr-FR"/>
+        </w:rPr>
+        <w:t>) to MU (</w:t>
+      </w:r>
+      <w:r>
+        <w:rPr>
+          <w:rFonts w:ascii="Arial" w:eastAsia="Times New Roman" w:hAnsi="Arial" w:cs="Arial"/>
+          <w:sz w:val="24"/>
+          <w:szCs w:val="24"/>
+          <w:lang w:val="en-US" w:eastAsia="fr-FR"/>
+        </w:rPr>
+        <w:t>I2C-1</w:t>
+      </w:r>
+      <w:r>
+        <w:rPr>
+          <w:rFonts w:ascii="Arial" w:eastAsia="Times New Roman" w:hAnsi="Arial" w:cs="Arial"/>
+          <w:sz w:val="24"/>
+          <w:szCs w:val="24"/>
+          <w:lang w:val="en-US" w:eastAsia="fr-FR"/>
+        </w:rPr>
+        <w:t xml:space="preserve">) </w:t>
+      </w:r>
+      <w:r>
+        <w:rPr>
+          <w:rFonts w:ascii="Arial" w:eastAsia="Times New Roman" w:hAnsi="Arial" w:cs="Arial"/>
+          <w:sz w:val="24"/>
+          <w:szCs w:val="24"/>
+          <w:lang w:val="en-US" w:eastAsia="fr-FR"/>
+        </w:rPr>
+        <w:t xml:space="preserve">every </w:t>
+      </w:r>
+      <w:r>
+        <w:rPr>
+          <w:rFonts w:ascii="Arial" w:eastAsia="Times New Roman" w:hAnsi="Arial" w:cs="Arial"/>
+          <w:sz w:val="24"/>
+          <w:szCs w:val="24"/>
+          <w:lang w:val="en-US" w:eastAsia="fr-FR"/>
+        </w:rPr>
+        <w:t>1s</w:t>
       </w:r>
     </w:p>
     <w:p>
@@ -6983,132 +7781,26 @@
           <w:rFonts w:ascii="Arial" w:eastAsia="Times New Roman" w:hAnsi="Arial" w:cs="Arial"/>
           <w:sz w:val="24"/>
           <w:szCs w:val="24"/>
-          <w:lang w:val="en-US" w:eastAsia="fr-FR"/>
-        </w:rPr>
-      </w:pPr>
-      <w:r>
-        <w:rPr>
-          <w:rFonts w:ascii="Arial" w:eastAsia="Times New Roman" w:hAnsi="Arial" w:cs="Arial"/>
-          <w:sz w:val="24"/>
-          <w:szCs w:val="24"/>
-          <w:lang w:val="en-US" w:eastAsia="fr-FR"/>
-        </w:rPr>
-        <w:t xml:space="preserve">Execute after TP 4 </w:t>
-      </w:r>
-      <w:r>
-        <w:rPr>
-          <w:rFonts w:ascii="Arial" w:eastAsia="Times New Roman" w:hAnsi="Arial" w:cs="Arial"/>
-          <w:sz w:val="24"/>
-          <w:szCs w:val="24"/>
-          <w:lang w:val="en-US" w:eastAsia="fr-FR"/>
-        </w:rPr>
-        <w:t xml:space="preserve">or TP 5 </w:t>
-      </w:r>
-      <w:r>
-        <w:rPr>
-          <w:rFonts w:ascii="Arial" w:eastAsia="Times New Roman" w:hAnsi="Arial" w:cs="Arial"/>
-          <w:sz w:val="24"/>
-          <w:szCs w:val="24"/>
-          <w:lang w:val="en-US" w:eastAsia="fr-FR"/>
-        </w:rPr>
-        <w:t>(</w:t>
-      </w:r>
-      <w:r>
-        <w:rPr>
-          <w:rFonts w:ascii="Arial" w:eastAsia="Times New Roman" w:hAnsi="Arial" w:cs="Arial"/>
-          <w:sz w:val="24"/>
-          <w:szCs w:val="24"/>
-          <w:lang w:val="en-US" w:eastAsia="fr-FR"/>
-        </w:rPr>
-        <w:t xml:space="preserve">Encoder ticks </w:t>
-      </w:r>
-      <w:r>
-        <w:rPr>
-          <w:rFonts w:ascii="Arial" w:eastAsia="Times New Roman" w:hAnsi="Arial" w:cs="Arial"/>
-          <w:sz w:val="24"/>
-          <w:szCs w:val="24"/>
-          <w:lang w:val="en-US" w:eastAsia="fr-FR"/>
-        </w:rPr>
-        <w:t xml:space="preserve">and compass </w:t>
-      </w:r>
-      <w:r>
-        <w:rPr>
-          <w:rFonts w:ascii="Arial" w:eastAsia="Times New Roman" w:hAnsi="Arial" w:cs="Arial"/>
-          <w:sz w:val="24"/>
-          <w:szCs w:val="24"/>
-          <w:lang w:val="en-US" w:eastAsia="fr-FR"/>
-        </w:rPr>
-        <w:t>available every 0,1s</w:t>
-      </w:r>
-      <w:r>
-        <w:rPr>
-          <w:rFonts w:ascii="Arial" w:eastAsia="Times New Roman" w:hAnsi="Arial" w:cs="Arial"/>
-          <w:sz w:val="24"/>
-          <w:szCs w:val="24"/>
-          <w:lang w:val="en-US" w:eastAsia="fr-FR"/>
-        </w:rPr>
-        <w:t>)</w:t>
-      </w:r>
-    </w:p>
-    <w:p>
-      <w:pPr>
-        <w:pStyle w:val="Paragraphedeliste"/>
-        <w:numPr>
-          <w:ilvl w:val="0"/>
-          <w:numId w:val="6"/>
-        </w:numPr>
-        <w:spacing w:after="0" w:line="392" w:lineRule="atLeast"/>
-        <w:rPr>
-          <w:rFonts w:ascii="Arial" w:eastAsia="Times New Roman" w:hAnsi="Arial" w:cs="Arial"/>
-          <w:sz w:val="24"/>
-          <w:szCs w:val="24"/>
-          <w:lang w:val="en-US" w:eastAsia="fr-FR"/>
-        </w:rPr>
-      </w:pPr>
-      <w:r>
-        <w:rPr>
-          <w:rFonts w:ascii="Arial" w:eastAsia="Times New Roman" w:hAnsi="Arial" w:cs="Arial"/>
-          <w:sz w:val="24"/>
-          <w:szCs w:val="24"/>
-          <w:lang w:val="en-US" w:eastAsia="fr-FR"/>
-        </w:rPr>
-        <w:t xml:space="preserve">Check if segment is completed (distance </w:t>
-      </w:r>
-      <w:r>
-        <w:rPr>
-          <w:rFonts w:ascii="Arial" w:eastAsia="Times New Roman" w:hAnsi="Arial" w:cs="Arial"/>
-          <w:sz w:val="24"/>
-          <w:szCs w:val="24"/>
-          <w:lang w:val="en-US" w:eastAsia="fr-FR"/>
-        </w:rPr>
-        <w:t xml:space="preserve">&lt; 2,5 cm </w:t>
-      </w:r>
-      <w:r>
-        <w:rPr>
-          <w:rFonts w:ascii="Arial" w:eastAsia="Times New Roman" w:hAnsi="Arial" w:cs="Arial"/>
-          <w:sz w:val="24"/>
-          <w:szCs w:val="24"/>
-          <w:lang w:val="en-US" w:eastAsia="fr-FR"/>
-        </w:rPr>
-        <w:t>or heading</w:t>
-      </w:r>
-      <w:r>
-        <w:rPr>
-          <w:rFonts w:ascii="Arial" w:eastAsia="Times New Roman" w:hAnsi="Arial" w:cs="Arial"/>
-          <w:sz w:val="24"/>
-          <w:szCs w:val="24"/>
-          <w:lang w:val="en-US" w:eastAsia="fr-FR"/>
-        </w:rPr>
-        <w:t xml:space="preserve"> &lt;2°</w:t>
-      </w:r>
-      <w:r>
-        <w:rPr>
-          <w:rFonts w:ascii="Arial" w:eastAsia="Times New Roman" w:hAnsi="Arial" w:cs="Arial"/>
-          <w:sz w:val="24"/>
-          <w:szCs w:val="24"/>
-          <w:lang w:val="en-US" w:eastAsia="fr-FR"/>
-        </w:rPr>
-        <w:t>):</w:t>
+          <w:lang w:eastAsia="fr-FR"/>
+        </w:rPr>
+      </w:pPr>
+      <w:r>
+        <w:rPr>
+          <w:rFonts w:ascii="Arial" w:eastAsia="Times New Roman" w:hAnsi="Arial" w:cs="Arial"/>
+          <w:sz w:val="24"/>
+          <w:szCs w:val="24"/>
+          <w:lang w:eastAsia="fr-FR"/>
+        </w:rPr>
+        <w:t>Calcul</w:t>
+      </w:r>
+      <w:r>
+        <w:rPr>
+          <w:rFonts w:ascii="Arial" w:eastAsia="Times New Roman" w:hAnsi="Arial" w:cs="Arial"/>
+          <w:sz w:val="24"/>
+          <w:szCs w:val="24"/>
+          <w:lang w:eastAsia="fr-FR"/>
+        </w:rPr>
+        <w:t>ate x, y, vx, vy, teta_point</w:t>
       </w:r>
     </w:p>
     <w:p>
@@ -7133,973 +7825,7 @@
           <w:szCs w:val="24"/>
           <w:lang w:val="en-US" w:eastAsia="fr-FR"/>
         </w:rPr>
-        <w:t>Reset counters</w:t>
-      </w:r>
-    </w:p>
-    <w:p>
-      <w:pPr>
-        <w:pStyle w:val="Paragraphedeliste"/>
-        <w:numPr>
-          <w:ilvl w:val="1"/>
-          <w:numId w:val="6"/>
-        </w:numPr>
-        <w:spacing w:after="0" w:line="392" w:lineRule="atLeast"/>
-        <w:rPr>
-          <w:rFonts w:ascii="Arial" w:eastAsia="Times New Roman" w:hAnsi="Arial" w:cs="Arial"/>
-          <w:sz w:val="24"/>
-          <w:szCs w:val="24"/>
-          <w:lang w:val="en-US" w:eastAsia="fr-FR"/>
-        </w:rPr>
-      </w:pPr>
-      <w:r>
-        <w:rPr>
-          <w:rFonts w:ascii="Arial" w:eastAsia="Times New Roman" w:hAnsi="Arial" w:cs="Arial"/>
-          <w:sz w:val="24"/>
-          <w:szCs w:val="24"/>
-          <w:lang w:val="en-US" w:eastAsia="fr-FR"/>
-        </w:rPr>
-        <w:t>Check go ahead received</w:t>
-      </w:r>
-      <w:r>
-        <w:rPr>
-          <w:rFonts w:ascii="Arial" w:eastAsia="Times New Roman" w:hAnsi="Arial" w:cs="Arial"/>
-          <w:sz w:val="24"/>
-          <w:szCs w:val="24"/>
-          <w:lang w:val="en-US" w:eastAsia="fr-FR"/>
-        </w:rPr>
-        <w:t xml:space="preserve"> from MU</w:t>
-      </w:r>
-    </w:p>
-    <w:p>
-      <w:pPr>
-        <w:pStyle w:val="Paragraphedeliste"/>
-        <w:numPr>
-          <w:ilvl w:val="1"/>
-          <w:numId w:val="6"/>
-        </w:numPr>
-        <w:spacing w:after="0" w:line="392" w:lineRule="atLeast"/>
-        <w:rPr>
-          <w:rFonts w:ascii="Arial" w:eastAsia="Times New Roman" w:hAnsi="Arial" w:cs="Arial"/>
-          <w:sz w:val="24"/>
-          <w:szCs w:val="24"/>
-          <w:lang w:val="en-US" w:eastAsia="fr-FR"/>
-        </w:rPr>
-      </w:pPr>
-      <w:r>
-        <w:rPr>
-          <w:rFonts w:ascii="Arial" w:eastAsia="Times New Roman" w:hAnsi="Arial" w:cs="Arial"/>
-          <w:sz w:val="24"/>
-          <w:szCs w:val="24"/>
-          <w:lang w:val="en-US" w:eastAsia="fr-FR"/>
-        </w:rPr>
-        <w:t xml:space="preserve">Start </w:t>
-      </w:r>
-      <w:r>
-        <w:rPr>
-          <w:rFonts w:ascii="Arial" w:eastAsia="Times New Roman" w:hAnsi="Arial" w:cs="Arial"/>
-          <w:sz w:val="24"/>
-          <w:szCs w:val="24"/>
-          <w:lang w:val="en-US" w:eastAsia="fr-FR"/>
-        </w:rPr>
-        <w:t>next</w:t>
-      </w:r>
-      <w:r>
-        <w:rPr>
-          <w:rFonts w:ascii="Arial" w:eastAsia="Times New Roman" w:hAnsi="Arial" w:cs="Arial"/>
-          <w:sz w:val="24"/>
-          <w:szCs w:val="24"/>
-          <w:lang w:val="en-US" w:eastAsia="fr-FR"/>
-        </w:rPr>
-        <w:t xml:space="preserve"> segment</w:t>
-      </w:r>
-    </w:p>
-    <w:p>
-      <w:pPr>
-        <w:pStyle w:val="Paragraphedeliste"/>
-        <w:numPr>
-          <w:ilvl w:val="0"/>
-          <w:numId w:val="6"/>
-        </w:numPr>
-        <w:spacing w:after="0" w:line="392" w:lineRule="atLeast"/>
-        <w:rPr>
-          <w:rFonts w:ascii="Arial" w:eastAsia="Times New Roman" w:hAnsi="Arial" w:cs="Arial"/>
-          <w:sz w:val="24"/>
-          <w:szCs w:val="24"/>
-          <w:lang w:val="en-US" w:eastAsia="fr-FR"/>
-        </w:rPr>
-      </w:pPr>
-      <w:r>
-        <w:rPr>
-          <w:rFonts w:ascii="Arial" w:eastAsia="Times New Roman" w:hAnsi="Arial" w:cs="Arial"/>
-          <w:sz w:val="24"/>
-          <w:szCs w:val="24"/>
-          <w:lang w:val="en-US" w:eastAsia="fr-FR"/>
-        </w:rPr>
-        <w:t xml:space="preserve">Check if segment </w:t>
-      </w:r>
-      <w:r>
-        <w:rPr>
-          <w:rFonts w:ascii="Arial" w:eastAsia="Times New Roman" w:hAnsi="Arial" w:cs="Arial"/>
-          <w:sz w:val="24"/>
-          <w:szCs w:val="24"/>
-          <w:lang w:val="en-US" w:eastAsia="fr-FR"/>
-        </w:rPr>
-        <w:t xml:space="preserve">is expected to be </w:t>
-      </w:r>
-      <w:r>
-        <w:rPr>
-          <w:rFonts w:ascii="Arial" w:eastAsia="Times New Roman" w:hAnsi="Arial" w:cs="Arial"/>
-          <w:sz w:val="24"/>
-          <w:szCs w:val="24"/>
-          <w:lang w:val="en-US" w:eastAsia="fr-FR"/>
-        </w:rPr>
-        <w:t xml:space="preserve">completed </w:t>
-      </w:r>
-      <w:r>
-        <w:rPr>
-          <w:rFonts w:ascii="Arial" w:eastAsia="Times New Roman" w:hAnsi="Arial" w:cs="Arial"/>
-          <w:sz w:val="24"/>
-          <w:szCs w:val="24"/>
-          <w:lang w:val="en-US" w:eastAsia="fr-FR"/>
-        </w:rPr>
-        <w:t xml:space="preserve">in next iteration </w:t>
-      </w:r>
-      <w:r>
-        <w:rPr>
-          <w:rFonts w:ascii="Arial" w:eastAsia="Times New Roman" w:hAnsi="Arial" w:cs="Arial"/>
-          <w:sz w:val="24"/>
-          <w:szCs w:val="24"/>
-          <w:lang w:val="en-US" w:eastAsia="fr-FR"/>
-        </w:rPr>
-        <w:t xml:space="preserve">(distance </w:t>
-      </w:r>
-      <w:r>
-        <w:rPr>
-          <w:rFonts w:ascii="Arial" w:eastAsia="Times New Roman" w:hAnsi="Arial" w:cs="Arial"/>
-          <w:sz w:val="24"/>
-          <w:szCs w:val="24"/>
-          <w:lang w:val="en-US" w:eastAsia="fr-FR"/>
-        </w:rPr>
-        <w:t xml:space="preserve">&lt; PWM * </w:t>
-      </w:r>
-      <w:r>
-        <w:rPr>
-          <w:rFonts w:ascii="Arial" w:eastAsia="Times New Roman" w:hAnsi="Arial" w:cs="Arial"/>
-          <w:sz w:val="24"/>
-          <w:szCs w:val="24"/>
-          <w:lang w:val="en-US" w:eastAsia="fr-FR"/>
-        </w:rPr>
-        <w:t>5</w:t>
-      </w:r>
-      <w:r>
-        <w:rPr>
-          <w:rFonts w:ascii="Arial" w:eastAsia="Times New Roman" w:hAnsi="Arial" w:cs="Arial"/>
-          <w:sz w:val="24"/>
-          <w:szCs w:val="24"/>
-          <w:lang w:val="en-US" w:eastAsia="fr-FR"/>
-        </w:rPr>
-        <w:t xml:space="preserve"> </w:t>
-      </w:r>
-      <w:r>
-        <w:rPr>
-          <w:rFonts w:ascii="Arial" w:eastAsia="Times New Roman" w:hAnsi="Arial" w:cs="Arial"/>
-          <w:sz w:val="24"/>
-          <w:szCs w:val="24"/>
-          <w:lang w:val="en-US" w:eastAsia="fr-FR"/>
-        </w:rPr>
-        <w:t xml:space="preserve">cm </w:t>
-      </w:r>
-      <w:r>
-        <w:rPr>
-          <w:rFonts w:ascii="Arial" w:eastAsia="Times New Roman" w:hAnsi="Arial" w:cs="Arial"/>
-          <w:sz w:val="24"/>
-          <w:szCs w:val="24"/>
-          <w:lang w:val="en-US" w:eastAsia="fr-FR"/>
-        </w:rPr>
-        <w:t>or heading</w:t>
-      </w:r>
-      <w:r>
-        <w:rPr>
-          <w:rFonts w:ascii="Arial" w:eastAsia="Times New Roman" w:hAnsi="Arial" w:cs="Arial"/>
-          <w:sz w:val="24"/>
-          <w:szCs w:val="24"/>
-          <w:lang w:val="en-US" w:eastAsia="fr-FR"/>
-        </w:rPr>
-        <w:t xml:space="preserve"> &lt; 5°</w:t>
-      </w:r>
-      <w:r>
-        <w:rPr>
-          <w:rFonts w:ascii="Arial" w:eastAsia="Times New Roman" w:hAnsi="Arial" w:cs="Arial"/>
-          <w:sz w:val="24"/>
-          <w:szCs w:val="24"/>
-          <w:lang w:val="en-US" w:eastAsia="fr-FR"/>
-        </w:rPr>
-        <w:t>):</w:t>
-      </w:r>
-    </w:p>
-    <w:p>
-      <w:pPr>
-        <w:pStyle w:val="Paragraphedeliste"/>
-        <w:numPr>
-          <w:ilvl w:val="1"/>
-          <w:numId w:val="6"/>
-        </w:numPr>
-        <w:spacing w:after="0" w:line="392" w:lineRule="atLeast"/>
-        <w:rPr>
-          <w:rFonts w:ascii="Arial" w:eastAsia="Times New Roman" w:hAnsi="Arial" w:cs="Arial"/>
-          <w:sz w:val="24"/>
-          <w:szCs w:val="24"/>
-          <w:lang w:val="en-US" w:eastAsia="fr-FR"/>
-        </w:rPr>
-      </w:pPr>
-      <w:r>
-        <w:rPr>
-          <w:rFonts w:ascii="Arial" w:eastAsia="Times New Roman" w:hAnsi="Arial" w:cs="Arial"/>
-          <w:sz w:val="24"/>
-          <w:szCs w:val="24"/>
-          <w:lang w:val="en-US" w:eastAsia="fr-FR"/>
-        </w:rPr>
-        <w:t>If yes : report segment completed</w:t>
-      </w:r>
-    </w:p>
-    <w:p>
-      <w:pPr>
-        <w:pStyle w:val="Paragraphedeliste"/>
-        <w:numPr>
-          <w:ilvl w:val="1"/>
-          <w:numId w:val="6"/>
-        </w:numPr>
-        <w:spacing w:after="0" w:line="392" w:lineRule="atLeast"/>
-        <w:rPr>
-          <w:rFonts w:ascii="Arial" w:eastAsia="Times New Roman" w:hAnsi="Arial" w:cs="Arial"/>
-          <w:sz w:val="24"/>
-          <w:szCs w:val="24"/>
-          <w:lang w:val="en-US" w:eastAsia="fr-FR"/>
-        </w:rPr>
-      </w:pPr>
-      <w:r>
-        <w:rPr>
-          <w:rFonts w:ascii="Arial" w:eastAsia="Times New Roman" w:hAnsi="Arial" w:cs="Arial"/>
-          <w:sz w:val="24"/>
-          <w:szCs w:val="24"/>
-          <w:lang w:val="en-US" w:eastAsia="fr-FR"/>
-        </w:rPr>
-        <w:t>Set PWM to 50% of current *4</w:t>
-      </w:r>
-    </w:p>
-    <w:p>
-      <w:pPr>
-        <w:pStyle w:val="Paragraphedeliste"/>
-        <w:numPr>
-          <w:ilvl w:val="0"/>
-          <w:numId w:val="6"/>
-        </w:numPr>
-        <w:spacing w:after="0" w:line="392" w:lineRule="atLeast"/>
-        <w:rPr>
-          <w:rFonts w:ascii="Arial" w:eastAsia="Times New Roman" w:hAnsi="Arial" w:cs="Arial"/>
-          <w:sz w:val="24"/>
-          <w:szCs w:val="24"/>
-          <w:lang w:val="en-US" w:eastAsia="fr-FR"/>
-        </w:rPr>
-      </w:pPr>
-      <w:r>
-        <w:rPr>
-          <w:rFonts w:ascii="Arial" w:eastAsia="Times New Roman" w:hAnsi="Arial" w:cs="Arial"/>
-          <w:sz w:val="24"/>
-          <w:szCs w:val="24"/>
-          <w:lang w:val="en-US" w:eastAsia="fr-FR"/>
-        </w:rPr>
-        <w:t>Straight line management</w:t>
-      </w:r>
-      <w:r>
-        <w:rPr>
-          <w:rFonts w:ascii="Arial" w:eastAsia="Times New Roman" w:hAnsi="Arial" w:cs="Arial"/>
-          <w:sz w:val="24"/>
-          <w:szCs w:val="24"/>
-          <w:lang w:val="en-US" w:eastAsia="fr-FR"/>
-        </w:rPr>
-        <w:t xml:space="preserve"> (forward and backward)</w:t>
-      </w:r>
-    </w:p>
-    <w:p>
-      <w:pPr>
-        <w:pStyle w:val="Paragraphedeliste"/>
-        <w:numPr>
-          <w:ilvl w:val="1"/>
-          <w:numId w:val="6"/>
-        </w:numPr>
-        <w:spacing w:after="0" w:line="392" w:lineRule="atLeast"/>
-        <w:rPr>
-          <w:rFonts w:ascii="Arial" w:eastAsia="Times New Roman" w:hAnsi="Arial" w:cs="Arial"/>
-          <w:sz w:val="24"/>
-          <w:szCs w:val="24"/>
-          <w:lang w:val="en-US" w:eastAsia="fr-FR"/>
-        </w:rPr>
-      </w:pPr>
-      <w:r>
-        <w:rPr>
-          <w:rFonts w:ascii="Arial" w:eastAsia="Times New Roman" w:hAnsi="Arial" w:cs="Arial"/>
-          <w:sz w:val="24"/>
-          <w:szCs w:val="24"/>
-          <w:lang w:val="en-US" w:eastAsia="fr-FR"/>
-        </w:rPr>
-        <w:t xml:space="preserve">If </w:t>
-      </w:r>
-      <w:r>
-        <w:rPr>
-          <w:rFonts w:ascii="Arial" w:eastAsia="Times New Roman" w:hAnsi="Arial" w:cs="Arial"/>
-          <w:sz w:val="24"/>
-          <w:szCs w:val="24"/>
-          <w:lang w:val="en-US" w:eastAsia="fr-FR"/>
-        </w:rPr>
-        <w:t xml:space="preserve">max (current gap; </w:t>
-      </w:r>
-      <w:r>
-        <w:rPr>
-          <w:rFonts w:ascii="Arial" w:eastAsia="Times New Roman" w:hAnsi="Arial" w:cs="Arial"/>
-          <w:sz w:val="24"/>
-          <w:szCs w:val="24"/>
-          <w:lang w:val="en-US" w:eastAsia="fr-FR"/>
-        </w:rPr>
-        <w:t>abs(sumof</w:t>
-      </w:r>
-      <w:r>
-        <w:rPr>
-          <w:rFonts w:ascii="Arial" w:eastAsia="Times New Roman" w:hAnsi="Arial" w:cs="Arial"/>
-          <w:sz w:val="24"/>
-          <w:szCs w:val="24"/>
-          <w:lang w:val="en-US" w:eastAsia="fr-FR"/>
-        </w:rPr>
-        <w:t>(current gap and previous gap)</w:t>
-      </w:r>
-      <w:r>
-        <w:rPr>
-          <w:rFonts w:ascii="Arial" w:eastAsia="Times New Roman" w:hAnsi="Arial" w:cs="Arial"/>
-          <w:sz w:val="24"/>
-          <w:szCs w:val="24"/>
-          <w:lang w:val="en-US" w:eastAsia="fr-FR"/>
-        </w:rPr>
-        <w:t>)</w:t>
-      </w:r>
-      <w:r>
-        <w:rPr>
-          <w:rFonts w:ascii="Arial" w:eastAsia="Times New Roman" w:hAnsi="Arial" w:cs="Arial"/>
-          <w:sz w:val="24"/>
-          <w:szCs w:val="24"/>
-          <w:lang w:val="en-US" w:eastAsia="fr-FR"/>
-        </w:rPr>
-        <w:t>)</w:t>
-      </w:r>
-      <w:r>
-        <w:rPr>
-          <w:rFonts w:ascii="Arial" w:eastAsia="Times New Roman" w:hAnsi="Arial" w:cs="Arial"/>
-          <w:sz w:val="24"/>
-          <w:szCs w:val="24"/>
-          <w:lang w:val="en-US" w:eastAsia="fr-FR"/>
-        </w:rPr>
-        <w:t xml:space="preserve"> between slowest left and slowest right &gt;= 2 ticks (6%</w:t>
-      </w:r>
-      <w:r>
-        <w:rPr>
-          <w:rFonts w:ascii="Arial" w:eastAsia="Times New Roman" w:hAnsi="Arial" w:cs="Arial"/>
-          <w:sz w:val="24"/>
-          <w:szCs w:val="24"/>
-          <w:lang w:val="en-US" w:eastAsia="fr-FR"/>
-        </w:rPr>
-        <w:t xml:space="preserve"> deviation</w:t>
-      </w:r>
-      <w:r>
-        <w:rPr>
-          <w:rFonts w:ascii="Arial" w:eastAsia="Times New Roman" w:hAnsi="Arial" w:cs="Arial"/>
-          <w:sz w:val="24"/>
-          <w:szCs w:val="24"/>
-          <w:lang w:val="en-US" w:eastAsia="fr-FR"/>
-        </w:rPr>
-        <w:t>):</w:t>
-      </w:r>
-    </w:p>
-    <w:p>
-      <w:pPr>
-        <w:pStyle w:val="Paragraphedeliste"/>
-        <w:numPr>
-          <w:ilvl w:val="2"/>
-          <w:numId w:val="6"/>
-        </w:numPr>
-        <w:spacing w:after="0" w:line="392" w:lineRule="atLeast"/>
-        <w:rPr>
-          <w:rFonts w:ascii="Arial" w:eastAsia="Times New Roman" w:hAnsi="Arial" w:cs="Arial"/>
-          <w:sz w:val="24"/>
-          <w:szCs w:val="24"/>
-          <w:lang w:val="en-US" w:eastAsia="fr-FR"/>
-        </w:rPr>
-      </w:pPr>
-      <w:r>
-        <w:rPr>
-          <w:rFonts w:ascii="Arial" w:eastAsia="Times New Roman" w:hAnsi="Arial" w:cs="Arial"/>
-          <w:sz w:val="24"/>
-          <w:szCs w:val="24"/>
-          <w:lang w:val="en-US" w:eastAsia="fr-FR"/>
-        </w:rPr>
-        <w:t>slowdown fastest side</w:t>
-      </w:r>
-      <w:r>
-        <w:rPr>
-          <w:rFonts w:ascii="Arial" w:eastAsia="Times New Roman" w:hAnsi="Arial" w:cs="Arial"/>
-          <w:sz w:val="24"/>
-          <w:szCs w:val="24"/>
-          <w:lang w:val="en-US" w:eastAsia="fr-FR"/>
-        </w:rPr>
-        <w:t xml:space="preserve"> (function of the gap tbd)</w:t>
-      </w:r>
-    </w:p>
-    <w:p>
-      <w:pPr>
-        <w:pStyle w:val="Paragraphedeliste"/>
-        <w:numPr>
-          <w:ilvl w:val="2"/>
-          <w:numId w:val="6"/>
-        </w:numPr>
-        <w:spacing w:after="0" w:line="392" w:lineRule="atLeast"/>
-        <w:rPr>
-          <w:rFonts w:ascii="Arial" w:eastAsia="Times New Roman" w:hAnsi="Arial" w:cs="Arial"/>
-          <w:sz w:val="24"/>
-          <w:szCs w:val="24"/>
-          <w:lang w:val="en-US" w:eastAsia="fr-FR"/>
-        </w:rPr>
-      </w:pPr>
-      <w:r>
-        <w:rPr>
-          <w:rFonts w:ascii="Arial" w:eastAsia="Times New Roman" w:hAnsi="Arial" w:cs="Arial"/>
-          <w:sz w:val="24"/>
-          <w:szCs w:val="24"/>
-          <w:lang w:val="en-US" w:eastAsia="fr-FR"/>
-        </w:rPr>
-        <w:t xml:space="preserve">Reset </w:t>
-      </w:r>
-      <w:r>
-        <w:rPr>
-          <w:rFonts w:ascii="Arial" w:eastAsia="Times New Roman" w:hAnsi="Arial" w:cs="Arial"/>
-          <w:sz w:val="24"/>
-          <w:szCs w:val="24"/>
-          <w:lang w:val="en-US" w:eastAsia="fr-FR"/>
-        </w:rPr>
-        <w:t xml:space="preserve">current </w:t>
-      </w:r>
-      <w:r>
-        <w:rPr>
-          <w:rFonts w:ascii="Arial" w:eastAsia="Times New Roman" w:hAnsi="Arial" w:cs="Arial"/>
-          <w:sz w:val="24"/>
-          <w:szCs w:val="24"/>
-          <w:lang w:val="en-US" w:eastAsia="fr-FR"/>
-        </w:rPr>
-        <w:t>gap</w:t>
-      </w:r>
-      <w:r>
-        <w:rPr>
-          <w:rFonts w:ascii="Arial" w:eastAsia="Times New Roman" w:hAnsi="Arial" w:cs="Arial"/>
-          <w:sz w:val="24"/>
-          <w:szCs w:val="24"/>
-          <w:lang w:val="en-US" w:eastAsia="fr-FR"/>
-        </w:rPr>
-        <w:t xml:space="preserve"> #fixed so do not carry forward</w:t>
-      </w:r>
-    </w:p>
-    <w:p>
-      <w:pPr>
-        <w:pStyle w:val="Paragraphedeliste"/>
-        <w:numPr>
-          <w:ilvl w:val="1"/>
-          <w:numId w:val="6"/>
-        </w:numPr>
-        <w:spacing w:after="0" w:line="392" w:lineRule="atLeast"/>
-        <w:rPr>
-          <w:rFonts w:ascii="Arial" w:eastAsia="Times New Roman" w:hAnsi="Arial" w:cs="Arial"/>
-          <w:sz w:val="24"/>
-          <w:szCs w:val="24"/>
-          <w:lang w:val="en-US" w:eastAsia="fr-FR"/>
-        </w:rPr>
-      </w:pPr>
-      <w:r>
-        <w:rPr>
-          <w:rFonts w:ascii="Arial" w:eastAsia="Times New Roman" w:hAnsi="Arial" w:cs="Arial"/>
-          <w:sz w:val="24"/>
-          <w:szCs w:val="24"/>
-          <w:lang w:val="en-US" w:eastAsia="fr-FR"/>
-        </w:rPr>
-        <w:t xml:space="preserve">Else </w:t>
-      </w:r>
-      <w:r>
-        <w:rPr>
-          <w:rFonts w:ascii="Arial" w:eastAsia="Times New Roman" w:hAnsi="Arial" w:cs="Arial"/>
-          <w:sz w:val="24"/>
-          <w:szCs w:val="24"/>
-          <w:lang w:val="en-US" w:eastAsia="fr-FR"/>
-        </w:rPr>
-        <w:t>if sumof(current gap and previous gap)</w:t>
-      </w:r>
-      <w:r>
-        <w:rPr>
-          <w:rFonts w:ascii="Arial" w:eastAsia="Times New Roman" w:hAnsi="Arial" w:cs="Arial"/>
-          <w:sz w:val="24"/>
-          <w:szCs w:val="24"/>
-          <w:lang w:val="en-US" w:eastAsia="fr-FR"/>
-        </w:rPr>
-        <w:t>=0</w:t>
-      </w:r>
-      <w:r>
-        <w:rPr>
-          <w:rFonts w:ascii="Arial" w:eastAsia="Times New Roman" w:hAnsi="Arial" w:cs="Arial"/>
-          <w:sz w:val="24"/>
-          <w:szCs w:val="24"/>
-          <w:lang w:val="en-US" w:eastAsia="fr-FR"/>
-        </w:rPr>
-        <w:t xml:space="preserve"> :</w:t>
-      </w:r>
-    </w:p>
-    <w:p>
-      <w:pPr>
-        <w:pStyle w:val="Paragraphedeliste"/>
-        <w:numPr>
-          <w:ilvl w:val="2"/>
-          <w:numId w:val="6"/>
-        </w:numPr>
-        <w:spacing w:after="0" w:line="392" w:lineRule="atLeast"/>
-        <w:rPr>
-          <w:rFonts w:ascii="Arial" w:eastAsia="Times New Roman" w:hAnsi="Arial" w:cs="Arial"/>
-          <w:sz w:val="24"/>
-          <w:szCs w:val="24"/>
-          <w:lang w:val="en-US" w:eastAsia="fr-FR"/>
-        </w:rPr>
-      </w:pPr>
-      <w:r>
-        <w:rPr>
-          <w:rFonts w:ascii="Arial" w:eastAsia="Times New Roman" w:hAnsi="Arial" w:cs="Arial"/>
-          <w:sz w:val="24"/>
-          <w:szCs w:val="24"/>
-          <w:lang w:val="en-US" w:eastAsia="fr-FR"/>
-        </w:rPr>
-        <w:t>Reset current gap #current and previous cancel out =&gt; do not carry forward</w:t>
-      </w:r>
-    </w:p>
-    <w:p>
-      <w:pPr>
-        <w:pStyle w:val="Paragraphedeliste"/>
-        <w:numPr>
-          <w:ilvl w:val="1"/>
-          <w:numId w:val="6"/>
-        </w:numPr>
-        <w:spacing w:after="0" w:line="392" w:lineRule="atLeast"/>
-        <w:rPr>
-          <w:rFonts w:ascii="Arial" w:eastAsia="Times New Roman" w:hAnsi="Arial" w:cs="Arial"/>
-          <w:sz w:val="24"/>
-          <w:szCs w:val="24"/>
-          <w:lang w:val="en-US" w:eastAsia="fr-FR"/>
-        </w:rPr>
-      </w:pPr>
-      <w:r>
-        <w:rPr>
-          <w:rFonts w:ascii="Arial" w:eastAsia="Times New Roman" w:hAnsi="Arial" w:cs="Arial"/>
-          <w:sz w:val="24"/>
-          <w:szCs w:val="24"/>
-          <w:lang w:val="en-US" w:eastAsia="fr-FR"/>
-        </w:rPr>
-        <w:t>If gap between front and rear</w:t>
-      </w:r>
-    </w:p>
-    <w:p>
-      <w:pPr>
-        <w:pStyle w:val="Paragraphedeliste"/>
-        <w:numPr>
-          <w:ilvl w:val="2"/>
-          <w:numId w:val="6"/>
-        </w:numPr>
-        <w:rPr>
-          <w:rFonts w:ascii="Arial" w:eastAsia="Times New Roman" w:hAnsi="Arial" w:cs="Arial"/>
-          <w:sz w:val="24"/>
-          <w:szCs w:val="24"/>
-          <w:lang w:val="en-US" w:eastAsia="fr-FR"/>
-        </w:rPr>
-      </w:pPr>
-      <w:r>
-        <w:rPr>
-          <w:rFonts w:ascii="Arial" w:eastAsia="Times New Roman" w:hAnsi="Arial" w:cs="Arial"/>
-          <w:sz w:val="24"/>
-          <w:szCs w:val="24"/>
-          <w:lang w:val="en-US" w:eastAsia="fr-FR"/>
-        </w:rPr>
-        <w:t>Slowdown slipping wheel to slowest wheel of the corresponding</w:t>
-      </w:r>
-      <w:r>
-        <w:rPr>
-          <w:rFonts w:ascii="Arial" w:eastAsia="Times New Roman" w:hAnsi="Arial" w:cs="Arial"/>
-          <w:sz w:val="24"/>
-          <w:szCs w:val="24"/>
-          <w:lang w:val="en-US" w:eastAsia="fr-FR"/>
-        </w:rPr>
-        <w:t>/both</w:t>
-      </w:r>
-      <w:r>
-        <w:rPr>
-          <w:rFonts w:ascii="Arial" w:eastAsia="Times New Roman" w:hAnsi="Arial" w:cs="Arial"/>
-          <w:sz w:val="24"/>
-          <w:szCs w:val="24"/>
-          <w:lang w:val="en-US" w:eastAsia="fr-FR"/>
-        </w:rPr>
-        <w:t xml:space="preserve"> side</w:t>
-      </w:r>
-      <w:r>
-        <w:rPr>
-          <w:rFonts w:ascii="Arial" w:eastAsia="Times New Roman" w:hAnsi="Arial" w:cs="Arial"/>
-          <w:sz w:val="24"/>
-          <w:szCs w:val="24"/>
-          <w:lang w:val="en-US" w:eastAsia="fr-FR"/>
-        </w:rPr>
-        <w:t>(s)</w:t>
-      </w:r>
-    </w:p>
-    <w:p>
-      <w:pPr>
-        <w:pStyle w:val="Paragraphedeliste"/>
-        <w:numPr>
-          <w:ilvl w:val="1"/>
-          <w:numId w:val="6"/>
-        </w:numPr>
-        <w:rPr>
-          <w:rFonts w:ascii="Arial" w:eastAsia="Times New Roman" w:hAnsi="Arial" w:cs="Arial"/>
-          <w:sz w:val="24"/>
-          <w:szCs w:val="24"/>
-          <w:lang w:val="en-US" w:eastAsia="fr-FR"/>
-        </w:rPr>
-      </w:pPr>
-      <w:r>
-        <w:rPr>
-          <w:rFonts w:ascii="Arial" w:eastAsia="Times New Roman" w:hAnsi="Arial" w:cs="Arial"/>
-          <w:sz w:val="24"/>
-          <w:szCs w:val="24"/>
-          <w:lang w:val="en-US" w:eastAsia="fr-FR"/>
-        </w:rPr>
-        <w:t>If no gap</w:t>
-      </w:r>
-      <w:r>
-        <w:rPr>
-          <w:rFonts w:ascii="Arial" w:eastAsia="Times New Roman" w:hAnsi="Arial" w:cs="Arial"/>
-          <w:sz w:val="24"/>
-          <w:szCs w:val="24"/>
-          <w:lang w:val="en-US" w:eastAsia="fr-FR"/>
-        </w:rPr>
-        <w:t xml:space="preserve"> front rear and abs(sum(current gap – previous gap) &lt;=1</w:t>
-      </w:r>
-      <w:r>
-        <w:rPr>
-          <w:rFonts w:ascii="Arial" w:eastAsia="Times New Roman" w:hAnsi="Arial" w:cs="Arial"/>
-          <w:sz w:val="24"/>
-          <w:szCs w:val="24"/>
-          <w:lang w:val="en-US" w:eastAsia="fr-FR"/>
-        </w:rPr>
-        <w:t>:</w:t>
-      </w:r>
-    </w:p>
-    <w:p>
-      <w:pPr>
-        <w:pStyle w:val="Paragraphedeliste"/>
-        <w:numPr>
-          <w:ilvl w:val="2"/>
-          <w:numId w:val="6"/>
-        </w:numPr>
-        <w:rPr>
-          <w:rFonts w:ascii="Arial" w:eastAsia="Times New Roman" w:hAnsi="Arial" w:cs="Arial"/>
-          <w:sz w:val="24"/>
-          <w:szCs w:val="24"/>
-          <w:lang w:val="en-US" w:eastAsia="fr-FR"/>
-        </w:rPr>
-      </w:pPr>
-      <w:r>
-        <w:rPr>
-          <w:rFonts w:ascii="Arial" w:eastAsia="Times New Roman" w:hAnsi="Arial" w:cs="Arial"/>
-          <w:sz w:val="24"/>
-          <w:szCs w:val="24"/>
-          <w:lang w:val="en-US" w:eastAsia="fr-FR"/>
-        </w:rPr>
-        <w:t xml:space="preserve">Increase </w:t>
-      </w:r>
-      <w:r>
-        <w:rPr>
-          <w:rFonts w:ascii="Arial" w:eastAsia="Times New Roman" w:hAnsi="Arial" w:cs="Arial"/>
-          <w:sz w:val="24"/>
-          <w:szCs w:val="24"/>
-          <w:lang w:val="en-US" w:eastAsia="fr-FR"/>
-        </w:rPr>
-        <w:t xml:space="preserve">speed </w:t>
-      </w:r>
-      <w:r>
-        <w:rPr>
-          <w:rFonts w:ascii="Arial" w:eastAsia="Times New Roman" w:hAnsi="Arial" w:cs="Arial"/>
-          <w:sz w:val="24"/>
-          <w:szCs w:val="24"/>
-          <w:lang w:val="en-US" w:eastAsia="fr-FR"/>
-        </w:rPr>
-        <w:t>by 10%</w:t>
-      </w:r>
-      <w:r>
-        <w:rPr>
-          <w:rFonts w:ascii="Arial" w:eastAsia="Times New Roman" w:hAnsi="Arial" w:cs="Arial"/>
-          <w:sz w:val="24"/>
-          <w:szCs w:val="24"/>
-          <w:lang w:val="en-US" w:eastAsia="fr-FR"/>
-        </w:rPr>
-        <w:t xml:space="preserve"> on all</w:t>
-      </w:r>
-    </w:p>
-    <w:p>
-      <w:pPr>
-        <w:pStyle w:val="Paragraphedeliste"/>
-        <w:numPr>
-          <w:ilvl w:val="1"/>
-          <w:numId w:val="6"/>
-        </w:numPr>
-        <w:rPr>
-          <w:rFonts w:ascii="Arial" w:eastAsia="Times New Roman" w:hAnsi="Arial" w:cs="Arial"/>
-          <w:sz w:val="24"/>
-          <w:szCs w:val="24"/>
-          <w:lang w:val="en-US" w:eastAsia="fr-FR"/>
-        </w:rPr>
-      </w:pPr>
-      <w:r>
-        <w:rPr>
-          <w:rFonts w:ascii="Arial" w:eastAsia="Times New Roman" w:hAnsi="Arial" w:cs="Arial"/>
-          <w:sz w:val="24"/>
-          <w:szCs w:val="24"/>
-          <w:lang w:val="en-US" w:eastAsia="fr-FR"/>
-        </w:rPr>
-        <w:t>Former_gap=current_gap</w:t>
-      </w:r>
-    </w:p>
-    <w:p>
-      <w:pPr>
-        <w:pStyle w:val="Paragraphedeliste"/>
-        <w:numPr>
-          <w:ilvl w:val="0"/>
-          <w:numId w:val="6"/>
-        </w:numPr>
-        <w:rPr>
-          <w:rFonts w:ascii="Arial" w:eastAsia="Times New Roman" w:hAnsi="Arial" w:cs="Arial"/>
-          <w:sz w:val="24"/>
-          <w:szCs w:val="24"/>
-          <w:lang w:val="en-US" w:eastAsia="fr-FR"/>
-        </w:rPr>
-      </w:pPr>
-      <w:r>
-        <w:rPr>
-          <w:rFonts w:ascii="Arial" w:eastAsia="Times New Roman" w:hAnsi="Arial" w:cs="Arial"/>
-          <w:sz w:val="24"/>
-          <w:szCs w:val="24"/>
-          <w:lang w:val="en-US" w:eastAsia="fr-FR"/>
-        </w:rPr>
-        <w:t>Rotation management</w:t>
-      </w:r>
-    </w:p>
-    <w:p>
-      <w:pPr>
-        <w:pStyle w:val="Paragraphedeliste"/>
-        <w:numPr>
-          <w:ilvl w:val="1"/>
-          <w:numId w:val="6"/>
-        </w:numPr>
-        <w:rPr>
-          <w:rFonts w:ascii="Arial" w:eastAsia="Times New Roman" w:hAnsi="Arial" w:cs="Arial"/>
-          <w:sz w:val="24"/>
-          <w:szCs w:val="24"/>
-          <w:lang w:eastAsia="fr-FR"/>
-        </w:rPr>
-      </w:pPr>
-      <w:r>
-        <w:rPr>
-          <w:rFonts w:ascii="Arial" w:eastAsia="Times New Roman" w:hAnsi="Arial" w:cs="Arial"/>
-          <w:sz w:val="24"/>
-          <w:szCs w:val="24"/>
-          <w:lang w:eastAsia="fr-FR"/>
-        </w:rPr>
         <w:lastRenderedPageBreak/>
-        <w:t xml:space="preserve">Pour un chassis de </w:t>
-      </w:r>
-      <w:r>
-        <w:rPr>
-          <w:rFonts w:ascii="Arial" w:eastAsia="Times New Roman" w:hAnsi="Arial" w:cs="Arial"/>
-          <w:sz w:val="24"/>
-          <w:szCs w:val="24"/>
-          <w:lang w:eastAsia="fr-FR"/>
-        </w:rPr>
-        <w:t>60 x 90, circonférence cercle circonscrit = 3,4m =&gt; vitesse de rotation ~ 52°/seconde =&gt; roation à faire mi-vitesse soit 26°/s soit avec une fréquence de 5hz sur le compas une resolution de l’ordre de 5,2° qui est 2x la precision du compas.</w:t>
-      </w:r>
-    </w:p>
-    <w:p>
-      <w:pPr>
-        <w:pStyle w:val="Paragraphedeliste"/>
-        <w:numPr>
-          <w:ilvl w:val="1"/>
-          <w:numId w:val="6"/>
-        </w:numPr>
-        <w:rPr>
-          <w:rFonts w:ascii="Arial" w:eastAsia="Times New Roman" w:hAnsi="Arial" w:cs="Arial"/>
-          <w:sz w:val="24"/>
-          <w:szCs w:val="24"/>
-          <w:lang w:val="en-US" w:eastAsia="fr-FR"/>
-        </w:rPr>
-      </w:pPr>
-      <w:r>
-        <w:rPr>
-          <w:rFonts w:ascii="Arial" w:eastAsia="Times New Roman" w:hAnsi="Arial" w:cs="Arial"/>
-          <w:sz w:val="24"/>
-          <w:szCs w:val="24"/>
-          <w:lang w:val="en-US" w:eastAsia="fr-FR"/>
-        </w:rPr>
-        <w:t xml:space="preserve">Check if </w:t>
-      </w:r>
-      <w:r>
-        <w:rPr>
-          <w:rFonts w:ascii="Arial" w:eastAsia="Times New Roman" w:hAnsi="Arial" w:cs="Arial"/>
-          <w:sz w:val="24"/>
-          <w:szCs w:val="24"/>
-          <w:lang w:val="en-US" w:eastAsia="fr-FR"/>
-        </w:rPr>
-        <w:t>abs(current_heading - target_heading) &lt; 10° then PWM=25%</w:t>
-      </w:r>
-    </w:p>
-    <w:p>
-      <w:pPr>
-        <w:pStyle w:val="Paragraphedeliste"/>
-        <w:numPr>
-          <w:ilvl w:val="2"/>
-          <w:numId w:val="4"/>
-        </w:numPr>
-        <w:spacing w:after="0" w:line="392" w:lineRule="atLeast"/>
-        <w:rPr>
-          <w:rFonts w:ascii="Arial" w:eastAsia="Times New Roman" w:hAnsi="Arial" w:cs="Arial"/>
-          <w:sz w:val="24"/>
-          <w:szCs w:val="24"/>
-          <w:lang w:val="en-US" w:eastAsia="fr-FR"/>
-        </w:rPr>
-      </w:pPr>
-      <w:r>
-        <w:rPr>
-          <w:rFonts w:ascii="Arial" w:eastAsia="Times New Roman" w:hAnsi="Arial" w:cs="Arial"/>
-          <w:sz w:val="24"/>
-          <w:szCs w:val="24"/>
-          <w:lang w:val="en-US" w:eastAsia="fr-FR"/>
-        </w:rPr>
-        <w:t xml:space="preserve">TP7 – feedback actual status (position (x,y), heading, </w:t>
-      </w:r>
-      <w:r>
-        <w:rPr>
-          <w:rFonts w:ascii="Arial" w:eastAsia="Times New Roman" w:hAnsi="Arial" w:cs="Arial"/>
-          <w:sz w:val="24"/>
-          <w:szCs w:val="24"/>
-          <w:lang w:val="en-US" w:eastAsia="fr-FR"/>
-        </w:rPr>
-        <w:t>teta_point</w:t>
-      </w:r>
-      <w:r>
-        <w:rPr>
-          <w:rFonts w:ascii="Arial" w:eastAsia="Times New Roman" w:hAnsi="Arial" w:cs="Arial"/>
-          <w:sz w:val="24"/>
-          <w:szCs w:val="24"/>
-          <w:lang w:val="en-US" w:eastAsia="fr-FR"/>
-        </w:rPr>
-        <w:t>) to MU (</w:t>
-      </w:r>
-      <w:r>
-        <w:rPr>
-          <w:rFonts w:ascii="Arial" w:eastAsia="Times New Roman" w:hAnsi="Arial" w:cs="Arial"/>
-          <w:sz w:val="24"/>
-          <w:szCs w:val="24"/>
-          <w:lang w:val="en-US" w:eastAsia="fr-FR"/>
-        </w:rPr>
-        <w:t>I2C-1</w:t>
-      </w:r>
-      <w:r>
-        <w:rPr>
-          <w:rFonts w:ascii="Arial" w:eastAsia="Times New Roman" w:hAnsi="Arial" w:cs="Arial"/>
-          <w:sz w:val="24"/>
-          <w:szCs w:val="24"/>
-          <w:lang w:val="en-US" w:eastAsia="fr-FR"/>
-        </w:rPr>
-        <w:t xml:space="preserve">) </w:t>
-      </w:r>
-      <w:r>
-        <w:rPr>
-          <w:rFonts w:ascii="Arial" w:eastAsia="Times New Roman" w:hAnsi="Arial" w:cs="Arial"/>
-          <w:sz w:val="24"/>
-          <w:szCs w:val="24"/>
-          <w:lang w:val="en-US" w:eastAsia="fr-FR"/>
-        </w:rPr>
-        <w:t xml:space="preserve">every </w:t>
-      </w:r>
-      <w:r>
-        <w:rPr>
-          <w:rFonts w:ascii="Arial" w:eastAsia="Times New Roman" w:hAnsi="Arial" w:cs="Arial"/>
-          <w:sz w:val="24"/>
-          <w:szCs w:val="24"/>
-          <w:lang w:val="en-US" w:eastAsia="fr-FR"/>
-        </w:rPr>
-        <w:t>1s</w:t>
-      </w:r>
-    </w:p>
-    <w:p>
-      <w:pPr>
-        <w:pStyle w:val="Paragraphedeliste"/>
-        <w:numPr>
-          <w:ilvl w:val="0"/>
-          <w:numId w:val="6"/>
-        </w:numPr>
-        <w:spacing w:after="0" w:line="392" w:lineRule="atLeast"/>
-        <w:rPr>
-          <w:rFonts w:ascii="Arial" w:eastAsia="Times New Roman" w:hAnsi="Arial" w:cs="Arial"/>
-          <w:sz w:val="24"/>
-          <w:szCs w:val="24"/>
-          <w:lang w:eastAsia="fr-FR"/>
-        </w:rPr>
-      </w:pPr>
-      <w:r>
-        <w:rPr>
-          <w:rFonts w:ascii="Arial" w:eastAsia="Times New Roman" w:hAnsi="Arial" w:cs="Arial"/>
-          <w:sz w:val="24"/>
-          <w:szCs w:val="24"/>
-          <w:lang w:eastAsia="fr-FR"/>
-        </w:rPr>
-        <w:t>Calcul</w:t>
-      </w:r>
-      <w:r>
-        <w:rPr>
-          <w:rFonts w:ascii="Arial" w:eastAsia="Times New Roman" w:hAnsi="Arial" w:cs="Arial"/>
-          <w:sz w:val="24"/>
-          <w:szCs w:val="24"/>
-          <w:lang w:eastAsia="fr-FR"/>
-        </w:rPr>
-        <w:t>ate x, y, vx, vy, teta_point</w:t>
-      </w:r>
-    </w:p>
-    <w:p>
-      <w:pPr>
-        <w:pStyle w:val="Paragraphedeliste"/>
-        <w:numPr>
-          <w:ilvl w:val="1"/>
-          <w:numId w:val="6"/>
-        </w:numPr>
-        <w:spacing w:after="0" w:line="392" w:lineRule="atLeast"/>
-        <w:rPr>
-          <w:rFonts w:ascii="Arial" w:eastAsia="Times New Roman" w:hAnsi="Arial" w:cs="Arial"/>
-          <w:sz w:val="24"/>
-          <w:szCs w:val="24"/>
-          <w:lang w:val="en-US" w:eastAsia="fr-FR"/>
-        </w:rPr>
-      </w:pPr>
-      <w:r>
-        <w:rPr>
-          <w:rFonts w:ascii="Arial" w:eastAsia="Times New Roman" w:hAnsi="Arial" w:cs="Arial"/>
-          <w:sz w:val="24"/>
-          <w:szCs w:val="24"/>
-          <w:lang w:val="en-US" w:eastAsia="fr-FR"/>
-        </w:rPr>
         <w:t>x</w:t>
       </w:r>
       <w:r>
@@ -11232,7 +10958,6 @@
                 <w:szCs w:val="24"/>
                 <w:lang w:val="en-US" w:eastAsia="fr-FR"/>
               </w:rPr>
-              <w:lastRenderedPageBreak/>
               <w:t>long_GPS</w:t>
             </w:r>
           </w:p>
@@ -13569,18 +13294,7 @@
           <w:szCs w:val="24"/>
           <w:lang w:val="en-US" w:eastAsia="fr-FR"/>
         </w:rPr>
-        <w:t xml:space="preserve">manual_forward(meters), manual_backward(meters), </w:t>
-      </w:r>
-      <w:r>
-        <w:rPr>
-          <w:rFonts w:ascii="Arial" w:eastAsia="Times New Roman" w:hAnsi="Arial" w:cs="Arial"/>
-          <w:color w:val="222222"/>
-          <w:sz w:val="24"/>
-          <w:szCs w:val="24"/>
-          <w:lang w:val="en-US" w:eastAsia="fr-FR"/>
-        </w:rPr>
-        <w:lastRenderedPageBreak/>
-        <w:t>manual_turn_right(degrees)</w:t>
+        <w:t>manual_forward(meters), manual_backward(meters), manual_turn_right(degrees)</w:t>
       </w:r>
       <w:r>
         <w:rPr>
@@ -14517,7 +14231,6 @@
           <w:szCs w:val="24"/>
           <w:lang w:val="en-US" w:eastAsia="fr-FR"/>
         </w:rPr>
-        <w:lastRenderedPageBreak/>
         <w:t>Robot Web server - Webpage of the robot</w:t>
       </w:r>
     </w:p>

</xml_diff>

<commit_message>
TP with segment update MU multi OS and commands
</commit_message>
<xml_diff>
--- a/Specs et architecture/Specs and architecture V0.docx
+++ b/Specs et architecture/Specs and architecture V0.docx
@@ -274,7 +274,7 @@
           <w:szCs w:val="24"/>
           <w:lang w:eastAsia="fr-FR"/>
         </w:rPr>
-        <w:t xml:space="preserve"> OK sauf</w:t>
+        <w:t xml:space="preserve"> OK</w:t>
       </w:r>
     </w:p>
     <w:p>
@@ -1027,7 +1027,250 @@
           <w:szCs w:val="24"/>
           <w:lang w:val="en-US" w:eastAsia="fr-FR"/>
         </w:rPr>
-        <w:t>3M versions</w:t>
+        <w:t xml:space="preserve">3M </w:t>
+      </w:r>
+      <w:r>
+        <w:rPr>
+          <w:rFonts w:ascii="Arial" w:eastAsia="Times New Roman" w:hAnsi="Arial" w:cs="Arial"/>
+          <w:sz w:val="24"/>
+          <w:szCs w:val="24"/>
+          <w:lang w:val="en-US" w:eastAsia="fr-FR"/>
+        </w:rPr>
+        <w:t>for MU and TP+DB IDE 2x18 – ref tbc</w:t>
+      </w:r>
+    </w:p>
+    <w:p>
+      <w:pPr>
+        <w:pStyle w:val="Paragraphedeliste"/>
+        <w:numPr>
+          <w:ilvl w:val="0"/>
+          <w:numId w:val="6"/>
+        </w:numPr>
+        <w:spacing w:after="0" w:line="392" w:lineRule="atLeast"/>
+        <w:rPr>
+          <w:rFonts w:ascii="Arial" w:eastAsia="Times New Roman" w:hAnsi="Arial" w:cs="Arial"/>
+          <w:sz w:val="24"/>
+          <w:szCs w:val="24"/>
+          <w:lang w:val="en-US" w:eastAsia="fr-FR"/>
+        </w:rPr>
+      </w:pPr>
+      <w:r>
+        <w:rPr>
+          <w:rFonts w:ascii="Arial" w:eastAsia="Times New Roman" w:hAnsi="Arial" w:cs="Arial"/>
+          <w:sz w:val="24"/>
+          <w:szCs w:val="24"/>
+          <w:lang w:val="en-US" w:eastAsia="fr-FR"/>
+        </w:rPr>
+        <w:t>IDE 2x3 for SPI bus</w:t>
+      </w:r>
+    </w:p>
+    <w:p>
+      <w:pPr>
+        <w:pStyle w:val="Paragraphedeliste"/>
+        <w:numPr>
+          <w:ilvl w:val="0"/>
+          <w:numId w:val="6"/>
+        </w:numPr>
+        <w:spacing w:after="0" w:line="392" w:lineRule="atLeast"/>
+        <w:rPr>
+          <w:rFonts w:ascii="Arial" w:eastAsia="Times New Roman" w:hAnsi="Arial" w:cs="Arial"/>
+          <w:sz w:val="24"/>
+          <w:szCs w:val="24"/>
+          <w:lang w:val="en-US" w:eastAsia="fr-FR"/>
+        </w:rPr>
+      </w:pPr>
+      <w:r>
+        <w:rPr>
+          <w:rFonts w:ascii="Arial" w:eastAsia="Times New Roman" w:hAnsi="Arial" w:cs="Arial"/>
+          <w:sz w:val="24"/>
+          <w:szCs w:val="24"/>
+          <w:lang w:val="en-US" w:eastAsia="fr-FR"/>
+        </w:rPr>
+        <w:t>JST XE for side connections</w:t>
+      </w:r>
+    </w:p>
+    <w:p>
+      <w:pPr>
+        <w:pStyle w:val="Paragraphedeliste"/>
+        <w:numPr>
+          <w:ilvl w:val="0"/>
+          <w:numId w:val="4"/>
+        </w:numPr>
+        <w:spacing w:after="0" w:line="392" w:lineRule="atLeast"/>
+        <w:rPr>
+          <w:rFonts w:ascii="Arial" w:eastAsia="Times New Roman" w:hAnsi="Arial" w:cs="Arial"/>
+          <w:sz w:val="24"/>
+          <w:szCs w:val="24"/>
+          <w:lang w:val="en-US" w:eastAsia="fr-FR"/>
+        </w:rPr>
+      </w:pPr>
+      <w:r>
+        <w:rPr>
+          <w:rFonts w:ascii="Arial" w:eastAsia="Times New Roman" w:hAnsi="Arial" w:cs="Arial"/>
+          <w:sz w:val="24"/>
+          <w:szCs w:val="24"/>
+          <w:lang w:val="en-US" w:eastAsia="fr-FR"/>
+        </w:rPr>
+        <w:t>A</w:t>
+      </w:r>
+      <w:r>
+        <w:rPr>
+          <w:rFonts w:ascii="Arial" w:eastAsia="Times New Roman" w:hAnsi="Arial" w:cs="Arial"/>
+          <w:sz w:val="24"/>
+          <w:szCs w:val="24"/>
+          <w:lang w:val="en-US" w:eastAsia="fr-FR"/>
+        </w:rPr>
+        <w:t>rchitecture</w:t>
+      </w:r>
+      <w:r>
+        <w:rPr>
+          <w:rFonts w:ascii="Arial" w:eastAsia="Times New Roman" w:hAnsi="Arial" w:cs="Arial"/>
+          <w:sz w:val="24"/>
+          <w:szCs w:val="24"/>
+          <w:lang w:val="en-US" w:eastAsia="fr-FR"/>
+        </w:rPr>
+        <w:t xml:space="preserve"> HW and key functions</w:t>
+      </w:r>
+    </w:p>
+    <w:p>
+      <w:pPr>
+        <w:pStyle w:val="Paragraphedeliste"/>
+        <w:numPr>
+          <w:ilvl w:val="1"/>
+          <w:numId w:val="4"/>
+        </w:numPr>
+        <w:spacing w:after="0" w:line="392" w:lineRule="atLeast"/>
+        <w:rPr>
+          <w:rFonts w:ascii="Arial" w:eastAsia="Times New Roman" w:hAnsi="Arial" w:cs="Arial"/>
+          <w:sz w:val="24"/>
+          <w:szCs w:val="24"/>
+          <w:lang w:val="en-US" w:eastAsia="fr-FR"/>
+        </w:rPr>
+      </w:pPr>
+      <w:r>
+        <w:rPr>
+          <w:rFonts w:ascii="Arial" w:eastAsia="Times New Roman" w:hAnsi="Arial" w:cs="Arial"/>
+          <w:sz w:val="24"/>
+          <w:szCs w:val="24"/>
+          <w:lang w:val="en-US" w:eastAsia="fr-FR"/>
+        </w:rPr>
+        <w:t>Overview</w:t>
+      </w:r>
+    </w:p>
+    <w:p>
+      <w:pPr>
+        <w:pStyle w:val="Paragraphedeliste"/>
+        <w:numPr>
+          <w:ilvl w:val="0"/>
+          <w:numId w:val="6"/>
+        </w:numPr>
+        <w:spacing w:after="0" w:line="392" w:lineRule="atLeast"/>
+        <w:rPr>
+          <w:rFonts w:ascii="Arial" w:eastAsia="Times New Roman" w:hAnsi="Arial" w:cs="Arial"/>
+          <w:sz w:val="24"/>
+          <w:szCs w:val="24"/>
+          <w:lang w:val="en-US" w:eastAsia="fr-FR"/>
+        </w:rPr>
+      </w:pPr>
+      <w:r>
+        <w:rPr>
+          <w:rFonts w:ascii="Arial" w:eastAsia="Times New Roman" w:hAnsi="Arial" w:cs="Arial"/>
+          <w:sz w:val="24"/>
+          <w:szCs w:val="24"/>
+          <w:lang w:val="en-US" w:eastAsia="fr-FR"/>
+        </w:rPr>
+        <w:lastRenderedPageBreak/>
+        <w:t>Main unit (Pi)</w:t>
+      </w:r>
+      <w:r>
+        <w:rPr>
+          <w:rFonts w:ascii="Arial" w:eastAsia="Times New Roman" w:hAnsi="Arial" w:cs="Arial"/>
+          <w:sz w:val="24"/>
+          <w:szCs w:val="24"/>
+          <w:lang w:val="en-US" w:eastAsia="fr-FR"/>
+        </w:rPr>
+        <w:t xml:space="preserve"> – </w:t>
+      </w:r>
+      <w:r>
+        <w:rPr>
+          <w:rFonts w:ascii="Arial" w:eastAsia="Times New Roman" w:hAnsi="Arial" w:cs="Arial"/>
+          <w:sz w:val="24"/>
+          <w:szCs w:val="24"/>
+          <w:lang w:val="en-US" w:eastAsia="fr-FR"/>
+        </w:rPr>
+        <w:t>I2C</w:t>
+      </w:r>
+      <w:r>
+        <w:rPr>
+          <w:rFonts w:ascii="Arial" w:eastAsia="Times New Roman" w:hAnsi="Arial" w:cs="Arial"/>
+          <w:sz w:val="24"/>
+          <w:szCs w:val="24"/>
+          <w:lang w:val="en-US" w:eastAsia="fr-FR"/>
+        </w:rPr>
+        <w:t xml:space="preserve"> bus to TP</w:t>
+      </w:r>
+      <w:r>
+        <w:rPr>
+          <w:rFonts w:ascii="Arial" w:eastAsia="Times New Roman" w:hAnsi="Arial" w:cs="Arial"/>
+          <w:sz w:val="24"/>
+          <w:szCs w:val="24"/>
+          <w:lang w:val="en-US" w:eastAsia="fr-FR"/>
+        </w:rPr>
+        <w:t xml:space="preserve"> (Traction and Position)</w:t>
+      </w:r>
+      <w:r>
+        <w:rPr>
+          <w:rFonts w:ascii="Arial" w:eastAsia="Times New Roman" w:hAnsi="Arial" w:cs="Arial"/>
+          <w:sz w:val="24"/>
+          <w:szCs w:val="24"/>
+          <w:lang w:val="en-US" w:eastAsia="fr-FR"/>
+        </w:rPr>
+        <w:t>, ES</w:t>
+      </w:r>
+      <w:r>
+        <w:rPr>
+          <w:rFonts w:ascii="Arial" w:eastAsia="Times New Roman" w:hAnsi="Arial" w:cs="Arial"/>
+          <w:sz w:val="24"/>
+          <w:szCs w:val="24"/>
+          <w:lang w:val="en-US" w:eastAsia="fr-FR"/>
+        </w:rPr>
+        <w:t xml:space="preserve"> (</w:t>
+      </w:r>
+      <w:r>
+        <w:rPr>
+          <w:rFonts w:ascii="Arial" w:eastAsia="Times New Roman" w:hAnsi="Arial" w:cs="Arial"/>
+          <w:sz w:val="24"/>
+          <w:szCs w:val="24"/>
+          <w:lang w:val="en-US" w:eastAsia="fr-FR"/>
+        </w:rPr>
+        <w:t>Environment</w:t>
+      </w:r>
+      <w:r>
+        <w:rPr>
+          <w:rFonts w:ascii="Arial" w:eastAsia="Times New Roman" w:hAnsi="Arial" w:cs="Arial"/>
+          <w:sz w:val="24"/>
+          <w:szCs w:val="24"/>
+          <w:lang w:val="en-US" w:eastAsia="fr-FR"/>
+        </w:rPr>
+        <w:t xml:space="preserve"> Sensors)</w:t>
+      </w:r>
+      <w:r>
+        <w:rPr>
+          <w:rFonts w:ascii="Arial" w:eastAsia="Times New Roman" w:hAnsi="Arial" w:cs="Arial"/>
+          <w:sz w:val="24"/>
+          <w:szCs w:val="24"/>
+          <w:lang w:val="en-US" w:eastAsia="fr-FR"/>
+        </w:rPr>
+        <w:t xml:space="preserve"> and BC</w:t>
+      </w:r>
+      <w:r>
+        <w:rPr>
+          <w:rFonts w:ascii="Arial" w:eastAsia="Times New Roman" w:hAnsi="Arial" w:cs="Arial"/>
+          <w:sz w:val="24"/>
+          <w:szCs w:val="24"/>
+          <w:lang w:val="en-US" w:eastAsia="fr-FR"/>
+        </w:rPr>
+        <w:t xml:space="preserve"> (Battery Control)</w:t>
       </w:r>
     </w:p>
     <w:p>
@@ -1045,15 +1288,69 @@
           <w:lang w:val="en-US" w:eastAsia="fr-FR"/>
         </w:rPr>
       </w:pPr>
-      <w:bookmarkStart w:id="2" w:name="_GoBack"/>
-      <w:bookmarkEnd w:id="2"/>
+      <w:r>
+        <w:rPr>
+          <w:rFonts w:ascii="Arial" w:eastAsia="Times New Roman" w:hAnsi="Arial" w:cs="Arial"/>
+          <w:sz w:val="24"/>
+          <w:szCs w:val="24"/>
+          <w:lang w:val="en-US" w:eastAsia="fr-FR"/>
+        </w:rPr>
+        <w:t>Pi to manage</w:t>
+      </w:r>
+      <w:r>
+        <w:rPr>
+          <w:rFonts w:ascii="Arial" w:eastAsia="Times New Roman" w:hAnsi="Arial" w:cs="Arial"/>
+          <w:sz w:val="24"/>
+          <w:szCs w:val="24"/>
+          <w:lang w:val="en-US" w:eastAsia="fr-FR"/>
+        </w:rPr>
+        <w:t xml:space="preserve"> connection with </w:t>
+      </w:r>
+      <w:proofErr w:type="spellStart"/>
+      <w:r>
+        <w:rPr>
+          <w:rFonts w:ascii="Arial" w:eastAsia="Times New Roman" w:hAnsi="Arial" w:cs="Arial"/>
+          <w:sz w:val="24"/>
+          <w:szCs w:val="24"/>
+          <w:lang w:val="en-US" w:eastAsia="fr-FR"/>
+        </w:rPr>
+        <w:t>wifi</w:t>
+      </w:r>
+      <w:proofErr w:type="spellEnd"/>
+      <w:r>
+        <w:rPr>
+          <w:rFonts w:ascii="Arial" w:eastAsia="Times New Roman" w:hAnsi="Arial" w:cs="Arial"/>
+          <w:sz w:val="24"/>
+          <w:szCs w:val="24"/>
+          <w:lang w:val="en-US" w:eastAsia="fr-FR"/>
+        </w:rPr>
+        <w:t xml:space="preserve"> </w:t>
+      </w:r>
+      <w:r>
+        <w:rPr>
+          <w:rFonts w:ascii="Arial" w:eastAsia="Times New Roman" w:hAnsi="Arial" w:cs="Arial"/>
+          <w:sz w:val="24"/>
+          <w:szCs w:val="24"/>
+          <w:lang w:val="en-US" w:eastAsia="fr-FR"/>
+        </w:rPr>
+        <w:t xml:space="preserve">dedicated </w:t>
+      </w:r>
+      <w:r>
+        <w:rPr>
+          <w:rFonts w:ascii="Arial" w:eastAsia="Times New Roman" w:hAnsi="Arial" w:cs="Arial"/>
+          <w:sz w:val="24"/>
+          <w:szCs w:val="24"/>
+          <w:lang w:val="en-US" w:eastAsia="fr-FR"/>
+        </w:rPr>
+        <w:t>AP for the front end</w:t>
+      </w:r>
     </w:p>
     <w:p>
       <w:pPr>
         <w:pStyle w:val="Paragraphedeliste"/>
         <w:numPr>
           <w:ilvl w:val="0"/>
-          <w:numId w:val="4"/>
+          <w:numId w:val="6"/>
         </w:numPr>
         <w:spacing w:after="0" w:line="392" w:lineRule="atLeast"/>
         <w:rPr>
@@ -1070,26 +1367,441 @@
           <w:szCs w:val="24"/>
           <w:lang w:val="en-US" w:eastAsia="fr-FR"/>
         </w:rPr>
-        <w:t>A</w:t>
-      </w:r>
-      <w:r>
-        <w:rPr>
-          <w:rFonts w:ascii="Arial" w:eastAsia="Times New Roman" w:hAnsi="Arial" w:cs="Arial"/>
-          <w:sz w:val="24"/>
-          <w:szCs w:val="24"/>
-          <w:lang w:val="en-US" w:eastAsia="fr-FR"/>
-        </w:rPr>
-        <w:t>rchitecture</w:t>
-      </w:r>
-      <w:r>
-        <w:rPr>
-          <w:rFonts w:ascii="Arial" w:eastAsia="Times New Roman" w:hAnsi="Arial" w:cs="Arial"/>
-          <w:sz w:val="24"/>
-          <w:szCs w:val="24"/>
-          <w:lang w:val="en-US" w:eastAsia="fr-FR"/>
-        </w:rPr>
-        <w:t xml:space="preserve"> HW and key functions</w:t>
-      </w:r>
+        <w:t>Traction and position control board</w:t>
+      </w:r>
+      <w:r>
+        <w:rPr>
+          <w:rFonts w:ascii="Arial" w:eastAsia="Times New Roman" w:hAnsi="Arial" w:cs="Arial"/>
+          <w:sz w:val="24"/>
+          <w:szCs w:val="24"/>
+          <w:lang w:val="en-US" w:eastAsia="fr-FR"/>
+        </w:rPr>
+        <w:t>s</w:t>
+      </w:r>
+      <w:r>
+        <w:rPr>
+          <w:rFonts w:ascii="Arial" w:eastAsia="Times New Roman" w:hAnsi="Arial" w:cs="Arial"/>
+          <w:sz w:val="24"/>
+          <w:szCs w:val="24"/>
+          <w:lang w:val="en-US" w:eastAsia="fr-FR"/>
+        </w:rPr>
+        <w:t xml:space="preserve"> (Arduino </w:t>
+      </w:r>
+      <w:r>
+        <w:rPr>
+          <w:rFonts w:ascii="Arial" w:eastAsia="Times New Roman" w:hAnsi="Arial" w:cs="Arial"/>
+          <w:sz w:val="24"/>
+          <w:szCs w:val="24"/>
+          <w:lang w:val="en-US" w:eastAsia="fr-FR"/>
+        </w:rPr>
+        <w:t>Mega</w:t>
+      </w:r>
+      <w:r>
+        <w:rPr>
+          <w:rFonts w:ascii="Arial" w:eastAsia="Times New Roman" w:hAnsi="Arial" w:cs="Arial"/>
+          <w:sz w:val="24"/>
+          <w:szCs w:val="24"/>
+          <w:lang w:val="en-US" w:eastAsia="fr-FR"/>
+        </w:rPr>
+        <w:t xml:space="preserve"> 2560 x2</w:t>
+      </w:r>
+      <w:r>
+        <w:rPr>
+          <w:rFonts w:ascii="Arial" w:eastAsia="Times New Roman" w:hAnsi="Arial" w:cs="Arial"/>
+          <w:sz w:val="24"/>
+          <w:szCs w:val="24"/>
+          <w:lang w:val="en-US" w:eastAsia="fr-FR"/>
+        </w:rPr>
+        <w:t>)</w:t>
+      </w:r>
+    </w:p>
+    <w:p>
+      <w:pPr>
+        <w:pStyle w:val="Paragraphedeliste"/>
+        <w:numPr>
+          <w:ilvl w:val="1"/>
+          <w:numId w:val="6"/>
+        </w:numPr>
+        <w:spacing w:after="0" w:line="392" w:lineRule="atLeast"/>
+        <w:rPr>
+          <w:rFonts w:ascii="Arial" w:eastAsia="Times New Roman" w:hAnsi="Arial" w:cs="Arial"/>
+          <w:sz w:val="24"/>
+          <w:szCs w:val="24"/>
+          <w:lang w:val="en-US" w:eastAsia="fr-FR"/>
+        </w:rPr>
+      </w:pPr>
+      <w:r>
+        <w:rPr>
+          <w:rFonts w:ascii="Arial" w:eastAsia="Times New Roman" w:hAnsi="Arial" w:cs="Arial"/>
+          <w:sz w:val="24"/>
+          <w:szCs w:val="24"/>
+          <w:lang w:val="en-US" w:eastAsia="fr-FR"/>
+        </w:rPr>
+        <w:t>Compass</w:t>
+      </w:r>
+      <w:r>
+        <w:rPr>
+          <w:rFonts w:ascii="Arial" w:eastAsia="Times New Roman" w:hAnsi="Arial" w:cs="Arial"/>
+          <w:sz w:val="24"/>
+          <w:szCs w:val="24"/>
+          <w:lang w:val="en-US" w:eastAsia="fr-FR"/>
+        </w:rPr>
+        <w:t xml:space="preserve"> (</w:t>
+      </w:r>
+      <w:r>
+        <w:rPr>
+          <w:rFonts w:ascii="Arial" w:eastAsia="Times New Roman" w:hAnsi="Arial" w:cs="Arial"/>
+          <w:sz w:val="24"/>
+          <w:szCs w:val="24"/>
+          <w:lang w:val="en-US" w:eastAsia="fr-FR"/>
+        </w:rPr>
+        <w:t>serial 5V</w:t>
+      </w:r>
+      <w:r>
+        <w:rPr>
+          <w:rFonts w:ascii="Arial" w:eastAsia="Times New Roman" w:hAnsi="Arial" w:cs="Arial"/>
+          <w:sz w:val="24"/>
+          <w:szCs w:val="24"/>
+          <w:lang w:val="en-US" w:eastAsia="fr-FR"/>
+        </w:rPr>
+        <w:t>)</w:t>
+      </w:r>
+    </w:p>
+    <w:p>
+      <w:pPr>
+        <w:pStyle w:val="Paragraphedeliste"/>
+        <w:numPr>
+          <w:ilvl w:val="1"/>
+          <w:numId w:val="6"/>
+        </w:numPr>
+        <w:spacing w:after="0" w:line="392" w:lineRule="atLeast"/>
+        <w:rPr>
+          <w:rFonts w:ascii="Arial" w:eastAsia="Times New Roman" w:hAnsi="Arial" w:cs="Arial"/>
+          <w:sz w:val="24"/>
+          <w:szCs w:val="24"/>
+          <w:lang w:val="en-US" w:eastAsia="fr-FR"/>
+        </w:rPr>
+      </w:pPr>
+      <w:r>
+        <w:rPr>
+          <w:rFonts w:ascii="Arial" w:eastAsia="Times New Roman" w:hAnsi="Arial" w:cs="Arial"/>
+          <w:sz w:val="24"/>
+          <w:szCs w:val="24"/>
+          <w:lang w:val="en-US" w:eastAsia="fr-FR"/>
+        </w:rPr>
+        <w:t>GPS</w:t>
+      </w:r>
+      <w:r>
+        <w:rPr>
+          <w:rFonts w:ascii="Arial" w:eastAsia="Times New Roman" w:hAnsi="Arial" w:cs="Arial"/>
+          <w:sz w:val="24"/>
+          <w:szCs w:val="24"/>
+          <w:lang w:val="en-US" w:eastAsia="fr-FR"/>
+        </w:rPr>
+        <w:t xml:space="preserve"> (</w:t>
+      </w:r>
+      <w:r>
+        <w:rPr>
+          <w:rFonts w:ascii="Arial" w:eastAsia="Times New Roman" w:hAnsi="Arial" w:cs="Arial"/>
+          <w:sz w:val="24"/>
+          <w:szCs w:val="24"/>
+          <w:lang w:val="en-US" w:eastAsia="fr-FR"/>
+        </w:rPr>
+        <w:t>SPI</w:t>
+      </w:r>
+      <w:r>
+        <w:rPr>
+          <w:rFonts w:ascii="Arial" w:eastAsia="Times New Roman" w:hAnsi="Arial" w:cs="Arial"/>
+          <w:sz w:val="24"/>
+          <w:szCs w:val="24"/>
+          <w:lang w:val="en-US" w:eastAsia="fr-FR"/>
+        </w:rPr>
+        <w:t>)</w:t>
+      </w:r>
+    </w:p>
+    <w:p>
+      <w:pPr>
+        <w:pStyle w:val="Paragraphedeliste"/>
+        <w:numPr>
+          <w:ilvl w:val="1"/>
+          <w:numId w:val="6"/>
+        </w:numPr>
+        <w:spacing w:after="0" w:line="392" w:lineRule="atLeast"/>
+        <w:rPr>
+          <w:rFonts w:ascii="Arial" w:eastAsia="Times New Roman" w:hAnsi="Arial" w:cs="Arial"/>
+          <w:sz w:val="24"/>
+          <w:szCs w:val="24"/>
+          <w:lang w:val="en-US" w:eastAsia="fr-FR"/>
+        </w:rPr>
+      </w:pPr>
+      <w:r>
+        <w:rPr>
+          <w:rFonts w:ascii="Arial" w:eastAsia="Times New Roman" w:hAnsi="Arial" w:cs="Arial"/>
+          <w:sz w:val="24"/>
+          <w:szCs w:val="24"/>
+          <w:lang w:val="en-US" w:eastAsia="fr-FR"/>
+        </w:rPr>
+        <w:t>Decoder</w:t>
+      </w:r>
+      <w:r>
+        <w:rPr>
+          <w:rFonts w:ascii="Arial" w:eastAsia="Times New Roman" w:hAnsi="Arial" w:cs="Arial"/>
+          <w:sz w:val="24"/>
+          <w:szCs w:val="24"/>
+          <w:lang w:val="en-US" w:eastAsia="fr-FR"/>
+        </w:rPr>
+        <w:t>s board (Arduino MEGA 2560 5V</w:t>
+      </w:r>
+      <w:r>
+        <w:rPr>
+          <w:rFonts w:ascii="Arial" w:eastAsia="Times New Roman" w:hAnsi="Arial" w:cs="Arial"/>
+          <w:sz w:val="24"/>
+          <w:szCs w:val="24"/>
+          <w:lang w:val="en-US" w:eastAsia="fr-FR"/>
+        </w:rPr>
+        <w:t xml:space="preserve"> </w:t>
+      </w:r>
+      <w:r>
+        <w:rPr>
+          <w:rFonts w:ascii="Arial" w:eastAsia="Times New Roman" w:hAnsi="Arial" w:cs="Arial"/>
+          <w:sz w:val="24"/>
+          <w:szCs w:val="24"/>
+          <w:lang w:val="en-US" w:eastAsia="fr-FR"/>
+        </w:rPr>
+        <w:t>+SPI</w:t>
+      </w:r>
+      <w:r>
+        <w:rPr>
+          <w:rFonts w:ascii="Arial" w:eastAsia="Times New Roman" w:hAnsi="Arial" w:cs="Arial"/>
+          <w:sz w:val="24"/>
+          <w:szCs w:val="24"/>
+          <w:lang w:val="en-US" w:eastAsia="fr-FR"/>
+        </w:rPr>
+        <w:t>)</w:t>
+      </w:r>
+    </w:p>
+    <w:p>
+      <w:pPr>
+        <w:pStyle w:val="Paragraphedeliste"/>
+        <w:numPr>
+          <w:ilvl w:val="1"/>
+          <w:numId w:val="6"/>
+        </w:numPr>
+        <w:spacing w:after="0" w:line="392" w:lineRule="atLeast"/>
+        <w:rPr>
+          <w:rFonts w:ascii="Arial" w:eastAsia="Times New Roman" w:hAnsi="Arial" w:cs="Arial"/>
+          <w:sz w:val="24"/>
+          <w:szCs w:val="24"/>
+          <w:lang w:val="en-US" w:eastAsia="fr-FR"/>
+        </w:rPr>
+      </w:pPr>
+      <w:r>
+        <w:rPr>
+          <w:rFonts w:ascii="Arial" w:eastAsia="Times New Roman" w:hAnsi="Arial" w:cs="Arial"/>
+          <w:sz w:val="24"/>
+          <w:szCs w:val="24"/>
+          <w:lang w:val="en-US" w:eastAsia="fr-FR"/>
+        </w:rPr>
+        <w:t>Motor drivers</w:t>
+      </w:r>
+      <w:r>
+        <w:rPr>
+          <w:rFonts w:ascii="Arial" w:eastAsia="Times New Roman" w:hAnsi="Arial" w:cs="Arial"/>
+          <w:sz w:val="24"/>
+          <w:szCs w:val="24"/>
+          <w:lang w:val="en-US" w:eastAsia="fr-FR"/>
+        </w:rPr>
+        <w:t xml:space="preserve"> (GPIO direct)</w:t>
+      </w:r>
+    </w:p>
+    <w:p>
+      <w:pPr>
+        <w:pStyle w:val="Paragraphedeliste"/>
+        <w:numPr>
+          <w:ilvl w:val="0"/>
+          <w:numId w:val="6"/>
+        </w:numPr>
+        <w:spacing w:after="0" w:line="392" w:lineRule="atLeast"/>
+        <w:rPr>
+          <w:rFonts w:ascii="Arial" w:eastAsia="Times New Roman" w:hAnsi="Arial" w:cs="Arial"/>
+          <w:sz w:val="24"/>
+          <w:szCs w:val="24"/>
+          <w:lang w:val="en-US" w:eastAsia="fr-FR"/>
+        </w:rPr>
+      </w:pPr>
+      <w:r>
+        <w:rPr>
+          <w:rFonts w:ascii="Arial" w:eastAsia="Times New Roman" w:hAnsi="Arial" w:cs="Arial"/>
+          <w:sz w:val="24"/>
+          <w:szCs w:val="24"/>
+          <w:lang w:val="en-US" w:eastAsia="fr-FR"/>
+        </w:rPr>
+        <w:t>Environment sensors board</w:t>
+      </w:r>
+      <w:r>
+        <w:rPr>
+          <w:rFonts w:ascii="Arial" w:eastAsia="Times New Roman" w:hAnsi="Arial" w:cs="Arial"/>
+          <w:sz w:val="24"/>
+          <w:szCs w:val="24"/>
+          <w:lang w:val="en-US" w:eastAsia="fr-FR"/>
+        </w:rPr>
+        <w:t xml:space="preserve"> (Arduino</w:t>
+      </w:r>
+      <w:r>
+        <w:rPr>
+          <w:rFonts w:ascii="Arial" w:eastAsia="Times New Roman" w:hAnsi="Arial" w:cs="Arial"/>
+          <w:sz w:val="24"/>
+          <w:szCs w:val="24"/>
+          <w:lang w:val="en-US" w:eastAsia="fr-FR"/>
+        </w:rPr>
+        <w:t xml:space="preserve"> </w:t>
+      </w:r>
+      <w:proofErr w:type="spellStart"/>
+      <w:r>
+        <w:rPr>
+          <w:rFonts w:ascii="Arial" w:eastAsia="Times New Roman" w:hAnsi="Arial" w:cs="Arial"/>
+          <w:sz w:val="24"/>
+          <w:szCs w:val="24"/>
+          <w:lang w:val="en-US" w:eastAsia="fr-FR"/>
+        </w:rPr>
+        <w:t>tbd</w:t>
+      </w:r>
+      <w:proofErr w:type="spellEnd"/>
+      <w:r>
+        <w:rPr>
+          <w:rFonts w:ascii="Arial" w:eastAsia="Times New Roman" w:hAnsi="Arial" w:cs="Arial"/>
+          <w:sz w:val="24"/>
+          <w:szCs w:val="24"/>
+          <w:lang w:val="en-US" w:eastAsia="fr-FR"/>
+        </w:rPr>
+        <w:t>)</w:t>
+      </w:r>
+      <w:r>
+        <w:rPr>
+          <w:rFonts w:ascii="Arial" w:eastAsia="Times New Roman" w:hAnsi="Arial" w:cs="Arial"/>
+          <w:sz w:val="24"/>
+          <w:szCs w:val="24"/>
+          <w:lang w:val="en-US" w:eastAsia="fr-FR"/>
+        </w:rPr>
+        <w:t xml:space="preserve"> – direct to sensors</w:t>
+      </w:r>
+    </w:p>
+    <w:p>
+      <w:pPr>
+        <w:pStyle w:val="Paragraphedeliste"/>
+        <w:numPr>
+          <w:ilvl w:val="1"/>
+          <w:numId w:val="6"/>
+        </w:numPr>
+        <w:spacing w:after="0" w:line="392" w:lineRule="atLeast"/>
+        <w:rPr>
+          <w:rFonts w:ascii="Arial" w:eastAsia="Times New Roman" w:hAnsi="Arial" w:cs="Arial"/>
+          <w:sz w:val="24"/>
+          <w:szCs w:val="24"/>
+          <w:lang w:val="en-US" w:eastAsia="fr-FR"/>
+        </w:rPr>
+      </w:pPr>
+      <w:r>
+        <w:rPr>
+          <w:rFonts w:ascii="Arial" w:eastAsia="Times New Roman" w:hAnsi="Arial" w:cs="Arial"/>
+          <w:sz w:val="24"/>
+          <w:szCs w:val="24"/>
+          <w:lang w:val="en-US" w:eastAsia="fr-FR"/>
+        </w:rPr>
+        <w:t>US sensor</w:t>
+      </w:r>
+    </w:p>
+    <w:p>
+      <w:pPr>
+        <w:pStyle w:val="Paragraphedeliste"/>
+        <w:numPr>
+          <w:ilvl w:val="1"/>
+          <w:numId w:val="6"/>
+        </w:numPr>
+        <w:spacing w:after="0" w:line="392" w:lineRule="atLeast"/>
+        <w:rPr>
+          <w:rFonts w:ascii="Arial" w:eastAsia="Times New Roman" w:hAnsi="Arial" w:cs="Arial"/>
+          <w:sz w:val="24"/>
+          <w:szCs w:val="24"/>
+          <w:lang w:val="en-US" w:eastAsia="fr-FR"/>
+        </w:rPr>
+      </w:pPr>
+      <w:r>
+        <w:rPr>
+          <w:rFonts w:ascii="Arial" w:eastAsia="Times New Roman" w:hAnsi="Arial" w:cs="Arial"/>
+          <w:sz w:val="24"/>
+          <w:szCs w:val="24"/>
+          <w:lang w:val="en-US" w:eastAsia="fr-FR"/>
+        </w:rPr>
+        <w:t>Others (?)</w:t>
+      </w:r>
+    </w:p>
+    <w:p>
+      <w:pPr>
+        <w:pStyle w:val="Paragraphedeliste"/>
+        <w:numPr>
+          <w:ilvl w:val="0"/>
+          <w:numId w:val="6"/>
+        </w:numPr>
+        <w:spacing w:after="0" w:line="392" w:lineRule="atLeast"/>
+        <w:rPr>
+          <w:rFonts w:ascii="Arial" w:eastAsia="Times New Roman" w:hAnsi="Arial" w:cs="Arial"/>
+          <w:sz w:val="24"/>
+          <w:szCs w:val="24"/>
+          <w:lang w:val="en-US" w:eastAsia="fr-FR"/>
+        </w:rPr>
+      </w:pPr>
+      <w:r>
+        <w:rPr>
+          <w:rFonts w:ascii="Arial" w:eastAsia="Times New Roman" w:hAnsi="Arial" w:cs="Arial"/>
+          <w:sz w:val="24"/>
+          <w:szCs w:val="24"/>
+          <w:lang w:val="en-US" w:eastAsia="fr-FR"/>
+        </w:rPr>
+        <w:t>Battery control board</w:t>
+      </w:r>
+      <w:r>
+        <w:rPr>
+          <w:rFonts w:ascii="Arial" w:eastAsia="Times New Roman" w:hAnsi="Arial" w:cs="Arial"/>
+          <w:sz w:val="24"/>
+          <w:szCs w:val="24"/>
+          <w:lang w:val="en-US" w:eastAsia="fr-FR"/>
+        </w:rPr>
+        <w:t xml:space="preserve"> (</w:t>
+      </w:r>
+      <w:proofErr w:type="spellStart"/>
+      <w:r>
+        <w:rPr>
+          <w:rFonts w:ascii="Arial" w:eastAsia="Times New Roman" w:hAnsi="Arial" w:cs="Arial"/>
+          <w:sz w:val="24"/>
+          <w:szCs w:val="24"/>
+          <w:lang w:val="en-US" w:eastAsia="fr-FR"/>
+        </w:rPr>
+        <w:t>tbd</w:t>
+      </w:r>
+      <w:proofErr w:type="spellEnd"/>
+      <w:r>
+        <w:rPr>
+          <w:rFonts w:ascii="Arial" w:eastAsia="Times New Roman" w:hAnsi="Arial" w:cs="Arial"/>
+          <w:sz w:val="24"/>
+          <w:szCs w:val="24"/>
+          <w:lang w:val="en-US" w:eastAsia="fr-FR"/>
+        </w:rPr>
+        <w:t>)</w:t>
+      </w:r>
+    </w:p>
+    <w:p>
+      <w:pPr>
+        <w:pStyle w:val="Paragraphedeliste"/>
+        <w:spacing w:after="0" w:line="392" w:lineRule="atLeast"/>
+        <w:ind w:left="1152"/>
+        <w:rPr>
+          <w:rFonts w:ascii="Arial" w:eastAsia="Times New Roman" w:hAnsi="Arial" w:cs="Arial"/>
+          <w:sz w:val="24"/>
+          <w:szCs w:val="24"/>
+          <w:lang w:val="en-US" w:eastAsia="fr-FR"/>
+        </w:rPr>
+      </w:pPr>
     </w:p>
     <w:p>
       <w:pPr>
@@ -1113,7 +1825,7 @@
           <w:szCs w:val="24"/>
           <w:lang w:val="en-US" w:eastAsia="fr-FR"/>
         </w:rPr>
-        <w:t>Overview</w:t>
+        <w:t>Main unit key functions</w:t>
       </w:r>
     </w:p>
     <w:p>
@@ -1138,170 +1850,16 @@
           <w:szCs w:val="24"/>
           <w:lang w:val="en-US" w:eastAsia="fr-FR"/>
         </w:rPr>
-        <w:lastRenderedPageBreak/>
-        <w:t>Main unit (Pi)</w:t>
-      </w:r>
-      <w:r>
-        <w:rPr>
-          <w:rFonts w:ascii="Arial" w:eastAsia="Times New Roman" w:hAnsi="Arial" w:cs="Arial"/>
-          <w:sz w:val="24"/>
-          <w:szCs w:val="24"/>
-          <w:lang w:val="en-US" w:eastAsia="fr-FR"/>
-        </w:rPr>
-        <w:t xml:space="preserve"> – </w:t>
-      </w:r>
-      <w:r>
-        <w:rPr>
-          <w:rFonts w:ascii="Arial" w:eastAsia="Times New Roman" w:hAnsi="Arial" w:cs="Arial"/>
-          <w:sz w:val="24"/>
-          <w:szCs w:val="24"/>
-          <w:lang w:val="en-US" w:eastAsia="fr-FR"/>
-        </w:rPr>
-        <w:t>I2C</w:t>
-      </w:r>
-      <w:r>
-        <w:rPr>
-          <w:rFonts w:ascii="Arial" w:eastAsia="Times New Roman" w:hAnsi="Arial" w:cs="Arial"/>
-          <w:sz w:val="24"/>
-          <w:szCs w:val="24"/>
-          <w:lang w:val="en-US" w:eastAsia="fr-FR"/>
-        </w:rPr>
-        <w:t xml:space="preserve"> bus to TP</w:t>
-      </w:r>
-      <w:r>
-        <w:rPr>
-          <w:rFonts w:ascii="Arial" w:eastAsia="Times New Roman" w:hAnsi="Arial" w:cs="Arial"/>
-          <w:sz w:val="24"/>
-          <w:szCs w:val="24"/>
-          <w:lang w:val="en-US" w:eastAsia="fr-FR"/>
-        </w:rPr>
-        <w:t xml:space="preserve"> (Traction and Position)</w:t>
-      </w:r>
-      <w:r>
-        <w:rPr>
-          <w:rFonts w:ascii="Arial" w:eastAsia="Times New Roman" w:hAnsi="Arial" w:cs="Arial"/>
-          <w:sz w:val="24"/>
-          <w:szCs w:val="24"/>
-          <w:lang w:val="en-US" w:eastAsia="fr-FR"/>
-        </w:rPr>
-        <w:t>, ES</w:t>
-      </w:r>
-      <w:r>
-        <w:rPr>
-          <w:rFonts w:ascii="Arial" w:eastAsia="Times New Roman" w:hAnsi="Arial" w:cs="Arial"/>
-          <w:sz w:val="24"/>
-          <w:szCs w:val="24"/>
-          <w:lang w:val="en-US" w:eastAsia="fr-FR"/>
-        </w:rPr>
-        <w:t xml:space="preserve"> (</w:t>
-      </w:r>
-      <w:r>
-        <w:rPr>
-          <w:rFonts w:ascii="Arial" w:eastAsia="Times New Roman" w:hAnsi="Arial" w:cs="Arial"/>
-          <w:sz w:val="24"/>
-          <w:szCs w:val="24"/>
-          <w:lang w:val="en-US" w:eastAsia="fr-FR"/>
-        </w:rPr>
-        <w:t>Environment</w:t>
-      </w:r>
-      <w:r>
-        <w:rPr>
-          <w:rFonts w:ascii="Arial" w:eastAsia="Times New Roman" w:hAnsi="Arial" w:cs="Arial"/>
-          <w:sz w:val="24"/>
-          <w:szCs w:val="24"/>
-          <w:lang w:val="en-US" w:eastAsia="fr-FR"/>
-        </w:rPr>
-        <w:t xml:space="preserve"> Sensors)</w:t>
-      </w:r>
-      <w:r>
-        <w:rPr>
-          <w:rFonts w:ascii="Arial" w:eastAsia="Times New Roman" w:hAnsi="Arial" w:cs="Arial"/>
-          <w:sz w:val="24"/>
-          <w:szCs w:val="24"/>
-          <w:lang w:val="en-US" w:eastAsia="fr-FR"/>
-        </w:rPr>
-        <w:t xml:space="preserve"> and BC</w:t>
-      </w:r>
-      <w:r>
-        <w:rPr>
-          <w:rFonts w:ascii="Arial" w:eastAsia="Times New Roman" w:hAnsi="Arial" w:cs="Arial"/>
-          <w:sz w:val="24"/>
-          <w:szCs w:val="24"/>
-          <w:lang w:val="en-US" w:eastAsia="fr-FR"/>
-        </w:rPr>
-        <w:t xml:space="preserve"> (Battery Control)</w:t>
-      </w:r>
-    </w:p>
-    <w:p>
-      <w:pPr>
-        <w:pStyle w:val="Paragraphedeliste"/>
-        <w:numPr>
-          <w:ilvl w:val="1"/>
-          <w:numId w:val="6"/>
-        </w:numPr>
-        <w:spacing w:after="0" w:line="392" w:lineRule="atLeast"/>
-        <w:rPr>
-          <w:rFonts w:ascii="Arial" w:eastAsia="Times New Roman" w:hAnsi="Arial" w:cs="Arial"/>
-          <w:sz w:val="24"/>
-          <w:szCs w:val="24"/>
-          <w:lang w:val="en-US" w:eastAsia="fr-FR"/>
-        </w:rPr>
-      </w:pPr>
-      <w:r>
-        <w:rPr>
-          <w:rFonts w:ascii="Arial" w:eastAsia="Times New Roman" w:hAnsi="Arial" w:cs="Arial"/>
-          <w:sz w:val="24"/>
-          <w:szCs w:val="24"/>
-          <w:lang w:val="en-US" w:eastAsia="fr-FR"/>
-        </w:rPr>
-        <w:t>Pi to manage</w:t>
-      </w:r>
-      <w:r>
-        <w:rPr>
-          <w:rFonts w:ascii="Arial" w:eastAsia="Times New Roman" w:hAnsi="Arial" w:cs="Arial"/>
-          <w:sz w:val="24"/>
-          <w:szCs w:val="24"/>
-          <w:lang w:val="en-US" w:eastAsia="fr-FR"/>
-        </w:rPr>
-        <w:t xml:space="preserve"> connection with </w:t>
-      </w:r>
-      <w:proofErr w:type="spellStart"/>
-      <w:r>
-        <w:rPr>
-          <w:rFonts w:ascii="Arial" w:eastAsia="Times New Roman" w:hAnsi="Arial" w:cs="Arial"/>
-          <w:sz w:val="24"/>
-          <w:szCs w:val="24"/>
-          <w:lang w:val="en-US" w:eastAsia="fr-FR"/>
-        </w:rPr>
-        <w:t>wifi</w:t>
-      </w:r>
-      <w:proofErr w:type="spellEnd"/>
-      <w:r>
-        <w:rPr>
-          <w:rFonts w:ascii="Arial" w:eastAsia="Times New Roman" w:hAnsi="Arial" w:cs="Arial"/>
-          <w:sz w:val="24"/>
-          <w:szCs w:val="24"/>
-          <w:lang w:val="en-US" w:eastAsia="fr-FR"/>
-        </w:rPr>
-        <w:t xml:space="preserve"> </w:t>
-      </w:r>
-      <w:r>
-        <w:rPr>
-          <w:rFonts w:ascii="Arial" w:eastAsia="Times New Roman" w:hAnsi="Arial" w:cs="Arial"/>
-          <w:sz w:val="24"/>
-          <w:szCs w:val="24"/>
-          <w:lang w:val="en-US" w:eastAsia="fr-FR"/>
-        </w:rPr>
-        <w:t xml:space="preserve">dedicated </w:t>
-      </w:r>
-      <w:r>
-        <w:rPr>
-          <w:rFonts w:ascii="Arial" w:eastAsia="Times New Roman" w:hAnsi="Arial" w:cs="Arial"/>
-          <w:sz w:val="24"/>
-          <w:szCs w:val="24"/>
-          <w:lang w:val="en-US" w:eastAsia="fr-FR"/>
-        </w:rPr>
-        <w:t>AP for the front end</w:t>
+        <w:t>MU</w:t>
+      </w:r>
+      <w:r>
+        <w:rPr>
+          <w:rFonts w:ascii="Arial" w:eastAsia="Times New Roman" w:hAnsi="Arial" w:cs="Arial"/>
+          <w:sz w:val="24"/>
+          <w:szCs w:val="24"/>
+          <w:lang w:val="en-US" w:eastAsia="fr-FR"/>
+        </w:rPr>
+        <w:t>1 - Webserver for HMI</w:t>
       </w:r>
     </w:p>
     <w:p>
@@ -1326,251 +1884,16 @@
           <w:szCs w:val="24"/>
           <w:lang w:val="en-US" w:eastAsia="fr-FR"/>
         </w:rPr>
-        <w:t xml:space="preserve">Traction and position control board (Arduino </w:t>
-      </w:r>
-      <w:r>
-        <w:rPr>
-          <w:rFonts w:ascii="Arial" w:eastAsia="Times New Roman" w:hAnsi="Arial" w:cs="Arial"/>
-          <w:sz w:val="24"/>
-          <w:szCs w:val="24"/>
-          <w:lang w:val="en-US" w:eastAsia="fr-FR"/>
-        </w:rPr>
-        <w:t>Mega</w:t>
-      </w:r>
-      <w:r>
-        <w:rPr>
-          <w:rFonts w:ascii="Arial" w:eastAsia="Times New Roman" w:hAnsi="Arial" w:cs="Arial"/>
-          <w:sz w:val="24"/>
-          <w:szCs w:val="24"/>
-          <w:lang w:val="en-US" w:eastAsia="fr-FR"/>
-        </w:rPr>
-        <w:t>)</w:t>
-      </w:r>
-      <w:r>
-        <w:rPr>
-          <w:rFonts w:ascii="Arial" w:eastAsia="Times New Roman" w:hAnsi="Arial" w:cs="Arial"/>
-          <w:sz w:val="24"/>
-          <w:szCs w:val="24"/>
-          <w:lang w:val="en-US" w:eastAsia="fr-FR"/>
-        </w:rPr>
-        <w:t xml:space="preserve"> – </w:t>
-      </w:r>
-      <w:r>
-        <w:rPr>
-          <w:rFonts w:ascii="Arial" w:eastAsia="Times New Roman" w:hAnsi="Arial" w:cs="Arial"/>
-          <w:sz w:val="24"/>
-          <w:szCs w:val="24"/>
-          <w:lang w:val="en-US" w:eastAsia="fr-FR"/>
-        </w:rPr>
-        <w:t>SPI</w:t>
-      </w:r>
-      <w:r>
-        <w:rPr>
-          <w:rFonts w:ascii="Arial" w:eastAsia="Times New Roman" w:hAnsi="Arial" w:cs="Arial"/>
-          <w:sz w:val="24"/>
-          <w:szCs w:val="24"/>
-          <w:lang w:val="en-US" w:eastAsia="fr-FR"/>
-        </w:rPr>
-        <w:t xml:space="preserve"> to sub boards</w:t>
-      </w:r>
-    </w:p>
-    <w:p>
-      <w:pPr>
-        <w:pStyle w:val="Paragraphedeliste"/>
-        <w:numPr>
-          <w:ilvl w:val="1"/>
-          <w:numId w:val="6"/>
-        </w:numPr>
-        <w:spacing w:after="0" w:line="392" w:lineRule="atLeast"/>
-        <w:rPr>
-          <w:rFonts w:ascii="Arial" w:eastAsia="Times New Roman" w:hAnsi="Arial" w:cs="Arial"/>
-          <w:sz w:val="24"/>
-          <w:szCs w:val="24"/>
-          <w:lang w:val="en-US" w:eastAsia="fr-FR"/>
-        </w:rPr>
-      </w:pPr>
-      <w:r>
-        <w:rPr>
-          <w:rFonts w:ascii="Arial" w:eastAsia="Times New Roman" w:hAnsi="Arial" w:cs="Arial"/>
-          <w:sz w:val="24"/>
-          <w:szCs w:val="24"/>
-          <w:lang w:val="en-US" w:eastAsia="fr-FR"/>
-        </w:rPr>
-        <w:t>Compass</w:t>
-      </w:r>
-      <w:r>
-        <w:rPr>
-          <w:rFonts w:ascii="Arial" w:eastAsia="Times New Roman" w:hAnsi="Arial" w:cs="Arial"/>
-          <w:sz w:val="24"/>
-          <w:szCs w:val="24"/>
-          <w:lang w:val="en-US" w:eastAsia="fr-FR"/>
-        </w:rPr>
-        <w:t xml:space="preserve"> (</w:t>
-      </w:r>
-      <w:r>
-        <w:rPr>
-          <w:rFonts w:ascii="Arial" w:eastAsia="Times New Roman" w:hAnsi="Arial" w:cs="Arial"/>
-          <w:sz w:val="24"/>
-          <w:szCs w:val="24"/>
-          <w:lang w:val="en-US" w:eastAsia="fr-FR"/>
-        </w:rPr>
-        <w:t>serial 5V</w:t>
-      </w:r>
-      <w:r>
-        <w:rPr>
-          <w:rFonts w:ascii="Arial" w:eastAsia="Times New Roman" w:hAnsi="Arial" w:cs="Arial"/>
-          <w:sz w:val="24"/>
-          <w:szCs w:val="24"/>
-          <w:lang w:val="en-US" w:eastAsia="fr-FR"/>
-        </w:rPr>
-        <w:t>)</w:t>
-      </w:r>
-    </w:p>
-    <w:p>
-      <w:pPr>
-        <w:pStyle w:val="Paragraphedeliste"/>
-        <w:numPr>
-          <w:ilvl w:val="1"/>
-          <w:numId w:val="6"/>
-        </w:numPr>
-        <w:spacing w:after="0" w:line="392" w:lineRule="atLeast"/>
-        <w:rPr>
-          <w:rFonts w:ascii="Arial" w:eastAsia="Times New Roman" w:hAnsi="Arial" w:cs="Arial"/>
-          <w:sz w:val="24"/>
-          <w:szCs w:val="24"/>
-          <w:lang w:val="en-US" w:eastAsia="fr-FR"/>
-        </w:rPr>
-      </w:pPr>
-      <w:r>
-        <w:rPr>
-          <w:rFonts w:ascii="Arial" w:eastAsia="Times New Roman" w:hAnsi="Arial" w:cs="Arial"/>
-          <w:sz w:val="24"/>
-          <w:szCs w:val="24"/>
-          <w:lang w:val="en-US" w:eastAsia="fr-FR"/>
-        </w:rPr>
-        <w:t>GPS</w:t>
-      </w:r>
-      <w:r>
-        <w:rPr>
-          <w:rFonts w:ascii="Arial" w:eastAsia="Times New Roman" w:hAnsi="Arial" w:cs="Arial"/>
-          <w:sz w:val="24"/>
-          <w:szCs w:val="24"/>
-          <w:lang w:val="en-US" w:eastAsia="fr-FR"/>
-        </w:rPr>
-        <w:t xml:space="preserve"> (</w:t>
-      </w:r>
-      <w:r>
-        <w:rPr>
-          <w:rFonts w:ascii="Arial" w:eastAsia="Times New Roman" w:hAnsi="Arial" w:cs="Arial"/>
-          <w:sz w:val="24"/>
-          <w:szCs w:val="24"/>
-          <w:lang w:val="en-US" w:eastAsia="fr-FR"/>
-        </w:rPr>
-        <w:t>SPI</w:t>
-      </w:r>
-      <w:r>
-        <w:rPr>
-          <w:rFonts w:ascii="Arial" w:eastAsia="Times New Roman" w:hAnsi="Arial" w:cs="Arial"/>
-          <w:sz w:val="24"/>
-          <w:szCs w:val="24"/>
-          <w:lang w:val="en-US" w:eastAsia="fr-FR"/>
-        </w:rPr>
-        <w:t>)</w:t>
-      </w:r>
-    </w:p>
-    <w:p>
-      <w:pPr>
-        <w:pStyle w:val="Paragraphedeliste"/>
-        <w:numPr>
-          <w:ilvl w:val="1"/>
-          <w:numId w:val="6"/>
-        </w:numPr>
-        <w:spacing w:after="0" w:line="392" w:lineRule="atLeast"/>
-        <w:rPr>
-          <w:rFonts w:ascii="Arial" w:eastAsia="Times New Roman" w:hAnsi="Arial" w:cs="Arial"/>
-          <w:sz w:val="24"/>
-          <w:szCs w:val="24"/>
-          <w:lang w:val="en-US" w:eastAsia="fr-FR"/>
-        </w:rPr>
-      </w:pPr>
-      <w:r>
-        <w:rPr>
-          <w:rFonts w:ascii="Arial" w:eastAsia="Times New Roman" w:hAnsi="Arial" w:cs="Arial"/>
-          <w:sz w:val="24"/>
-          <w:szCs w:val="24"/>
-          <w:lang w:val="en-US" w:eastAsia="fr-FR"/>
-        </w:rPr>
-        <w:t>Decoder</w:t>
-      </w:r>
-      <w:r>
-        <w:rPr>
-          <w:rFonts w:ascii="Arial" w:eastAsia="Times New Roman" w:hAnsi="Arial" w:cs="Arial"/>
-          <w:sz w:val="24"/>
-          <w:szCs w:val="24"/>
-          <w:lang w:val="en-US" w:eastAsia="fr-FR"/>
-        </w:rPr>
-        <w:t>s board (Arduino MEGA 2560 5V</w:t>
-      </w:r>
-      <w:r>
-        <w:rPr>
-          <w:rFonts w:ascii="Arial" w:eastAsia="Times New Roman" w:hAnsi="Arial" w:cs="Arial"/>
-          <w:sz w:val="24"/>
-          <w:szCs w:val="24"/>
-          <w:lang w:val="en-US" w:eastAsia="fr-FR"/>
-        </w:rPr>
-        <w:t xml:space="preserve"> </w:t>
-      </w:r>
-      <w:r>
-        <w:rPr>
-          <w:rFonts w:ascii="Arial" w:eastAsia="Times New Roman" w:hAnsi="Arial" w:cs="Arial"/>
-          <w:sz w:val="24"/>
-          <w:szCs w:val="24"/>
-          <w:lang w:val="en-US" w:eastAsia="fr-FR"/>
-        </w:rPr>
-        <w:t>+SPI</w:t>
-      </w:r>
-      <w:r>
-        <w:rPr>
-          <w:rFonts w:ascii="Arial" w:eastAsia="Times New Roman" w:hAnsi="Arial" w:cs="Arial"/>
-          <w:sz w:val="24"/>
-          <w:szCs w:val="24"/>
-          <w:lang w:val="en-US" w:eastAsia="fr-FR"/>
-        </w:rPr>
-        <w:t>)</w:t>
-      </w:r>
-    </w:p>
-    <w:p>
-      <w:pPr>
-        <w:pStyle w:val="Paragraphedeliste"/>
-        <w:numPr>
-          <w:ilvl w:val="1"/>
-          <w:numId w:val="6"/>
-        </w:numPr>
-        <w:spacing w:after="0" w:line="392" w:lineRule="atLeast"/>
-        <w:rPr>
-          <w:rFonts w:ascii="Arial" w:eastAsia="Times New Roman" w:hAnsi="Arial" w:cs="Arial"/>
-          <w:sz w:val="24"/>
-          <w:szCs w:val="24"/>
-          <w:lang w:val="en-US" w:eastAsia="fr-FR"/>
-        </w:rPr>
-      </w:pPr>
-      <w:r>
-        <w:rPr>
-          <w:rFonts w:ascii="Arial" w:eastAsia="Times New Roman" w:hAnsi="Arial" w:cs="Arial"/>
-          <w:sz w:val="24"/>
-          <w:szCs w:val="24"/>
-          <w:lang w:val="en-US" w:eastAsia="fr-FR"/>
-        </w:rPr>
-        <w:t>Motor drivers</w:t>
-      </w:r>
-      <w:r>
-        <w:rPr>
-          <w:rFonts w:ascii="Arial" w:eastAsia="Times New Roman" w:hAnsi="Arial" w:cs="Arial"/>
-          <w:sz w:val="24"/>
-          <w:szCs w:val="24"/>
-          <w:lang w:val="en-US" w:eastAsia="fr-FR"/>
-        </w:rPr>
-        <w:t xml:space="preserve"> (GPIO direct)</w:t>
+        <w:t>MU</w:t>
+      </w:r>
+      <w:r>
+        <w:rPr>
+          <w:rFonts w:ascii="Arial" w:eastAsia="Times New Roman" w:hAnsi="Arial" w:cs="Arial"/>
+          <w:sz w:val="24"/>
+          <w:szCs w:val="24"/>
+          <w:lang w:val="en-US" w:eastAsia="fr-FR"/>
+        </w:rPr>
+        <w:t>2 - Time reference</w:t>
       </w:r>
     </w:p>
     <w:p>
@@ -1595,104 +1918,16 @@
           <w:szCs w:val="24"/>
           <w:lang w:val="en-US" w:eastAsia="fr-FR"/>
         </w:rPr>
-        <w:t>Environment sensors board</w:t>
-      </w:r>
-      <w:r>
-        <w:rPr>
-          <w:rFonts w:ascii="Arial" w:eastAsia="Times New Roman" w:hAnsi="Arial" w:cs="Arial"/>
-          <w:sz w:val="24"/>
-          <w:szCs w:val="24"/>
-          <w:lang w:val="en-US" w:eastAsia="fr-FR"/>
-        </w:rPr>
-        <w:t xml:space="preserve"> (Arduino</w:t>
-      </w:r>
-      <w:r>
-        <w:rPr>
-          <w:rFonts w:ascii="Arial" w:eastAsia="Times New Roman" w:hAnsi="Arial" w:cs="Arial"/>
-          <w:sz w:val="24"/>
-          <w:szCs w:val="24"/>
-          <w:lang w:val="en-US" w:eastAsia="fr-FR"/>
-        </w:rPr>
-        <w:t xml:space="preserve"> </w:t>
-      </w:r>
-      <w:proofErr w:type="spellStart"/>
-      <w:r>
-        <w:rPr>
-          <w:rFonts w:ascii="Arial" w:eastAsia="Times New Roman" w:hAnsi="Arial" w:cs="Arial"/>
-          <w:sz w:val="24"/>
-          <w:szCs w:val="24"/>
-          <w:lang w:val="en-US" w:eastAsia="fr-FR"/>
-        </w:rPr>
-        <w:t>tbd</w:t>
-      </w:r>
-      <w:proofErr w:type="spellEnd"/>
-      <w:r>
-        <w:rPr>
-          <w:rFonts w:ascii="Arial" w:eastAsia="Times New Roman" w:hAnsi="Arial" w:cs="Arial"/>
-          <w:sz w:val="24"/>
-          <w:szCs w:val="24"/>
-          <w:lang w:val="en-US" w:eastAsia="fr-FR"/>
-        </w:rPr>
-        <w:t>)</w:t>
-      </w:r>
-      <w:r>
-        <w:rPr>
-          <w:rFonts w:ascii="Arial" w:eastAsia="Times New Roman" w:hAnsi="Arial" w:cs="Arial"/>
-          <w:sz w:val="24"/>
-          <w:szCs w:val="24"/>
-          <w:lang w:val="en-US" w:eastAsia="fr-FR"/>
-        </w:rPr>
-        <w:t xml:space="preserve"> – direct to sensors</w:t>
-      </w:r>
-    </w:p>
-    <w:p>
-      <w:pPr>
-        <w:pStyle w:val="Paragraphedeliste"/>
-        <w:numPr>
-          <w:ilvl w:val="1"/>
-          <w:numId w:val="6"/>
-        </w:numPr>
-        <w:spacing w:after="0" w:line="392" w:lineRule="atLeast"/>
-        <w:rPr>
-          <w:rFonts w:ascii="Arial" w:eastAsia="Times New Roman" w:hAnsi="Arial" w:cs="Arial"/>
-          <w:sz w:val="24"/>
-          <w:szCs w:val="24"/>
-          <w:lang w:val="en-US" w:eastAsia="fr-FR"/>
-        </w:rPr>
-      </w:pPr>
-      <w:r>
-        <w:rPr>
-          <w:rFonts w:ascii="Arial" w:eastAsia="Times New Roman" w:hAnsi="Arial" w:cs="Arial"/>
-          <w:sz w:val="24"/>
-          <w:szCs w:val="24"/>
-          <w:lang w:val="en-US" w:eastAsia="fr-FR"/>
-        </w:rPr>
-        <w:t>US sensor</w:t>
-      </w:r>
-    </w:p>
-    <w:p>
-      <w:pPr>
-        <w:pStyle w:val="Paragraphedeliste"/>
-        <w:numPr>
-          <w:ilvl w:val="1"/>
-          <w:numId w:val="6"/>
-        </w:numPr>
-        <w:spacing w:after="0" w:line="392" w:lineRule="atLeast"/>
-        <w:rPr>
-          <w:rFonts w:ascii="Arial" w:eastAsia="Times New Roman" w:hAnsi="Arial" w:cs="Arial"/>
-          <w:sz w:val="24"/>
-          <w:szCs w:val="24"/>
-          <w:lang w:val="en-US" w:eastAsia="fr-FR"/>
-        </w:rPr>
-      </w:pPr>
-      <w:r>
-        <w:rPr>
-          <w:rFonts w:ascii="Arial" w:eastAsia="Times New Roman" w:hAnsi="Arial" w:cs="Arial"/>
-          <w:sz w:val="24"/>
-          <w:szCs w:val="24"/>
-          <w:lang w:val="en-US" w:eastAsia="fr-FR"/>
-        </w:rPr>
-        <w:t>Others (?)</w:t>
+        <w:t>MU</w:t>
+      </w:r>
+      <w:r>
+        <w:rPr>
+          <w:rFonts w:ascii="Arial" w:eastAsia="Times New Roman" w:hAnsi="Arial" w:cs="Arial"/>
+          <w:sz w:val="24"/>
+          <w:szCs w:val="24"/>
+          <w:lang w:val="en-US" w:eastAsia="fr-FR"/>
+        </w:rPr>
+        <w:t>3 - Maintain status database</w:t>
       </w:r>
     </w:p>
     <w:p>
@@ -1717,98 +1952,6 @@
           <w:szCs w:val="24"/>
           <w:lang w:val="en-US" w:eastAsia="fr-FR"/>
         </w:rPr>
-        <w:t>Battery control board</w:t>
-      </w:r>
-      <w:r>
-        <w:rPr>
-          <w:rFonts w:ascii="Arial" w:eastAsia="Times New Roman" w:hAnsi="Arial" w:cs="Arial"/>
-          <w:sz w:val="24"/>
-          <w:szCs w:val="24"/>
-          <w:lang w:val="en-US" w:eastAsia="fr-FR"/>
-        </w:rPr>
-        <w:t xml:space="preserve"> (</w:t>
-      </w:r>
-      <w:proofErr w:type="spellStart"/>
-      <w:r>
-        <w:rPr>
-          <w:rFonts w:ascii="Arial" w:eastAsia="Times New Roman" w:hAnsi="Arial" w:cs="Arial"/>
-          <w:sz w:val="24"/>
-          <w:szCs w:val="24"/>
-          <w:lang w:val="en-US" w:eastAsia="fr-FR"/>
-        </w:rPr>
-        <w:t>tbd</w:t>
-      </w:r>
-      <w:proofErr w:type="spellEnd"/>
-      <w:r>
-        <w:rPr>
-          <w:rFonts w:ascii="Arial" w:eastAsia="Times New Roman" w:hAnsi="Arial" w:cs="Arial"/>
-          <w:sz w:val="24"/>
-          <w:szCs w:val="24"/>
-          <w:lang w:val="en-US" w:eastAsia="fr-FR"/>
-        </w:rPr>
-        <w:t>)</w:t>
-      </w:r>
-    </w:p>
-    <w:p>
-      <w:pPr>
-        <w:pStyle w:val="Paragraphedeliste"/>
-        <w:spacing w:after="0" w:line="392" w:lineRule="atLeast"/>
-        <w:ind w:left="1152"/>
-        <w:rPr>
-          <w:rFonts w:ascii="Arial" w:eastAsia="Times New Roman" w:hAnsi="Arial" w:cs="Arial"/>
-          <w:sz w:val="24"/>
-          <w:szCs w:val="24"/>
-          <w:lang w:val="en-US" w:eastAsia="fr-FR"/>
-        </w:rPr>
-      </w:pPr>
-    </w:p>
-    <w:p>
-      <w:pPr>
-        <w:pStyle w:val="Paragraphedeliste"/>
-        <w:numPr>
-          <w:ilvl w:val="1"/>
-          <w:numId w:val="4"/>
-        </w:numPr>
-        <w:spacing w:after="0" w:line="392" w:lineRule="atLeast"/>
-        <w:rPr>
-          <w:rFonts w:ascii="Arial" w:eastAsia="Times New Roman" w:hAnsi="Arial" w:cs="Arial"/>
-          <w:sz w:val="24"/>
-          <w:szCs w:val="24"/>
-          <w:lang w:val="en-US" w:eastAsia="fr-FR"/>
-        </w:rPr>
-      </w:pPr>
-      <w:r>
-        <w:rPr>
-          <w:rFonts w:ascii="Arial" w:eastAsia="Times New Roman" w:hAnsi="Arial" w:cs="Arial"/>
-          <w:sz w:val="24"/>
-          <w:szCs w:val="24"/>
-          <w:lang w:val="en-US" w:eastAsia="fr-FR"/>
-        </w:rPr>
-        <w:t>Main unit key functions</w:t>
-      </w:r>
-    </w:p>
-    <w:p>
-      <w:pPr>
-        <w:pStyle w:val="Paragraphedeliste"/>
-        <w:numPr>
-          <w:ilvl w:val="0"/>
-          <w:numId w:val="6"/>
-        </w:numPr>
-        <w:spacing w:after="0" w:line="392" w:lineRule="atLeast"/>
-        <w:rPr>
-          <w:rFonts w:ascii="Arial" w:eastAsia="Times New Roman" w:hAnsi="Arial" w:cs="Arial"/>
-          <w:sz w:val="24"/>
-          <w:szCs w:val="24"/>
-          <w:lang w:val="en-US" w:eastAsia="fr-FR"/>
-        </w:rPr>
-      </w:pPr>
-      <w:r>
-        <w:rPr>
-          <w:rFonts w:ascii="Arial" w:eastAsia="Times New Roman" w:hAnsi="Arial" w:cs="Arial"/>
-          <w:sz w:val="24"/>
-          <w:szCs w:val="24"/>
-          <w:lang w:val="en-US" w:eastAsia="fr-FR"/>
-        </w:rPr>
         <w:t>MU</w:t>
       </w:r>
       <w:r>
@@ -1818,109 +1961,18 @@
           <w:szCs w:val="24"/>
           <w:lang w:val="en-US" w:eastAsia="fr-FR"/>
         </w:rPr>
-        <w:t>1 - Webserver for HMI</w:t>
-      </w:r>
-    </w:p>
-    <w:p>
-      <w:pPr>
-        <w:pStyle w:val="Paragraphedeliste"/>
-        <w:numPr>
-          <w:ilvl w:val="0"/>
-          <w:numId w:val="6"/>
-        </w:numPr>
-        <w:spacing w:after="0" w:line="392" w:lineRule="atLeast"/>
-        <w:rPr>
-          <w:rFonts w:ascii="Arial" w:eastAsia="Times New Roman" w:hAnsi="Arial" w:cs="Arial"/>
-          <w:sz w:val="24"/>
-          <w:szCs w:val="24"/>
-          <w:lang w:val="en-US" w:eastAsia="fr-FR"/>
-        </w:rPr>
-      </w:pPr>
-      <w:r>
-        <w:rPr>
-          <w:rFonts w:ascii="Arial" w:eastAsia="Times New Roman" w:hAnsi="Arial" w:cs="Arial"/>
-          <w:sz w:val="24"/>
-          <w:szCs w:val="24"/>
-          <w:lang w:val="en-US" w:eastAsia="fr-FR"/>
-        </w:rPr>
-        <w:t>MU</w:t>
-      </w:r>
-      <w:r>
-        <w:rPr>
-          <w:rFonts w:ascii="Arial" w:eastAsia="Times New Roman" w:hAnsi="Arial" w:cs="Arial"/>
-          <w:sz w:val="24"/>
-          <w:szCs w:val="24"/>
-          <w:lang w:val="en-US" w:eastAsia="fr-FR"/>
-        </w:rPr>
-        <w:t>2 - Time reference</w:t>
-      </w:r>
-    </w:p>
-    <w:p>
-      <w:pPr>
-        <w:pStyle w:val="Paragraphedeliste"/>
-        <w:numPr>
-          <w:ilvl w:val="0"/>
-          <w:numId w:val="6"/>
-        </w:numPr>
-        <w:spacing w:after="0" w:line="392" w:lineRule="atLeast"/>
-        <w:rPr>
-          <w:rFonts w:ascii="Arial" w:eastAsia="Times New Roman" w:hAnsi="Arial" w:cs="Arial"/>
-          <w:sz w:val="24"/>
-          <w:szCs w:val="24"/>
-          <w:lang w:val="en-US" w:eastAsia="fr-FR"/>
-        </w:rPr>
-      </w:pPr>
-      <w:r>
-        <w:rPr>
-          <w:rFonts w:ascii="Arial" w:eastAsia="Times New Roman" w:hAnsi="Arial" w:cs="Arial"/>
-          <w:sz w:val="24"/>
-          <w:szCs w:val="24"/>
-          <w:lang w:val="en-US" w:eastAsia="fr-FR"/>
-        </w:rPr>
-        <w:t>MU</w:t>
-      </w:r>
-      <w:r>
-        <w:rPr>
-          <w:rFonts w:ascii="Arial" w:eastAsia="Times New Roman" w:hAnsi="Arial" w:cs="Arial"/>
-          <w:sz w:val="24"/>
-          <w:szCs w:val="24"/>
-          <w:lang w:val="en-US" w:eastAsia="fr-FR"/>
-        </w:rPr>
-        <w:t>3 - Maintain status database</w:t>
-      </w:r>
-    </w:p>
-    <w:p>
-      <w:pPr>
-        <w:pStyle w:val="Paragraphedeliste"/>
-        <w:numPr>
-          <w:ilvl w:val="0"/>
-          <w:numId w:val="6"/>
-        </w:numPr>
-        <w:spacing w:after="0" w:line="392" w:lineRule="atLeast"/>
-        <w:rPr>
-          <w:rFonts w:ascii="Arial" w:eastAsia="Times New Roman" w:hAnsi="Arial" w:cs="Arial"/>
-          <w:sz w:val="24"/>
-          <w:szCs w:val="24"/>
-          <w:lang w:val="en-US" w:eastAsia="fr-FR"/>
-        </w:rPr>
-      </w:pPr>
-      <w:r>
-        <w:rPr>
-          <w:rFonts w:ascii="Arial" w:eastAsia="Times New Roman" w:hAnsi="Arial" w:cs="Arial"/>
-          <w:sz w:val="24"/>
-          <w:szCs w:val="24"/>
-          <w:lang w:val="en-US" w:eastAsia="fr-FR"/>
-        </w:rPr>
-        <w:t>MU</w:t>
-      </w:r>
-      <w:r>
-        <w:rPr>
-          <w:rFonts w:ascii="Arial" w:eastAsia="Times New Roman" w:hAnsi="Arial" w:cs="Arial"/>
-          <w:sz w:val="24"/>
-          <w:szCs w:val="24"/>
-          <w:lang w:val="en-US" w:eastAsia="fr-FR"/>
-        </w:rPr>
-        <w:t>4 - Calculate trajectories</w:t>
+        <w:t>4 - Calcu</w:t>
+      </w:r>
+      <w:bookmarkStart w:id="2" w:name="_GoBack"/>
+      <w:bookmarkEnd w:id="2"/>
+      <w:r>
+        <w:rPr>
+          <w:rFonts w:ascii="Arial" w:eastAsia="Times New Roman" w:hAnsi="Arial" w:cs="Arial"/>
+          <w:sz w:val="24"/>
+          <w:szCs w:val="24"/>
+          <w:lang w:val="en-US" w:eastAsia="fr-FR"/>
+        </w:rPr>
+        <w:t>late trajectories</w:t>
       </w:r>
     </w:p>
     <w:p>
@@ -27139,6 +27191,7 @@
     <w:lsdException w:name="HTML Sample" w:semiHidden="1" w:unhideWhenUsed="1"/>
     <w:lsdException w:name="HTML Typewriter" w:semiHidden="1" w:unhideWhenUsed="1"/>
     <w:lsdException w:name="HTML Variable" w:semiHidden="1" w:unhideWhenUsed="1"/>
+    <w:lsdException w:name="Normal Table" w:semiHidden="1" w:unhideWhenUsed="1"/>
     <w:lsdException w:name="annotation subject" w:semiHidden="1" w:unhideWhenUsed="1"/>
     <w:lsdException w:name="No List" w:semiHidden="1" w:unhideWhenUsed="1"/>
     <w:lsdException w:name="Outline List 1" w:semiHidden="1" w:unhideWhenUsed="1"/>
@@ -27182,8 +27235,10 @@
     <w:lsdException w:name="Table Elegant" w:semiHidden="1" w:unhideWhenUsed="1"/>
     <w:lsdException w:name="Table Professional" w:semiHidden="1" w:unhideWhenUsed="1"/>
     <w:lsdException w:name="Table Subtle 1" w:semiHidden="1" w:unhideWhenUsed="1"/>
+    <w:lsdException w:name="Table Subtle 2" w:semiHidden="1" w:unhideWhenUsed="1"/>
     <w:lsdException w:name="Table Web 1" w:semiHidden="1" w:unhideWhenUsed="1"/>
     <w:lsdException w:name="Table Web 2" w:semiHidden="1" w:unhideWhenUsed="1"/>
+    <w:lsdException w:name="Table Web 3" w:semiHidden="1" w:unhideWhenUsed="1"/>
     <w:lsdException w:name="Balloon Text" w:semiHidden="1" w:unhideWhenUsed="1"/>
     <w:lsdException w:name="Table Grid" w:uiPriority="39"/>
     <w:lsdException w:name="Table Theme" w:semiHidden="1" w:unhideWhenUsed="1"/>

</xml_diff>